<commit_message>
create routes and replace a tag with link tag
</commit_message>
<xml_diff>
--- a/React-JSX/Workshop-game-2/React tutorial.docx
+++ b/React-JSX/Workshop-game-2/React tutorial.docx
@@ -175,6 +175,1730 @@
         </w:rPr>
         <w:t xml:space="preserve">                  4. Strart create components</w:t>
       </w:r>
+    </w:p>
+    <w:p>
+      <w:pPr>
+        <w:rPr>
+          <w:color w:val="C45911" w:themeColor="accent2" w:themeShade="BF"/>
+          <w:sz w:val="32"/>
+          <w:szCs w:val="32"/>
+        </w:rPr>
+      </w:pPr>
+      <w:r>
+        <w:rPr>
+          <w:color w:val="C45911" w:themeColor="accent2" w:themeShade="BF"/>
+          <w:sz w:val="32"/>
+          <w:szCs w:val="32"/>
+        </w:rPr>
+        <w:t xml:space="preserve">                  5.Start create Router</w:t>
+      </w:r>
+    </w:p>
+    <w:p>
+      <w:pPr>
+        <w:rPr>
+          <w:color w:val="4472C4" w:themeColor="accent1"/>
+          <w:sz w:val="24"/>
+          <w:szCs w:val="24"/>
+        </w:rPr>
+      </w:pPr>
+      <w:r>
+        <w:rPr>
+          <w:color w:val="C45911" w:themeColor="accent2" w:themeShade="BF"/>
+          <w:sz w:val="32"/>
+          <w:szCs w:val="32"/>
+        </w:rPr>
+        <w:t xml:space="preserve">                         </w:t>
+      </w:r>
+      <w:r>
+        <w:rPr>
+          <w:color w:val="C45911" w:themeColor="accent2" w:themeShade="BF"/>
+          <w:sz w:val="24"/>
+          <w:szCs w:val="24"/>
+        </w:rPr>
+        <w:t>5.1</w:t>
+      </w:r>
+      <w:r>
+        <w:rPr>
+          <w:color w:val="C45911" w:themeColor="accent2" w:themeShade="BF"/>
+          <w:sz w:val="32"/>
+          <w:szCs w:val="32"/>
+        </w:rPr>
+        <w:t xml:space="preserve"> </w:t>
+      </w:r>
+      <w:r>
+        <w:rPr>
+          <w:color w:val="4472C4" w:themeColor="accent1"/>
+          <w:sz w:val="24"/>
+          <w:szCs w:val="24"/>
+        </w:rPr>
+        <w:t>npm install react-router-dom</w:t>
+      </w:r>
+    </w:p>
+    <w:p>
+      <w:pPr>
+        <w:rPr>
+          <w:color w:val="C45911" w:themeColor="accent2" w:themeShade="BF"/>
+          <w:sz w:val="24"/>
+          <w:szCs w:val="24"/>
+        </w:rPr>
+      </w:pPr>
+      <w:r>
+        <w:rPr>
+          <w:color w:val="C45911" w:themeColor="accent2" w:themeShade="BF"/>
+          <w:sz w:val="24"/>
+          <w:szCs w:val="24"/>
+        </w:rPr>
+        <w:t xml:space="preserve">                                 </w:t>
+      </w:r>
+      <w:r>
+        <w:rPr>
+          <w:color w:val="C45911" w:themeColor="accent2" w:themeShade="BF"/>
+          <w:sz w:val="24"/>
+          <w:szCs w:val="24"/>
+        </w:rPr>
+        <w:t xml:space="preserve">5.2 </w:t>
+      </w:r>
+      <w:r>
+        <w:rPr>
+          <w:color w:val="C45911" w:themeColor="accent2" w:themeShade="BF"/>
+          <w:sz w:val="24"/>
+          <w:szCs w:val="24"/>
+        </w:rPr>
+        <w:t>use browser router</w:t>
+      </w:r>
+      <w:r>
+        <w:rPr>
+          <w:color w:val="C45911" w:themeColor="accent2" w:themeShade="BF"/>
+          <w:sz w:val="24"/>
+          <w:szCs w:val="24"/>
+        </w:rPr>
+        <w:t xml:space="preserve"> in index.js</w:t>
+      </w:r>
+    </w:p>
+    <w:p>
+      <w:pPr>
+        <w:shd w:val="clear" w:color="auto" w:fill="1F1F1F"/>
+        <w:spacing w:after="0" w:line="285" w:lineRule="atLeast"/>
+        <w:rPr>
+          <w:rFonts w:ascii="Consolas" w:eastAsia="Times New Roman" w:hAnsi="Consolas" w:cs="Times New Roman"/>
+          <w:color w:val="CCCCCC"/>
+          <w:kern w:val="0"/>
+          <w:sz w:val="21"/>
+          <w:szCs w:val="21"/>
+          <w:lang w:val="bg-BG" w:eastAsia="bg-BG"/>
+          <w14:ligatures w14:val="none"/>
+        </w:rPr>
+      </w:pPr>
+      <w:r>
+        <w:rPr>
+          <w:rFonts w:ascii="Consolas" w:eastAsia="Times New Roman" w:hAnsi="Consolas" w:cs="Times New Roman"/>
+          <w:color w:val="808080"/>
+          <w:kern w:val="0"/>
+          <w:sz w:val="21"/>
+          <w:szCs w:val="21"/>
+          <w:lang w:val="bg-BG" w:eastAsia="bg-BG"/>
+          <w14:ligatures w14:val="none"/>
+        </w:rPr>
+        <w:t>&lt;</w:t>
+      </w:r>
+      <w:r>
+        <w:rPr>
+          <w:rFonts w:ascii="Consolas" w:eastAsia="Times New Roman" w:hAnsi="Consolas" w:cs="Times New Roman"/>
+          <w:color w:val="4EC9B0"/>
+          <w:kern w:val="0"/>
+          <w:sz w:val="21"/>
+          <w:szCs w:val="21"/>
+          <w:lang w:val="bg-BG" w:eastAsia="bg-BG"/>
+          <w14:ligatures w14:val="none"/>
+        </w:rPr>
+        <w:t>BrowserRouter</w:t>
+      </w:r>
+      <w:r>
+        <w:rPr>
+          <w:rFonts w:ascii="Consolas" w:eastAsia="Times New Roman" w:hAnsi="Consolas" w:cs="Times New Roman"/>
+          <w:color w:val="808080"/>
+          <w:kern w:val="0"/>
+          <w:sz w:val="21"/>
+          <w:szCs w:val="21"/>
+          <w:lang w:val="bg-BG" w:eastAsia="bg-BG"/>
+          <w14:ligatures w14:val="none"/>
+        </w:rPr>
+        <w:t>&gt;</w:t>
+      </w:r>
+    </w:p>
+    <w:p>
+      <w:pPr>
+        <w:shd w:val="clear" w:color="auto" w:fill="1F1F1F"/>
+        <w:spacing w:after="0" w:line="285" w:lineRule="atLeast"/>
+        <w:rPr>
+          <w:rFonts w:ascii="Consolas" w:eastAsia="Times New Roman" w:hAnsi="Consolas" w:cs="Times New Roman"/>
+          <w:color w:val="CCCCCC"/>
+          <w:kern w:val="0"/>
+          <w:sz w:val="21"/>
+          <w:szCs w:val="21"/>
+          <w:lang w:val="bg-BG" w:eastAsia="bg-BG"/>
+          <w14:ligatures w14:val="none"/>
+        </w:rPr>
+      </w:pPr>
+      <w:r>
+        <w:rPr>
+          <w:rFonts w:ascii="Consolas" w:eastAsia="Times New Roman" w:hAnsi="Consolas" w:cs="Times New Roman"/>
+          <w:color w:val="CCCCCC"/>
+          <w:kern w:val="0"/>
+          <w:sz w:val="21"/>
+          <w:szCs w:val="21"/>
+          <w:lang w:val="bg-BG" w:eastAsia="bg-BG"/>
+          <w14:ligatures w14:val="none"/>
+        </w:rPr>
+        <w:t xml:space="preserve">    </w:t>
+      </w:r>
+      <w:r>
+        <w:rPr>
+          <w:rFonts w:ascii="Consolas" w:eastAsia="Times New Roman" w:hAnsi="Consolas" w:cs="Times New Roman"/>
+          <w:color w:val="808080"/>
+          <w:kern w:val="0"/>
+          <w:sz w:val="21"/>
+          <w:szCs w:val="21"/>
+          <w:lang w:val="bg-BG" w:eastAsia="bg-BG"/>
+          <w14:ligatures w14:val="none"/>
+        </w:rPr>
+        <w:t>&lt;</w:t>
+      </w:r>
+      <w:r>
+        <w:rPr>
+          <w:rFonts w:ascii="Consolas" w:eastAsia="Times New Roman" w:hAnsi="Consolas" w:cs="Times New Roman"/>
+          <w:color w:val="4EC9B0"/>
+          <w:kern w:val="0"/>
+          <w:sz w:val="21"/>
+          <w:szCs w:val="21"/>
+          <w:lang w:val="bg-BG" w:eastAsia="bg-BG"/>
+          <w14:ligatures w14:val="none"/>
+        </w:rPr>
+        <w:t>App</w:t>
+      </w:r>
+      <w:r>
+        <w:rPr>
+          <w:rFonts w:ascii="Consolas" w:eastAsia="Times New Roman" w:hAnsi="Consolas" w:cs="Times New Roman"/>
+          <w:color w:val="CCCCCC"/>
+          <w:kern w:val="0"/>
+          <w:sz w:val="21"/>
+          <w:szCs w:val="21"/>
+          <w:lang w:val="bg-BG" w:eastAsia="bg-BG"/>
+          <w14:ligatures w14:val="none"/>
+        </w:rPr>
+        <w:t xml:space="preserve"> </w:t>
+      </w:r>
+      <w:r>
+        <w:rPr>
+          <w:rFonts w:ascii="Consolas" w:eastAsia="Times New Roman" w:hAnsi="Consolas" w:cs="Times New Roman"/>
+          <w:color w:val="808080"/>
+          <w:kern w:val="0"/>
+          <w:sz w:val="21"/>
+          <w:szCs w:val="21"/>
+          <w:lang w:val="bg-BG" w:eastAsia="bg-BG"/>
+          <w14:ligatures w14:val="none"/>
+        </w:rPr>
+        <w:t>/&gt;</w:t>
+      </w:r>
+    </w:p>
+    <w:p>
+      <w:pPr>
+        <w:shd w:val="clear" w:color="auto" w:fill="1F1F1F"/>
+        <w:spacing w:after="0" w:line="285" w:lineRule="atLeast"/>
+        <w:rPr>
+          <w:rFonts w:ascii="Consolas" w:eastAsia="Times New Roman" w:hAnsi="Consolas" w:cs="Times New Roman"/>
+          <w:color w:val="CCCCCC"/>
+          <w:kern w:val="0"/>
+          <w:sz w:val="21"/>
+          <w:szCs w:val="21"/>
+          <w:lang w:val="bg-BG" w:eastAsia="bg-BG"/>
+          <w14:ligatures w14:val="none"/>
+        </w:rPr>
+      </w:pPr>
+      <w:r>
+        <w:rPr>
+          <w:rFonts w:ascii="Consolas" w:eastAsia="Times New Roman" w:hAnsi="Consolas" w:cs="Times New Roman"/>
+          <w:color w:val="808080"/>
+          <w:kern w:val="0"/>
+          <w:sz w:val="21"/>
+          <w:szCs w:val="21"/>
+          <w:lang w:val="bg-BG" w:eastAsia="bg-BG"/>
+          <w14:ligatures w14:val="none"/>
+        </w:rPr>
+        <w:t>&lt;/</w:t>
+      </w:r>
+      <w:r>
+        <w:rPr>
+          <w:rFonts w:ascii="Consolas" w:eastAsia="Times New Roman" w:hAnsi="Consolas" w:cs="Times New Roman"/>
+          <w:color w:val="4EC9B0"/>
+          <w:kern w:val="0"/>
+          <w:sz w:val="21"/>
+          <w:szCs w:val="21"/>
+          <w:lang w:val="bg-BG" w:eastAsia="bg-BG"/>
+          <w14:ligatures w14:val="none"/>
+        </w:rPr>
+        <w:t>BrowserRouter</w:t>
+      </w:r>
+      <w:r>
+        <w:rPr>
+          <w:rFonts w:ascii="Consolas" w:eastAsia="Times New Roman" w:hAnsi="Consolas" w:cs="Times New Roman"/>
+          <w:color w:val="808080"/>
+          <w:kern w:val="0"/>
+          <w:sz w:val="21"/>
+          <w:szCs w:val="21"/>
+          <w:lang w:val="bg-BG" w:eastAsia="bg-BG"/>
+          <w14:ligatures w14:val="none"/>
+        </w:rPr>
+        <w:t>&gt;</w:t>
+      </w:r>
+    </w:p>
+    <w:p>
+      <w:pPr>
+        <w:rPr>
+          <w:color w:val="C45911" w:themeColor="accent2" w:themeShade="BF"/>
+          <w:sz w:val="24"/>
+          <w:szCs w:val="24"/>
+        </w:rPr>
+      </w:pPr>
+      <w:r>
+        <w:rPr>
+          <w:color w:val="C45911" w:themeColor="accent2" w:themeShade="BF"/>
+          <w:sz w:val="24"/>
+          <w:szCs w:val="24"/>
+        </w:rPr>
+        <w:t xml:space="preserve"> </w:t>
+      </w:r>
+    </w:p>
+    <w:p>
+      <w:pPr>
+        <w:rPr>
+          <w:color w:val="C45911" w:themeColor="accent2" w:themeShade="BF"/>
+          <w:sz w:val="24"/>
+          <w:szCs w:val="24"/>
+        </w:rPr>
+      </w:pPr>
+      <w:r>
+        <w:rPr>
+          <w:color w:val="C45911" w:themeColor="accent2" w:themeShade="BF"/>
+          <w:sz w:val="24"/>
+          <w:szCs w:val="24"/>
+        </w:rPr>
+        <w:t xml:space="preserve">                                 5.3 use routes in App.js</w:t>
+      </w:r>
+    </w:p>
+    <w:p>
+      <w:pPr>
+        <w:shd w:val="clear" w:color="auto" w:fill="1F1F1F"/>
+        <w:spacing w:after="0" w:line="285" w:lineRule="atLeast"/>
+        <w:rPr>
+          <w:rFonts w:ascii="Consolas" w:eastAsia="Times New Roman" w:hAnsi="Consolas" w:cs="Times New Roman"/>
+          <w:color w:val="CCCCCC"/>
+          <w:kern w:val="0"/>
+          <w:sz w:val="21"/>
+          <w:szCs w:val="21"/>
+          <w:lang w:val="bg-BG" w:eastAsia="bg-BG"/>
+          <w14:ligatures w14:val="none"/>
+        </w:rPr>
+      </w:pPr>
+      <w:r>
+        <w:rPr>
+          <w:rFonts w:ascii="Consolas" w:eastAsia="Times New Roman" w:hAnsi="Consolas" w:cs="Times New Roman"/>
+          <w:color w:val="C586C0"/>
+          <w:kern w:val="0"/>
+          <w:sz w:val="21"/>
+          <w:szCs w:val="21"/>
+          <w:lang w:val="bg-BG" w:eastAsia="bg-BG"/>
+          <w14:ligatures w14:val="none"/>
+        </w:rPr>
+        <w:t>import</w:t>
+      </w:r>
+      <w:r>
+        <w:rPr>
+          <w:rFonts w:ascii="Consolas" w:eastAsia="Times New Roman" w:hAnsi="Consolas" w:cs="Times New Roman"/>
+          <w:color w:val="CCCCCC"/>
+          <w:kern w:val="0"/>
+          <w:sz w:val="21"/>
+          <w:szCs w:val="21"/>
+          <w:lang w:val="bg-BG" w:eastAsia="bg-BG"/>
+          <w14:ligatures w14:val="none"/>
+        </w:rPr>
+        <w:t xml:space="preserve"> { </w:t>
+      </w:r>
+      <w:r>
+        <w:rPr>
+          <w:rFonts w:ascii="Consolas" w:eastAsia="Times New Roman" w:hAnsi="Consolas" w:cs="Times New Roman"/>
+          <w:color w:val="9CDCFE"/>
+          <w:kern w:val="0"/>
+          <w:sz w:val="21"/>
+          <w:szCs w:val="21"/>
+          <w:lang w:val="bg-BG" w:eastAsia="bg-BG"/>
+          <w14:ligatures w14:val="none"/>
+        </w:rPr>
+        <w:t>Route</w:t>
+      </w:r>
+      <w:r>
+        <w:rPr>
+          <w:rFonts w:ascii="Consolas" w:eastAsia="Times New Roman" w:hAnsi="Consolas" w:cs="Times New Roman"/>
+          <w:color w:val="CCCCCC"/>
+          <w:kern w:val="0"/>
+          <w:sz w:val="21"/>
+          <w:szCs w:val="21"/>
+          <w:lang w:val="bg-BG" w:eastAsia="bg-BG"/>
+          <w14:ligatures w14:val="none"/>
+        </w:rPr>
+        <w:t xml:space="preserve">, </w:t>
+      </w:r>
+      <w:r>
+        <w:rPr>
+          <w:rFonts w:ascii="Consolas" w:eastAsia="Times New Roman" w:hAnsi="Consolas" w:cs="Times New Roman"/>
+          <w:color w:val="9CDCFE"/>
+          <w:kern w:val="0"/>
+          <w:sz w:val="21"/>
+          <w:szCs w:val="21"/>
+          <w:lang w:val="bg-BG" w:eastAsia="bg-BG"/>
+          <w14:ligatures w14:val="none"/>
+        </w:rPr>
+        <w:t>Routes</w:t>
+      </w:r>
+      <w:r>
+        <w:rPr>
+          <w:rFonts w:ascii="Consolas" w:eastAsia="Times New Roman" w:hAnsi="Consolas" w:cs="Times New Roman"/>
+          <w:color w:val="CCCCCC"/>
+          <w:kern w:val="0"/>
+          <w:sz w:val="21"/>
+          <w:szCs w:val="21"/>
+          <w:lang w:val="bg-BG" w:eastAsia="bg-BG"/>
+          <w14:ligatures w14:val="none"/>
+        </w:rPr>
+        <w:t xml:space="preserve"> } </w:t>
+      </w:r>
+      <w:r>
+        <w:rPr>
+          <w:rFonts w:ascii="Consolas" w:eastAsia="Times New Roman" w:hAnsi="Consolas" w:cs="Times New Roman"/>
+          <w:color w:val="C586C0"/>
+          <w:kern w:val="0"/>
+          <w:sz w:val="21"/>
+          <w:szCs w:val="21"/>
+          <w:lang w:val="bg-BG" w:eastAsia="bg-BG"/>
+          <w14:ligatures w14:val="none"/>
+        </w:rPr>
+        <w:t>from</w:t>
+      </w:r>
+      <w:r>
+        <w:rPr>
+          <w:rFonts w:ascii="Consolas" w:eastAsia="Times New Roman" w:hAnsi="Consolas" w:cs="Times New Roman"/>
+          <w:color w:val="CCCCCC"/>
+          <w:kern w:val="0"/>
+          <w:sz w:val="21"/>
+          <w:szCs w:val="21"/>
+          <w:lang w:val="bg-BG" w:eastAsia="bg-BG"/>
+          <w14:ligatures w14:val="none"/>
+        </w:rPr>
+        <w:t xml:space="preserve"> </w:t>
+      </w:r>
+      <w:r>
+        <w:rPr>
+          <w:rFonts w:ascii="Consolas" w:eastAsia="Times New Roman" w:hAnsi="Consolas" w:cs="Times New Roman"/>
+          <w:color w:val="CE9178"/>
+          <w:kern w:val="0"/>
+          <w:sz w:val="21"/>
+          <w:szCs w:val="21"/>
+          <w:lang w:val="bg-BG" w:eastAsia="bg-BG"/>
+          <w14:ligatures w14:val="none"/>
+        </w:rPr>
+        <w:t>"react-router-dom"</w:t>
+      </w:r>
+      <w:r>
+        <w:rPr>
+          <w:rFonts w:ascii="Consolas" w:eastAsia="Times New Roman" w:hAnsi="Consolas" w:cs="Times New Roman"/>
+          <w:color w:val="CCCCCC"/>
+          <w:kern w:val="0"/>
+          <w:sz w:val="21"/>
+          <w:szCs w:val="21"/>
+          <w:lang w:val="bg-BG" w:eastAsia="bg-BG"/>
+          <w14:ligatures w14:val="none"/>
+        </w:rPr>
+        <w:t>;</w:t>
+      </w:r>
+    </w:p>
+    <w:p>
+      <w:pPr>
+        <w:shd w:val="clear" w:color="auto" w:fill="1F1F1F"/>
+        <w:spacing w:after="0" w:line="285" w:lineRule="atLeast"/>
+        <w:rPr>
+          <w:rFonts w:ascii="Consolas" w:eastAsia="Times New Roman" w:hAnsi="Consolas" w:cs="Times New Roman"/>
+          <w:color w:val="CCCCCC"/>
+          <w:kern w:val="0"/>
+          <w:sz w:val="21"/>
+          <w:szCs w:val="21"/>
+          <w:lang w:val="bg-BG" w:eastAsia="bg-BG"/>
+          <w14:ligatures w14:val="none"/>
+        </w:rPr>
+      </w:pPr>
+      <w:r>
+        <w:rPr>
+          <w:rFonts w:ascii="Consolas" w:eastAsia="Times New Roman" w:hAnsi="Consolas" w:cs="Times New Roman"/>
+          <w:color w:val="C586C0"/>
+          <w:kern w:val="0"/>
+          <w:sz w:val="21"/>
+          <w:szCs w:val="21"/>
+          <w:lang w:val="bg-BG" w:eastAsia="bg-BG"/>
+          <w14:ligatures w14:val="none"/>
+        </w:rPr>
+        <w:t>import</w:t>
+      </w:r>
+      <w:r>
+        <w:rPr>
+          <w:rFonts w:ascii="Consolas" w:eastAsia="Times New Roman" w:hAnsi="Consolas" w:cs="Times New Roman"/>
+          <w:color w:val="CCCCCC"/>
+          <w:kern w:val="0"/>
+          <w:sz w:val="21"/>
+          <w:szCs w:val="21"/>
+          <w:lang w:val="bg-BG" w:eastAsia="bg-BG"/>
+          <w14:ligatures w14:val="none"/>
+        </w:rPr>
+        <w:t xml:space="preserve"> { </w:t>
+      </w:r>
+      <w:r>
+        <w:rPr>
+          <w:rFonts w:ascii="Consolas" w:eastAsia="Times New Roman" w:hAnsi="Consolas" w:cs="Times New Roman"/>
+          <w:color w:val="9CDCFE"/>
+          <w:kern w:val="0"/>
+          <w:sz w:val="21"/>
+          <w:szCs w:val="21"/>
+          <w:lang w:val="bg-BG" w:eastAsia="bg-BG"/>
+          <w14:ligatures w14:val="none"/>
+        </w:rPr>
+        <w:t>Header</w:t>
+      </w:r>
+      <w:r>
+        <w:rPr>
+          <w:rFonts w:ascii="Consolas" w:eastAsia="Times New Roman" w:hAnsi="Consolas" w:cs="Times New Roman"/>
+          <w:color w:val="CCCCCC"/>
+          <w:kern w:val="0"/>
+          <w:sz w:val="21"/>
+          <w:szCs w:val="21"/>
+          <w:lang w:val="bg-BG" w:eastAsia="bg-BG"/>
+          <w14:ligatures w14:val="none"/>
+        </w:rPr>
+        <w:t xml:space="preserve"> } </w:t>
+      </w:r>
+      <w:r>
+        <w:rPr>
+          <w:rFonts w:ascii="Consolas" w:eastAsia="Times New Roman" w:hAnsi="Consolas" w:cs="Times New Roman"/>
+          <w:color w:val="C586C0"/>
+          <w:kern w:val="0"/>
+          <w:sz w:val="21"/>
+          <w:szCs w:val="21"/>
+          <w:lang w:val="bg-BG" w:eastAsia="bg-BG"/>
+          <w14:ligatures w14:val="none"/>
+        </w:rPr>
+        <w:t>from</w:t>
+      </w:r>
+      <w:r>
+        <w:rPr>
+          <w:rFonts w:ascii="Consolas" w:eastAsia="Times New Roman" w:hAnsi="Consolas" w:cs="Times New Roman"/>
+          <w:color w:val="CCCCCC"/>
+          <w:kern w:val="0"/>
+          <w:sz w:val="21"/>
+          <w:szCs w:val="21"/>
+          <w:lang w:val="bg-BG" w:eastAsia="bg-BG"/>
+          <w14:ligatures w14:val="none"/>
+        </w:rPr>
+        <w:t xml:space="preserve"> </w:t>
+      </w:r>
+      <w:r>
+        <w:rPr>
+          <w:rFonts w:ascii="Consolas" w:eastAsia="Times New Roman" w:hAnsi="Consolas" w:cs="Times New Roman"/>
+          <w:color w:val="CE9178"/>
+          <w:kern w:val="0"/>
+          <w:sz w:val="21"/>
+          <w:szCs w:val="21"/>
+          <w:lang w:val="bg-BG" w:eastAsia="bg-BG"/>
+          <w14:ligatures w14:val="none"/>
+        </w:rPr>
+        <w:t>"./components/Header/Header"</w:t>
+      </w:r>
+      <w:r>
+        <w:rPr>
+          <w:rFonts w:ascii="Consolas" w:eastAsia="Times New Roman" w:hAnsi="Consolas" w:cs="Times New Roman"/>
+          <w:color w:val="CCCCCC"/>
+          <w:kern w:val="0"/>
+          <w:sz w:val="21"/>
+          <w:szCs w:val="21"/>
+          <w:lang w:val="bg-BG" w:eastAsia="bg-BG"/>
+          <w14:ligatures w14:val="none"/>
+        </w:rPr>
+        <w:t>;</w:t>
+      </w:r>
+    </w:p>
+    <w:p>
+      <w:pPr>
+        <w:shd w:val="clear" w:color="auto" w:fill="1F1F1F"/>
+        <w:spacing w:after="0" w:line="285" w:lineRule="atLeast"/>
+        <w:rPr>
+          <w:rFonts w:ascii="Consolas" w:eastAsia="Times New Roman" w:hAnsi="Consolas" w:cs="Times New Roman"/>
+          <w:color w:val="CCCCCC"/>
+          <w:kern w:val="0"/>
+          <w:sz w:val="21"/>
+          <w:szCs w:val="21"/>
+          <w:lang w:val="bg-BG" w:eastAsia="bg-BG"/>
+          <w14:ligatures w14:val="none"/>
+        </w:rPr>
+      </w:pPr>
+      <w:r>
+        <w:rPr>
+          <w:rFonts w:ascii="Consolas" w:eastAsia="Times New Roman" w:hAnsi="Consolas" w:cs="Times New Roman"/>
+          <w:color w:val="C586C0"/>
+          <w:kern w:val="0"/>
+          <w:sz w:val="21"/>
+          <w:szCs w:val="21"/>
+          <w:lang w:val="bg-BG" w:eastAsia="bg-BG"/>
+          <w14:ligatures w14:val="none"/>
+        </w:rPr>
+        <w:t>import</w:t>
+      </w:r>
+      <w:r>
+        <w:rPr>
+          <w:rFonts w:ascii="Consolas" w:eastAsia="Times New Roman" w:hAnsi="Consolas" w:cs="Times New Roman"/>
+          <w:color w:val="CCCCCC"/>
+          <w:kern w:val="0"/>
+          <w:sz w:val="21"/>
+          <w:szCs w:val="21"/>
+          <w:lang w:val="bg-BG" w:eastAsia="bg-BG"/>
+          <w14:ligatures w14:val="none"/>
+        </w:rPr>
+        <w:t xml:space="preserve"> { </w:t>
+      </w:r>
+      <w:r>
+        <w:rPr>
+          <w:rFonts w:ascii="Consolas" w:eastAsia="Times New Roman" w:hAnsi="Consolas" w:cs="Times New Roman"/>
+          <w:color w:val="9CDCFE"/>
+          <w:kern w:val="0"/>
+          <w:sz w:val="21"/>
+          <w:szCs w:val="21"/>
+          <w:lang w:val="bg-BG" w:eastAsia="bg-BG"/>
+          <w14:ligatures w14:val="none"/>
+        </w:rPr>
+        <w:t>HomePage</w:t>
+      </w:r>
+      <w:r>
+        <w:rPr>
+          <w:rFonts w:ascii="Consolas" w:eastAsia="Times New Roman" w:hAnsi="Consolas" w:cs="Times New Roman"/>
+          <w:color w:val="CCCCCC"/>
+          <w:kern w:val="0"/>
+          <w:sz w:val="21"/>
+          <w:szCs w:val="21"/>
+          <w:lang w:val="bg-BG" w:eastAsia="bg-BG"/>
+          <w14:ligatures w14:val="none"/>
+        </w:rPr>
+        <w:t xml:space="preserve"> } </w:t>
+      </w:r>
+      <w:r>
+        <w:rPr>
+          <w:rFonts w:ascii="Consolas" w:eastAsia="Times New Roman" w:hAnsi="Consolas" w:cs="Times New Roman"/>
+          <w:color w:val="C586C0"/>
+          <w:kern w:val="0"/>
+          <w:sz w:val="21"/>
+          <w:szCs w:val="21"/>
+          <w:lang w:val="bg-BG" w:eastAsia="bg-BG"/>
+          <w14:ligatures w14:val="none"/>
+        </w:rPr>
+        <w:t>from</w:t>
+      </w:r>
+      <w:r>
+        <w:rPr>
+          <w:rFonts w:ascii="Consolas" w:eastAsia="Times New Roman" w:hAnsi="Consolas" w:cs="Times New Roman"/>
+          <w:color w:val="CCCCCC"/>
+          <w:kern w:val="0"/>
+          <w:sz w:val="21"/>
+          <w:szCs w:val="21"/>
+          <w:lang w:val="bg-BG" w:eastAsia="bg-BG"/>
+          <w14:ligatures w14:val="none"/>
+        </w:rPr>
+        <w:t xml:space="preserve"> </w:t>
+      </w:r>
+      <w:r>
+        <w:rPr>
+          <w:rFonts w:ascii="Consolas" w:eastAsia="Times New Roman" w:hAnsi="Consolas" w:cs="Times New Roman"/>
+          <w:color w:val="CE9178"/>
+          <w:kern w:val="0"/>
+          <w:sz w:val="21"/>
+          <w:szCs w:val="21"/>
+          <w:lang w:val="bg-BG" w:eastAsia="bg-BG"/>
+          <w14:ligatures w14:val="none"/>
+        </w:rPr>
+        <w:t>"./components/HomePage/HomePage"</w:t>
+      </w:r>
+      <w:r>
+        <w:rPr>
+          <w:rFonts w:ascii="Consolas" w:eastAsia="Times New Roman" w:hAnsi="Consolas" w:cs="Times New Roman"/>
+          <w:color w:val="CCCCCC"/>
+          <w:kern w:val="0"/>
+          <w:sz w:val="21"/>
+          <w:szCs w:val="21"/>
+          <w:lang w:val="bg-BG" w:eastAsia="bg-BG"/>
+          <w14:ligatures w14:val="none"/>
+        </w:rPr>
+        <w:t>;</w:t>
+      </w:r>
+    </w:p>
+    <w:p>
+      <w:pPr>
+        <w:shd w:val="clear" w:color="auto" w:fill="1F1F1F"/>
+        <w:spacing w:after="240" w:line="285" w:lineRule="atLeast"/>
+        <w:rPr>
+          <w:rFonts w:ascii="Consolas" w:eastAsia="Times New Roman" w:hAnsi="Consolas" w:cs="Times New Roman"/>
+          <w:color w:val="CCCCCC"/>
+          <w:kern w:val="0"/>
+          <w:sz w:val="21"/>
+          <w:szCs w:val="21"/>
+          <w:lang w:val="bg-BG" w:eastAsia="bg-BG"/>
+          <w14:ligatures w14:val="none"/>
+        </w:rPr>
+      </w:pPr>
+    </w:p>
+    <w:p>
+      <w:pPr>
+        <w:shd w:val="clear" w:color="auto" w:fill="1F1F1F"/>
+        <w:spacing w:after="0" w:line="285" w:lineRule="atLeast"/>
+        <w:rPr>
+          <w:rFonts w:ascii="Consolas" w:eastAsia="Times New Roman" w:hAnsi="Consolas" w:cs="Times New Roman"/>
+          <w:color w:val="CCCCCC"/>
+          <w:kern w:val="0"/>
+          <w:sz w:val="21"/>
+          <w:szCs w:val="21"/>
+          <w:lang w:val="bg-BG" w:eastAsia="bg-BG"/>
+          <w14:ligatures w14:val="none"/>
+        </w:rPr>
+      </w:pPr>
+      <w:r>
+        <w:rPr>
+          <w:rFonts w:ascii="Consolas" w:eastAsia="Times New Roman" w:hAnsi="Consolas" w:cs="Times New Roman"/>
+          <w:color w:val="569CD6"/>
+          <w:kern w:val="0"/>
+          <w:sz w:val="21"/>
+          <w:szCs w:val="21"/>
+          <w:lang w:val="bg-BG" w:eastAsia="bg-BG"/>
+          <w14:ligatures w14:val="none"/>
+        </w:rPr>
+        <w:t>function</w:t>
+      </w:r>
+      <w:r>
+        <w:rPr>
+          <w:rFonts w:ascii="Consolas" w:eastAsia="Times New Roman" w:hAnsi="Consolas" w:cs="Times New Roman"/>
+          <w:color w:val="CCCCCC"/>
+          <w:kern w:val="0"/>
+          <w:sz w:val="21"/>
+          <w:szCs w:val="21"/>
+          <w:lang w:val="bg-BG" w:eastAsia="bg-BG"/>
+          <w14:ligatures w14:val="none"/>
+        </w:rPr>
+        <w:t xml:space="preserve"> </w:t>
+      </w:r>
+      <w:r>
+        <w:rPr>
+          <w:rFonts w:ascii="Consolas" w:eastAsia="Times New Roman" w:hAnsi="Consolas" w:cs="Times New Roman"/>
+          <w:color w:val="DCDCAA"/>
+          <w:kern w:val="0"/>
+          <w:sz w:val="21"/>
+          <w:szCs w:val="21"/>
+          <w:lang w:val="bg-BG" w:eastAsia="bg-BG"/>
+          <w14:ligatures w14:val="none"/>
+        </w:rPr>
+        <w:t>App</w:t>
+      </w:r>
+      <w:r>
+        <w:rPr>
+          <w:rFonts w:ascii="Consolas" w:eastAsia="Times New Roman" w:hAnsi="Consolas" w:cs="Times New Roman"/>
+          <w:color w:val="CCCCCC"/>
+          <w:kern w:val="0"/>
+          <w:sz w:val="21"/>
+          <w:szCs w:val="21"/>
+          <w:lang w:val="bg-BG" w:eastAsia="bg-BG"/>
+          <w14:ligatures w14:val="none"/>
+        </w:rPr>
+        <w:t>() {</w:t>
+      </w:r>
+    </w:p>
+    <w:p>
+      <w:pPr>
+        <w:shd w:val="clear" w:color="auto" w:fill="1F1F1F"/>
+        <w:spacing w:after="0" w:line="285" w:lineRule="atLeast"/>
+        <w:rPr>
+          <w:rFonts w:ascii="Consolas" w:eastAsia="Times New Roman" w:hAnsi="Consolas" w:cs="Times New Roman"/>
+          <w:color w:val="CCCCCC"/>
+          <w:kern w:val="0"/>
+          <w:sz w:val="21"/>
+          <w:szCs w:val="21"/>
+          <w:lang w:val="bg-BG" w:eastAsia="bg-BG"/>
+          <w14:ligatures w14:val="none"/>
+        </w:rPr>
+      </w:pPr>
+      <w:r>
+        <w:rPr>
+          <w:rFonts w:ascii="Consolas" w:eastAsia="Times New Roman" w:hAnsi="Consolas" w:cs="Times New Roman"/>
+          <w:color w:val="CCCCCC"/>
+          <w:kern w:val="0"/>
+          <w:sz w:val="21"/>
+          <w:szCs w:val="21"/>
+          <w:lang w:val="bg-BG" w:eastAsia="bg-BG"/>
+          <w14:ligatures w14:val="none"/>
+        </w:rPr>
+        <w:t xml:space="preserve">  </w:t>
+      </w:r>
+      <w:r>
+        <w:rPr>
+          <w:rFonts w:ascii="Consolas" w:eastAsia="Times New Roman" w:hAnsi="Consolas" w:cs="Times New Roman"/>
+          <w:color w:val="C586C0"/>
+          <w:kern w:val="0"/>
+          <w:sz w:val="21"/>
+          <w:szCs w:val="21"/>
+          <w:lang w:val="bg-BG" w:eastAsia="bg-BG"/>
+          <w14:ligatures w14:val="none"/>
+        </w:rPr>
+        <w:t>return</w:t>
+      </w:r>
+      <w:r>
+        <w:rPr>
+          <w:rFonts w:ascii="Consolas" w:eastAsia="Times New Roman" w:hAnsi="Consolas" w:cs="Times New Roman"/>
+          <w:color w:val="CCCCCC"/>
+          <w:kern w:val="0"/>
+          <w:sz w:val="21"/>
+          <w:szCs w:val="21"/>
+          <w:lang w:val="bg-BG" w:eastAsia="bg-BG"/>
+          <w14:ligatures w14:val="none"/>
+        </w:rPr>
+        <w:t xml:space="preserve"> (</w:t>
+      </w:r>
+    </w:p>
+    <w:p>
+      <w:pPr>
+        <w:shd w:val="clear" w:color="auto" w:fill="1F1F1F"/>
+        <w:spacing w:after="0" w:line="285" w:lineRule="atLeast"/>
+        <w:rPr>
+          <w:rFonts w:ascii="Consolas" w:eastAsia="Times New Roman" w:hAnsi="Consolas" w:cs="Times New Roman"/>
+          <w:color w:val="CCCCCC"/>
+          <w:kern w:val="0"/>
+          <w:sz w:val="21"/>
+          <w:szCs w:val="21"/>
+          <w:lang w:val="bg-BG" w:eastAsia="bg-BG"/>
+          <w14:ligatures w14:val="none"/>
+        </w:rPr>
+      </w:pPr>
+      <w:r>
+        <w:rPr>
+          <w:rFonts w:ascii="Consolas" w:eastAsia="Times New Roman" w:hAnsi="Consolas" w:cs="Times New Roman"/>
+          <w:color w:val="CCCCCC"/>
+          <w:kern w:val="0"/>
+          <w:sz w:val="21"/>
+          <w:szCs w:val="21"/>
+          <w:lang w:val="bg-BG" w:eastAsia="bg-BG"/>
+          <w14:ligatures w14:val="none"/>
+        </w:rPr>
+        <w:t xml:space="preserve">    </w:t>
+      </w:r>
+      <w:r>
+        <w:rPr>
+          <w:rFonts w:ascii="Consolas" w:eastAsia="Times New Roman" w:hAnsi="Consolas" w:cs="Times New Roman"/>
+          <w:color w:val="808080"/>
+          <w:kern w:val="0"/>
+          <w:sz w:val="21"/>
+          <w:szCs w:val="21"/>
+          <w:lang w:val="bg-BG" w:eastAsia="bg-BG"/>
+          <w14:ligatures w14:val="none"/>
+        </w:rPr>
+        <w:t>&lt;</w:t>
+      </w:r>
+      <w:r>
+        <w:rPr>
+          <w:rFonts w:ascii="Consolas" w:eastAsia="Times New Roman" w:hAnsi="Consolas" w:cs="Times New Roman"/>
+          <w:color w:val="569CD6"/>
+          <w:kern w:val="0"/>
+          <w:sz w:val="21"/>
+          <w:szCs w:val="21"/>
+          <w:lang w:val="bg-BG" w:eastAsia="bg-BG"/>
+          <w14:ligatures w14:val="none"/>
+        </w:rPr>
+        <w:t>div</w:t>
+      </w:r>
+      <w:r>
+        <w:rPr>
+          <w:rFonts w:ascii="Consolas" w:eastAsia="Times New Roman" w:hAnsi="Consolas" w:cs="Times New Roman"/>
+          <w:color w:val="CCCCCC"/>
+          <w:kern w:val="0"/>
+          <w:sz w:val="21"/>
+          <w:szCs w:val="21"/>
+          <w:lang w:val="bg-BG" w:eastAsia="bg-BG"/>
+          <w14:ligatures w14:val="none"/>
+        </w:rPr>
+        <w:t xml:space="preserve"> </w:t>
+      </w:r>
+      <w:r>
+        <w:rPr>
+          <w:rFonts w:ascii="Consolas" w:eastAsia="Times New Roman" w:hAnsi="Consolas" w:cs="Times New Roman"/>
+          <w:color w:val="9CDCFE"/>
+          <w:kern w:val="0"/>
+          <w:sz w:val="21"/>
+          <w:szCs w:val="21"/>
+          <w:lang w:val="bg-BG" w:eastAsia="bg-BG"/>
+          <w14:ligatures w14:val="none"/>
+        </w:rPr>
+        <w:t>id</w:t>
+      </w:r>
+      <w:r>
+        <w:rPr>
+          <w:rFonts w:ascii="Consolas" w:eastAsia="Times New Roman" w:hAnsi="Consolas" w:cs="Times New Roman"/>
+          <w:color w:val="D4D4D4"/>
+          <w:kern w:val="0"/>
+          <w:sz w:val="21"/>
+          <w:szCs w:val="21"/>
+          <w:lang w:val="bg-BG" w:eastAsia="bg-BG"/>
+          <w14:ligatures w14:val="none"/>
+        </w:rPr>
+        <w:t>=</w:t>
+      </w:r>
+      <w:r>
+        <w:rPr>
+          <w:rFonts w:ascii="Consolas" w:eastAsia="Times New Roman" w:hAnsi="Consolas" w:cs="Times New Roman"/>
+          <w:color w:val="CE9178"/>
+          <w:kern w:val="0"/>
+          <w:sz w:val="21"/>
+          <w:szCs w:val="21"/>
+          <w:lang w:val="bg-BG" w:eastAsia="bg-BG"/>
+          <w14:ligatures w14:val="none"/>
+        </w:rPr>
+        <w:t>"box"</w:t>
+      </w:r>
+      <w:r>
+        <w:rPr>
+          <w:rFonts w:ascii="Consolas" w:eastAsia="Times New Roman" w:hAnsi="Consolas" w:cs="Times New Roman"/>
+          <w:color w:val="808080"/>
+          <w:kern w:val="0"/>
+          <w:sz w:val="21"/>
+          <w:szCs w:val="21"/>
+          <w:lang w:val="bg-BG" w:eastAsia="bg-BG"/>
+          <w14:ligatures w14:val="none"/>
+        </w:rPr>
+        <w:t>&gt;</w:t>
+      </w:r>
+    </w:p>
+    <w:p>
+      <w:pPr>
+        <w:shd w:val="clear" w:color="auto" w:fill="1F1F1F"/>
+        <w:spacing w:after="0" w:line="285" w:lineRule="atLeast"/>
+        <w:rPr>
+          <w:rFonts w:ascii="Consolas" w:eastAsia="Times New Roman" w:hAnsi="Consolas" w:cs="Times New Roman"/>
+          <w:color w:val="CCCCCC"/>
+          <w:kern w:val="0"/>
+          <w:sz w:val="21"/>
+          <w:szCs w:val="21"/>
+          <w:lang w:val="bg-BG" w:eastAsia="bg-BG"/>
+          <w14:ligatures w14:val="none"/>
+        </w:rPr>
+      </w:pPr>
+      <w:r>
+        <w:rPr>
+          <w:rFonts w:ascii="Consolas" w:eastAsia="Times New Roman" w:hAnsi="Consolas" w:cs="Times New Roman"/>
+          <w:color w:val="CCCCCC"/>
+          <w:kern w:val="0"/>
+          <w:sz w:val="21"/>
+          <w:szCs w:val="21"/>
+          <w:lang w:val="bg-BG" w:eastAsia="bg-BG"/>
+          <w14:ligatures w14:val="none"/>
+        </w:rPr>
+        <w:t xml:space="preserve">      </w:t>
+      </w:r>
+      <w:r>
+        <w:rPr>
+          <w:rFonts w:ascii="Consolas" w:eastAsia="Times New Roman" w:hAnsi="Consolas" w:cs="Times New Roman"/>
+          <w:color w:val="808080"/>
+          <w:kern w:val="0"/>
+          <w:sz w:val="21"/>
+          <w:szCs w:val="21"/>
+          <w:lang w:val="bg-BG" w:eastAsia="bg-BG"/>
+          <w14:ligatures w14:val="none"/>
+        </w:rPr>
+        <w:t>&lt;</w:t>
+      </w:r>
+      <w:r>
+        <w:rPr>
+          <w:rFonts w:ascii="Consolas" w:eastAsia="Times New Roman" w:hAnsi="Consolas" w:cs="Times New Roman"/>
+          <w:color w:val="4EC9B0"/>
+          <w:kern w:val="0"/>
+          <w:sz w:val="21"/>
+          <w:szCs w:val="21"/>
+          <w:lang w:val="bg-BG" w:eastAsia="bg-BG"/>
+          <w14:ligatures w14:val="none"/>
+        </w:rPr>
+        <w:t>Header</w:t>
+      </w:r>
+      <w:r>
+        <w:rPr>
+          <w:rFonts w:ascii="Consolas" w:eastAsia="Times New Roman" w:hAnsi="Consolas" w:cs="Times New Roman"/>
+          <w:color w:val="CCCCCC"/>
+          <w:kern w:val="0"/>
+          <w:sz w:val="21"/>
+          <w:szCs w:val="21"/>
+          <w:lang w:val="bg-BG" w:eastAsia="bg-BG"/>
+          <w14:ligatures w14:val="none"/>
+        </w:rPr>
+        <w:t xml:space="preserve"> </w:t>
+      </w:r>
+      <w:r>
+        <w:rPr>
+          <w:rFonts w:ascii="Consolas" w:eastAsia="Times New Roman" w:hAnsi="Consolas" w:cs="Times New Roman"/>
+          <w:color w:val="808080"/>
+          <w:kern w:val="0"/>
+          <w:sz w:val="21"/>
+          <w:szCs w:val="21"/>
+          <w:lang w:val="bg-BG" w:eastAsia="bg-BG"/>
+          <w14:ligatures w14:val="none"/>
+        </w:rPr>
+        <w:t>/&gt;</w:t>
+      </w:r>
+    </w:p>
+    <w:p>
+      <w:pPr>
+        <w:shd w:val="clear" w:color="auto" w:fill="1F1F1F"/>
+        <w:spacing w:after="0" w:line="285" w:lineRule="atLeast"/>
+        <w:rPr>
+          <w:rFonts w:ascii="Consolas" w:eastAsia="Times New Roman" w:hAnsi="Consolas" w:cs="Times New Roman"/>
+          <w:color w:val="CCCCCC"/>
+          <w:kern w:val="0"/>
+          <w:sz w:val="21"/>
+          <w:szCs w:val="21"/>
+          <w:lang w:val="bg-BG" w:eastAsia="bg-BG"/>
+          <w14:ligatures w14:val="none"/>
+        </w:rPr>
+      </w:pPr>
+      <w:r>
+        <w:rPr>
+          <w:rFonts w:ascii="Consolas" w:eastAsia="Times New Roman" w:hAnsi="Consolas" w:cs="Times New Roman"/>
+          <w:color w:val="CCCCCC"/>
+          <w:kern w:val="0"/>
+          <w:sz w:val="21"/>
+          <w:szCs w:val="21"/>
+          <w:lang w:val="bg-BG" w:eastAsia="bg-BG"/>
+          <w14:ligatures w14:val="none"/>
+        </w:rPr>
+        <w:t xml:space="preserve">      </w:t>
+      </w:r>
+      <w:r>
+        <w:rPr>
+          <w:rFonts w:ascii="Consolas" w:eastAsia="Times New Roman" w:hAnsi="Consolas" w:cs="Times New Roman"/>
+          <w:color w:val="808080"/>
+          <w:kern w:val="0"/>
+          <w:sz w:val="21"/>
+          <w:szCs w:val="21"/>
+          <w:lang w:val="bg-BG" w:eastAsia="bg-BG"/>
+          <w14:ligatures w14:val="none"/>
+        </w:rPr>
+        <w:t>&lt;</w:t>
+      </w:r>
+      <w:r>
+        <w:rPr>
+          <w:rFonts w:ascii="Consolas" w:eastAsia="Times New Roman" w:hAnsi="Consolas" w:cs="Times New Roman"/>
+          <w:color w:val="569CD6"/>
+          <w:kern w:val="0"/>
+          <w:sz w:val="21"/>
+          <w:szCs w:val="21"/>
+          <w:lang w:val="bg-BG" w:eastAsia="bg-BG"/>
+          <w14:ligatures w14:val="none"/>
+        </w:rPr>
+        <w:t>main</w:t>
+      </w:r>
+      <w:r>
+        <w:rPr>
+          <w:rFonts w:ascii="Consolas" w:eastAsia="Times New Roman" w:hAnsi="Consolas" w:cs="Times New Roman"/>
+          <w:color w:val="CCCCCC"/>
+          <w:kern w:val="0"/>
+          <w:sz w:val="21"/>
+          <w:szCs w:val="21"/>
+          <w:lang w:val="bg-BG" w:eastAsia="bg-BG"/>
+          <w14:ligatures w14:val="none"/>
+        </w:rPr>
+        <w:t xml:space="preserve"> </w:t>
+      </w:r>
+      <w:r>
+        <w:rPr>
+          <w:rFonts w:ascii="Consolas" w:eastAsia="Times New Roman" w:hAnsi="Consolas" w:cs="Times New Roman"/>
+          <w:color w:val="9CDCFE"/>
+          <w:kern w:val="0"/>
+          <w:sz w:val="21"/>
+          <w:szCs w:val="21"/>
+          <w:lang w:val="bg-BG" w:eastAsia="bg-BG"/>
+          <w14:ligatures w14:val="none"/>
+        </w:rPr>
+        <w:t>id</w:t>
+      </w:r>
+      <w:r>
+        <w:rPr>
+          <w:rFonts w:ascii="Consolas" w:eastAsia="Times New Roman" w:hAnsi="Consolas" w:cs="Times New Roman"/>
+          <w:color w:val="D4D4D4"/>
+          <w:kern w:val="0"/>
+          <w:sz w:val="21"/>
+          <w:szCs w:val="21"/>
+          <w:lang w:val="bg-BG" w:eastAsia="bg-BG"/>
+          <w14:ligatures w14:val="none"/>
+        </w:rPr>
+        <w:t>=</w:t>
+      </w:r>
+      <w:r>
+        <w:rPr>
+          <w:rFonts w:ascii="Consolas" w:eastAsia="Times New Roman" w:hAnsi="Consolas" w:cs="Times New Roman"/>
+          <w:color w:val="CE9178"/>
+          <w:kern w:val="0"/>
+          <w:sz w:val="21"/>
+          <w:szCs w:val="21"/>
+          <w:lang w:val="bg-BG" w:eastAsia="bg-BG"/>
+          <w14:ligatures w14:val="none"/>
+        </w:rPr>
+        <w:t>"main-content"</w:t>
+      </w:r>
+      <w:r>
+        <w:rPr>
+          <w:rFonts w:ascii="Consolas" w:eastAsia="Times New Roman" w:hAnsi="Consolas" w:cs="Times New Roman"/>
+          <w:color w:val="808080"/>
+          <w:kern w:val="0"/>
+          <w:sz w:val="21"/>
+          <w:szCs w:val="21"/>
+          <w:lang w:val="bg-BG" w:eastAsia="bg-BG"/>
+          <w14:ligatures w14:val="none"/>
+        </w:rPr>
+        <w:t>&gt;</w:t>
+      </w:r>
+    </w:p>
+    <w:p>
+      <w:pPr>
+        <w:shd w:val="clear" w:color="auto" w:fill="1F1F1F"/>
+        <w:spacing w:after="0" w:line="285" w:lineRule="atLeast"/>
+        <w:rPr>
+          <w:rFonts w:ascii="Consolas" w:eastAsia="Times New Roman" w:hAnsi="Consolas" w:cs="Times New Roman"/>
+          <w:color w:val="CCCCCC"/>
+          <w:kern w:val="0"/>
+          <w:sz w:val="21"/>
+          <w:szCs w:val="21"/>
+          <w:lang w:val="bg-BG" w:eastAsia="bg-BG"/>
+          <w14:ligatures w14:val="none"/>
+        </w:rPr>
+      </w:pPr>
+      <w:r>
+        <w:rPr>
+          <w:rFonts w:ascii="Consolas" w:eastAsia="Times New Roman" w:hAnsi="Consolas" w:cs="Times New Roman"/>
+          <w:color w:val="CCCCCC"/>
+          <w:kern w:val="0"/>
+          <w:sz w:val="21"/>
+          <w:szCs w:val="21"/>
+          <w:lang w:val="bg-BG" w:eastAsia="bg-BG"/>
+          <w14:ligatures w14:val="none"/>
+        </w:rPr>
+        <w:t xml:space="preserve">        </w:t>
+      </w:r>
+      <w:r>
+        <w:rPr>
+          <w:rFonts w:ascii="Consolas" w:eastAsia="Times New Roman" w:hAnsi="Consolas" w:cs="Times New Roman"/>
+          <w:color w:val="808080"/>
+          <w:kern w:val="0"/>
+          <w:sz w:val="21"/>
+          <w:szCs w:val="21"/>
+          <w:lang w:val="bg-BG" w:eastAsia="bg-BG"/>
+          <w14:ligatures w14:val="none"/>
+        </w:rPr>
+        <w:t>&lt;</w:t>
+      </w:r>
+      <w:r>
+        <w:rPr>
+          <w:rFonts w:ascii="Consolas" w:eastAsia="Times New Roman" w:hAnsi="Consolas" w:cs="Times New Roman"/>
+          <w:color w:val="4EC9B0"/>
+          <w:kern w:val="0"/>
+          <w:sz w:val="21"/>
+          <w:szCs w:val="21"/>
+          <w:lang w:val="bg-BG" w:eastAsia="bg-BG"/>
+          <w14:ligatures w14:val="none"/>
+        </w:rPr>
+        <w:t>Routes</w:t>
+      </w:r>
+      <w:r>
+        <w:rPr>
+          <w:rFonts w:ascii="Consolas" w:eastAsia="Times New Roman" w:hAnsi="Consolas" w:cs="Times New Roman"/>
+          <w:color w:val="808080"/>
+          <w:kern w:val="0"/>
+          <w:sz w:val="21"/>
+          <w:szCs w:val="21"/>
+          <w:lang w:val="bg-BG" w:eastAsia="bg-BG"/>
+          <w14:ligatures w14:val="none"/>
+        </w:rPr>
+        <w:t>&gt;</w:t>
+      </w:r>
+    </w:p>
+    <w:p>
+      <w:pPr>
+        <w:shd w:val="clear" w:color="auto" w:fill="1F1F1F"/>
+        <w:spacing w:after="0" w:line="285" w:lineRule="atLeast"/>
+        <w:rPr>
+          <w:rFonts w:ascii="Consolas" w:eastAsia="Times New Roman" w:hAnsi="Consolas" w:cs="Times New Roman"/>
+          <w:color w:val="CCCCCC"/>
+          <w:kern w:val="0"/>
+          <w:sz w:val="21"/>
+          <w:szCs w:val="21"/>
+          <w:lang w:val="bg-BG" w:eastAsia="bg-BG"/>
+          <w14:ligatures w14:val="none"/>
+        </w:rPr>
+      </w:pPr>
+      <w:r>
+        <w:rPr>
+          <w:rFonts w:ascii="Consolas" w:eastAsia="Times New Roman" w:hAnsi="Consolas" w:cs="Times New Roman"/>
+          <w:color w:val="CCCCCC"/>
+          <w:kern w:val="0"/>
+          <w:sz w:val="21"/>
+          <w:szCs w:val="21"/>
+          <w:lang w:val="bg-BG" w:eastAsia="bg-BG"/>
+          <w14:ligatures w14:val="none"/>
+        </w:rPr>
+        <w:t xml:space="preserve">          </w:t>
+      </w:r>
+      <w:r>
+        <w:rPr>
+          <w:rFonts w:ascii="Consolas" w:eastAsia="Times New Roman" w:hAnsi="Consolas" w:cs="Times New Roman"/>
+          <w:color w:val="808080"/>
+          <w:kern w:val="0"/>
+          <w:sz w:val="21"/>
+          <w:szCs w:val="21"/>
+          <w:lang w:val="bg-BG" w:eastAsia="bg-BG"/>
+          <w14:ligatures w14:val="none"/>
+        </w:rPr>
+        <w:t>&lt;</w:t>
+      </w:r>
+      <w:r>
+        <w:rPr>
+          <w:rFonts w:ascii="Consolas" w:eastAsia="Times New Roman" w:hAnsi="Consolas" w:cs="Times New Roman"/>
+          <w:color w:val="4EC9B0"/>
+          <w:kern w:val="0"/>
+          <w:sz w:val="21"/>
+          <w:szCs w:val="21"/>
+          <w:lang w:val="bg-BG" w:eastAsia="bg-BG"/>
+          <w14:ligatures w14:val="none"/>
+        </w:rPr>
+        <w:t>Route</w:t>
+      </w:r>
+      <w:r>
+        <w:rPr>
+          <w:rFonts w:ascii="Consolas" w:eastAsia="Times New Roman" w:hAnsi="Consolas" w:cs="Times New Roman"/>
+          <w:color w:val="CCCCCC"/>
+          <w:kern w:val="0"/>
+          <w:sz w:val="21"/>
+          <w:szCs w:val="21"/>
+          <w:lang w:val="bg-BG" w:eastAsia="bg-BG"/>
+          <w14:ligatures w14:val="none"/>
+        </w:rPr>
+        <w:t xml:space="preserve"> </w:t>
+      </w:r>
+      <w:r>
+        <w:rPr>
+          <w:rFonts w:ascii="Consolas" w:eastAsia="Times New Roman" w:hAnsi="Consolas" w:cs="Times New Roman"/>
+          <w:color w:val="9CDCFE"/>
+          <w:kern w:val="0"/>
+          <w:sz w:val="21"/>
+          <w:szCs w:val="21"/>
+          <w:lang w:val="bg-BG" w:eastAsia="bg-BG"/>
+          <w14:ligatures w14:val="none"/>
+        </w:rPr>
+        <w:t>path</w:t>
+      </w:r>
+      <w:r>
+        <w:rPr>
+          <w:rFonts w:ascii="Consolas" w:eastAsia="Times New Roman" w:hAnsi="Consolas" w:cs="Times New Roman"/>
+          <w:color w:val="D4D4D4"/>
+          <w:kern w:val="0"/>
+          <w:sz w:val="21"/>
+          <w:szCs w:val="21"/>
+          <w:lang w:val="bg-BG" w:eastAsia="bg-BG"/>
+          <w14:ligatures w14:val="none"/>
+        </w:rPr>
+        <w:t>=</w:t>
+      </w:r>
+      <w:r>
+        <w:rPr>
+          <w:rFonts w:ascii="Consolas" w:eastAsia="Times New Roman" w:hAnsi="Consolas" w:cs="Times New Roman"/>
+          <w:color w:val="CE9178"/>
+          <w:kern w:val="0"/>
+          <w:sz w:val="21"/>
+          <w:szCs w:val="21"/>
+          <w:lang w:val="bg-BG" w:eastAsia="bg-BG"/>
+          <w14:ligatures w14:val="none"/>
+        </w:rPr>
+        <w:t>'/'</w:t>
+      </w:r>
+      <w:r>
+        <w:rPr>
+          <w:rFonts w:ascii="Consolas" w:eastAsia="Times New Roman" w:hAnsi="Consolas" w:cs="Times New Roman"/>
+          <w:color w:val="CCCCCC"/>
+          <w:kern w:val="0"/>
+          <w:sz w:val="21"/>
+          <w:szCs w:val="21"/>
+          <w:lang w:val="bg-BG" w:eastAsia="bg-BG"/>
+          <w14:ligatures w14:val="none"/>
+        </w:rPr>
+        <w:t xml:space="preserve"> </w:t>
+      </w:r>
+      <w:r>
+        <w:rPr>
+          <w:rFonts w:ascii="Consolas" w:eastAsia="Times New Roman" w:hAnsi="Consolas" w:cs="Times New Roman"/>
+          <w:color w:val="9CDCFE"/>
+          <w:kern w:val="0"/>
+          <w:sz w:val="21"/>
+          <w:szCs w:val="21"/>
+          <w:lang w:val="bg-BG" w:eastAsia="bg-BG"/>
+          <w14:ligatures w14:val="none"/>
+        </w:rPr>
+        <w:t>element</w:t>
+      </w:r>
+      <w:r>
+        <w:rPr>
+          <w:rFonts w:ascii="Consolas" w:eastAsia="Times New Roman" w:hAnsi="Consolas" w:cs="Times New Roman"/>
+          <w:color w:val="D4D4D4"/>
+          <w:kern w:val="0"/>
+          <w:sz w:val="21"/>
+          <w:szCs w:val="21"/>
+          <w:lang w:val="bg-BG" w:eastAsia="bg-BG"/>
+          <w14:ligatures w14:val="none"/>
+        </w:rPr>
+        <w:t>=</w:t>
+      </w:r>
+      <w:r>
+        <w:rPr>
+          <w:rFonts w:ascii="Consolas" w:eastAsia="Times New Roman" w:hAnsi="Consolas" w:cs="Times New Roman"/>
+          <w:color w:val="569CD6"/>
+          <w:kern w:val="0"/>
+          <w:sz w:val="21"/>
+          <w:szCs w:val="21"/>
+          <w:lang w:val="bg-BG" w:eastAsia="bg-BG"/>
+          <w14:ligatures w14:val="none"/>
+        </w:rPr>
+        <w:t>{</w:t>
+      </w:r>
+      <w:r>
+        <w:rPr>
+          <w:rFonts w:ascii="Consolas" w:eastAsia="Times New Roman" w:hAnsi="Consolas" w:cs="Times New Roman"/>
+          <w:color w:val="808080"/>
+          <w:kern w:val="0"/>
+          <w:sz w:val="21"/>
+          <w:szCs w:val="21"/>
+          <w:lang w:val="bg-BG" w:eastAsia="bg-BG"/>
+          <w14:ligatures w14:val="none"/>
+        </w:rPr>
+        <w:t>&lt;</w:t>
+      </w:r>
+      <w:r>
+        <w:rPr>
+          <w:rFonts w:ascii="Consolas" w:eastAsia="Times New Roman" w:hAnsi="Consolas" w:cs="Times New Roman"/>
+          <w:color w:val="4EC9B0"/>
+          <w:kern w:val="0"/>
+          <w:sz w:val="21"/>
+          <w:szCs w:val="21"/>
+          <w:lang w:val="bg-BG" w:eastAsia="bg-BG"/>
+          <w14:ligatures w14:val="none"/>
+        </w:rPr>
+        <w:t>HomePage</w:t>
+      </w:r>
+      <w:r>
+        <w:rPr>
+          <w:rFonts w:ascii="Consolas" w:eastAsia="Times New Roman" w:hAnsi="Consolas" w:cs="Times New Roman"/>
+          <w:color w:val="D4D4D4"/>
+          <w:kern w:val="0"/>
+          <w:sz w:val="21"/>
+          <w:szCs w:val="21"/>
+          <w:lang w:val="bg-BG" w:eastAsia="bg-BG"/>
+          <w14:ligatures w14:val="none"/>
+        </w:rPr>
+        <w:t xml:space="preserve"> </w:t>
+      </w:r>
+      <w:r>
+        <w:rPr>
+          <w:rFonts w:ascii="Consolas" w:eastAsia="Times New Roman" w:hAnsi="Consolas" w:cs="Times New Roman"/>
+          <w:color w:val="808080"/>
+          <w:kern w:val="0"/>
+          <w:sz w:val="21"/>
+          <w:szCs w:val="21"/>
+          <w:lang w:val="bg-BG" w:eastAsia="bg-BG"/>
+          <w14:ligatures w14:val="none"/>
+        </w:rPr>
+        <w:t>/&gt;</w:t>
+      </w:r>
+      <w:r>
+        <w:rPr>
+          <w:rFonts w:ascii="Consolas" w:eastAsia="Times New Roman" w:hAnsi="Consolas" w:cs="Times New Roman"/>
+          <w:color w:val="569CD6"/>
+          <w:kern w:val="0"/>
+          <w:sz w:val="21"/>
+          <w:szCs w:val="21"/>
+          <w:lang w:val="bg-BG" w:eastAsia="bg-BG"/>
+          <w14:ligatures w14:val="none"/>
+        </w:rPr>
+        <w:t>}</w:t>
+      </w:r>
+      <w:r>
+        <w:rPr>
+          <w:rFonts w:ascii="Consolas" w:eastAsia="Times New Roman" w:hAnsi="Consolas" w:cs="Times New Roman"/>
+          <w:color w:val="808080"/>
+          <w:kern w:val="0"/>
+          <w:sz w:val="21"/>
+          <w:szCs w:val="21"/>
+          <w:lang w:val="bg-BG" w:eastAsia="bg-BG"/>
+          <w14:ligatures w14:val="none"/>
+        </w:rPr>
+        <w:t>/&gt;</w:t>
+      </w:r>
+    </w:p>
+    <w:p>
+      <w:pPr>
+        <w:shd w:val="clear" w:color="auto" w:fill="1F1F1F"/>
+        <w:spacing w:after="0" w:line="285" w:lineRule="atLeast"/>
+        <w:rPr>
+          <w:rFonts w:ascii="Consolas" w:eastAsia="Times New Roman" w:hAnsi="Consolas" w:cs="Times New Roman"/>
+          <w:color w:val="CCCCCC"/>
+          <w:kern w:val="0"/>
+          <w:sz w:val="21"/>
+          <w:szCs w:val="21"/>
+          <w:lang w:val="bg-BG" w:eastAsia="bg-BG"/>
+          <w14:ligatures w14:val="none"/>
+        </w:rPr>
+      </w:pPr>
+      <w:r>
+        <w:rPr>
+          <w:rFonts w:ascii="Consolas" w:eastAsia="Times New Roman" w:hAnsi="Consolas" w:cs="Times New Roman"/>
+          <w:color w:val="CCCCCC"/>
+          <w:kern w:val="0"/>
+          <w:sz w:val="21"/>
+          <w:szCs w:val="21"/>
+          <w:lang w:val="bg-BG" w:eastAsia="bg-BG"/>
+          <w14:ligatures w14:val="none"/>
+        </w:rPr>
+        <w:t xml:space="preserve">        </w:t>
+      </w:r>
+      <w:r>
+        <w:rPr>
+          <w:rFonts w:ascii="Consolas" w:eastAsia="Times New Roman" w:hAnsi="Consolas" w:cs="Times New Roman"/>
+          <w:color w:val="808080"/>
+          <w:kern w:val="0"/>
+          <w:sz w:val="21"/>
+          <w:szCs w:val="21"/>
+          <w:lang w:val="bg-BG" w:eastAsia="bg-BG"/>
+          <w14:ligatures w14:val="none"/>
+        </w:rPr>
+        <w:t>&lt;/</w:t>
+      </w:r>
+      <w:r>
+        <w:rPr>
+          <w:rFonts w:ascii="Consolas" w:eastAsia="Times New Roman" w:hAnsi="Consolas" w:cs="Times New Roman"/>
+          <w:color w:val="4EC9B0"/>
+          <w:kern w:val="0"/>
+          <w:sz w:val="21"/>
+          <w:szCs w:val="21"/>
+          <w:lang w:val="bg-BG" w:eastAsia="bg-BG"/>
+          <w14:ligatures w14:val="none"/>
+        </w:rPr>
+        <w:t>Routes</w:t>
+      </w:r>
+      <w:r>
+        <w:rPr>
+          <w:rFonts w:ascii="Consolas" w:eastAsia="Times New Roman" w:hAnsi="Consolas" w:cs="Times New Roman"/>
+          <w:color w:val="808080"/>
+          <w:kern w:val="0"/>
+          <w:sz w:val="21"/>
+          <w:szCs w:val="21"/>
+          <w:lang w:val="bg-BG" w:eastAsia="bg-BG"/>
+          <w14:ligatures w14:val="none"/>
+        </w:rPr>
+        <w:t>&gt;</w:t>
+      </w:r>
+    </w:p>
+    <w:p>
+      <w:pPr>
+        <w:shd w:val="clear" w:color="auto" w:fill="1F1F1F"/>
+        <w:spacing w:after="0" w:line="285" w:lineRule="atLeast"/>
+        <w:rPr>
+          <w:rFonts w:ascii="Consolas" w:eastAsia="Times New Roman" w:hAnsi="Consolas" w:cs="Times New Roman"/>
+          <w:color w:val="CCCCCC"/>
+          <w:kern w:val="0"/>
+          <w:sz w:val="21"/>
+          <w:szCs w:val="21"/>
+          <w:lang w:val="bg-BG" w:eastAsia="bg-BG"/>
+          <w14:ligatures w14:val="none"/>
+        </w:rPr>
+      </w:pPr>
+      <w:r>
+        <w:rPr>
+          <w:rFonts w:ascii="Consolas" w:eastAsia="Times New Roman" w:hAnsi="Consolas" w:cs="Times New Roman"/>
+          <w:color w:val="CCCCCC"/>
+          <w:kern w:val="0"/>
+          <w:sz w:val="21"/>
+          <w:szCs w:val="21"/>
+          <w:lang w:val="bg-BG" w:eastAsia="bg-BG"/>
+          <w14:ligatures w14:val="none"/>
+        </w:rPr>
+        <w:t xml:space="preserve">      </w:t>
+      </w:r>
+      <w:r>
+        <w:rPr>
+          <w:rFonts w:ascii="Consolas" w:eastAsia="Times New Roman" w:hAnsi="Consolas" w:cs="Times New Roman"/>
+          <w:color w:val="808080"/>
+          <w:kern w:val="0"/>
+          <w:sz w:val="21"/>
+          <w:szCs w:val="21"/>
+          <w:lang w:val="bg-BG" w:eastAsia="bg-BG"/>
+          <w14:ligatures w14:val="none"/>
+        </w:rPr>
+        <w:t>&lt;/</w:t>
+      </w:r>
+      <w:r>
+        <w:rPr>
+          <w:rFonts w:ascii="Consolas" w:eastAsia="Times New Roman" w:hAnsi="Consolas" w:cs="Times New Roman"/>
+          <w:color w:val="569CD6"/>
+          <w:kern w:val="0"/>
+          <w:sz w:val="21"/>
+          <w:szCs w:val="21"/>
+          <w:lang w:val="bg-BG" w:eastAsia="bg-BG"/>
+          <w14:ligatures w14:val="none"/>
+        </w:rPr>
+        <w:t>main</w:t>
+      </w:r>
+      <w:r>
+        <w:rPr>
+          <w:rFonts w:ascii="Consolas" w:eastAsia="Times New Roman" w:hAnsi="Consolas" w:cs="Times New Roman"/>
+          <w:color w:val="808080"/>
+          <w:kern w:val="0"/>
+          <w:sz w:val="21"/>
+          <w:szCs w:val="21"/>
+          <w:lang w:val="bg-BG" w:eastAsia="bg-BG"/>
+          <w14:ligatures w14:val="none"/>
+        </w:rPr>
+        <w:t>&gt;</w:t>
+      </w:r>
+    </w:p>
+    <w:p>
+      <w:pPr>
+        <w:shd w:val="clear" w:color="auto" w:fill="1F1F1F"/>
+        <w:spacing w:after="0" w:line="285" w:lineRule="atLeast"/>
+        <w:rPr>
+          <w:rFonts w:ascii="Consolas" w:eastAsia="Times New Roman" w:hAnsi="Consolas" w:cs="Times New Roman"/>
+          <w:color w:val="CCCCCC"/>
+          <w:kern w:val="0"/>
+          <w:sz w:val="21"/>
+          <w:szCs w:val="21"/>
+          <w:lang w:val="bg-BG" w:eastAsia="bg-BG"/>
+          <w14:ligatures w14:val="none"/>
+        </w:rPr>
+      </w:pPr>
+      <w:r>
+        <w:rPr>
+          <w:rFonts w:ascii="Consolas" w:eastAsia="Times New Roman" w:hAnsi="Consolas" w:cs="Times New Roman"/>
+          <w:color w:val="CCCCCC"/>
+          <w:kern w:val="0"/>
+          <w:sz w:val="21"/>
+          <w:szCs w:val="21"/>
+          <w:lang w:val="bg-BG" w:eastAsia="bg-BG"/>
+          <w14:ligatures w14:val="none"/>
+        </w:rPr>
+        <w:t xml:space="preserve">    </w:t>
+      </w:r>
+      <w:r>
+        <w:rPr>
+          <w:rFonts w:ascii="Consolas" w:eastAsia="Times New Roman" w:hAnsi="Consolas" w:cs="Times New Roman"/>
+          <w:color w:val="808080"/>
+          <w:kern w:val="0"/>
+          <w:sz w:val="21"/>
+          <w:szCs w:val="21"/>
+          <w:lang w:val="bg-BG" w:eastAsia="bg-BG"/>
+          <w14:ligatures w14:val="none"/>
+        </w:rPr>
+        <w:t>&lt;/</w:t>
+      </w:r>
+      <w:r>
+        <w:rPr>
+          <w:rFonts w:ascii="Consolas" w:eastAsia="Times New Roman" w:hAnsi="Consolas" w:cs="Times New Roman"/>
+          <w:color w:val="569CD6"/>
+          <w:kern w:val="0"/>
+          <w:sz w:val="21"/>
+          <w:szCs w:val="21"/>
+          <w:lang w:val="bg-BG" w:eastAsia="bg-BG"/>
+          <w14:ligatures w14:val="none"/>
+        </w:rPr>
+        <w:t>div</w:t>
+      </w:r>
+      <w:r>
+        <w:rPr>
+          <w:rFonts w:ascii="Consolas" w:eastAsia="Times New Roman" w:hAnsi="Consolas" w:cs="Times New Roman"/>
+          <w:color w:val="808080"/>
+          <w:kern w:val="0"/>
+          <w:sz w:val="21"/>
+          <w:szCs w:val="21"/>
+          <w:lang w:val="bg-BG" w:eastAsia="bg-BG"/>
+          <w14:ligatures w14:val="none"/>
+        </w:rPr>
+        <w:t>&gt;</w:t>
+      </w:r>
+    </w:p>
+    <w:p>
+      <w:pPr>
+        <w:shd w:val="clear" w:color="auto" w:fill="1F1F1F"/>
+        <w:spacing w:after="0" w:line="285" w:lineRule="atLeast"/>
+        <w:rPr>
+          <w:rFonts w:ascii="Consolas" w:eastAsia="Times New Roman" w:hAnsi="Consolas" w:cs="Times New Roman"/>
+          <w:color w:val="CCCCCC"/>
+          <w:kern w:val="0"/>
+          <w:sz w:val="21"/>
+          <w:szCs w:val="21"/>
+          <w:lang w:val="bg-BG" w:eastAsia="bg-BG"/>
+          <w14:ligatures w14:val="none"/>
+        </w:rPr>
+      </w:pPr>
+      <w:r>
+        <w:rPr>
+          <w:rFonts w:ascii="Consolas" w:eastAsia="Times New Roman" w:hAnsi="Consolas" w:cs="Times New Roman"/>
+          <w:color w:val="CCCCCC"/>
+          <w:kern w:val="0"/>
+          <w:sz w:val="21"/>
+          <w:szCs w:val="21"/>
+          <w:lang w:val="bg-BG" w:eastAsia="bg-BG"/>
+          <w14:ligatures w14:val="none"/>
+        </w:rPr>
+        <w:t>  );</w:t>
+      </w:r>
+    </w:p>
+    <w:p>
+      <w:pPr>
+        <w:shd w:val="clear" w:color="auto" w:fill="1F1F1F"/>
+        <w:spacing w:after="0" w:line="285" w:lineRule="atLeast"/>
+        <w:rPr>
+          <w:rFonts w:ascii="Consolas" w:eastAsia="Times New Roman" w:hAnsi="Consolas" w:cs="Times New Roman"/>
+          <w:color w:val="CCCCCC"/>
+          <w:kern w:val="0"/>
+          <w:sz w:val="21"/>
+          <w:szCs w:val="21"/>
+          <w:lang w:val="bg-BG" w:eastAsia="bg-BG"/>
+          <w14:ligatures w14:val="none"/>
+        </w:rPr>
+      </w:pPr>
+      <w:r>
+        <w:rPr>
+          <w:rFonts w:ascii="Consolas" w:eastAsia="Times New Roman" w:hAnsi="Consolas" w:cs="Times New Roman"/>
+          <w:color w:val="CCCCCC"/>
+          <w:kern w:val="0"/>
+          <w:sz w:val="21"/>
+          <w:szCs w:val="21"/>
+          <w:lang w:val="bg-BG" w:eastAsia="bg-BG"/>
+          <w14:ligatures w14:val="none"/>
+        </w:rPr>
+        <w:t>}</w:t>
+      </w:r>
+    </w:p>
+    <w:p>
+      <w:pPr>
+        <w:shd w:val="clear" w:color="auto" w:fill="1F1F1F"/>
+        <w:spacing w:after="0" w:line="285" w:lineRule="atLeast"/>
+        <w:rPr>
+          <w:rFonts w:ascii="Consolas" w:eastAsia="Times New Roman" w:hAnsi="Consolas" w:cs="Times New Roman"/>
+          <w:color w:val="CCCCCC"/>
+          <w:kern w:val="0"/>
+          <w:sz w:val="21"/>
+          <w:szCs w:val="21"/>
+          <w:lang w:val="bg-BG" w:eastAsia="bg-BG"/>
+          <w14:ligatures w14:val="none"/>
+        </w:rPr>
+      </w:pPr>
+      <w:r>
+        <w:rPr>
+          <w:rFonts w:ascii="Consolas" w:eastAsia="Times New Roman" w:hAnsi="Consolas" w:cs="Times New Roman"/>
+          <w:color w:val="C586C0"/>
+          <w:kern w:val="0"/>
+          <w:sz w:val="21"/>
+          <w:szCs w:val="21"/>
+          <w:lang w:val="bg-BG" w:eastAsia="bg-BG"/>
+          <w14:ligatures w14:val="none"/>
+        </w:rPr>
+        <w:t>export</w:t>
+      </w:r>
+      <w:r>
+        <w:rPr>
+          <w:rFonts w:ascii="Consolas" w:eastAsia="Times New Roman" w:hAnsi="Consolas" w:cs="Times New Roman"/>
+          <w:color w:val="CCCCCC"/>
+          <w:kern w:val="0"/>
+          <w:sz w:val="21"/>
+          <w:szCs w:val="21"/>
+          <w:lang w:val="bg-BG" w:eastAsia="bg-BG"/>
+          <w14:ligatures w14:val="none"/>
+        </w:rPr>
+        <w:t xml:space="preserve"> </w:t>
+      </w:r>
+      <w:r>
+        <w:rPr>
+          <w:rFonts w:ascii="Consolas" w:eastAsia="Times New Roman" w:hAnsi="Consolas" w:cs="Times New Roman"/>
+          <w:color w:val="C586C0"/>
+          <w:kern w:val="0"/>
+          <w:sz w:val="21"/>
+          <w:szCs w:val="21"/>
+          <w:lang w:val="bg-BG" w:eastAsia="bg-BG"/>
+          <w14:ligatures w14:val="none"/>
+        </w:rPr>
+        <w:t>default</w:t>
+      </w:r>
+      <w:r>
+        <w:rPr>
+          <w:rFonts w:ascii="Consolas" w:eastAsia="Times New Roman" w:hAnsi="Consolas" w:cs="Times New Roman"/>
+          <w:color w:val="CCCCCC"/>
+          <w:kern w:val="0"/>
+          <w:sz w:val="21"/>
+          <w:szCs w:val="21"/>
+          <w:lang w:val="bg-BG" w:eastAsia="bg-BG"/>
+          <w14:ligatures w14:val="none"/>
+        </w:rPr>
+        <w:t xml:space="preserve"> </w:t>
+      </w:r>
+      <w:r>
+        <w:rPr>
+          <w:rFonts w:ascii="Consolas" w:eastAsia="Times New Roman" w:hAnsi="Consolas" w:cs="Times New Roman"/>
+          <w:color w:val="DCDCAA"/>
+          <w:kern w:val="0"/>
+          <w:sz w:val="21"/>
+          <w:szCs w:val="21"/>
+          <w:lang w:val="bg-BG" w:eastAsia="bg-BG"/>
+          <w14:ligatures w14:val="none"/>
+        </w:rPr>
+        <w:t>App</w:t>
+      </w:r>
+      <w:r>
+        <w:rPr>
+          <w:rFonts w:ascii="Consolas" w:eastAsia="Times New Roman" w:hAnsi="Consolas" w:cs="Times New Roman"/>
+          <w:color w:val="CCCCCC"/>
+          <w:kern w:val="0"/>
+          <w:sz w:val="21"/>
+          <w:szCs w:val="21"/>
+          <w:lang w:val="bg-BG" w:eastAsia="bg-BG"/>
+          <w14:ligatures w14:val="none"/>
+        </w:rPr>
+        <w:t>;</w:t>
+      </w:r>
+    </w:p>
+    <w:p>
+      <w:pPr>
+        <w:rPr>
+          <w:color w:val="C45911" w:themeColor="accent2" w:themeShade="BF"/>
+          <w:sz w:val="24"/>
+          <w:szCs w:val="24"/>
+          <w:lang w:val="bg-BG"/>
+        </w:rPr>
+      </w:pPr>
+    </w:p>
+    <w:p>
+      <w:pPr>
+        <w:rPr>
+          <w:color w:val="C45911" w:themeColor="accent2" w:themeShade="BF"/>
+          <w:sz w:val="24"/>
+          <w:szCs w:val="24"/>
+        </w:rPr>
+      </w:pPr>
     </w:p>
     <w:p>
       <w:pPr>

</xml_diff>

<commit_message>
integrate react to django rest framework
</commit_message>
<xml_diff>
--- a/React-JSX/Workshop-game-2/React tutorial.docx
+++ b/React-JSX/Workshop-game-2/React tutorial.docx
@@ -27,6 +27,7 @@
         </w:rPr>
         <w:t xml:space="preserve">Workshop </w:t>
       </w:r>
+      <w:proofErr w:type="gramStart"/>
       <w:r>
         <w:rPr>
           <w:color w:val="C45911" w:themeColor="accent2" w:themeShade="BF"/>
@@ -35,15 +36,24 @@
         </w:rPr>
         <w:t>tutorial</w:t>
       </w:r>
-    </w:p>
-    <w:p>
-      <w:pPr>
-        <w:jc w:val="center"/>
+      <w:proofErr w:type="gramEnd"/>
+      <w:r>
         <w:rPr>
           <w:color w:val="C45911" w:themeColor="accent2" w:themeShade="BF"/>
           <w:sz w:val="32"/>
           <w:szCs w:val="32"/>
         </w:rPr>
+        <w:t>-React juni 2022</w:t>
+      </w:r>
+    </w:p>
+    <w:p>
+      <w:pPr>
+        <w:jc w:val="center"/>
+        <w:rPr>
+          <w:color w:val="C45911" w:themeColor="accent2" w:themeShade="BF"/>
+          <w:sz w:val="20"/>
+          <w:szCs w:val="20"/>
+        </w:rPr>
       </w:pPr>
       <w:r>
         <w:rPr>
@@ -53,22 +63,38 @@
         </w:rPr>
         <w:t>Server start in localhost:3030</w:t>
       </w:r>
-    </w:p>
-    <w:p>
-      <w:pPr>
-        <w:jc w:val="center"/>
+      <w:r>
         <w:rPr>
           <w:color w:val="C45911" w:themeColor="accent2" w:themeShade="BF"/>
           <w:sz w:val="32"/>
           <w:szCs w:val="32"/>
         </w:rPr>
-      </w:pPr>
-      <w:r>
+        <w:t xml:space="preserve"> </w:t>
+      </w:r>
+      <w:r>
+        <w:rPr>
+          <w:color w:val="C45911" w:themeColor="accent2" w:themeShade="BF"/>
+          <w:sz w:val="20"/>
+          <w:szCs w:val="20"/>
+        </w:rPr>
+        <w:t>https://github.com/softuni-practice-server/softuni-practice-server</w:t>
+      </w:r>
+    </w:p>
+    <w:p>
+      <w:pPr>
+        <w:jc w:val="center"/>
         <w:rPr>
           <w:color w:val="C45911" w:themeColor="accent2" w:themeShade="BF"/>
           <w:sz w:val="32"/>
           <w:szCs w:val="32"/>
         </w:rPr>
+      </w:pPr>
+      <w:r>
+        <w:rPr>
+          <w:color w:val="C45911" w:themeColor="accent2" w:themeShade="BF"/>
+          <w:sz w:val="32"/>
+          <w:szCs w:val="32"/>
+        </w:rPr>
         <w:t xml:space="preserve">comand: </w:t>
       </w:r>
       <w:r>
@@ -137,14 +163,23 @@
           <w:sz w:val="24"/>
           <w:szCs w:val="24"/>
         </w:rPr>
-        <w:t>npx create-react-app my-app</w:t>
-      </w:r>
+        <w:t>npx create-react-app my-</w:t>
+      </w:r>
+      <w:proofErr w:type="gramStart"/>
       <w:r>
         <w:rPr>
           <w:color w:val="4472C4" w:themeColor="accent1"/>
           <w:sz w:val="24"/>
           <w:szCs w:val="24"/>
         </w:rPr>
+        <w:t>app</w:t>
+      </w:r>
+      <w:r>
+        <w:rPr>
+          <w:color w:val="4472C4" w:themeColor="accent1"/>
+          <w:sz w:val="24"/>
+          <w:szCs w:val="24"/>
+        </w:rPr>
         <w:t xml:space="preserve">  </w:t>
       </w:r>
       <w:r>
@@ -155,6 +190,7 @@
         </w:rPr>
         <w:t>1.2</w:t>
       </w:r>
+      <w:proofErr w:type="gramEnd"/>
       <w:r>
         <w:rPr>
           <w:color w:val="C45911" w:themeColor="accent2" w:themeShade="BF"/>
@@ -2017,15 +2053,16 @@
           <w:sz w:val="32"/>
           <w:szCs w:val="32"/>
         </w:rPr>
-        <w:t xml:space="preserve"> tag</w:t>
-      </w:r>
+        <w:t xml:space="preserve"> </w:t>
+      </w:r>
+      <w:proofErr w:type="gramStart"/>
       <w:r>
         <w:rPr>
           <w:color w:val="C45911" w:themeColor="accent2" w:themeShade="BF"/>
           <w:sz w:val="32"/>
           <w:szCs w:val="32"/>
         </w:rPr>
-        <w:t xml:space="preserve"> </w:t>
+        <w:t>tag</w:t>
       </w:r>
       <w:r>
         <w:rPr>
@@ -2033,8 +2070,17 @@
           <w:sz w:val="32"/>
           <w:szCs w:val="32"/>
         </w:rPr>
+        <w:t xml:space="preserve"> </w:t>
+      </w:r>
+      <w:r>
+        <w:rPr>
+          <w:color w:val="C45911" w:themeColor="accent2" w:themeShade="BF"/>
+          <w:sz w:val="32"/>
+          <w:szCs w:val="32"/>
+        </w:rPr>
         <w:t xml:space="preserve"> with</w:t>
       </w:r>
+      <w:proofErr w:type="gramEnd"/>
       <w:r>
         <w:rPr>
           <w:color w:val="C45911" w:themeColor="accent2" w:themeShade="BF"/>
@@ -10593,15 +10639,7 @@
           <w:sz w:val="32"/>
           <w:szCs w:val="32"/>
         </w:rPr>
-        <w:t>g</w:t>
-      </w:r>
-      <w:r>
-        <w:rPr>
-          <w:color w:val="C45911" w:themeColor="accent2" w:themeShade="BF"/>
-          <w:sz w:val="32"/>
-          <w:szCs w:val="32"/>
-        </w:rPr>
-        <w:t>ive the game in &lt;AllGames /&gt; via props</w:t>
+        <w:t>give the game in &lt;AllGames /&gt; via props</w:t>
       </w:r>
     </w:p>
     <w:p>
@@ -12491,7 +12529,7 @@
           </mc:Choice>
           <mc:Fallback>
             <w:pict>
-              <v:oval w14:anchorId="3324769F" id="Oval 3" o:spid="_x0000_s1026" style="position:absolute;margin-left:15.65pt;margin-top:11.55pt;width:43pt;height:22.5pt;z-index:251660288;visibility:visible;mso-wrap-style:square;mso-width-percent:0;mso-wrap-distance-left:9pt;mso-wrap-distance-top:0;mso-wrap-distance-right:9pt;mso-wrap-distance-bottom:0;mso-position-horizontal:absolute;mso-position-horizontal-relative:text;mso-position-vertical:absolute;mso-position-vertical-relative:text;mso-width-percent:0;mso-width-relative:margin;v-text-anchor:middle" o:gfxdata="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" filled="f" strokecolor="red" strokeweight="1pt">
+              <v:oval w14:anchorId="56D8417A" id="Oval 3" o:spid="_x0000_s1026" style="position:absolute;margin-left:15.65pt;margin-top:11.55pt;width:43pt;height:22.5pt;z-index:251660288;visibility:visible;mso-wrap-style:square;mso-width-percent:0;mso-wrap-distance-left:9pt;mso-wrap-distance-top:0;mso-wrap-distance-right:9pt;mso-wrap-distance-bottom:0;mso-position-horizontal:absolute;mso-position-horizontal-relative:text;mso-position-vertical:absolute;mso-position-vertical-relative:text;mso-width-percent:0;mso-width-relative:margin;v-text-anchor:middle" o:gfxdata="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" filled="f" strokecolor="red" strokeweight="1pt">
                 <v:stroke joinstyle="miter"/>
               </v:oval>
             </w:pict>
@@ -13413,7 +13451,7 @@
           </mc:Choice>
           <mc:Fallback>
             <w:pict>
-              <v:oval w14:anchorId="4AAED8AB" id="Oval 2" o:spid="_x0000_s1026" style="position:absolute;margin-left:143.15pt;margin-top:9.55pt;width:142pt;height:27pt;z-index:251659264;visibility:visible;mso-wrap-style:square;mso-wrap-distance-left:9pt;mso-wrap-distance-top:0;mso-wrap-distance-right:9pt;mso-wrap-distance-bottom:0;mso-position-horizontal:absolute;mso-position-horizontal-relative:text;mso-position-vertical:absolute;mso-position-vertical-relative:text;v-text-anchor:middle" o:gfxdata="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" filled="f" strokecolor="red" strokeweight="1pt">
+              <v:oval w14:anchorId="56F2E7BC" id="Oval 2" o:spid="_x0000_s1026" style="position:absolute;margin-left:143.15pt;margin-top:9.55pt;width:142pt;height:27pt;z-index:251659264;visibility:visible;mso-wrap-style:square;mso-wrap-distance-left:9pt;mso-wrap-distance-top:0;mso-wrap-distance-right:9pt;mso-wrap-distance-bottom:0;mso-position-horizontal:absolute;mso-position-horizontal-relative:text;mso-position-vertical:absolute;mso-position-vertical-relative:text;v-text-anchor:middle" o:gfxdata="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" filled="f" strokecolor="red" strokeweight="1pt">
                 <v:stroke joinstyle="miter"/>
               </v:oval>
             </w:pict>
@@ -15506,6 +15544,18 @@
       <w:r>
         <w:rPr>
           <w:rFonts w:ascii="Consolas" w:eastAsia="Times New Roman" w:hAnsi="Consolas" w:cs="Times New Roman"/>
+          <w:color w:val="00B0F0"/>
+          <w:kern w:val="0"/>
+          <w:sz w:val="21"/>
+          <w:szCs w:val="21"/>
+          <w:lang w:eastAsia="bg-BG"/>
+          <w14:ligatures w14:val="none"/>
+        </w:rPr>
+        <w:t>[</w:t>
+      </w:r>
+      <w:r>
+        <w:rPr>
+          <w:rFonts w:ascii="Consolas" w:eastAsia="Times New Roman" w:hAnsi="Consolas" w:cs="Times New Roman"/>
           <w:color w:val="4FC1FF"/>
           <w:kern w:val="0"/>
           <w:sz w:val="21"/>
@@ -15518,6 +15568,18 @@
       <w:r>
         <w:rPr>
           <w:rFonts w:ascii="Consolas" w:eastAsia="Times New Roman" w:hAnsi="Consolas" w:cs="Times New Roman"/>
+          <w:color w:val="4FC1FF"/>
+          <w:kern w:val="0"/>
+          <w:sz w:val="21"/>
+          <w:szCs w:val="21"/>
+          <w:lang w:eastAsia="bg-BG"/>
+          <w14:ligatures w14:val="none"/>
+        </w:rPr>
+        <w:t>]</w:t>
+      </w:r>
+      <w:r>
+        <w:rPr>
+          <w:rFonts w:ascii="Consolas" w:eastAsia="Times New Roman" w:hAnsi="Consolas" w:cs="Times New Roman"/>
           <w:color w:val="CCCCCC"/>
           <w:kern w:val="0"/>
           <w:sz w:val="21"/>
@@ -15965,6 +16027,2774 @@
         </w:rPr>
         <w:t>    }</w:t>
       </w:r>
+    </w:p>
+    <w:p>
+      <w:pPr>
+        <w:jc w:val="center"/>
+        <w:rPr>
+          <w:color w:val="C45911" w:themeColor="accent2" w:themeShade="BF"/>
+          <w:sz w:val="32"/>
+          <w:szCs w:val="32"/>
+        </w:rPr>
+      </w:pPr>
+      <w:r>
+        <w:rPr>
+          <w:color w:val="C45911" w:themeColor="accent2" w:themeShade="BF"/>
+          <w:sz w:val="32"/>
+          <w:szCs w:val="32"/>
+        </w:rPr>
+        <w:lastRenderedPageBreak/>
+        <w:t>15.Use fetch api async and non async in services.js</w:t>
+      </w:r>
+    </w:p>
+    <w:p>
+      <w:pPr>
+        <w:shd w:val="clear" w:color="auto" w:fill="1F1F1F"/>
+        <w:spacing w:after="0" w:line="285" w:lineRule="atLeast"/>
+        <w:rPr>
+          <w:rFonts w:ascii="Consolas" w:eastAsia="Times New Roman" w:hAnsi="Consolas" w:cs="Times New Roman"/>
+          <w:color w:val="569CD6"/>
+          <w:kern w:val="0"/>
+          <w:sz w:val="21"/>
+          <w:szCs w:val="21"/>
+          <w:lang w:val="bg-BG" w:eastAsia="bg-BG"/>
+          <w14:ligatures w14:val="none"/>
+        </w:rPr>
+      </w:pPr>
+    </w:p>
+    <w:p>
+      <w:pPr>
+        <w:shd w:val="clear" w:color="auto" w:fill="1F1F1F"/>
+        <w:spacing w:after="0" w:line="285" w:lineRule="atLeast"/>
+        <w:rPr>
+          <w:rFonts w:ascii="Consolas" w:eastAsia="Times New Roman" w:hAnsi="Consolas" w:cs="Times New Roman"/>
+          <w:color w:val="CCCCCC"/>
+          <w:kern w:val="0"/>
+          <w:sz w:val="21"/>
+          <w:szCs w:val="21"/>
+          <w:lang w:val="bg-BG" w:eastAsia="bg-BG"/>
+          <w14:ligatures w14:val="none"/>
+        </w:rPr>
+      </w:pPr>
+      <w:r>
+        <w:rPr>
+          <w:rFonts w:ascii="Consolas" w:eastAsia="Times New Roman" w:hAnsi="Consolas" w:cs="Times New Roman"/>
+          <w:color w:val="569CD6"/>
+          <w:kern w:val="0"/>
+          <w:sz w:val="21"/>
+          <w:szCs w:val="21"/>
+          <w:lang w:val="bg-BG" w:eastAsia="bg-BG"/>
+          <w14:ligatures w14:val="none"/>
+        </w:rPr>
+        <w:t>const</w:t>
+      </w:r>
+      <w:r>
+        <w:rPr>
+          <w:rFonts w:ascii="Consolas" w:eastAsia="Times New Roman" w:hAnsi="Consolas" w:cs="Times New Roman"/>
+          <w:color w:val="CCCCCC"/>
+          <w:kern w:val="0"/>
+          <w:sz w:val="21"/>
+          <w:szCs w:val="21"/>
+          <w:lang w:val="bg-BG" w:eastAsia="bg-BG"/>
+          <w14:ligatures w14:val="none"/>
+        </w:rPr>
+        <w:t xml:space="preserve"> </w:t>
+      </w:r>
+      <w:r>
+        <w:rPr>
+          <w:rFonts w:ascii="Consolas" w:eastAsia="Times New Roman" w:hAnsi="Consolas" w:cs="Times New Roman"/>
+          <w:color w:val="4FC1FF"/>
+          <w:kern w:val="0"/>
+          <w:sz w:val="21"/>
+          <w:szCs w:val="21"/>
+          <w:lang w:val="bg-BG" w:eastAsia="bg-BG"/>
+          <w14:ligatures w14:val="none"/>
+        </w:rPr>
+        <w:t>url</w:t>
+      </w:r>
+      <w:r>
+        <w:rPr>
+          <w:rFonts w:ascii="Consolas" w:eastAsia="Times New Roman" w:hAnsi="Consolas" w:cs="Times New Roman"/>
+          <w:color w:val="CCCCCC"/>
+          <w:kern w:val="0"/>
+          <w:sz w:val="21"/>
+          <w:szCs w:val="21"/>
+          <w:lang w:val="bg-BG" w:eastAsia="bg-BG"/>
+          <w14:ligatures w14:val="none"/>
+        </w:rPr>
+        <w:t xml:space="preserve"> </w:t>
+      </w:r>
+      <w:r>
+        <w:rPr>
+          <w:rFonts w:ascii="Consolas" w:eastAsia="Times New Roman" w:hAnsi="Consolas" w:cs="Times New Roman"/>
+          <w:color w:val="D4D4D4"/>
+          <w:kern w:val="0"/>
+          <w:sz w:val="21"/>
+          <w:szCs w:val="21"/>
+          <w:lang w:val="bg-BG" w:eastAsia="bg-BG"/>
+          <w14:ligatures w14:val="none"/>
+        </w:rPr>
+        <w:t>=</w:t>
+      </w:r>
+      <w:r>
+        <w:rPr>
+          <w:rFonts w:ascii="Consolas" w:eastAsia="Times New Roman" w:hAnsi="Consolas" w:cs="Times New Roman"/>
+          <w:color w:val="CCCCCC"/>
+          <w:kern w:val="0"/>
+          <w:sz w:val="21"/>
+          <w:szCs w:val="21"/>
+          <w:lang w:val="bg-BG" w:eastAsia="bg-BG"/>
+          <w14:ligatures w14:val="none"/>
+        </w:rPr>
+        <w:t xml:space="preserve"> </w:t>
+      </w:r>
+      <w:r>
+        <w:rPr>
+          <w:rFonts w:ascii="Consolas" w:eastAsia="Times New Roman" w:hAnsi="Consolas" w:cs="Times New Roman"/>
+          <w:color w:val="CE9178"/>
+          <w:kern w:val="0"/>
+          <w:sz w:val="21"/>
+          <w:szCs w:val="21"/>
+          <w:lang w:val="bg-BG" w:eastAsia="bg-BG"/>
+          <w14:ligatures w14:val="none"/>
+        </w:rPr>
+        <w:t>'http://localhost:3030/data/games'</w:t>
+      </w:r>
+    </w:p>
+    <w:p>
+      <w:pPr>
+        <w:shd w:val="clear" w:color="auto" w:fill="1F1F1F"/>
+        <w:spacing w:after="0" w:line="285" w:lineRule="atLeast"/>
+        <w:rPr>
+          <w:rFonts w:ascii="Consolas" w:eastAsia="Times New Roman" w:hAnsi="Consolas" w:cs="Times New Roman"/>
+          <w:color w:val="CCCCCC"/>
+          <w:kern w:val="0"/>
+          <w:sz w:val="21"/>
+          <w:szCs w:val="21"/>
+          <w:lang w:val="bg-BG" w:eastAsia="bg-BG"/>
+          <w14:ligatures w14:val="none"/>
+        </w:rPr>
+      </w:pPr>
+      <w:r>
+        <w:rPr>
+          <w:rFonts w:ascii="Consolas" w:eastAsia="Times New Roman" w:hAnsi="Consolas" w:cs="Times New Roman"/>
+          <w:color w:val="6A9955"/>
+          <w:kern w:val="0"/>
+          <w:sz w:val="21"/>
+          <w:szCs w:val="21"/>
+          <w:lang w:val="bg-BG" w:eastAsia="bg-BG"/>
+          <w14:ligatures w14:val="none"/>
+        </w:rPr>
+        <w:t>// const url = 'http://localhost:8000/games'</w:t>
+      </w:r>
+    </w:p>
+    <w:p>
+      <w:pPr>
+        <w:shd w:val="clear" w:color="auto" w:fill="1F1F1F"/>
+        <w:spacing w:after="0" w:line="285" w:lineRule="atLeast"/>
+        <w:rPr>
+          <w:rFonts w:ascii="Consolas" w:eastAsia="Times New Roman" w:hAnsi="Consolas" w:cs="Times New Roman"/>
+          <w:color w:val="CCCCCC"/>
+          <w:kern w:val="0"/>
+          <w:sz w:val="21"/>
+          <w:szCs w:val="21"/>
+          <w:lang w:val="bg-BG" w:eastAsia="bg-BG"/>
+          <w14:ligatures w14:val="none"/>
+        </w:rPr>
+      </w:pPr>
+    </w:p>
+    <w:p>
+      <w:pPr>
+        <w:shd w:val="clear" w:color="auto" w:fill="1F1F1F"/>
+        <w:spacing w:after="0" w:line="285" w:lineRule="atLeast"/>
+        <w:rPr>
+          <w:rFonts w:ascii="Consolas" w:eastAsia="Times New Roman" w:hAnsi="Consolas" w:cs="Times New Roman"/>
+          <w:color w:val="CCCCCC"/>
+          <w:kern w:val="0"/>
+          <w:sz w:val="21"/>
+          <w:szCs w:val="21"/>
+          <w:lang w:val="bg-BG" w:eastAsia="bg-BG"/>
+          <w14:ligatures w14:val="none"/>
+        </w:rPr>
+      </w:pPr>
+      <w:r>
+        <w:rPr>
+          <w:rFonts w:ascii="Consolas" w:eastAsia="Times New Roman" w:hAnsi="Consolas" w:cs="Times New Roman"/>
+          <w:color w:val="6A9955"/>
+          <w:kern w:val="0"/>
+          <w:sz w:val="21"/>
+          <w:szCs w:val="21"/>
+          <w:lang w:val="bg-BG" w:eastAsia="bg-BG"/>
+          <w14:ligatures w14:val="none"/>
+        </w:rPr>
+        <w:t>// export const getAll = () =&gt; {</w:t>
+      </w:r>
+    </w:p>
+    <w:p>
+      <w:pPr>
+        <w:shd w:val="clear" w:color="auto" w:fill="1F1F1F"/>
+        <w:spacing w:after="0" w:line="285" w:lineRule="atLeast"/>
+        <w:rPr>
+          <w:rFonts w:ascii="Consolas" w:eastAsia="Times New Roman" w:hAnsi="Consolas" w:cs="Times New Roman"/>
+          <w:color w:val="CCCCCC"/>
+          <w:kern w:val="0"/>
+          <w:sz w:val="21"/>
+          <w:szCs w:val="21"/>
+          <w:lang w:val="bg-BG" w:eastAsia="bg-BG"/>
+          <w14:ligatures w14:val="none"/>
+        </w:rPr>
+      </w:pPr>
+      <w:r>
+        <w:rPr>
+          <w:rFonts w:ascii="Consolas" w:eastAsia="Times New Roman" w:hAnsi="Consolas" w:cs="Times New Roman"/>
+          <w:color w:val="6A9955"/>
+          <w:kern w:val="0"/>
+          <w:sz w:val="21"/>
+          <w:szCs w:val="21"/>
+          <w:lang w:val="bg-BG" w:eastAsia="bg-BG"/>
+          <w14:ligatures w14:val="none"/>
+        </w:rPr>
+        <w:t>//     return fetch(url)</w:t>
+      </w:r>
+    </w:p>
+    <w:p>
+      <w:pPr>
+        <w:shd w:val="clear" w:color="auto" w:fill="1F1F1F"/>
+        <w:spacing w:after="0" w:line="285" w:lineRule="atLeast"/>
+        <w:rPr>
+          <w:rFonts w:ascii="Consolas" w:eastAsia="Times New Roman" w:hAnsi="Consolas" w:cs="Times New Roman"/>
+          <w:color w:val="CCCCCC"/>
+          <w:kern w:val="0"/>
+          <w:sz w:val="21"/>
+          <w:szCs w:val="21"/>
+          <w:lang w:val="bg-BG" w:eastAsia="bg-BG"/>
+          <w14:ligatures w14:val="none"/>
+        </w:rPr>
+      </w:pPr>
+      <w:r>
+        <w:rPr>
+          <w:rFonts w:ascii="Consolas" w:eastAsia="Times New Roman" w:hAnsi="Consolas" w:cs="Times New Roman"/>
+          <w:color w:val="6A9955"/>
+          <w:kern w:val="0"/>
+          <w:sz w:val="21"/>
+          <w:szCs w:val="21"/>
+          <w:lang w:val="bg-BG" w:eastAsia="bg-BG"/>
+          <w14:ligatures w14:val="none"/>
+        </w:rPr>
+        <w:t>//         .then(res =&gt; res.json())</w:t>
+      </w:r>
+    </w:p>
+    <w:p>
+      <w:pPr>
+        <w:shd w:val="clear" w:color="auto" w:fill="1F1F1F"/>
+        <w:spacing w:after="0" w:line="285" w:lineRule="atLeast"/>
+        <w:rPr>
+          <w:rFonts w:ascii="Consolas" w:eastAsia="Times New Roman" w:hAnsi="Consolas" w:cs="Times New Roman"/>
+          <w:color w:val="CCCCCC"/>
+          <w:kern w:val="0"/>
+          <w:sz w:val="21"/>
+          <w:szCs w:val="21"/>
+          <w:lang w:val="bg-BG" w:eastAsia="bg-BG"/>
+          <w14:ligatures w14:val="none"/>
+        </w:rPr>
+      </w:pPr>
+      <w:r>
+        <w:rPr>
+          <w:rFonts w:ascii="Consolas" w:eastAsia="Times New Roman" w:hAnsi="Consolas" w:cs="Times New Roman"/>
+          <w:color w:val="6A9955"/>
+          <w:kern w:val="0"/>
+          <w:sz w:val="21"/>
+          <w:szCs w:val="21"/>
+          <w:lang w:val="bg-BG" w:eastAsia="bg-BG"/>
+          <w14:ligatures w14:val="none"/>
+        </w:rPr>
+        <w:t>// }</w:t>
+      </w:r>
+    </w:p>
+    <w:p>
+      <w:pPr>
+        <w:shd w:val="clear" w:color="auto" w:fill="1F1F1F"/>
+        <w:spacing w:after="0" w:line="285" w:lineRule="atLeast"/>
+        <w:rPr>
+          <w:rFonts w:ascii="Consolas" w:eastAsia="Times New Roman" w:hAnsi="Consolas" w:cs="Times New Roman"/>
+          <w:color w:val="CCCCCC"/>
+          <w:kern w:val="0"/>
+          <w:sz w:val="21"/>
+          <w:szCs w:val="21"/>
+          <w:lang w:val="bg-BG" w:eastAsia="bg-BG"/>
+          <w14:ligatures w14:val="none"/>
+        </w:rPr>
+      </w:pPr>
+    </w:p>
+    <w:p>
+      <w:pPr>
+        <w:shd w:val="clear" w:color="auto" w:fill="1F1F1F"/>
+        <w:spacing w:after="0" w:line="285" w:lineRule="atLeast"/>
+        <w:rPr>
+          <w:rFonts w:ascii="Consolas" w:eastAsia="Times New Roman" w:hAnsi="Consolas" w:cs="Times New Roman"/>
+          <w:color w:val="CCCCCC"/>
+          <w:kern w:val="0"/>
+          <w:sz w:val="21"/>
+          <w:szCs w:val="21"/>
+          <w:lang w:val="bg-BG" w:eastAsia="bg-BG"/>
+          <w14:ligatures w14:val="none"/>
+        </w:rPr>
+      </w:pPr>
+      <w:r>
+        <w:rPr>
+          <w:rFonts w:ascii="Consolas" w:eastAsia="Times New Roman" w:hAnsi="Consolas" w:cs="Times New Roman"/>
+          <w:color w:val="6A9955"/>
+          <w:kern w:val="0"/>
+          <w:sz w:val="21"/>
+          <w:szCs w:val="21"/>
+          <w:lang w:val="bg-BG" w:eastAsia="bg-BG"/>
+          <w14:ligatures w14:val="none"/>
+        </w:rPr>
+        <w:t>// export const getOne = (id) =&gt; {</w:t>
+      </w:r>
+    </w:p>
+    <w:p>
+      <w:pPr>
+        <w:shd w:val="clear" w:color="auto" w:fill="1F1F1F"/>
+        <w:spacing w:after="0" w:line="285" w:lineRule="atLeast"/>
+        <w:rPr>
+          <w:rFonts w:ascii="Consolas" w:eastAsia="Times New Roman" w:hAnsi="Consolas" w:cs="Times New Roman"/>
+          <w:color w:val="CCCCCC"/>
+          <w:kern w:val="0"/>
+          <w:sz w:val="21"/>
+          <w:szCs w:val="21"/>
+          <w:lang w:val="bg-BG" w:eastAsia="bg-BG"/>
+          <w14:ligatures w14:val="none"/>
+        </w:rPr>
+      </w:pPr>
+      <w:r>
+        <w:rPr>
+          <w:rFonts w:ascii="Consolas" w:eastAsia="Times New Roman" w:hAnsi="Consolas" w:cs="Times New Roman"/>
+          <w:color w:val="6A9955"/>
+          <w:kern w:val="0"/>
+          <w:sz w:val="21"/>
+          <w:szCs w:val="21"/>
+          <w:lang w:val="bg-BG" w:eastAsia="bg-BG"/>
+          <w14:ligatures w14:val="none"/>
+        </w:rPr>
+        <w:t>//     return fetch(`${url}/${id}`)</w:t>
+      </w:r>
+    </w:p>
+    <w:p>
+      <w:pPr>
+        <w:shd w:val="clear" w:color="auto" w:fill="1F1F1F"/>
+        <w:spacing w:after="0" w:line="285" w:lineRule="atLeast"/>
+        <w:rPr>
+          <w:rFonts w:ascii="Consolas" w:eastAsia="Times New Roman" w:hAnsi="Consolas" w:cs="Times New Roman"/>
+          <w:color w:val="CCCCCC"/>
+          <w:kern w:val="0"/>
+          <w:sz w:val="21"/>
+          <w:szCs w:val="21"/>
+          <w:lang w:val="bg-BG" w:eastAsia="bg-BG"/>
+          <w14:ligatures w14:val="none"/>
+        </w:rPr>
+      </w:pPr>
+      <w:r>
+        <w:rPr>
+          <w:rFonts w:ascii="Consolas" w:eastAsia="Times New Roman" w:hAnsi="Consolas" w:cs="Times New Roman"/>
+          <w:color w:val="6A9955"/>
+          <w:kern w:val="0"/>
+          <w:sz w:val="21"/>
+          <w:szCs w:val="21"/>
+          <w:lang w:val="bg-BG" w:eastAsia="bg-BG"/>
+          <w14:ligatures w14:val="none"/>
+        </w:rPr>
+        <w:t>//         .then(res =&gt; res.json())</w:t>
+      </w:r>
+    </w:p>
+    <w:p>
+      <w:pPr>
+        <w:shd w:val="clear" w:color="auto" w:fill="1F1F1F"/>
+        <w:spacing w:after="0" w:line="285" w:lineRule="atLeast"/>
+        <w:rPr>
+          <w:rFonts w:ascii="Consolas" w:eastAsia="Times New Roman" w:hAnsi="Consolas" w:cs="Times New Roman"/>
+          <w:color w:val="CCCCCC"/>
+          <w:kern w:val="0"/>
+          <w:sz w:val="21"/>
+          <w:szCs w:val="21"/>
+          <w:lang w:val="bg-BG" w:eastAsia="bg-BG"/>
+          <w14:ligatures w14:val="none"/>
+        </w:rPr>
+      </w:pPr>
+      <w:r>
+        <w:rPr>
+          <w:rFonts w:ascii="Consolas" w:eastAsia="Times New Roman" w:hAnsi="Consolas" w:cs="Times New Roman"/>
+          <w:color w:val="6A9955"/>
+          <w:kern w:val="0"/>
+          <w:sz w:val="21"/>
+          <w:szCs w:val="21"/>
+          <w:lang w:val="bg-BG" w:eastAsia="bg-BG"/>
+          <w14:ligatures w14:val="none"/>
+        </w:rPr>
+        <w:t>// }</w:t>
+      </w:r>
+    </w:p>
+    <w:p>
+      <w:pPr>
+        <w:shd w:val="clear" w:color="auto" w:fill="1F1F1F"/>
+        <w:spacing w:after="0" w:line="285" w:lineRule="atLeast"/>
+        <w:rPr>
+          <w:rFonts w:ascii="Consolas" w:eastAsia="Times New Roman" w:hAnsi="Consolas" w:cs="Times New Roman"/>
+          <w:color w:val="CCCCCC"/>
+          <w:kern w:val="0"/>
+          <w:sz w:val="21"/>
+          <w:szCs w:val="21"/>
+          <w:lang w:val="bg-BG" w:eastAsia="bg-BG"/>
+          <w14:ligatures w14:val="none"/>
+        </w:rPr>
+      </w:pPr>
+    </w:p>
+    <w:p>
+      <w:pPr>
+        <w:shd w:val="clear" w:color="auto" w:fill="1F1F1F"/>
+        <w:spacing w:after="0" w:line="285" w:lineRule="atLeast"/>
+        <w:rPr>
+          <w:rFonts w:ascii="Consolas" w:eastAsia="Times New Roman" w:hAnsi="Consolas" w:cs="Times New Roman"/>
+          <w:color w:val="CCCCCC"/>
+          <w:kern w:val="0"/>
+          <w:sz w:val="21"/>
+          <w:szCs w:val="21"/>
+          <w:lang w:val="bg-BG" w:eastAsia="bg-BG"/>
+          <w14:ligatures w14:val="none"/>
+        </w:rPr>
+      </w:pPr>
+      <w:r>
+        <w:rPr>
+          <w:rFonts w:ascii="Consolas" w:eastAsia="Times New Roman" w:hAnsi="Consolas" w:cs="Times New Roman"/>
+          <w:color w:val="6A9955"/>
+          <w:kern w:val="0"/>
+          <w:sz w:val="21"/>
+          <w:szCs w:val="21"/>
+          <w:lang w:val="bg-BG" w:eastAsia="bg-BG"/>
+          <w14:ligatures w14:val="none"/>
+        </w:rPr>
+        <w:t>// export const deleteOne = (id) =&gt; {</w:t>
+      </w:r>
+    </w:p>
+    <w:p>
+      <w:pPr>
+        <w:shd w:val="clear" w:color="auto" w:fill="1F1F1F"/>
+        <w:spacing w:after="0" w:line="285" w:lineRule="atLeast"/>
+        <w:rPr>
+          <w:rFonts w:ascii="Consolas" w:eastAsia="Times New Roman" w:hAnsi="Consolas" w:cs="Times New Roman"/>
+          <w:color w:val="CCCCCC"/>
+          <w:kern w:val="0"/>
+          <w:sz w:val="21"/>
+          <w:szCs w:val="21"/>
+          <w:lang w:val="bg-BG" w:eastAsia="bg-BG"/>
+          <w14:ligatures w14:val="none"/>
+        </w:rPr>
+      </w:pPr>
+      <w:r>
+        <w:rPr>
+          <w:rFonts w:ascii="Consolas" w:eastAsia="Times New Roman" w:hAnsi="Consolas" w:cs="Times New Roman"/>
+          <w:color w:val="6A9955"/>
+          <w:kern w:val="0"/>
+          <w:sz w:val="21"/>
+          <w:szCs w:val="21"/>
+          <w:lang w:val="bg-BG" w:eastAsia="bg-BG"/>
+          <w14:ligatures w14:val="none"/>
+        </w:rPr>
+        <w:t>//     return fetch(`${url}/${id}`, {</w:t>
+      </w:r>
+    </w:p>
+    <w:p>
+      <w:pPr>
+        <w:shd w:val="clear" w:color="auto" w:fill="1F1F1F"/>
+        <w:spacing w:after="0" w:line="285" w:lineRule="atLeast"/>
+        <w:rPr>
+          <w:rFonts w:ascii="Consolas" w:eastAsia="Times New Roman" w:hAnsi="Consolas" w:cs="Times New Roman"/>
+          <w:color w:val="CCCCCC"/>
+          <w:kern w:val="0"/>
+          <w:sz w:val="21"/>
+          <w:szCs w:val="21"/>
+          <w:lang w:val="bg-BG" w:eastAsia="bg-BG"/>
+          <w14:ligatures w14:val="none"/>
+        </w:rPr>
+      </w:pPr>
+      <w:r>
+        <w:rPr>
+          <w:rFonts w:ascii="Consolas" w:eastAsia="Times New Roman" w:hAnsi="Consolas" w:cs="Times New Roman"/>
+          <w:color w:val="6A9955"/>
+          <w:kern w:val="0"/>
+          <w:sz w:val="21"/>
+          <w:szCs w:val="21"/>
+          <w:lang w:val="bg-BG" w:eastAsia="bg-BG"/>
+          <w14:ligatures w14:val="none"/>
+        </w:rPr>
+        <w:t>//         method: 'DELETE',</w:t>
+      </w:r>
+    </w:p>
+    <w:p>
+      <w:pPr>
+        <w:shd w:val="clear" w:color="auto" w:fill="1F1F1F"/>
+        <w:spacing w:after="0" w:line="285" w:lineRule="atLeast"/>
+        <w:rPr>
+          <w:rFonts w:ascii="Consolas" w:eastAsia="Times New Roman" w:hAnsi="Consolas" w:cs="Times New Roman"/>
+          <w:color w:val="CCCCCC"/>
+          <w:kern w:val="0"/>
+          <w:sz w:val="21"/>
+          <w:szCs w:val="21"/>
+          <w:lang w:val="bg-BG" w:eastAsia="bg-BG"/>
+          <w14:ligatures w14:val="none"/>
+        </w:rPr>
+      </w:pPr>
+      <w:r>
+        <w:rPr>
+          <w:rFonts w:ascii="Consolas" w:eastAsia="Times New Roman" w:hAnsi="Consolas" w:cs="Times New Roman"/>
+          <w:color w:val="6A9955"/>
+          <w:kern w:val="0"/>
+          <w:sz w:val="21"/>
+          <w:szCs w:val="21"/>
+          <w:lang w:val="bg-BG" w:eastAsia="bg-BG"/>
+          <w14:ligatures w14:val="none"/>
+        </w:rPr>
+        <w:t>//     })</w:t>
+      </w:r>
+    </w:p>
+    <w:p>
+      <w:pPr>
+        <w:shd w:val="clear" w:color="auto" w:fill="1F1F1F"/>
+        <w:spacing w:after="0" w:line="285" w:lineRule="atLeast"/>
+        <w:rPr>
+          <w:rFonts w:ascii="Consolas" w:eastAsia="Times New Roman" w:hAnsi="Consolas" w:cs="Times New Roman"/>
+          <w:color w:val="CCCCCC"/>
+          <w:kern w:val="0"/>
+          <w:sz w:val="21"/>
+          <w:szCs w:val="21"/>
+          <w:lang w:val="bg-BG" w:eastAsia="bg-BG"/>
+          <w14:ligatures w14:val="none"/>
+        </w:rPr>
+      </w:pPr>
+      <w:r>
+        <w:rPr>
+          <w:rFonts w:ascii="Consolas" w:eastAsia="Times New Roman" w:hAnsi="Consolas" w:cs="Times New Roman"/>
+          <w:color w:val="6A9955"/>
+          <w:kern w:val="0"/>
+          <w:sz w:val="21"/>
+          <w:szCs w:val="21"/>
+          <w:lang w:val="bg-BG" w:eastAsia="bg-BG"/>
+          <w14:ligatures w14:val="none"/>
+        </w:rPr>
+        <w:t>//         .then(res =&gt; res.json())</w:t>
+      </w:r>
+    </w:p>
+    <w:p>
+      <w:pPr>
+        <w:shd w:val="clear" w:color="auto" w:fill="1F1F1F"/>
+        <w:spacing w:after="0" w:line="285" w:lineRule="atLeast"/>
+        <w:rPr>
+          <w:rFonts w:ascii="Consolas" w:eastAsia="Times New Roman" w:hAnsi="Consolas" w:cs="Times New Roman"/>
+          <w:color w:val="CCCCCC"/>
+          <w:kern w:val="0"/>
+          <w:sz w:val="21"/>
+          <w:szCs w:val="21"/>
+          <w:lang w:val="bg-BG" w:eastAsia="bg-BG"/>
+          <w14:ligatures w14:val="none"/>
+        </w:rPr>
+      </w:pPr>
+      <w:r>
+        <w:rPr>
+          <w:rFonts w:ascii="Consolas" w:eastAsia="Times New Roman" w:hAnsi="Consolas" w:cs="Times New Roman"/>
+          <w:color w:val="6A9955"/>
+          <w:kern w:val="0"/>
+          <w:sz w:val="21"/>
+          <w:szCs w:val="21"/>
+          <w:lang w:val="bg-BG" w:eastAsia="bg-BG"/>
+          <w14:ligatures w14:val="none"/>
+        </w:rPr>
+        <w:t>// }</w:t>
+      </w:r>
+    </w:p>
+    <w:p>
+      <w:pPr>
+        <w:shd w:val="clear" w:color="auto" w:fill="1F1F1F"/>
+        <w:spacing w:after="0" w:line="285" w:lineRule="atLeast"/>
+        <w:rPr>
+          <w:rFonts w:ascii="Consolas" w:eastAsia="Times New Roman" w:hAnsi="Consolas" w:cs="Times New Roman"/>
+          <w:color w:val="CCCCCC"/>
+          <w:kern w:val="0"/>
+          <w:sz w:val="21"/>
+          <w:szCs w:val="21"/>
+          <w:lang w:val="bg-BG" w:eastAsia="bg-BG"/>
+          <w14:ligatures w14:val="none"/>
+        </w:rPr>
+      </w:pPr>
+    </w:p>
+    <w:p>
+      <w:pPr>
+        <w:shd w:val="clear" w:color="auto" w:fill="1F1F1F"/>
+        <w:spacing w:after="0" w:line="285" w:lineRule="atLeast"/>
+        <w:rPr>
+          <w:rFonts w:ascii="Consolas" w:eastAsia="Times New Roman" w:hAnsi="Consolas" w:cs="Times New Roman"/>
+          <w:color w:val="CCCCCC"/>
+          <w:kern w:val="0"/>
+          <w:sz w:val="21"/>
+          <w:szCs w:val="21"/>
+          <w:lang w:val="bg-BG" w:eastAsia="bg-BG"/>
+          <w14:ligatures w14:val="none"/>
+        </w:rPr>
+      </w:pPr>
+      <w:r>
+        <w:rPr>
+          <w:rFonts w:ascii="Consolas" w:eastAsia="Times New Roman" w:hAnsi="Consolas" w:cs="Times New Roman"/>
+          <w:color w:val="C586C0"/>
+          <w:kern w:val="0"/>
+          <w:sz w:val="21"/>
+          <w:szCs w:val="21"/>
+          <w:lang w:val="bg-BG" w:eastAsia="bg-BG"/>
+          <w14:ligatures w14:val="none"/>
+        </w:rPr>
+        <w:t>export</w:t>
+      </w:r>
+      <w:r>
+        <w:rPr>
+          <w:rFonts w:ascii="Consolas" w:eastAsia="Times New Roman" w:hAnsi="Consolas" w:cs="Times New Roman"/>
+          <w:color w:val="CCCCCC"/>
+          <w:kern w:val="0"/>
+          <w:sz w:val="21"/>
+          <w:szCs w:val="21"/>
+          <w:lang w:val="bg-BG" w:eastAsia="bg-BG"/>
+          <w14:ligatures w14:val="none"/>
+        </w:rPr>
+        <w:t xml:space="preserve"> </w:t>
+      </w:r>
+      <w:r>
+        <w:rPr>
+          <w:rFonts w:ascii="Consolas" w:eastAsia="Times New Roman" w:hAnsi="Consolas" w:cs="Times New Roman"/>
+          <w:color w:val="569CD6"/>
+          <w:kern w:val="0"/>
+          <w:sz w:val="21"/>
+          <w:szCs w:val="21"/>
+          <w:lang w:val="bg-BG" w:eastAsia="bg-BG"/>
+          <w14:ligatures w14:val="none"/>
+        </w:rPr>
+        <w:t>const</w:t>
+      </w:r>
+      <w:r>
+        <w:rPr>
+          <w:rFonts w:ascii="Consolas" w:eastAsia="Times New Roman" w:hAnsi="Consolas" w:cs="Times New Roman"/>
+          <w:color w:val="CCCCCC"/>
+          <w:kern w:val="0"/>
+          <w:sz w:val="21"/>
+          <w:szCs w:val="21"/>
+          <w:lang w:val="bg-BG" w:eastAsia="bg-BG"/>
+          <w14:ligatures w14:val="none"/>
+        </w:rPr>
+        <w:t xml:space="preserve"> </w:t>
+      </w:r>
+      <w:r>
+        <w:rPr>
+          <w:rFonts w:ascii="Consolas" w:eastAsia="Times New Roman" w:hAnsi="Consolas" w:cs="Times New Roman"/>
+          <w:color w:val="DCDCAA"/>
+          <w:kern w:val="0"/>
+          <w:sz w:val="21"/>
+          <w:szCs w:val="21"/>
+          <w:lang w:val="bg-BG" w:eastAsia="bg-BG"/>
+          <w14:ligatures w14:val="none"/>
+        </w:rPr>
+        <w:t>getAll</w:t>
+      </w:r>
+      <w:r>
+        <w:rPr>
+          <w:rFonts w:ascii="Consolas" w:eastAsia="Times New Roman" w:hAnsi="Consolas" w:cs="Times New Roman"/>
+          <w:color w:val="CCCCCC"/>
+          <w:kern w:val="0"/>
+          <w:sz w:val="21"/>
+          <w:szCs w:val="21"/>
+          <w:lang w:val="bg-BG" w:eastAsia="bg-BG"/>
+          <w14:ligatures w14:val="none"/>
+        </w:rPr>
+        <w:t xml:space="preserve"> </w:t>
+      </w:r>
+      <w:r>
+        <w:rPr>
+          <w:rFonts w:ascii="Consolas" w:eastAsia="Times New Roman" w:hAnsi="Consolas" w:cs="Times New Roman"/>
+          <w:color w:val="D4D4D4"/>
+          <w:kern w:val="0"/>
+          <w:sz w:val="21"/>
+          <w:szCs w:val="21"/>
+          <w:lang w:val="bg-BG" w:eastAsia="bg-BG"/>
+          <w14:ligatures w14:val="none"/>
+        </w:rPr>
+        <w:t>=</w:t>
+      </w:r>
+      <w:r>
+        <w:rPr>
+          <w:rFonts w:ascii="Consolas" w:eastAsia="Times New Roman" w:hAnsi="Consolas" w:cs="Times New Roman"/>
+          <w:color w:val="CCCCCC"/>
+          <w:kern w:val="0"/>
+          <w:sz w:val="21"/>
+          <w:szCs w:val="21"/>
+          <w:lang w:val="bg-BG" w:eastAsia="bg-BG"/>
+          <w14:ligatures w14:val="none"/>
+        </w:rPr>
+        <w:t xml:space="preserve"> </w:t>
+      </w:r>
+      <w:r>
+        <w:rPr>
+          <w:rFonts w:ascii="Consolas" w:eastAsia="Times New Roman" w:hAnsi="Consolas" w:cs="Times New Roman"/>
+          <w:color w:val="569CD6"/>
+          <w:kern w:val="0"/>
+          <w:sz w:val="21"/>
+          <w:szCs w:val="21"/>
+          <w:lang w:val="bg-BG" w:eastAsia="bg-BG"/>
+          <w14:ligatures w14:val="none"/>
+        </w:rPr>
+        <w:t>async</w:t>
+      </w:r>
+      <w:r>
+        <w:rPr>
+          <w:rFonts w:ascii="Consolas" w:eastAsia="Times New Roman" w:hAnsi="Consolas" w:cs="Times New Roman"/>
+          <w:color w:val="CCCCCC"/>
+          <w:kern w:val="0"/>
+          <w:sz w:val="21"/>
+          <w:szCs w:val="21"/>
+          <w:lang w:val="bg-BG" w:eastAsia="bg-BG"/>
+          <w14:ligatures w14:val="none"/>
+        </w:rPr>
+        <w:t xml:space="preserve">() </w:t>
+      </w:r>
+      <w:r>
+        <w:rPr>
+          <w:rFonts w:ascii="Consolas" w:eastAsia="Times New Roman" w:hAnsi="Consolas" w:cs="Times New Roman"/>
+          <w:color w:val="569CD6"/>
+          <w:kern w:val="0"/>
+          <w:sz w:val="21"/>
+          <w:szCs w:val="21"/>
+          <w:lang w:val="bg-BG" w:eastAsia="bg-BG"/>
+          <w14:ligatures w14:val="none"/>
+        </w:rPr>
+        <w:t>=&gt;</w:t>
+      </w:r>
+      <w:r>
+        <w:rPr>
+          <w:rFonts w:ascii="Consolas" w:eastAsia="Times New Roman" w:hAnsi="Consolas" w:cs="Times New Roman"/>
+          <w:color w:val="CCCCCC"/>
+          <w:kern w:val="0"/>
+          <w:sz w:val="21"/>
+          <w:szCs w:val="21"/>
+          <w:lang w:val="bg-BG" w:eastAsia="bg-BG"/>
+          <w14:ligatures w14:val="none"/>
+        </w:rPr>
+        <w:t xml:space="preserve"> {</w:t>
+      </w:r>
+    </w:p>
+    <w:p>
+      <w:pPr>
+        <w:shd w:val="clear" w:color="auto" w:fill="1F1F1F"/>
+        <w:spacing w:after="0" w:line="285" w:lineRule="atLeast"/>
+        <w:rPr>
+          <w:rFonts w:ascii="Consolas" w:eastAsia="Times New Roman" w:hAnsi="Consolas" w:cs="Times New Roman"/>
+          <w:color w:val="CCCCCC"/>
+          <w:kern w:val="0"/>
+          <w:sz w:val="21"/>
+          <w:szCs w:val="21"/>
+          <w:lang w:val="bg-BG" w:eastAsia="bg-BG"/>
+          <w14:ligatures w14:val="none"/>
+        </w:rPr>
+      </w:pPr>
+      <w:r>
+        <w:rPr>
+          <w:rFonts w:ascii="Consolas" w:eastAsia="Times New Roman" w:hAnsi="Consolas" w:cs="Times New Roman"/>
+          <w:color w:val="CCCCCC"/>
+          <w:kern w:val="0"/>
+          <w:sz w:val="21"/>
+          <w:szCs w:val="21"/>
+          <w:lang w:val="bg-BG" w:eastAsia="bg-BG"/>
+          <w14:ligatures w14:val="none"/>
+        </w:rPr>
+        <w:t xml:space="preserve">    </w:t>
+      </w:r>
+      <w:r>
+        <w:rPr>
+          <w:rFonts w:ascii="Consolas" w:eastAsia="Times New Roman" w:hAnsi="Consolas" w:cs="Times New Roman"/>
+          <w:color w:val="569CD6"/>
+          <w:kern w:val="0"/>
+          <w:sz w:val="21"/>
+          <w:szCs w:val="21"/>
+          <w:lang w:val="bg-BG" w:eastAsia="bg-BG"/>
+          <w14:ligatures w14:val="none"/>
+        </w:rPr>
+        <w:t>const</w:t>
+      </w:r>
+      <w:r>
+        <w:rPr>
+          <w:rFonts w:ascii="Consolas" w:eastAsia="Times New Roman" w:hAnsi="Consolas" w:cs="Times New Roman"/>
+          <w:color w:val="CCCCCC"/>
+          <w:kern w:val="0"/>
+          <w:sz w:val="21"/>
+          <w:szCs w:val="21"/>
+          <w:lang w:val="bg-BG" w:eastAsia="bg-BG"/>
+          <w14:ligatures w14:val="none"/>
+        </w:rPr>
+        <w:t xml:space="preserve"> </w:t>
+      </w:r>
+      <w:r>
+        <w:rPr>
+          <w:rFonts w:ascii="Consolas" w:eastAsia="Times New Roman" w:hAnsi="Consolas" w:cs="Times New Roman"/>
+          <w:color w:val="4FC1FF"/>
+          <w:kern w:val="0"/>
+          <w:sz w:val="21"/>
+          <w:szCs w:val="21"/>
+          <w:lang w:val="bg-BG" w:eastAsia="bg-BG"/>
+          <w14:ligatures w14:val="none"/>
+        </w:rPr>
+        <w:t>res</w:t>
+      </w:r>
+      <w:r>
+        <w:rPr>
+          <w:rFonts w:ascii="Consolas" w:eastAsia="Times New Roman" w:hAnsi="Consolas" w:cs="Times New Roman"/>
+          <w:color w:val="CCCCCC"/>
+          <w:kern w:val="0"/>
+          <w:sz w:val="21"/>
+          <w:szCs w:val="21"/>
+          <w:lang w:val="bg-BG" w:eastAsia="bg-BG"/>
+          <w14:ligatures w14:val="none"/>
+        </w:rPr>
+        <w:t xml:space="preserve"> </w:t>
+      </w:r>
+      <w:r>
+        <w:rPr>
+          <w:rFonts w:ascii="Consolas" w:eastAsia="Times New Roman" w:hAnsi="Consolas" w:cs="Times New Roman"/>
+          <w:color w:val="D4D4D4"/>
+          <w:kern w:val="0"/>
+          <w:sz w:val="21"/>
+          <w:szCs w:val="21"/>
+          <w:lang w:val="bg-BG" w:eastAsia="bg-BG"/>
+          <w14:ligatures w14:val="none"/>
+        </w:rPr>
+        <w:t>=</w:t>
+      </w:r>
+      <w:r>
+        <w:rPr>
+          <w:rFonts w:ascii="Consolas" w:eastAsia="Times New Roman" w:hAnsi="Consolas" w:cs="Times New Roman"/>
+          <w:color w:val="CCCCCC"/>
+          <w:kern w:val="0"/>
+          <w:sz w:val="21"/>
+          <w:szCs w:val="21"/>
+          <w:lang w:val="bg-BG" w:eastAsia="bg-BG"/>
+          <w14:ligatures w14:val="none"/>
+        </w:rPr>
+        <w:t xml:space="preserve"> </w:t>
+      </w:r>
+      <w:r>
+        <w:rPr>
+          <w:rFonts w:ascii="Consolas" w:eastAsia="Times New Roman" w:hAnsi="Consolas" w:cs="Times New Roman"/>
+          <w:color w:val="C586C0"/>
+          <w:kern w:val="0"/>
+          <w:sz w:val="21"/>
+          <w:szCs w:val="21"/>
+          <w:lang w:val="bg-BG" w:eastAsia="bg-BG"/>
+          <w14:ligatures w14:val="none"/>
+        </w:rPr>
+        <w:t>await</w:t>
+      </w:r>
+      <w:r>
+        <w:rPr>
+          <w:rFonts w:ascii="Consolas" w:eastAsia="Times New Roman" w:hAnsi="Consolas" w:cs="Times New Roman"/>
+          <w:color w:val="CCCCCC"/>
+          <w:kern w:val="0"/>
+          <w:sz w:val="21"/>
+          <w:szCs w:val="21"/>
+          <w:lang w:val="bg-BG" w:eastAsia="bg-BG"/>
+          <w14:ligatures w14:val="none"/>
+        </w:rPr>
+        <w:t xml:space="preserve"> </w:t>
+      </w:r>
+      <w:r>
+        <w:rPr>
+          <w:rFonts w:ascii="Consolas" w:eastAsia="Times New Roman" w:hAnsi="Consolas" w:cs="Times New Roman"/>
+          <w:color w:val="DCDCAA"/>
+          <w:kern w:val="0"/>
+          <w:sz w:val="21"/>
+          <w:szCs w:val="21"/>
+          <w:lang w:val="bg-BG" w:eastAsia="bg-BG"/>
+          <w14:ligatures w14:val="none"/>
+        </w:rPr>
+        <w:t>fetch</w:t>
+      </w:r>
+      <w:r>
+        <w:rPr>
+          <w:rFonts w:ascii="Consolas" w:eastAsia="Times New Roman" w:hAnsi="Consolas" w:cs="Times New Roman"/>
+          <w:color w:val="CCCCCC"/>
+          <w:kern w:val="0"/>
+          <w:sz w:val="21"/>
+          <w:szCs w:val="21"/>
+          <w:lang w:val="bg-BG" w:eastAsia="bg-BG"/>
+          <w14:ligatures w14:val="none"/>
+        </w:rPr>
+        <w:t>(</w:t>
+      </w:r>
+      <w:r>
+        <w:rPr>
+          <w:rFonts w:ascii="Consolas" w:eastAsia="Times New Roman" w:hAnsi="Consolas" w:cs="Times New Roman"/>
+          <w:color w:val="4FC1FF"/>
+          <w:kern w:val="0"/>
+          <w:sz w:val="21"/>
+          <w:szCs w:val="21"/>
+          <w:lang w:val="bg-BG" w:eastAsia="bg-BG"/>
+          <w14:ligatures w14:val="none"/>
+        </w:rPr>
+        <w:t>url</w:t>
+      </w:r>
+      <w:r>
+        <w:rPr>
+          <w:rFonts w:ascii="Consolas" w:eastAsia="Times New Roman" w:hAnsi="Consolas" w:cs="Times New Roman"/>
+          <w:color w:val="CCCCCC"/>
+          <w:kern w:val="0"/>
+          <w:sz w:val="21"/>
+          <w:szCs w:val="21"/>
+          <w:lang w:val="bg-BG" w:eastAsia="bg-BG"/>
+          <w14:ligatures w14:val="none"/>
+        </w:rPr>
+        <w:t>)</w:t>
+      </w:r>
+    </w:p>
+    <w:p>
+      <w:pPr>
+        <w:shd w:val="clear" w:color="auto" w:fill="1F1F1F"/>
+        <w:spacing w:after="0" w:line="285" w:lineRule="atLeast"/>
+        <w:rPr>
+          <w:rFonts w:ascii="Consolas" w:eastAsia="Times New Roman" w:hAnsi="Consolas" w:cs="Times New Roman"/>
+          <w:color w:val="CCCCCC"/>
+          <w:kern w:val="0"/>
+          <w:sz w:val="21"/>
+          <w:szCs w:val="21"/>
+          <w:lang w:val="bg-BG" w:eastAsia="bg-BG"/>
+          <w14:ligatures w14:val="none"/>
+        </w:rPr>
+      </w:pPr>
+      <w:r>
+        <w:rPr>
+          <w:rFonts w:ascii="Consolas" w:eastAsia="Times New Roman" w:hAnsi="Consolas" w:cs="Times New Roman"/>
+          <w:color w:val="CCCCCC"/>
+          <w:kern w:val="0"/>
+          <w:sz w:val="21"/>
+          <w:szCs w:val="21"/>
+          <w:lang w:val="bg-BG" w:eastAsia="bg-BG"/>
+          <w14:ligatures w14:val="none"/>
+        </w:rPr>
+        <w:t xml:space="preserve">    </w:t>
+      </w:r>
+      <w:r>
+        <w:rPr>
+          <w:rFonts w:ascii="Consolas" w:eastAsia="Times New Roman" w:hAnsi="Consolas" w:cs="Times New Roman"/>
+          <w:color w:val="569CD6"/>
+          <w:kern w:val="0"/>
+          <w:sz w:val="21"/>
+          <w:szCs w:val="21"/>
+          <w:lang w:val="bg-BG" w:eastAsia="bg-BG"/>
+          <w14:ligatures w14:val="none"/>
+        </w:rPr>
+        <w:t>const</w:t>
+      </w:r>
+      <w:r>
+        <w:rPr>
+          <w:rFonts w:ascii="Consolas" w:eastAsia="Times New Roman" w:hAnsi="Consolas" w:cs="Times New Roman"/>
+          <w:color w:val="CCCCCC"/>
+          <w:kern w:val="0"/>
+          <w:sz w:val="21"/>
+          <w:szCs w:val="21"/>
+          <w:lang w:val="bg-BG" w:eastAsia="bg-BG"/>
+          <w14:ligatures w14:val="none"/>
+        </w:rPr>
+        <w:t xml:space="preserve"> </w:t>
+      </w:r>
+      <w:r>
+        <w:rPr>
+          <w:rFonts w:ascii="Consolas" w:eastAsia="Times New Roman" w:hAnsi="Consolas" w:cs="Times New Roman"/>
+          <w:color w:val="4FC1FF"/>
+          <w:kern w:val="0"/>
+          <w:sz w:val="21"/>
+          <w:szCs w:val="21"/>
+          <w:lang w:val="bg-BG" w:eastAsia="bg-BG"/>
+          <w14:ligatures w14:val="none"/>
+        </w:rPr>
+        <w:t>result</w:t>
+      </w:r>
+      <w:r>
+        <w:rPr>
+          <w:rFonts w:ascii="Consolas" w:eastAsia="Times New Roman" w:hAnsi="Consolas" w:cs="Times New Roman"/>
+          <w:color w:val="CCCCCC"/>
+          <w:kern w:val="0"/>
+          <w:sz w:val="21"/>
+          <w:szCs w:val="21"/>
+          <w:lang w:val="bg-BG" w:eastAsia="bg-BG"/>
+          <w14:ligatures w14:val="none"/>
+        </w:rPr>
+        <w:t xml:space="preserve"> </w:t>
+      </w:r>
+      <w:r>
+        <w:rPr>
+          <w:rFonts w:ascii="Consolas" w:eastAsia="Times New Roman" w:hAnsi="Consolas" w:cs="Times New Roman"/>
+          <w:color w:val="D4D4D4"/>
+          <w:kern w:val="0"/>
+          <w:sz w:val="21"/>
+          <w:szCs w:val="21"/>
+          <w:lang w:val="bg-BG" w:eastAsia="bg-BG"/>
+          <w14:ligatures w14:val="none"/>
+        </w:rPr>
+        <w:t>=</w:t>
+      </w:r>
+      <w:r>
+        <w:rPr>
+          <w:rFonts w:ascii="Consolas" w:eastAsia="Times New Roman" w:hAnsi="Consolas" w:cs="Times New Roman"/>
+          <w:color w:val="CCCCCC"/>
+          <w:kern w:val="0"/>
+          <w:sz w:val="21"/>
+          <w:szCs w:val="21"/>
+          <w:lang w:val="bg-BG" w:eastAsia="bg-BG"/>
+          <w14:ligatures w14:val="none"/>
+        </w:rPr>
+        <w:t xml:space="preserve"> </w:t>
+      </w:r>
+      <w:r>
+        <w:rPr>
+          <w:rFonts w:ascii="Consolas" w:eastAsia="Times New Roman" w:hAnsi="Consolas" w:cs="Times New Roman"/>
+          <w:color w:val="C586C0"/>
+          <w:kern w:val="0"/>
+          <w:sz w:val="21"/>
+          <w:szCs w:val="21"/>
+          <w:lang w:val="bg-BG" w:eastAsia="bg-BG"/>
+          <w14:ligatures w14:val="none"/>
+        </w:rPr>
+        <w:t>await</w:t>
+      </w:r>
+      <w:r>
+        <w:rPr>
+          <w:rFonts w:ascii="Consolas" w:eastAsia="Times New Roman" w:hAnsi="Consolas" w:cs="Times New Roman"/>
+          <w:color w:val="CCCCCC"/>
+          <w:kern w:val="0"/>
+          <w:sz w:val="21"/>
+          <w:szCs w:val="21"/>
+          <w:lang w:val="bg-BG" w:eastAsia="bg-BG"/>
+          <w14:ligatures w14:val="none"/>
+        </w:rPr>
+        <w:t xml:space="preserve"> </w:t>
+      </w:r>
+      <w:r>
+        <w:rPr>
+          <w:rFonts w:ascii="Consolas" w:eastAsia="Times New Roman" w:hAnsi="Consolas" w:cs="Times New Roman"/>
+          <w:color w:val="4FC1FF"/>
+          <w:kern w:val="0"/>
+          <w:sz w:val="21"/>
+          <w:szCs w:val="21"/>
+          <w:lang w:val="bg-BG" w:eastAsia="bg-BG"/>
+          <w14:ligatures w14:val="none"/>
+        </w:rPr>
+        <w:t>res</w:t>
+      </w:r>
+      <w:r>
+        <w:rPr>
+          <w:rFonts w:ascii="Consolas" w:eastAsia="Times New Roman" w:hAnsi="Consolas" w:cs="Times New Roman"/>
+          <w:color w:val="CCCCCC"/>
+          <w:kern w:val="0"/>
+          <w:sz w:val="21"/>
+          <w:szCs w:val="21"/>
+          <w:lang w:val="bg-BG" w:eastAsia="bg-BG"/>
+          <w14:ligatures w14:val="none"/>
+        </w:rPr>
+        <w:t>.</w:t>
+      </w:r>
+      <w:r>
+        <w:rPr>
+          <w:rFonts w:ascii="Consolas" w:eastAsia="Times New Roman" w:hAnsi="Consolas" w:cs="Times New Roman"/>
+          <w:color w:val="DCDCAA"/>
+          <w:kern w:val="0"/>
+          <w:sz w:val="21"/>
+          <w:szCs w:val="21"/>
+          <w:lang w:val="bg-BG" w:eastAsia="bg-BG"/>
+          <w14:ligatures w14:val="none"/>
+        </w:rPr>
+        <w:t>json</w:t>
+      </w:r>
+      <w:r>
+        <w:rPr>
+          <w:rFonts w:ascii="Consolas" w:eastAsia="Times New Roman" w:hAnsi="Consolas" w:cs="Times New Roman"/>
+          <w:color w:val="CCCCCC"/>
+          <w:kern w:val="0"/>
+          <w:sz w:val="21"/>
+          <w:szCs w:val="21"/>
+          <w:lang w:val="bg-BG" w:eastAsia="bg-BG"/>
+          <w14:ligatures w14:val="none"/>
+        </w:rPr>
+        <w:t>()</w:t>
+      </w:r>
+    </w:p>
+    <w:p>
+      <w:pPr>
+        <w:shd w:val="clear" w:color="auto" w:fill="1F1F1F"/>
+        <w:spacing w:after="0" w:line="285" w:lineRule="atLeast"/>
+        <w:rPr>
+          <w:rFonts w:ascii="Consolas" w:eastAsia="Times New Roman" w:hAnsi="Consolas" w:cs="Times New Roman"/>
+          <w:color w:val="CCCCCC"/>
+          <w:kern w:val="0"/>
+          <w:sz w:val="21"/>
+          <w:szCs w:val="21"/>
+          <w:lang w:val="bg-BG" w:eastAsia="bg-BG"/>
+          <w14:ligatures w14:val="none"/>
+        </w:rPr>
+      </w:pPr>
+      <w:r>
+        <w:rPr>
+          <w:rFonts w:ascii="Consolas" w:eastAsia="Times New Roman" w:hAnsi="Consolas" w:cs="Times New Roman"/>
+          <w:color w:val="CCCCCC"/>
+          <w:kern w:val="0"/>
+          <w:sz w:val="21"/>
+          <w:szCs w:val="21"/>
+          <w:lang w:val="bg-BG" w:eastAsia="bg-BG"/>
+          <w14:ligatures w14:val="none"/>
+        </w:rPr>
+        <w:t xml:space="preserve">    </w:t>
+      </w:r>
+      <w:r>
+        <w:rPr>
+          <w:rFonts w:ascii="Consolas" w:eastAsia="Times New Roman" w:hAnsi="Consolas" w:cs="Times New Roman"/>
+          <w:color w:val="C586C0"/>
+          <w:kern w:val="0"/>
+          <w:sz w:val="21"/>
+          <w:szCs w:val="21"/>
+          <w:lang w:val="bg-BG" w:eastAsia="bg-BG"/>
+          <w14:ligatures w14:val="none"/>
+        </w:rPr>
+        <w:t>return</w:t>
+      </w:r>
+      <w:r>
+        <w:rPr>
+          <w:rFonts w:ascii="Consolas" w:eastAsia="Times New Roman" w:hAnsi="Consolas" w:cs="Times New Roman"/>
+          <w:color w:val="CCCCCC"/>
+          <w:kern w:val="0"/>
+          <w:sz w:val="21"/>
+          <w:szCs w:val="21"/>
+          <w:lang w:val="bg-BG" w:eastAsia="bg-BG"/>
+          <w14:ligatures w14:val="none"/>
+        </w:rPr>
+        <w:t xml:space="preserve"> </w:t>
+      </w:r>
+      <w:r>
+        <w:rPr>
+          <w:rFonts w:ascii="Consolas" w:eastAsia="Times New Roman" w:hAnsi="Consolas" w:cs="Times New Roman"/>
+          <w:color w:val="4FC1FF"/>
+          <w:kern w:val="0"/>
+          <w:sz w:val="21"/>
+          <w:szCs w:val="21"/>
+          <w:lang w:val="bg-BG" w:eastAsia="bg-BG"/>
+          <w14:ligatures w14:val="none"/>
+        </w:rPr>
+        <w:t>result</w:t>
+      </w:r>
+    </w:p>
+    <w:p>
+      <w:pPr>
+        <w:shd w:val="clear" w:color="auto" w:fill="1F1F1F"/>
+        <w:spacing w:after="0" w:line="285" w:lineRule="atLeast"/>
+        <w:rPr>
+          <w:rFonts w:ascii="Consolas" w:eastAsia="Times New Roman" w:hAnsi="Consolas" w:cs="Times New Roman"/>
+          <w:color w:val="CCCCCC"/>
+          <w:kern w:val="0"/>
+          <w:sz w:val="21"/>
+          <w:szCs w:val="21"/>
+          <w:lang w:val="bg-BG" w:eastAsia="bg-BG"/>
+          <w14:ligatures w14:val="none"/>
+        </w:rPr>
+      </w:pPr>
+      <w:r>
+        <w:rPr>
+          <w:rFonts w:ascii="Consolas" w:eastAsia="Times New Roman" w:hAnsi="Consolas" w:cs="Times New Roman"/>
+          <w:color w:val="CCCCCC"/>
+          <w:kern w:val="0"/>
+          <w:sz w:val="21"/>
+          <w:szCs w:val="21"/>
+          <w:lang w:val="bg-BG" w:eastAsia="bg-BG"/>
+          <w14:ligatures w14:val="none"/>
+        </w:rPr>
+        <w:t>}</w:t>
+      </w:r>
+    </w:p>
+    <w:p>
+      <w:pPr>
+        <w:shd w:val="clear" w:color="auto" w:fill="1F1F1F"/>
+        <w:spacing w:after="0" w:line="285" w:lineRule="atLeast"/>
+        <w:rPr>
+          <w:rFonts w:ascii="Consolas" w:eastAsia="Times New Roman" w:hAnsi="Consolas" w:cs="Times New Roman"/>
+          <w:color w:val="CCCCCC"/>
+          <w:kern w:val="0"/>
+          <w:sz w:val="21"/>
+          <w:szCs w:val="21"/>
+          <w:lang w:val="bg-BG" w:eastAsia="bg-BG"/>
+          <w14:ligatures w14:val="none"/>
+        </w:rPr>
+      </w:pPr>
+    </w:p>
+    <w:p>
+      <w:pPr>
+        <w:shd w:val="clear" w:color="auto" w:fill="1F1F1F"/>
+        <w:spacing w:after="0" w:line="285" w:lineRule="atLeast"/>
+        <w:rPr>
+          <w:rFonts w:ascii="Consolas" w:eastAsia="Times New Roman" w:hAnsi="Consolas" w:cs="Times New Roman"/>
+          <w:color w:val="CCCCCC"/>
+          <w:kern w:val="0"/>
+          <w:sz w:val="21"/>
+          <w:szCs w:val="21"/>
+          <w:lang w:val="bg-BG" w:eastAsia="bg-BG"/>
+          <w14:ligatures w14:val="none"/>
+        </w:rPr>
+      </w:pPr>
+      <w:r>
+        <w:rPr>
+          <w:rFonts w:ascii="Consolas" w:eastAsia="Times New Roman" w:hAnsi="Consolas" w:cs="Times New Roman"/>
+          <w:color w:val="C586C0"/>
+          <w:kern w:val="0"/>
+          <w:sz w:val="21"/>
+          <w:szCs w:val="21"/>
+          <w:lang w:val="bg-BG" w:eastAsia="bg-BG"/>
+          <w14:ligatures w14:val="none"/>
+        </w:rPr>
+        <w:t>export</w:t>
+      </w:r>
+      <w:r>
+        <w:rPr>
+          <w:rFonts w:ascii="Consolas" w:eastAsia="Times New Roman" w:hAnsi="Consolas" w:cs="Times New Roman"/>
+          <w:color w:val="CCCCCC"/>
+          <w:kern w:val="0"/>
+          <w:sz w:val="21"/>
+          <w:szCs w:val="21"/>
+          <w:lang w:val="bg-BG" w:eastAsia="bg-BG"/>
+          <w14:ligatures w14:val="none"/>
+        </w:rPr>
+        <w:t xml:space="preserve"> </w:t>
+      </w:r>
+      <w:r>
+        <w:rPr>
+          <w:rFonts w:ascii="Consolas" w:eastAsia="Times New Roman" w:hAnsi="Consolas" w:cs="Times New Roman"/>
+          <w:color w:val="569CD6"/>
+          <w:kern w:val="0"/>
+          <w:sz w:val="21"/>
+          <w:szCs w:val="21"/>
+          <w:lang w:val="bg-BG" w:eastAsia="bg-BG"/>
+          <w14:ligatures w14:val="none"/>
+        </w:rPr>
+        <w:t>const</w:t>
+      </w:r>
+      <w:r>
+        <w:rPr>
+          <w:rFonts w:ascii="Consolas" w:eastAsia="Times New Roman" w:hAnsi="Consolas" w:cs="Times New Roman"/>
+          <w:color w:val="CCCCCC"/>
+          <w:kern w:val="0"/>
+          <w:sz w:val="21"/>
+          <w:szCs w:val="21"/>
+          <w:lang w:val="bg-BG" w:eastAsia="bg-BG"/>
+          <w14:ligatures w14:val="none"/>
+        </w:rPr>
+        <w:t xml:space="preserve"> </w:t>
+      </w:r>
+      <w:r>
+        <w:rPr>
+          <w:rFonts w:ascii="Consolas" w:eastAsia="Times New Roman" w:hAnsi="Consolas" w:cs="Times New Roman"/>
+          <w:color w:val="DCDCAA"/>
+          <w:kern w:val="0"/>
+          <w:sz w:val="21"/>
+          <w:szCs w:val="21"/>
+          <w:lang w:val="bg-BG" w:eastAsia="bg-BG"/>
+          <w14:ligatures w14:val="none"/>
+        </w:rPr>
+        <w:t>getOne</w:t>
+      </w:r>
+      <w:r>
+        <w:rPr>
+          <w:rFonts w:ascii="Consolas" w:eastAsia="Times New Roman" w:hAnsi="Consolas" w:cs="Times New Roman"/>
+          <w:color w:val="CCCCCC"/>
+          <w:kern w:val="0"/>
+          <w:sz w:val="21"/>
+          <w:szCs w:val="21"/>
+          <w:lang w:val="bg-BG" w:eastAsia="bg-BG"/>
+          <w14:ligatures w14:val="none"/>
+        </w:rPr>
+        <w:t xml:space="preserve"> </w:t>
+      </w:r>
+      <w:r>
+        <w:rPr>
+          <w:rFonts w:ascii="Consolas" w:eastAsia="Times New Roman" w:hAnsi="Consolas" w:cs="Times New Roman"/>
+          <w:color w:val="D4D4D4"/>
+          <w:kern w:val="0"/>
+          <w:sz w:val="21"/>
+          <w:szCs w:val="21"/>
+          <w:lang w:val="bg-BG" w:eastAsia="bg-BG"/>
+          <w14:ligatures w14:val="none"/>
+        </w:rPr>
+        <w:t>=</w:t>
+      </w:r>
+      <w:r>
+        <w:rPr>
+          <w:rFonts w:ascii="Consolas" w:eastAsia="Times New Roman" w:hAnsi="Consolas" w:cs="Times New Roman"/>
+          <w:color w:val="CCCCCC"/>
+          <w:kern w:val="0"/>
+          <w:sz w:val="21"/>
+          <w:szCs w:val="21"/>
+          <w:lang w:val="bg-BG" w:eastAsia="bg-BG"/>
+          <w14:ligatures w14:val="none"/>
+        </w:rPr>
+        <w:t xml:space="preserve"> </w:t>
+      </w:r>
+      <w:r>
+        <w:rPr>
+          <w:rFonts w:ascii="Consolas" w:eastAsia="Times New Roman" w:hAnsi="Consolas" w:cs="Times New Roman"/>
+          <w:color w:val="569CD6"/>
+          <w:kern w:val="0"/>
+          <w:sz w:val="21"/>
+          <w:szCs w:val="21"/>
+          <w:lang w:val="bg-BG" w:eastAsia="bg-BG"/>
+          <w14:ligatures w14:val="none"/>
+        </w:rPr>
+        <w:t>async</w:t>
+      </w:r>
+      <w:r>
+        <w:rPr>
+          <w:rFonts w:ascii="Consolas" w:eastAsia="Times New Roman" w:hAnsi="Consolas" w:cs="Times New Roman"/>
+          <w:color w:val="CCCCCC"/>
+          <w:kern w:val="0"/>
+          <w:sz w:val="21"/>
+          <w:szCs w:val="21"/>
+          <w:lang w:val="bg-BG" w:eastAsia="bg-BG"/>
+          <w14:ligatures w14:val="none"/>
+        </w:rPr>
+        <w:t xml:space="preserve"> (</w:t>
+      </w:r>
+      <w:r>
+        <w:rPr>
+          <w:rFonts w:ascii="Consolas" w:eastAsia="Times New Roman" w:hAnsi="Consolas" w:cs="Times New Roman"/>
+          <w:color w:val="9CDCFE"/>
+          <w:kern w:val="0"/>
+          <w:sz w:val="21"/>
+          <w:szCs w:val="21"/>
+          <w:lang w:val="bg-BG" w:eastAsia="bg-BG"/>
+          <w14:ligatures w14:val="none"/>
+        </w:rPr>
+        <w:t>id</w:t>
+      </w:r>
+      <w:r>
+        <w:rPr>
+          <w:rFonts w:ascii="Consolas" w:eastAsia="Times New Roman" w:hAnsi="Consolas" w:cs="Times New Roman"/>
+          <w:color w:val="CCCCCC"/>
+          <w:kern w:val="0"/>
+          <w:sz w:val="21"/>
+          <w:szCs w:val="21"/>
+          <w:lang w:val="bg-BG" w:eastAsia="bg-BG"/>
+          <w14:ligatures w14:val="none"/>
+        </w:rPr>
+        <w:t xml:space="preserve">) </w:t>
+      </w:r>
+      <w:r>
+        <w:rPr>
+          <w:rFonts w:ascii="Consolas" w:eastAsia="Times New Roman" w:hAnsi="Consolas" w:cs="Times New Roman"/>
+          <w:color w:val="569CD6"/>
+          <w:kern w:val="0"/>
+          <w:sz w:val="21"/>
+          <w:szCs w:val="21"/>
+          <w:lang w:val="bg-BG" w:eastAsia="bg-BG"/>
+          <w14:ligatures w14:val="none"/>
+        </w:rPr>
+        <w:t>=&gt;</w:t>
+      </w:r>
+      <w:r>
+        <w:rPr>
+          <w:rFonts w:ascii="Consolas" w:eastAsia="Times New Roman" w:hAnsi="Consolas" w:cs="Times New Roman"/>
+          <w:color w:val="CCCCCC"/>
+          <w:kern w:val="0"/>
+          <w:sz w:val="21"/>
+          <w:szCs w:val="21"/>
+          <w:lang w:val="bg-BG" w:eastAsia="bg-BG"/>
+          <w14:ligatures w14:val="none"/>
+        </w:rPr>
+        <w:t xml:space="preserve"> {</w:t>
+      </w:r>
+    </w:p>
+    <w:p>
+      <w:pPr>
+        <w:shd w:val="clear" w:color="auto" w:fill="1F1F1F"/>
+        <w:spacing w:after="0" w:line="285" w:lineRule="atLeast"/>
+        <w:rPr>
+          <w:rFonts w:ascii="Consolas" w:eastAsia="Times New Roman" w:hAnsi="Consolas" w:cs="Times New Roman"/>
+          <w:color w:val="CCCCCC"/>
+          <w:kern w:val="0"/>
+          <w:sz w:val="21"/>
+          <w:szCs w:val="21"/>
+          <w:lang w:val="bg-BG" w:eastAsia="bg-BG"/>
+          <w14:ligatures w14:val="none"/>
+        </w:rPr>
+      </w:pPr>
+      <w:r>
+        <w:rPr>
+          <w:rFonts w:ascii="Consolas" w:eastAsia="Times New Roman" w:hAnsi="Consolas" w:cs="Times New Roman"/>
+          <w:color w:val="CCCCCC"/>
+          <w:kern w:val="0"/>
+          <w:sz w:val="21"/>
+          <w:szCs w:val="21"/>
+          <w:lang w:val="bg-BG" w:eastAsia="bg-BG"/>
+          <w14:ligatures w14:val="none"/>
+        </w:rPr>
+        <w:t xml:space="preserve">    </w:t>
+      </w:r>
+      <w:r>
+        <w:rPr>
+          <w:rFonts w:ascii="Consolas" w:eastAsia="Times New Roman" w:hAnsi="Consolas" w:cs="Times New Roman"/>
+          <w:color w:val="569CD6"/>
+          <w:kern w:val="0"/>
+          <w:sz w:val="21"/>
+          <w:szCs w:val="21"/>
+          <w:lang w:val="bg-BG" w:eastAsia="bg-BG"/>
+          <w14:ligatures w14:val="none"/>
+        </w:rPr>
+        <w:t>const</w:t>
+      </w:r>
+      <w:r>
+        <w:rPr>
+          <w:rFonts w:ascii="Consolas" w:eastAsia="Times New Roman" w:hAnsi="Consolas" w:cs="Times New Roman"/>
+          <w:color w:val="CCCCCC"/>
+          <w:kern w:val="0"/>
+          <w:sz w:val="21"/>
+          <w:szCs w:val="21"/>
+          <w:lang w:val="bg-BG" w:eastAsia="bg-BG"/>
+          <w14:ligatures w14:val="none"/>
+        </w:rPr>
+        <w:t xml:space="preserve"> </w:t>
+      </w:r>
+      <w:r>
+        <w:rPr>
+          <w:rFonts w:ascii="Consolas" w:eastAsia="Times New Roman" w:hAnsi="Consolas" w:cs="Times New Roman"/>
+          <w:color w:val="4FC1FF"/>
+          <w:kern w:val="0"/>
+          <w:sz w:val="21"/>
+          <w:szCs w:val="21"/>
+          <w:lang w:val="bg-BG" w:eastAsia="bg-BG"/>
+          <w14:ligatures w14:val="none"/>
+        </w:rPr>
+        <w:t>res</w:t>
+      </w:r>
+      <w:r>
+        <w:rPr>
+          <w:rFonts w:ascii="Consolas" w:eastAsia="Times New Roman" w:hAnsi="Consolas" w:cs="Times New Roman"/>
+          <w:color w:val="CCCCCC"/>
+          <w:kern w:val="0"/>
+          <w:sz w:val="21"/>
+          <w:szCs w:val="21"/>
+          <w:lang w:val="bg-BG" w:eastAsia="bg-BG"/>
+          <w14:ligatures w14:val="none"/>
+        </w:rPr>
+        <w:t xml:space="preserve"> </w:t>
+      </w:r>
+      <w:r>
+        <w:rPr>
+          <w:rFonts w:ascii="Consolas" w:eastAsia="Times New Roman" w:hAnsi="Consolas" w:cs="Times New Roman"/>
+          <w:color w:val="D4D4D4"/>
+          <w:kern w:val="0"/>
+          <w:sz w:val="21"/>
+          <w:szCs w:val="21"/>
+          <w:lang w:val="bg-BG" w:eastAsia="bg-BG"/>
+          <w14:ligatures w14:val="none"/>
+        </w:rPr>
+        <w:t>=</w:t>
+      </w:r>
+      <w:r>
+        <w:rPr>
+          <w:rFonts w:ascii="Consolas" w:eastAsia="Times New Roman" w:hAnsi="Consolas" w:cs="Times New Roman"/>
+          <w:color w:val="CCCCCC"/>
+          <w:kern w:val="0"/>
+          <w:sz w:val="21"/>
+          <w:szCs w:val="21"/>
+          <w:lang w:val="bg-BG" w:eastAsia="bg-BG"/>
+          <w14:ligatures w14:val="none"/>
+        </w:rPr>
+        <w:t xml:space="preserve"> </w:t>
+      </w:r>
+      <w:r>
+        <w:rPr>
+          <w:rFonts w:ascii="Consolas" w:eastAsia="Times New Roman" w:hAnsi="Consolas" w:cs="Times New Roman"/>
+          <w:color w:val="C586C0"/>
+          <w:kern w:val="0"/>
+          <w:sz w:val="21"/>
+          <w:szCs w:val="21"/>
+          <w:lang w:val="bg-BG" w:eastAsia="bg-BG"/>
+          <w14:ligatures w14:val="none"/>
+        </w:rPr>
+        <w:t>await</w:t>
+      </w:r>
+      <w:r>
+        <w:rPr>
+          <w:rFonts w:ascii="Consolas" w:eastAsia="Times New Roman" w:hAnsi="Consolas" w:cs="Times New Roman"/>
+          <w:color w:val="CCCCCC"/>
+          <w:kern w:val="0"/>
+          <w:sz w:val="21"/>
+          <w:szCs w:val="21"/>
+          <w:lang w:val="bg-BG" w:eastAsia="bg-BG"/>
+          <w14:ligatures w14:val="none"/>
+        </w:rPr>
+        <w:t xml:space="preserve"> </w:t>
+      </w:r>
+      <w:r>
+        <w:rPr>
+          <w:rFonts w:ascii="Consolas" w:eastAsia="Times New Roman" w:hAnsi="Consolas" w:cs="Times New Roman"/>
+          <w:color w:val="DCDCAA"/>
+          <w:kern w:val="0"/>
+          <w:sz w:val="21"/>
+          <w:szCs w:val="21"/>
+          <w:lang w:val="bg-BG" w:eastAsia="bg-BG"/>
+          <w14:ligatures w14:val="none"/>
+        </w:rPr>
+        <w:t>fetch</w:t>
+      </w:r>
+      <w:r>
+        <w:rPr>
+          <w:rFonts w:ascii="Consolas" w:eastAsia="Times New Roman" w:hAnsi="Consolas" w:cs="Times New Roman"/>
+          <w:color w:val="CCCCCC"/>
+          <w:kern w:val="0"/>
+          <w:sz w:val="21"/>
+          <w:szCs w:val="21"/>
+          <w:lang w:val="bg-BG" w:eastAsia="bg-BG"/>
+          <w14:ligatures w14:val="none"/>
+        </w:rPr>
+        <w:t>(</w:t>
+      </w:r>
+      <w:r>
+        <w:rPr>
+          <w:rFonts w:ascii="Consolas" w:eastAsia="Times New Roman" w:hAnsi="Consolas" w:cs="Times New Roman"/>
+          <w:color w:val="CE9178"/>
+          <w:kern w:val="0"/>
+          <w:sz w:val="21"/>
+          <w:szCs w:val="21"/>
+          <w:lang w:val="bg-BG" w:eastAsia="bg-BG"/>
+          <w14:ligatures w14:val="none"/>
+        </w:rPr>
+        <w:t>`</w:t>
+      </w:r>
+      <w:r>
+        <w:rPr>
+          <w:rFonts w:ascii="Consolas" w:eastAsia="Times New Roman" w:hAnsi="Consolas" w:cs="Times New Roman"/>
+          <w:color w:val="569CD6"/>
+          <w:kern w:val="0"/>
+          <w:sz w:val="21"/>
+          <w:szCs w:val="21"/>
+          <w:lang w:val="bg-BG" w:eastAsia="bg-BG"/>
+          <w14:ligatures w14:val="none"/>
+        </w:rPr>
+        <w:t>${</w:t>
+      </w:r>
+      <w:r>
+        <w:rPr>
+          <w:rFonts w:ascii="Consolas" w:eastAsia="Times New Roman" w:hAnsi="Consolas" w:cs="Times New Roman"/>
+          <w:color w:val="4FC1FF"/>
+          <w:kern w:val="0"/>
+          <w:sz w:val="21"/>
+          <w:szCs w:val="21"/>
+          <w:lang w:val="bg-BG" w:eastAsia="bg-BG"/>
+          <w14:ligatures w14:val="none"/>
+        </w:rPr>
+        <w:t>url</w:t>
+      </w:r>
+      <w:r>
+        <w:rPr>
+          <w:rFonts w:ascii="Consolas" w:eastAsia="Times New Roman" w:hAnsi="Consolas" w:cs="Times New Roman"/>
+          <w:color w:val="569CD6"/>
+          <w:kern w:val="0"/>
+          <w:sz w:val="21"/>
+          <w:szCs w:val="21"/>
+          <w:lang w:val="bg-BG" w:eastAsia="bg-BG"/>
+          <w14:ligatures w14:val="none"/>
+        </w:rPr>
+        <w:t>}</w:t>
+      </w:r>
+      <w:r>
+        <w:rPr>
+          <w:rFonts w:ascii="Consolas" w:eastAsia="Times New Roman" w:hAnsi="Consolas" w:cs="Times New Roman"/>
+          <w:color w:val="CE9178"/>
+          <w:kern w:val="0"/>
+          <w:sz w:val="21"/>
+          <w:szCs w:val="21"/>
+          <w:lang w:val="bg-BG" w:eastAsia="bg-BG"/>
+          <w14:ligatures w14:val="none"/>
+        </w:rPr>
+        <w:t>/</w:t>
+      </w:r>
+      <w:r>
+        <w:rPr>
+          <w:rFonts w:ascii="Consolas" w:eastAsia="Times New Roman" w:hAnsi="Consolas" w:cs="Times New Roman"/>
+          <w:color w:val="569CD6"/>
+          <w:kern w:val="0"/>
+          <w:sz w:val="21"/>
+          <w:szCs w:val="21"/>
+          <w:lang w:val="bg-BG" w:eastAsia="bg-BG"/>
+          <w14:ligatures w14:val="none"/>
+        </w:rPr>
+        <w:t>${</w:t>
+      </w:r>
+      <w:r>
+        <w:rPr>
+          <w:rFonts w:ascii="Consolas" w:eastAsia="Times New Roman" w:hAnsi="Consolas" w:cs="Times New Roman"/>
+          <w:color w:val="9CDCFE"/>
+          <w:kern w:val="0"/>
+          <w:sz w:val="21"/>
+          <w:szCs w:val="21"/>
+          <w:lang w:val="bg-BG" w:eastAsia="bg-BG"/>
+          <w14:ligatures w14:val="none"/>
+        </w:rPr>
+        <w:t>id</w:t>
+      </w:r>
+      <w:r>
+        <w:rPr>
+          <w:rFonts w:ascii="Consolas" w:eastAsia="Times New Roman" w:hAnsi="Consolas" w:cs="Times New Roman"/>
+          <w:color w:val="569CD6"/>
+          <w:kern w:val="0"/>
+          <w:sz w:val="21"/>
+          <w:szCs w:val="21"/>
+          <w:lang w:val="bg-BG" w:eastAsia="bg-BG"/>
+          <w14:ligatures w14:val="none"/>
+        </w:rPr>
+        <w:t>}</w:t>
+      </w:r>
+      <w:r>
+        <w:rPr>
+          <w:rFonts w:ascii="Consolas" w:eastAsia="Times New Roman" w:hAnsi="Consolas" w:cs="Times New Roman"/>
+          <w:color w:val="CE9178"/>
+          <w:kern w:val="0"/>
+          <w:sz w:val="21"/>
+          <w:szCs w:val="21"/>
+          <w:lang w:val="bg-BG" w:eastAsia="bg-BG"/>
+          <w14:ligatures w14:val="none"/>
+        </w:rPr>
+        <w:t>`</w:t>
+      </w:r>
+      <w:r>
+        <w:rPr>
+          <w:rFonts w:ascii="Consolas" w:eastAsia="Times New Roman" w:hAnsi="Consolas" w:cs="Times New Roman"/>
+          <w:color w:val="CCCCCC"/>
+          <w:kern w:val="0"/>
+          <w:sz w:val="21"/>
+          <w:szCs w:val="21"/>
+          <w:lang w:val="bg-BG" w:eastAsia="bg-BG"/>
+          <w14:ligatures w14:val="none"/>
+        </w:rPr>
+        <w:t>)</w:t>
+      </w:r>
+    </w:p>
+    <w:p>
+      <w:pPr>
+        <w:shd w:val="clear" w:color="auto" w:fill="1F1F1F"/>
+        <w:spacing w:after="0" w:line="285" w:lineRule="atLeast"/>
+        <w:rPr>
+          <w:rFonts w:ascii="Consolas" w:eastAsia="Times New Roman" w:hAnsi="Consolas" w:cs="Times New Roman"/>
+          <w:color w:val="CCCCCC"/>
+          <w:kern w:val="0"/>
+          <w:sz w:val="21"/>
+          <w:szCs w:val="21"/>
+          <w:lang w:val="bg-BG" w:eastAsia="bg-BG"/>
+          <w14:ligatures w14:val="none"/>
+        </w:rPr>
+      </w:pPr>
+      <w:r>
+        <w:rPr>
+          <w:rFonts w:ascii="Consolas" w:eastAsia="Times New Roman" w:hAnsi="Consolas" w:cs="Times New Roman"/>
+          <w:color w:val="CCCCCC"/>
+          <w:kern w:val="0"/>
+          <w:sz w:val="21"/>
+          <w:szCs w:val="21"/>
+          <w:lang w:val="bg-BG" w:eastAsia="bg-BG"/>
+          <w14:ligatures w14:val="none"/>
+        </w:rPr>
+        <w:t xml:space="preserve">    </w:t>
+      </w:r>
+      <w:r>
+        <w:rPr>
+          <w:rFonts w:ascii="Consolas" w:eastAsia="Times New Roman" w:hAnsi="Consolas" w:cs="Times New Roman"/>
+          <w:color w:val="569CD6"/>
+          <w:kern w:val="0"/>
+          <w:sz w:val="21"/>
+          <w:szCs w:val="21"/>
+          <w:lang w:val="bg-BG" w:eastAsia="bg-BG"/>
+          <w14:ligatures w14:val="none"/>
+        </w:rPr>
+        <w:t>const</w:t>
+      </w:r>
+      <w:r>
+        <w:rPr>
+          <w:rFonts w:ascii="Consolas" w:eastAsia="Times New Roman" w:hAnsi="Consolas" w:cs="Times New Roman"/>
+          <w:color w:val="CCCCCC"/>
+          <w:kern w:val="0"/>
+          <w:sz w:val="21"/>
+          <w:szCs w:val="21"/>
+          <w:lang w:val="bg-BG" w:eastAsia="bg-BG"/>
+          <w14:ligatures w14:val="none"/>
+        </w:rPr>
+        <w:t xml:space="preserve"> </w:t>
+      </w:r>
+      <w:r>
+        <w:rPr>
+          <w:rFonts w:ascii="Consolas" w:eastAsia="Times New Roman" w:hAnsi="Consolas" w:cs="Times New Roman"/>
+          <w:color w:val="4FC1FF"/>
+          <w:kern w:val="0"/>
+          <w:sz w:val="21"/>
+          <w:szCs w:val="21"/>
+          <w:lang w:val="bg-BG" w:eastAsia="bg-BG"/>
+          <w14:ligatures w14:val="none"/>
+        </w:rPr>
+        <w:t>result</w:t>
+      </w:r>
+      <w:r>
+        <w:rPr>
+          <w:rFonts w:ascii="Consolas" w:eastAsia="Times New Roman" w:hAnsi="Consolas" w:cs="Times New Roman"/>
+          <w:color w:val="CCCCCC"/>
+          <w:kern w:val="0"/>
+          <w:sz w:val="21"/>
+          <w:szCs w:val="21"/>
+          <w:lang w:val="bg-BG" w:eastAsia="bg-BG"/>
+          <w14:ligatures w14:val="none"/>
+        </w:rPr>
+        <w:t xml:space="preserve"> </w:t>
+      </w:r>
+      <w:r>
+        <w:rPr>
+          <w:rFonts w:ascii="Consolas" w:eastAsia="Times New Roman" w:hAnsi="Consolas" w:cs="Times New Roman"/>
+          <w:color w:val="D4D4D4"/>
+          <w:kern w:val="0"/>
+          <w:sz w:val="21"/>
+          <w:szCs w:val="21"/>
+          <w:lang w:val="bg-BG" w:eastAsia="bg-BG"/>
+          <w14:ligatures w14:val="none"/>
+        </w:rPr>
+        <w:t>=</w:t>
+      </w:r>
+      <w:r>
+        <w:rPr>
+          <w:rFonts w:ascii="Consolas" w:eastAsia="Times New Roman" w:hAnsi="Consolas" w:cs="Times New Roman"/>
+          <w:color w:val="CCCCCC"/>
+          <w:kern w:val="0"/>
+          <w:sz w:val="21"/>
+          <w:szCs w:val="21"/>
+          <w:lang w:val="bg-BG" w:eastAsia="bg-BG"/>
+          <w14:ligatures w14:val="none"/>
+        </w:rPr>
+        <w:t xml:space="preserve"> </w:t>
+      </w:r>
+      <w:r>
+        <w:rPr>
+          <w:rFonts w:ascii="Consolas" w:eastAsia="Times New Roman" w:hAnsi="Consolas" w:cs="Times New Roman"/>
+          <w:color w:val="C586C0"/>
+          <w:kern w:val="0"/>
+          <w:sz w:val="21"/>
+          <w:szCs w:val="21"/>
+          <w:lang w:val="bg-BG" w:eastAsia="bg-BG"/>
+          <w14:ligatures w14:val="none"/>
+        </w:rPr>
+        <w:t>await</w:t>
+      </w:r>
+      <w:r>
+        <w:rPr>
+          <w:rFonts w:ascii="Consolas" w:eastAsia="Times New Roman" w:hAnsi="Consolas" w:cs="Times New Roman"/>
+          <w:color w:val="CCCCCC"/>
+          <w:kern w:val="0"/>
+          <w:sz w:val="21"/>
+          <w:szCs w:val="21"/>
+          <w:lang w:val="bg-BG" w:eastAsia="bg-BG"/>
+          <w14:ligatures w14:val="none"/>
+        </w:rPr>
+        <w:t xml:space="preserve"> </w:t>
+      </w:r>
+      <w:r>
+        <w:rPr>
+          <w:rFonts w:ascii="Consolas" w:eastAsia="Times New Roman" w:hAnsi="Consolas" w:cs="Times New Roman"/>
+          <w:color w:val="4FC1FF"/>
+          <w:kern w:val="0"/>
+          <w:sz w:val="21"/>
+          <w:szCs w:val="21"/>
+          <w:lang w:val="bg-BG" w:eastAsia="bg-BG"/>
+          <w14:ligatures w14:val="none"/>
+        </w:rPr>
+        <w:t>res</w:t>
+      </w:r>
+      <w:r>
+        <w:rPr>
+          <w:rFonts w:ascii="Consolas" w:eastAsia="Times New Roman" w:hAnsi="Consolas" w:cs="Times New Roman"/>
+          <w:color w:val="CCCCCC"/>
+          <w:kern w:val="0"/>
+          <w:sz w:val="21"/>
+          <w:szCs w:val="21"/>
+          <w:lang w:val="bg-BG" w:eastAsia="bg-BG"/>
+          <w14:ligatures w14:val="none"/>
+        </w:rPr>
+        <w:t>.</w:t>
+      </w:r>
+      <w:r>
+        <w:rPr>
+          <w:rFonts w:ascii="Consolas" w:eastAsia="Times New Roman" w:hAnsi="Consolas" w:cs="Times New Roman"/>
+          <w:color w:val="DCDCAA"/>
+          <w:kern w:val="0"/>
+          <w:sz w:val="21"/>
+          <w:szCs w:val="21"/>
+          <w:lang w:val="bg-BG" w:eastAsia="bg-BG"/>
+          <w14:ligatures w14:val="none"/>
+        </w:rPr>
+        <w:t>json</w:t>
+      </w:r>
+      <w:r>
+        <w:rPr>
+          <w:rFonts w:ascii="Consolas" w:eastAsia="Times New Roman" w:hAnsi="Consolas" w:cs="Times New Roman"/>
+          <w:color w:val="CCCCCC"/>
+          <w:kern w:val="0"/>
+          <w:sz w:val="21"/>
+          <w:szCs w:val="21"/>
+          <w:lang w:val="bg-BG" w:eastAsia="bg-BG"/>
+          <w14:ligatures w14:val="none"/>
+        </w:rPr>
+        <w:t>()</w:t>
+      </w:r>
+    </w:p>
+    <w:p>
+      <w:pPr>
+        <w:shd w:val="clear" w:color="auto" w:fill="1F1F1F"/>
+        <w:spacing w:after="0" w:line="285" w:lineRule="atLeast"/>
+        <w:rPr>
+          <w:rFonts w:ascii="Consolas" w:eastAsia="Times New Roman" w:hAnsi="Consolas" w:cs="Times New Roman"/>
+          <w:color w:val="CCCCCC"/>
+          <w:kern w:val="0"/>
+          <w:sz w:val="21"/>
+          <w:szCs w:val="21"/>
+          <w:lang w:val="bg-BG" w:eastAsia="bg-BG"/>
+          <w14:ligatures w14:val="none"/>
+        </w:rPr>
+      </w:pPr>
+      <w:r>
+        <w:rPr>
+          <w:rFonts w:ascii="Consolas" w:eastAsia="Times New Roman" w:hAnsi="Consolas" w:cs="Times New Roman"/>
+          <w:color w:val="CCCCCC"/>
+          <w:kern w:val="0"/>
+          <w:sz w:val="21"/>
+          <w:szCs w:val="21"/>
+          <w:lang w:val="bg-BG" w:eastAsia="bg-BG"/>
+          <w14:ligatures w14:val="none"/>
+        </w:rPr>
+        <w:t xml:space="preserve">    </w:t>
+      </w:r>
+      <w:r>
+        <w:rPr>
+          <w:rFonts w:ascii="Consolas" w:eastAsia="Times New Roman" w:hAnsi="Consolas" w:cs="Times New Roman"/>
+          <w:color w:val="C586C0"/>
+          <w:kern w:val="0"/>
+          <w:sz w:val="21"/>
+          <w:szCs w:val="21"/>
+          <w:lang w:val="bg-BG" w:eastAsia="bg-BG"/>
+          <w14:ligatures w14:val="none"/>
+        </w:rPr>
+        <w:t>return</w:t>
+      </w:r>
+      <w:r>
+        <w:rPr>
+          <w:rFonts w:ascii="Consolas" w:eastAsia="Times New Roman" w:hAnsi="Consolas" w:cs="Times New Roman"/>
+          <w:color w:val="CCCCCC"/>
+          <w:kern w:val="0"/>
+          <w:sz w:val="21"/>
+          <w:szCs w:val="21"/>
+          <w:lang w:val="bg-BG" w:eastAsia="bg-BG"/>
+          <w14:ligatures w14:val="none"/>
+        </w:rPr>
+        <w:t xml:space="preserve"> </w:t>
+      </w:r>
+      <w:r>
+        <w:rPr>
+          <w:rFonts w:ascii="Consolas" w:eastAsia="Times New Roman" w:hAnsi="Consolas" w:cs="Times New Roman"/>
+          <w:color w:val="4FC1FF"/>
+          <w:kern w:val="0"/>
+          <w:sz w:val="21"/>
+          <w:szCs w:val="21"/>
+          <w:lang w:val="bg-BG" w:eastAsia="bg-BG"/>
+          <w14:ligatures w14:val="none"/>
+        </w:rPr>
+        <w:t>result</w:t>
+      </w:r>
+    </w:p>
+    <w:p>
+      <w:pPr>
+        <w:shd w:val="clear" w:color="auto" w:fill="1F1F1F"/>
+        <w:spacing w:after="0" w:line="285" w:lineRule="atLeast"/>
+        <w:rPr>
+          <w:rFonts w:ascii="Consolas" w:eastAsia="Times New Roman" w:hAnsi="Consolas" w:cs="Times New Roman"/>
+          <w:color w:val="CCCCCC"/>
+          <w:kern w:val="0"/>
+          <w:sz w:val="21"/>
+          <w:szCs w:val="21"/>
+          <w:lang w:val="bg-BG" w:eastAsia="bg-BG"/>
+          <w14:ligatures w14:val="none"/>
+        </w:rPr>
+      </w:pPr>
+      <w:r>
+        <w:rPr>
+          <w:rFonts w:ascii="Consolas" w:eastAsia="Times New Roman" w:hAnsi="Consolas" w:cs="Times New Roman"/>
+          <w:color w:val="CCCCCC"/>
+          <w:kern w:val="0"/>
+          <w:sz w:val="21"/>
+          <w:szCs w:val="21"/>
+          <w:lang w:val="bg-BG" w:eastAsia="bg-BG"/>
+          <w14:ligatures w14:val="none"/>
+        </w:rPr>
+        <w:t>}</w:t>
+      </w:r>
+    </w:p>
+    <w:p>
+      <w:pPr>
+        <w:shd w:val="clear" w:color="auto" w:fill="1F1F1F"/>
+        <w:spacing w:after="0" w:line="285" w:lineRule="atLeast"/>
+        <w:rPr>
+          <w:rFonts w:ascii="Consolas" w:eastAsia="Times New Roman" w:hAnsi="Consolas" w:cs="Times New Roman"/>
+          <w:color w:val="CCCCCC"/>
+          <w:kern w:val="0"/>
+          <w:sz w:val="21"/>
+          <w:szCs w:val="21"/>
+          <w:lang w:val="bg-BG" w:eastAsia="bg-BG"/>
+          <w14:ligatures w14:val="none"/>
+        </w:rPr>
+      </w:pPr>
+    </w:p>
+    <w:p>
+      <w:pPr>
+        <w:shd w:val="clear" w:color="auto" w:fill="1F1F1F"/>
+        <w:spacing w:after="0" w:line="285" w:lineRule="atLeast"/>
+        <w:rPr>
+          <w:rFonts w:ascii="Consolas" w:eastAsia="Times New Roman" w:hAnsi="Consolas" w:cs="Times New Roman"/>
+          <w:color w:val="CCCCCC"/>
+          <w:kern w:val="0"/>
+          <w:sz w:val="21"/>
+          <w:szCs w:val="21"/>
+          <w:lang w:val="bg-BG" w:eastAsia="bg-BG"/>
+          <w14:ligatures w14:val="none"/>
+        </w:rPr>
+      </w:pPr>
+      <w:r>
+        <w:rPr>
+          <w:rFonts w:ascii="Consolas" w:eastAsia="Times New Roman" w:hAnsi="Consolas" w:cs="Times New Roman"/>
+          <w:color w:val="C586C0"/>
+          <w:kern w:val="0"/>
+          <w:sz w:val="21"/>
+          <w:szCs w:val="21"/>
+          <w:lang w:val="bg-BG" w:eastAsia="bg-BG"/>
+          <w14:ligatures w14:val="none"/>
+        </w:rPr>
+        <w:t>export</w:t>
+      </w:r>
+      <w:r>
+        <w:rPr>
+          <w:rFonts w:ascii="Consolas" w:eastAsia="Times New Roman" w:hAnsi="Consolas" w:cs="Times New Roman"/>
+          <w:color w:val="CCCCCC"/>
+          <w:kern w:val="0"/>
+          <w:sz w:val="21"/>
+          <w:szCs w:val="21"/>
+          <w:lang w:val="bg-BG" w:eastAsia="bg-BG"/>
+          <w14:ligatures w14:val="none"/>
+        </w:rPr>
+        <w:t xml:space="preserve"> </w:t>
+      </w:r>
+      <w:r>
+        <w:rPr>
+          <w:rFonts w:ascii="Consolas" w:eastAsia="Times New Roman" w:hAnsi="Consolas" w:cs="Times New Roman"/>
+          <w:color w:val="569CD6"/>
+          <w:kern w:val="0"/>
+          <w:sz w:val="21"/>
+          <w:szCs w:val="21"/>
+          <w:lang w:val="bg-BG" w:eastAsia="bg-BG"/>
+          <w14:ligatures w14:val="none"/>
+        </w:rPr>
+        <w:t>const</w:t>
+      </w:r>
+      <w:r>
+        <w:rPr>
+          <w:rFonts w:ascii="Consolas" w:eastAsia="Times New Roman" w:hAnsi="Consolas" w:cs="Times New Roman"/>
+          <w:color w:val="CCCCCC"/>
+          <w:kern w:val="0"/>
+          <w:sz w:val="21"/>
+          <w:szCs w:val="21"/>
+          <w:lang w:val="bg-BG" w:eastAsia="bg-BG"/>
+          <w14:ligatures w14:val="none"/>
+        </w:rPr>
+        <w:t xml:space="preserve"> </w:t>
+      </w:r>
+      <w:r>
+        <w:rPr>
+          <w:rFonts w:ascii="Consolas" w:eastAsia="Times New Roman" w:hAnsi="Consolas" w:cs="Times New Roman"/>
+          <w:color w:val="DCDCAA"/>
+          <w:kern w:val="0"/>
+          <w:sz w:val="21"/>
+          <w:szCs w:val="21"/>
+          <w:lang w:val="bg-BG" w:eastAsia="bg-BG"/>
+          <w14:ligatures w14:val="none"/>
+        </w:rPr>
+        <w:t>deleteOne</w:t>
+      </w:r>
+      <w:r>
+        <w:rPr>
+          <w:rFonts w:ascii="Consolas" w:eastAsia="Times New Roman" w:hAnsi="Consolas" w:cs="Times New Roman"/>
+          <w:color w:val="CCCCCC"/>
+          <w:kern w:val="0"/>
+          <w:sz w:val="21"/>
+          <w:szCs w:val="21"/>
+          <w:lang w:val="bg-BG" w:eastAsia="bg-BG"/>
+          <w14:ligatures w14:val="none"/>
+        </w:rPr>
+        <w:t xml:space="preserve"> </w:t>
+      </w:r>
+      <w:r>
+        <w:rPr>
+          <w:rFonts w:ascii="Consolas" w:eastAsia="Times New Roman" w:hAnsi="Consolas" w:cs="Times New Roman"/>
+          <w:color w:val="D4D4D4"/>
+          <w:kern w:val="0"/>
+          <w:sz w:val="21"/>
+          <w:szCs w:val="21"/>
+          <w:lang w:val="bg-BG" w:eastAsia="bg-BG"/>
+          <w14:ligatures w14:val="none"/>
+        </w:rPr>
+        <w:t>=</w:t>
+      </w:r>
+      <w:r>
+        <w:rPr>
+          <w:rFonts w:ascii="Consolas" w:eastAsia="Times New Roman" w:hAnsi="Consolas" w:cs="Times New Roman"/>
+          <w:color w:val="CCCCCC"/>
+          <w:kern w:val="0"/>
+          <w:sz w:val="21"/>
+          <w:szCs w:val="21"/>
+          <w:lang w:val="bg-BG" w:eastAsia="bg-BG"/>
+          <w14:ligatures w14:val="none"/>
+        </w:rPr>
+        <w:t xml:space="preserve"> </w:t>
+      </w:r>
+      <w:r>
+        <w:rPr>
+          <w:rFonts w:ascii="Consolas" w:eastAsia="Times New Roman" w:hAnsi="Consolas" w:cs="Times New Roman"/>
+          <w:color w:val="569CD6"/>
+          <w:kern w:val="0"/>
+          <w:sz w:val="21"/>
+          <w:szCs w:val="21"/>
+          <w:lang w:val="bg-BG" w:eastAsia="bg-BG"/>
+          <w14:ligatures w14:val="none"/>
+        </w:rPr>
+        <w:t>async</w:t>
+      </w:r>
+      <w:r>
+        <w:rPr>
+          <w:rFonts w:ascii="Consolas" w:eastAsia="Times New Roman" w:hAnsi="Consolas" w:cs="Times New Roman"/>
+          <w:color w:val="CCCCCC"/>
+          <w:kern w:val="0"/>
+          <w:sz w:val="21"/>
+          <w:szCs w:val="21"/>
+          <w:lang w:val="bg-BG" w:eastAsia="bg-BG"/>
+          <w14:ligatures w14:val="none"/>
+        </w:rPr>
+        <w:t xml:space="preserve"> (</w:t>
+      </w:r>
+      <w:r>
+        <w:rPr>
+          <w:rFonts w:ascii="Consolas" w:eastAsia="Times New Roman" w:hAnsi="Consolas" w:cs="Times New Roman"/>
+          <w:color w:val="9CDCFE"/>
+          <w:kern w:val="0"/>
+          <w:sz w:val="21"/>
+          <w:szCs w:val="21"/>
+          <w:lang w:val="bg-BG" w:eastAsia="bg-BG"/>
+          <w14:ligatures w14:val="none"/>
+        </w:rPr>
+        <w:t>id</w:t>
+      </w:r>
+      <w:r>
+        <w:rPr>
+          <w:rFonts w:ascii="Consolas" w:eastAsia="Times New Roman" w:hAnsi="Consolas" w:cs="Times New Roman"/>
+          <w:color w:val="CCCCCC"/>
+          <w:kern w:val="0"/>
+          <w:sz w:val="21"/>
+          <w:szCs w:val="21"/>
+          <w:lang w:val="bg-BG" w:eastAsia="bg-BG"/>
+          <w14:ligatures w14:val="none"/>
+        </w:rPr>
+        <w:t xml:space="preserve">) </w:t>
+      </w:r>
+      <w:r>
+        <w:rPr>
+          <w:rFonts w:ascii="Consolas" w:eastAsia="Times New Roman" w:hAnsi="Consolas" w:cs="Times New Roman"/>
+          <w:color w:val="569CD6"/>
+          <w:kern w:val="0"/>
+          <w:sz w:val="21"/>
+          <w:szCs w:val="21"/>
+          <w:lang w:val="bg-BG" w:eastAsia="bg-BG"/>
+          <w14:ligatures w14:val="none"/>
+        </w:rPr>
+        <w:t>=&gt;</w:t>
+      </w:r>
+      <w:r>
+        <w:rPr>
+          <w:rFonts w:ascii="Consolas" w:eastAsia="Times New Roman" w:hAnsi="Consolas" w:cs="Times New Roman"/>
+          <w:color w:val="CCCCCC"/>
+          <w:kern w:val="0"/>
+          <w:sz w:val="21"/>
+          <w:szCs w:val="21"/>
+          <w:lang w:val="bg-BG" w:eastAsia="bg-BG"/>
+          <w14:ligatures w14:val="none"/>
+        </w:rPr>
+        <w:t xml:space="preserve"> {</w:t>
+      </w:r>
+    </w:p>
+    <w:p>
+      <w:pPr>
+        <w:shd w:val="clear" w:color="auto" w:fill="1F1F1F"/>
+        <w:spacing w:after="0" w:line="285" w:lineRule="atLeast"/>
+        <w:rPr>
+          <w:rFonts w:ascii="Consolas" w:eastAsia="Times New Roman" w:hAnsi="Consolas" w:cs="Times New Roman"/>
+          <w:color w:val="CCCCCC"/>
+          <w:kern w:val="0"/>
+          <w:sz w:val="21"/>
+          <w:szCs w:val="21"/>
+          <w:lang w:val="bg-BG" w:eastAsia="bg-BG"/>
+          <w14:ligatures w14:val="none"/>
+        </w:rPr>
+      </w:pPr>
+      <w:r>
+        <w:rPr>
+          <w:rFonts w:ascii="Consolas" w:eastAsia="Times New Roman" w:hAnsi="Consolas" w:cs="Times New Roman"/>
+          <w:color w:val="CCCCCC"/>
+          <w:kern w:val="0"/>
+          <w:sz w:val="21"/>
+          <w:szCs w:val="21"/>
+          <w:lang w:val="bg-BG" w:eastAsia="bg-BG"/>
+          <w14:ligatures w14:val="none"/>
+        </w:rPr>
+        <w:t xml:space="preserve">    </w:t>
+      </w:r>
+      <w:r>
+        <w:rPr>
+          <w:rFonts w:ascii="Consolas" w:eastAsia="Times New Roman" w:hAnsi="Consolas" w:cs="Times New Roman"/>
+          <w:color w:val="569CD6"/>
+          <w:kern w:val="0"/>
+          <w:sz w:val="21"/>
+          <w:szCs w:val="21"/>
+          <w:lang w:val="bg-BG" w:eastAsia="bg-BG"/>
+          <w14:ligatures w14:val="none"/>
+        </w:rPr>
+        <w:t>const</w:t>
+      </w:r>
+      <w:r>
+        <w:rPr>
+          <w:rFonts w:ascii="Consolas" w:eastAsia="Times New Roman" w:hAnsi="Consolas" w:cs="Times New Roman"/>
+          <w:color w:val="CCCCCC"/>
+          <w:kern w:val="0"/>
+          <w:sz w:val="21"/>
+          <w:szCs w:val="21"/>
+          <w:lang w:val="bg-BG" w:eastAsia="bg-BG"/>
+          <w14:ligatures w14:val="none"/>
+        </w:rPr>
+        <w:t xml:space="preserve"> </w:t>
+      </w:r>
+      <w:r>
+        <w:rPr>
+          <w:rFonts w:ascii="Consolas" w:eastAsia="Times New Roman" w:hAnsi="Consolas" w:cs="Times New Roman"/>
+          <w:color w:val="4FC1FF"/>
+          <w:kern w:val="0"/>
+          <w:sz w:val="21"/>
+          <w:szCs w:val="21"/>
+          <w:lang w:val="bg-BG" w:eastAsia="bg-BG"/>
+          <w14:ligatures w14:val="none"/>
+        </w:rPr>
+        <w:t>res</w:t>
+      </w:r>
+      <w:r>
+        <w:rPr>
+          <w:rFonts w:ascii="Consolas" w:eastAsia="Times New Roman" w:hAnsi="Consolas" w:cs="Times New Roman"/>
+          <w:color w:val="CCCCCC"/>
+          <w:kern w:val="0"/>
+          <w:sz w:val="21"/>
+          <w:szCs w:val="21"/>
+          <w:lang w:val="bg-BG" w:eastAsia="bg-BG"/>
+          <w14:ligatures w14:val="none"/>
+        </w:rPr>
+        <w:t xml:space="preserve"> </w:t>
+      </w:r>
+      <w:r>
+        <w:rPr>
+          <w:rFonts w:ascii="Consolas" w:eastAsia="Times New Roman" w:hAnsi="Consolas" w:cs="Times New Roman"/>
+          <w:color w:val="D4D4D4"/>
+          <w:kern w:val="0"/>
+          <w:sz w:val="21"/>
+          <w:szCs w:val="21"/>
+          <w:lang w:val="bg-BG" w:eastAsia="bg-BG"/>
+          <w14:ligatures w14:val="none"/>
+        </w:rPr>
+        <w:t>=</w:t>
+      </w:r>
+      <w:r>
+        <w:rPr>
+          <w:rFonts w:ascii="Consolas" w:eastAsia="Times New Roman" w:hAnsi="Consolas" w:cs="Times New Roman"/>
+          <w:color w:val="CCCCCC"/>
+          <w:kern w:val="0"/>
+          <w:sz w:val="21"/>
+          <w:szCs w:val="21"/>
+          <w:lang w:val="bg-BG" w:eastAsia="bg-BG"/>
+          <w14:ligatures w14:val="none"/>
+        </w:rPr>
+        <w:t xml:space="preserve"> </w:t>
+      </w:r>
+      <w:r>
+        <w:rPr>
+          <w:rFonts w:ascii="Consolas" w:eastAsia="Times New Roman" w:hAnsi="Consolas" w:cs="Times New Roman"/>
+          <w:color w:val="C586C0"/>
+          <w:kern w:val="0"/>
+          <w:sz w:val="21"/>
+          <w:szCs w:val="21"/>
+          <w:lang w:val="bg-BG" w:eastAsia="bg-BG"/>
+          <w14:ligatures w14:val="none"/>
+        </w:rPr>
+        <w:t>await</w:t>
+      </w:r>
+      <w:r>
+        <w:rPr>
+          <w:rFonts w:ascii="Consolas" w:eastAsia="Times New Roman" w:hAnsi="Consolas" w:cs="Times New Roman"/>
+          <w:color w:val="CCCCCC"/>
+          <w:kern w:val="0"/>
+          <w:sz w:val="21"/>
+          <w:szCs w:val="21"/>
+          <w:lang w:val="bg-BG" w:eastAsia="bg-BG"/>
+          <w14:ligatures w14:val="none"/>
+        </w:rPr>
+        <w:t xml:space="preserve"> </w:t>
+      </w:r>
+      <w:r>
+        <w:rPr>
+          <w:rFonts w:ascii="Consolas" w:eastAsia="Times New Roman" w:hAnsi="Consolas" w:cs="Times New Roman"/>
+          <w:color w:val="DCDCAA"/>
+          <w:kern w:val="0"/>
+          <w:sz w:val="21"/>
+          <w:szCs w:val="21"/>
+          <w:lang w:val="bg-BG" w:eastAsia="bg-BG"/>
+          <w14:ligatures w14:val="none"/>
+        </w:rPr>
+        <w:t>fetch</w:t>
+      </w:r>
+      <w:r>
+        <w:rPr>
+          <w:rFonts w:ascii="Consolas" w:eastAsia="Times New Roman" w:hAnsi="Consolas" w:cs="Times New Roman"/>
+          <w:color w:val="CCCCCC"/>
+          <w:kern w:val="0"/>
+          <w:sz w:val="21"/>
+          <w:szCs w:val="21"/>
+          <w:lang w:val="bg-BG" w:eastAsia="bg-BG"/>
+          <w14:ligatures w14:val="none"/>
+        </w:rPr>
+        <w:t>(</w:t>
+      </w:r>
+      <w:r>
+        <w:rPr>
+          <w:rFonts w:ascii="Consolas" w:eastAsia="Times New Roman" w:hAnsi="Consolas" w:cs="Times New Roman"/>
+          <w:color w:val="CE9178"/>
+          <w:kern w:val="0"/>
+          <w:sz w:val="21"/>
+          <w:szCs w:val="21"/>
+          <w:lang w:val="bg-BG" w:eastAsia="bg-BG"/>
+          <w14:ligatures w14:val="none"/>
+        </w:rPr>
+        <w:t>`</w:t>
+      </w:r>
+      <w:r>
+        <w:rPr>
+          <w:rFonts w:ascii="Consolas" w:eastAsia="Times New Roman" w:hAnsi="Consolas" w:cs="Times New Roman"/>
+          <w:color w:val="569CD6"/>
+          <w:kern w:val="0"/>
+          <w:sz w:val="21"/>
+          <w:szCs w:val="21"/>
+          <w:lang w:val="bg-BG" w:eastAsia="bg-BG"/>
+          <w14:ligatures w14:val="none"/>
+        </w:rPr>
+        <w:t>${</w:t>
+      </w:r>
+      <w:r>
+        <w:rPr>
+          <w:rFonts w:ascii="Consolas" w:eastAsia="Times New Roman" w:hAnsi="Consolas" w:cs="Times New Roman"/>
+          <w:color w:val="4FC1FF"/>
+          <w:kern w:val="0"/>
+          <w:sz w:val="21"/>
+          <w:szCs w:val="21"/>
+          <w:lang w:val="bg-BG" w:eastAsia="bg-BG"/>
+          <w14:ligatures w14:val="none"/>
+        </w:rPr>
+        <w:t>url</w:t>
+      </w:r>
+      <w:r>
+        <w:rPr>
+          <w:rFonts w:ascii="Consolas" w:eastAsia="Times New Roman" w:hAnsi="Consolas" w:cs="Times New Roman"/>
+          <w:color w:val="569CD6"/>
+          <w:kern w:val="0"/>
+          <w:sz w:val="21"/>
+          <w:szCs w:val="21"/>
+          <w:lang w:val="bg-BG" w:eastAsia="bg-BG"/>
+          <w14:ligatures w14:val="none"/>
+        </w:rPr>
+        <w:t>}</w:t>
+      </w:r>
+      <w:r>
+        <w:rPr>
+          <w:rFonts w:ascii="Consolas" w:eastAsia="Times New Roman" w:hAnsi="Consolas" w:cs="Times New Roman"/>
+          <w:color w:val="CE9178"/>
+          <w:kern w:val="0"/>
+          <w:sz w:val="21"/>
+          <w:szCs w:val="21"/>
+          <w:lang w:val="bg-BG" w:eastAsia="bg-BG"/>
+          <w14:ligatures w14:val="none"/>
+        </w:rPr>
+        <w:t>/</w:t>
+      </w:r>
+      <w:r>
+        <w:rPr>
+          <w:rFonts w:ascii="Consolas" w:eastAsia="Times New Roman" w:hAnsi="Consolas" w:cs="Times New Roman"/>
+          <w:color w:val="569CD6"/>
+          <w:kern w:val="0"/>
+          <w:sz w:val="21"/>
+          <w:szCs w:val="21"/>
+          <w:lang w:val="bg-BG" w:eastAsia="bg-BG"/>
+          <w14:ligatures w14:val="none"/>
+        </w:rPr>
+        <w:t>${</w:t>
+      </w:r>
+      <w:r>
+        <w:rPr>
+          <w:rFonts w:ascii="Consolas" w:eastAsia="Times New Roman" w:hAnsi="Consolas" w:cs="Times New Roman"/>
+          <w:color w:val="9CDCFE"/>
+          <w:kern w:val="0"/>
+          <w:sz w:val="21"/>
+          <w:szCs w:val="21"/>
+          <w:lang w:val="bg-BG" w:eastAsia="bg-BG"/>
+          <w14:ligatures w14:val="none"/>
+        </w:rPr>
+        <w:t>id</w:t>
+      </w:r>
+      <w:r>
+        <w:rPr>
+          <w:rFonts w:ascii="Consolas" w:eastAsia="Times New Roman" w:hAnsi="Consolas" w:cs="Times New Roman"/>
+          <w:color w:val="569CD6"/>
+          <w:kern w:val="0"/>
+          <w:sz w:val="21"/>
+          <w:szCs w:val="21"/>
+          <w:lang w:val="bg-BG" w:eastAsia="bg-BG"/>
+          <w14:ligatures w14:val="none"/>
+        </w:rPr>
+        <w:t>}</w:t>
+      </w:r>
+      <w:r>
+        <w:rPr>
+          <w:rFonts w:ascii="Consolas" w:eastAsia="Times New Roman" w:hAnsi="Consolas" w:cs="Times New Roman"/>
+          <w:color w:val="CE9178"/>
+          <w:kern w:val="0"/>
+          <w:sz w:val="21"/>
+          <w:szCs w:val="21"/>
+          <w:lang w:val="bg-BG" w:eastAsia="bg-BG"/>
+          <w14:ligatures w14:val="none"/>
+        </w:rPr>
+        <w:t>`</w:t>
+      </w:r>
+      <w:r>
+        <w:rPr>
+          <w:rFonts w:ascii="Consolas" w:eastAsia="Times New Roman" w:hAnsi="Consolas" w:cs="Times New Roman"/>
+          <w:color w:val="CCCCCC"/>
+          <w:kern w:val="0"/>
+          <w:sz w:val="21"/>
+          <w:szCs w:val="21"/>
+          <w:lang w:val="bg-BG" w:eastAsia="bg-BG"/>
+          <w14:ligatures w14:val="none"/>
+        </w:rPr>
+        <w:t>, {</w:t>
+      </w:r>
+    </w:p>
+    <w:p>
+      <w:pPr>
+        <w:shd w:val="clear" w:color="auto" w:fill="1F1F1F"/>
+        <w:spacing w:after="0" w:line="285" w:lineRule="atLeast"/>
+        <w:rPr>
+          <w:rFonts w:ascii="Consolas" w:eastAsia="Times New Roman" w:hAnsi="Consolas" w:cs="Times New Roman"/>
+          <w:color w:val="CCCCCC"/>
+          <w:kern w:val="0"/>
+          <w:sz w:val="21"/>
+          <w:szCs w:val="21"/>
+          <w:lang w:val="bg-BG" w:eastAsia="bg-BG"/>
+          <w14:ligatures w14:val="none"/>
+        </w:rPr>
+      </w:pPr>
+      <w:r>
+        <w:rPr>
+          <w:rFonts w:ascii="Consolas" w:eastAsia="Times New Roman" w:hAnsi="Consolas" w:cs="Times New Roman"/>
+          <w:color w:val="CCCCCC"/>
+          <w:kern w:val="0"/>
+          <w:sz w:val="21"/>
+          <w:szCs w:val="21"/>
+          <w:lang w:val="bg-BG" w:eastAsia="bg-BG"/>
+          <w14:ligatures w14:val="none"/>
+        </w:rPr>
+        <w:t xml:space="preserve">        </w:t>
+      </w:r>
+      <w:r>
+        <w:rPr>
+          <w:rFonts w:ascii="Consolas" w:eastAsia="Times New Roman" w:hAnsi="Consolas" w:cs="Times New Roman"/>
+          <w:color w:val="9CDCFE"/>
+          <w:kern w:val="0"/>
+          <w:sz w:val="21"/>
+          <w:szCs w:val="21"/>
+          <w:lang w:val="bg-BG" w:eastAsia="bg-BG"/>
+          <w14:ligatures w14:val="none"/>
+        </w:rPr>
+        <w:t>method:</w:t>
+      </w:r>
+      <w:r>
+        <w:rPr>
+          <w:rFonts w:ascii="Consolas" w:eastAsia="Times New Roman" w:hAnsi="Consolas" w:cs="Times New Roman"/>
+          <w:color w:val="CCCCCC"/>
+          <w:kern w:val="0"/>
+          <w:sz w:val="21"/>
+          <w:szCs w:val="21"/>
+          <w:lang w:val="bg-BG" w:eastAsia="bg-BG"/>
+          <w14:ligatures w14:val="none"/>
+        </w:rPr>
+        <w:t xml:space="preserve"> </w:t>
+      </w:r>
+      <w:r>
+        <w:rPr>
+          <w:rFonts w:ascii="Consolas" w:eastAsia="Times New Roman" w:hAnsi="Consolas" w:cs="Times New Roman"/>
+          <w:color w:val="CE9178"/>
+          <w:kern w:val="0"/>
+          <w:sz w:val="21"/>
+          <w:szCs w:val="21"/>
+          <w:lang w:val="bg-BG" w:eastAsia="bg-BG"/>
+          <w14:ligatures w14:val="none"/>
+        </w:rPr>
+        <w:t>'DELETE'</w:t>
+      </w:r>
+      <w:r>
+        <w:rPr>
+          <w:rFonts w:ascii="Consolas" w:eastAsia="Times New Roman" w:hAnsi="Consolas" w:cs="Times New Roman"/>
+          <w:color w:val="CCCCCC"/>
+          <w:kern w:val="0"/>
+          <w:sz w:val="21"/>
+          <w:szCs w:val="21"/>
+          <w:lang w:val="bg-BG" w:eastAsia="bg-BG"/>
+          <w14:ligatures w14:val="none"/>
+        </w:rPr>
+        <w:t>,</w:t>
+      </w:r>
+    </w:p>
+    <w:p>
+      <w:pPr>
+        <w:shd w:val="clear" w:color="auto" w:fill="1F1F1F"/>
+        <w:spacing w:after="0" w:line="285" w:lineRule="atLeast"/>
+        <w:rPr>
+          <w:rFonts w:ascii="Consolas" w:eastAsia="Times New Roman" w:hAnsi="Consolas" w:cs="Times New Roman"/>
+          <w:color w:val="CCCCCC"/>
+          <w:kern w:val="0"/>
+          <w:sz w:val="21"/>
+          <w:szCs w:val="21"/>
+          <w:lang w:val="bg-BG" w:eastAsia="bg-BG"/>
+          <w14:ligatures w14:val="none"/>
+        </w:rPr>
+      </w:pPr>
+      <w:r>
+        <w:rPr>
+          <w:rFonts w:ascii="Consolas" w:eastAsia="Times New Roman" w:hAnsi="Consolas" w:cs="Times New Roman"/>
+          <w:color w:val="CCCCCC"/>
+          <w:kern w:val="0"/>
+          <w:sz w:val="21"/>
+          <w:szCs w:val="21"/>
+          <w:lang w:val="bg-BG" w:eastAsia="bg-BG"/>
+          <w14:ligatures w14:val="none"/>
+        </w:rPr>
+        <w:t>    })</w:t>
+      </w:r>
+    </w:p>
+    <w:p>
+      <w:pPr>
+        <w:shd w:val="clear" w:color="auto" w:fill="1F1F1F"/>
+        <w:spacing w:after="0" w:line="285" w:lineRule="atLeast"/>
+        <w:rPr>
+          <w:rFonts w:ascii="Consolas" w:eastAsia="Times New Roman" w:hAnsi="Consolas" w:cs="Times New Roman"/>
+          <w:color w:val="CCCCCC"/>
+          <w:kern w:val="0"/>
+          <w:sz w:val="21"/>
+          <w:szCs w:val="21"/>
+          <w:lang w:val="bg-BG" w:eastAsia="bg-BG"/>
+          <w14:ligatures w14:val="none"/>
+        </w:rPr>
+      </w:pPr>
+      <w:r>
+        <w:rPr>
+          <w:rFonts w:ascii="Consolas" w:eastAsia="Times New Roman" w:hAnsi="Consolas" w:cs="Times New Roman"/>
+          <w:color w:val="CCCCCC"/>
+          <w:kern w:val="0"/>
+          <w:sz w:val="21"/>
+          <w:szCs w:val="21"/>
+          <w:lang w:val="bg-BG" w:eastAsia="bg-BG"/>
+          <w14:ligatures w14:val="none"/>
+        </w:rPr>
+        <w:t xml:space="preserve">    </w:t>
+      </w:r>
+      <w:r>
+        <w:rPr>
+          <w:rFonts w:ascii="Consolas" w:eastAsia="Times New Roman" w:hAnsi="Consolas" w:cs="Times New Roman"/>
+          <w:color w:val="569CD6"/>
+          <w:kern w:val="0"/>
+          <w:sz w:val="21"/>
+          <w:szCs w:val="21"/>
+          <w:lang w:val="bg-BG" w:eastAsia="bg-BG"/>
+          <w14:ligatures w14:val="none"/>
+        </w:rPr>
+        <w:t>const</w:t>
+      </w:r>
+      <w:r>
+        <w:rPr>
+          <w:rFonts w:ascii="Consolas" w:eastAsia="Times New Roman" w:hAnsi="Consolas" w:cs="Times New Roman"/>
+          <w:color w:val="CCCCCC"/>
+          <w:kern w:val="0"/>
+          <w:sz w:val="21"/>
+          <w:szCs w:val="21"/>
+          <w:lang w:val="bg-BG" w:eastAsia="bg-BG"/>
+          <w14:ligatures w14:val="none"/>
+        </w:rPr>
+        <w:t xml:space="preserve"> </w:t>
+      </w:r>
+      <w:r>
+        <w:rPr>
+          <w:rFonts w:ascii="Consolas" w:eastAsia="Times New Roman" w:hAnsi="Consolas" w:cs="Times New Roman"/>
+          <w:color w:val="4FC1FF"/>
+          <w:kern w:val="0"/>
+          <w:sz w:val="21"/>
+          <w:szCs w:val="21"/>
+          <w:lang w:val="bg-BG" w:eastAsia="bg-BG"/>
+          <w14:ligatures w14:val="none"/>
+        </w:rPr>
+        <w:t>result</w:t>
+      </w:r>
+      <w:r>
+        <w:rPr>
+          <w:rFonts w:ascii="Consolas" w:eastAsia="Times New Roman" w:hAnsi="Consolas" w:cs="Times New Roman"/>
+          <w:color w:val="CCCCCC"/>
+          <w:kern w:val="0"/>
+          <w:sz w:val="21"/>
+          <w:szCs w:val="21"/>
+          <w:lang w:val="bg-BG" w:eastAsia="bg-BG"/>
+          <w14:ligatures w14:val="none"/>
+        </w:rPr>
+        <w:t xml:space="preserve"> </w:t>
+      </w:r>
+      <w:r>
+        <w:rPr>
+          <w:rFonts w:ascii="Consolas" w:eastAsia="Times New Roman" w:hAnsi="Consolas" w:cs="Times New Roman"/>
+          <w:color w:val="D4D4D4"/>
+          <w:kern w:val="0"/>
+          <w:sz w:val="21"/>
+          <w:szCs w:val="21"/>
+          <w:lang w:val="bg-BG" w:eastAsia="bg-BG"/>
+          <w14:ligatures w14:val="none"/>
+        </w:rPr>
+        <w:t>=</w:t>
+      </w:r>
+      <w:r>
+        <w:rPr>
+          <w:rFonts w:ascii="Consolas" w:eastAsia="Times New Roman" w:hAnsi="Consolas" w:cs="Times New Roman"/>
+          <w:color w:val="CCCCCC"/>
+          <w:kern w:val="0"/>
+          <w:sz w:val="21"/>
+          <w:szCs w:val="21"/>
+          <w:lang w:val="bg-BG" w:eastAsia="bg-BG"/>
+          <w14:ligatures w14:val="none"/>
+        </w:rPr>
+        <w:t xml:space="preserve"> </w:t>
+      </w:r>
+      <w:r>
+        <w:rPr>
+          <w:rFonts w:ascii="Consolas" w:eastAsia="Times New Roman" w:hAnsi="Consolas" w:cs="Times New Roman"/>
+          <w:color w:val="C586C0"/>
+          <w:kern w:val="0"/>
+          <w:sz w:val="21"/>
+          <w:szCs w:val="21"/>
+          <w:lang w:val="bg-BG" w:eastAsia="bg-BG"/>
+          <w14:ligatures w14:val="none"/>
+        </w:rPr>
+        <w:t>await</w:t>
+      </w:r>
+      <w:r>
+        <w:rPr>
+          <w:rFonts w:ascii="Consolas" w:eastAsia="Times New Roman" w:hAnsi="Consolas" w:cs="Times New Roman"/>
+          <w:color w:val="CCCCCC"/>
+          <w:kern w:val="0"/>
+          <w:sz w:val="21"/>
+          <w:szCs w:val="21"/>
+          <w:lang w:val="bg-BG" w:eastAsia="bg-BG"/>
+          <w14:ligatures w14:val="none"/>
+        </w:rPr>
+        <w:t xml:space="preserve"> </w:t>
+      </w:r>
+      <w:r>
+        <w:rPr>
+          <w:rFonts w:ascii="Consolas" w:eastAsia="Times New Roman" w:hAnsi="Consolas" w:cs="Times New Roman"/>
+          <w:color w:val="4FC1FF"/>
+          <w:kern w:val="0"/>
+          <w:sz w:val="21"/>
+          <w:szCs w:val="21"/>
+          <w:lang w:val="bg-BG" w:eastAsia="bg-BG"/>
+          <w14:ligatures w14:val="none"/>
+        </w:rPr>
+        <w:t>res</w:t>
+      </w:r>
+      <w:r>
+        <w:rPr>
+          <w:rFonts w:ascii="Consolas" w:eastAsia="Times New Roman" w:hAnsi="Consolas" w:cs="Times New Roman"/>
+          <w:color w:val="CCCCCC"/>
+          <w:kern w:val="0"/>
+          <w:sz w:val="21"/>
+          <w:szCs w:val="21"/>
+          <w:lang w:val="bg-BG" w:eastAsia="bg-BG"/>
+          <w14:ligatures w14:val="none"/>
+        </w:rPr>
+        <w:t>.</w:t>
+      </w:r>
+      <w:r>
+        <w:rPr>
+          <w:rFonts w:ascii="Consolas" w:eastAsia="Times New Roman" w:hAnsi="Consolas" w:cs="Times New Roman"/>
+          <w:color w:val="DCDCAA"/>
+          <w:kern w:val="0"/>
+          <w:sz w:val="21"/>
+          <w:szCs w:val="21"/>
+          <w:lang w:val="bg-BG" w:eastAsia="bg-BG"/>
+          <w14:ligatures w14:val="none"/>
+        </w:rPr>
+        <w:t>json</w:t>
+      </w:r>
+      <w:r>
+        <w:rPr>
+          <w:rFonts w:ascii="Consolas" w:eastAsia="Times New Roman" w:hAnsi="Consolas" w:cs="Times New Roman"/>
+          <w:color w:val="CCCCCC"/>
+          <w:kern w:val="0"/>
+          <w:sz w:val="21"/>
+          <w:szCs w:val="21"/>
+          <w:lang w:val="bg-BG" w:eastAsia="bg-BG"/>
+          <w14:ligatures w14:val="none"/>
+        </w:rPr>
+        <w:t>()</w:t>
+      </w:r>
+    </w:p>
+    <w:p>
+      <w:pPr>
+        <w:shd w:val="clear" w:color="auto" w:fill="1F1F1F"/>
+        <w:spacing w:after="0" w:line="285" w:lineRule="atLeast"/>
+        <w:rPr>
+          <w:rFonts w:ascii="Consolas" w:eastAsia="Times New Roman" w:hAnsi="Consolas" w:cs="Times New Roman"/>
+          <w:color w:val="CCCCCC"/>
+          <w:kern w:val="0"/>
+          <w:sz w:val="21"/>
+          <w:szCs w:val="21"/>
+          <w:lang w:val="bg-BG" w:eastAsia="bg-BG"/>
+          <w14:ligatures w14:val="none"/>
+        </w:rPr>
+      </w:pPr>
+      <w:r>
+        <w:rPr>
+          <w:rFonts w:ascii="Consolas" w:eastAsia="Times New Roman" w:hAnsi="Consolas" w:cs="Times New Roman"/>
+          <w:color w:val="CCCCCC"/>
+          <w:kern w:val="0"/>
+          <w:sz w:val="21"/>
+          <w:szCs w:val="21"/>
+          <w:lang w:val="bg-BG" w:eastAsia="bg-BG"/>
+          <w14:ligatures w14:val="none"/>
+        </w:rPr>
+        <w:t xml:space="preserve">    </w:t>
+      </w:r>
+      <w:r>
+        <w:rPr>
+          <w:rFonts w:ascii="Consolas" w:eastAsia="Times New Roman" w:hAnsi="Consolas" w:cs="Times New Roman"/>
+          <w:color w:val="C586C0"/>
+          <w:kern w:val="0"/>
+          <w:sz w:val="21"/>
+          <w:szCs w:val="21"/>
+          <w:lang w:val="bg-BG" w:eastAsia="bg-BG"/>
+          <w14:ligatures w14:val="none"/>
+        </w:rPr>
+        <w:t>return</w:t>
+      </w:r>
+      <w:r>
+        <w:rPr>
+          <w:rFonts w:ascii="Consolas" w:eastAsia="Times New Roman" w:hAnsi="Consolas" w:cs="Times New Roman"/>
+          <w:color w:val="CCCCCC"/>
+          <w:kern w:val="0"/>
+          <w:sz w:val="21"/>
+          <w:szCs w:val="21"/>
+          <w:lang w:val="bg-BG" w:eastAsia="bg-BG"/>
+          <w14:ligatures w14:val="none"/>
+        </w:rPr>
+        <w:t xml:space="preserve"> </w:t>
+      </w:r>
+      <w:r>
+        <w:rPr>
+          <w:rFonts w:ascii="Consolas" w:eastAsia="Times New Roman" w:hAnsi="Consolas" w:cs="Times New Roman"/>
+          <w:color w:val="4FC1FF"/>
+          <w:kern w:val="0"/>
+          <w:sz w:val="21"/>
+          <w:szCs w:val="21"/>
+          <w:lang w:val="bg-BG" w:eastAsia="bg-BG"/>
+          <w14:ligatures w14:val="none"/>
+        </w:rPr>
+        <w:t>result</w:t>
+      </w:r>
+    </w:p>
+    <w:p>
+      <w:pPr>
+        <w:shd w:val="clear" w:color="auto" w:fill="1F1F1F"/>
+        <w:spacing w:after="0" w:line="285" w:lineRule="atLeast"/>
+        <w:rPr>
+          <w:rFonts w:ascii="Consolas" w:eastAsia="Times New Roman" w:hAnsi="Consolas" w:cs="Times New Roman"/>
+          <w:color w:val="CCCCCC"/>
+          <w:kern w:val="0"/>
+          <w:sz w:val="21"/>
+          <w:szCs w:val="21"/>
+          <w:lang w:val="bg-BG" w:eastAsia="bg-BG"/>
+          <w14:ligatures w14:val="none"/>
+        </w:rPr>
+      </w:pPr>
+      <w:r>
+        <w:rPr>
+          <w:rFonts w:ascii="Consolas" w:eastAsia="Times New Roman" w:hAnsi="Consolas" w:cs="Times New Roman"/>
+          <w:color w:val="CCCCCC"/>
+          <w:kern w:val="0"/>
+          <w:sz w:val="21"/>
+          <w:szCs w:val="21"/>
+          <w:lang w:val="bg-BG" w:eastAsia="bg-BG"/>
+          <w14:ligatures w14:val="none"/>
+        </w:rPr>
+        <w:t>}</w:t>
+      </w:r>
+    </w:p>
+    <w:p>
+      <w:pPr>
+        <w:shd w:val="clear" w:color="auto" w:fill="1F1F1F"/>
+        <w:spacing w:after="240" w:line="285" w:lineRule="atLeast"/>
+        <w:rPr>
+          <w:rFonts w:ascii="Consolas" w:eastAsia="Times New Roman" w:hAnsi="Consolas" w:cs="Times New Roman"/>
+          <w:color w:val="CCCCCC"/>
+          <w:kern w:val="0"/>
+          <w:sz w:val="21"/>
+          <w:szCs w:val="21"/>
+          <w:lang w:val="bg-BG" w:eastAsia="bg-BG"/>
+          <w14:ligatures w14:val="none"/>
+        </w:rPr>
+      </w:pPr>
+    </w:p>
+    <w:p>
+      <w:pPr>
+        <w:jc w:val="center"/>
+        <w:rPr>
+          <w:color w:val="C45911" w:themeColor="accent2" w:themeShade="BF"/>
+          <w:sz w:val="32"/>
+          <w:szCs w:val="32"/>
+        </w:rPr>
+      </w:pPr>
     </w:p>
     <w:p>
       <w:pPr>
@@ -16425,6 +19255,29 @@
     <w:semiHidden/>
     <w:unhideWhenUsed/>
   </w:style>
+  <w:style w:type="character" w:styleId="Hyperlink">
+    <w:name w:val="Hyperlink"/>
+    <w:basedOn w:val="DefaultParagraphFont"/>
+    <w:uiPriority w:val="99"/>
+    <w:unhideWhenUsed/>
+    <w:rsid w:val="000A7129"/>
+    <w:rPr>
+      <w:color w:val="0563C1" w:themeColor="hyperlink"/>
+      <w:u w:val="single"/>
+    </w:rPr>
+  </w:style>
+  <w:style w:type="character" w:styleId="UnresolvedMention">
+    <w:name w:val="Unresolved Mention"/>
+    <w:basedOn w:val="DefaultParagraphFont"/>
+    <w:uiPriority w:val="99"/>
+    <w:semiHidden/>
+    <w:unhideWhenUsed/>
+    <w:rsid w:val="000A7129"/>
+    <w:rPr>
+      <w:color w:val="605E5C"/>
+      <w:shd w:val="clear" w:color="auto" w:fill="E1DFDD"/>
+    </w:rPr>
+  </w:style>
 </w:styles>
 </file>
 

</xml_diff>

<commit_message>
add create functionality in CreatePage
</commit_message>
<xml_diff>
--- a/React-JSX/Workshop-game-2/React tutorial.docx
+++ b/React-JSX/Workshop-game-2/React tutorial.docx
@@ -14814,7 +14814,7 @@
           </mc:Choice>
           <mc:Fallback>
             <w:pict>
-              <v:shapetype w14:anchorId="2BF89DDD" id="_x0000_t32" coordsize="21600,21600" o:spt="32" o:oned="t" path="m,l21600,21600e" filled="f">
+              <v:shapetype w14:anchorId="765C6546" id="_x0000_t32" coordsize="21600,21600" o:spt="32" o:oned="t" path="m,l21600,21600e" filled="f">
                 <v:path arrowok="t" fillok="f" o:connecttype="none"/>
                 <o:lock v:ext="edit" shapetype="t"/>
               </v:shapetype>
@@ -18975,11 +18975,4840 @@
     </w:p>
     <w:p>
       <w:pPr>
-        <w:jc w:val="center"/>
         <w:rPr>
           <w:color w:val="C45911" w:themeColor="accent2" w:themeShade="BF"/>
           <w:sz w:val="32"/>
           <w:szCs w:val="32"/>
+        </w:rPr>
+      </w:pPr>
+      <w:r>
+        <w:rPr>
+          <w:color w:val="C45911" w:themeColor="accent2" w:themeShade="BF"/>
+          <w:sz w:val="32"/>
+          <w:szCs w:val="32"/>
+        </w:rPr>
+        <w:lastRenderedPageBreak/>
+        <w:t>16.Make delete functionality in DetailsPage</w:t>
+      </w:r>
+    </w:p>
+    <w:p>
+      <w:pPr>
+        <w:shd w:val="clear" w:color="auto" w:fill="1F1F1F"/>
+        <w:spacing w:after="0" w:line="285" w:lineRule="atLeast"/>
+        <w:rPr>
+          <w:rFonts w:ascii="Consolas" w:eastAsia="Times New Roman" w:hAnsi="Consolas" w:cs="Times New Roman"/>
+          <w:color w:val="CCCCCC"/>
+          <w:kern w:val="0"/>
+          <w:sz w:val="21"/>
+          <w:szCs w:val="21"/>
+          <w:lang w:val="bg-BG" w:eastAsia="bg-BG"/>
+          <w14:ligatures w14:val="none"/>
+        </w:rPr>
+      </w:pPr>
+      <w:r>
+        <w:rPr>
+          <w:rFonts w:ascii="Consolas" w:eastAsia="Times New Roman" w:hAnsi="Consolas" w:cs="Times New Roman"/>
+          <w:color w:val="CCCCCC"/>
+          <w:kern w:val="0"/>
+          <w:sz w:val="21"/>
+          <w:szCs w:val="21"/>
+          <w:lang w:val="bg-BG" w:eastAsia="bg-BG"/>
+          <w14:ligatures w14:val="none"/>
+        </w:rPr>
+        <w:t xml:space="preserve">  </w:t>
+      </w:r>
+      <w:r>
+        <w:rPr>
+          <w:rFonts w:ascii="Consolas" w:eastAsia="Times New Roman" w:hAnsi="Consolas" w:cs="Times New Roman"/>
+          <w:color w:val="569CD6"/>
+          <w:kern w:val="0"/>
+          <w:sz w:val="21"/>
+          <w:szCs w:val="21"/>
+          <w:lang w:val="bg-BG" w:eastAsia="bg-BG"/>
+          <w14:ligatures w14:val="none"/>
+        </w:rPr>
+        <w:t>const</w:t>
+      </w:r>
+      <w:r>
+        <w:rPr>
+          <w:rFonts w:ascii="Consolas" w:eastAsia="Times New Roman" w:hAnsi="Consolas" w:cs="Times New Roman"/>
+          <w:color w:val="CCCCCC"/>
+          <w:kern w:val="0"/>
+          <w:sz w:val="21"/>
+          <w:szCs w:val="21"/>
+          <w:lang w:val="bg-BG" w:eastAsia="bg-BG"/>
+          <w14:ligatures w14:val="none"/>
+        </w:rPr>
+        <w:t xml:space="preserve"> </w:t>
+      </w:r>
+      <w:r>
+        <w:rPr>
+          <w:rFonts w:ascii="Consolas" w:eastAsia="Times New Roman" w:hAnsi="Consolas" w:cs="Times New Roman"/>
+          <w:color w:val="DCDCAA"/>
+          <w:kern w:val="0"/>
+          <w:sz w:val="21"/>
+          <w:szCs w:val="21"/>
+          <w:lang w:val="bg-BG" w:eastAsia="bg-BG"/>
+          <w14:ligatures w14:val="none"/>
+        </w:rPr>
+        <w:t>onDelete</w:t>
+      </w:r>
+      <w:r>
+        <w:rPr>
+          <w:rFonts w:ascii="Consolas" w:eastAsia="Times New Roman" w:hAnsi="Consolas" w:cs="Times New Roman"/>
+          <w:color w:val="CCCCCC"/>
+          <w:kern w:val="0"/>
+          <w:sz w:val="21"/>
+          <w:szCs w:val="21"/>
+          <w:lang w:val="bg-BG" w:eastAsia="bg-BG"/>
+          <w14:ligatures w14:val="none"/>
+        </w:rPr>
+        <w:t xml:space="preserve"> </w:t>
+      </w:r>
+      <w:r>
+        <w:rPr>
+          <w:rFonts w:ascii="Consolas" w:eastAsia="Times New Roman" w:hAnsi="Consolas" w:cs="Times New Roman"/>
+          <w:color w:val="D4D4D4"/>
+          <w:kern w:val="0"/>
+          <w:sz w:val="21"/>
+          <w:szCs w:val="21"/>
+          <w:lang w:val="bg-BG" w:eastAsia="bg-BG"/>
+          <w14:ligatures w14:val="none"/>
+        </w:rPr>
+        <w:t>=</w:t>
+      </w:r>
+      <w:r>
+        <w:rPr>
+          <w:rFonts w:ascii="Consolas" w:eastAsia="Times New Roman" w:hAnsi="Consolas" w:cs="Times New Roman"/>
+          <w:color w:val="CCCCCC"/>
+          <w:kern w:val="0"/>
+          <w:sz w:val="21"/>
+          <w:szCs w:val="21"/>
+          <w:lang w:val="bg-BG" w:eastAsia="bg-BG"/>
+          <w14:ligatures w14:val="none"/>
+        </w:rPr>
+        <w:t xml:space="preserve"> () </w:t>
+      </w:r>
+      <w:r>
+        <w:rPr>
+          <w:rFonts w:ascii="Consolas" w:eastAsia="Times New Roman" w:hAnsi="Consolas" w:cs="Times New Roman"/>
+          <w:color w:val="569CD6"/>
+          <w:kern w:val="0"/>
+          <w:sz w:val="21"/>
+          <w:szCs w:val="21"/>
+          <w:lang w:val="bg-BG" w:eastAsia="bg-BG"/>
+          <w14:ligatures w14:val="none"/>
+        </w:rPr>
+        <w:t>=&gt;</w:t>
+      </w:r>
+      <w:r>
+        <w:rPr>
+          <w:rFonts w:ascii="Consolas" w:eastAsia="Times New Roman" w:hAnsi="Consolas" w:cs="Times New Roman"/>
+          <w:color w:val="CCCCCC"/>
+          <w:kern w:val="0"/>
+          <w:sz w:val="21"/>
+          <w:szCs w:val="21"/>
+          <w:lang w:val="bg-BG" w:eastAsia="bg-BG"/>
+          <w14:ligatures w14:val="none"/>
+        </w:rPr>
+        <w:t xml:space="preserve"> {</w:t>
+      </w:r>
+    </w:p>
+    <w:p>
+      <w:pPr>
+        <w:shd w:val="clear" w:color="auto" w:fill="1F1F1F"/>
+        <w:spacing w:after="0" w:line="285" w:lineRule="atLeast"/>
+        <w:rPr>
+          <w:rFonts w:ascii="Consolas" w:eastAsia="Times New Roman" w:hAnsi="Consolas" w:cs="Times New Roman"/>
+          <w:color w:val="CCCCCC"/>
+          <w:kern w:val="0"/>
+          <w:sz w:val="21"/>
+          <w:szCs w:val="21"/>
+          <w:lang w:val="bg-BG" w:eastAsia="bg-BG"/>
+          <w14:ligatures w14:val="none"/>
+        </w:rPr>
+      </w:pPr>
+      <w:r>
+        <w:rPr>
+          <w:rFonts w:ascii="Consolas" w:eastAsia="Times New Roman" w:hAnsi="Consolas" w:cs="Times New Roman"/>
+          <w:color w:val="CCCCCC"/>
+          <w:kern w:val="0"/>
+          <w:sz w:val="21"/>
+          <w:szCs w:val="21"/>
+          <w:lang w:val="bg-BG" w:eastAsia="bg-BG"/>
+          <w14:ligatures w14:val="none"/>
+        </w:rPr>
+        <w:t xml:space="preserve">        </w:t>
+      </w:r>
+      <w:r>
+        <w:rPr>
+          <w:rFonts w:ascii="Consolas" w:eastAsia="Times New Roman" w:hAnsi="Consolas" w:cs="Times New Roman"/>
+          <w:color w:val="9CDCFE"/>
+          <w:kern w:val="0"/>
+          <w:sz w:val="21"/>
+          <w:szCs w:val="21"/>
+          <w:lang w:val="bg-BG" w:eastAsia="bg-BG"/>
+          <w14:ligatures w14:val="none"/>
+        </w:rPr>
+        <w:t>services</w:t>
+      </w:r>
+      <w:r>
+        <w:rPr>
+          <w:rFonts w:ascii="Consolas" w:eastAsia="Times New Roman" w:hAnsi="Consolas" w:cs="Times New Roman"/>
+          <w:color w:val="CCCCCC"/>
+          <w:kern w:val="0"/>
+          <w:sz w:val="21"/>
+          <w:szCs w:val="21"/>
+          <w:lang w:val="bg-BG" w:eastAsia="bg-BG"/>
+          <w14:ligatures w14:val="none"/>
+        </w:rPr>
+        <w:t>.</w:t>
+      </w:r>
+      <w:r>
+        <w:rPr>
+          <w:rFonts w:ascii="Consolas" w:eastAsia="Times New Roman" w:hAnsi="Consolas" w:cs="Times New Roman"/>
+          <w:color w:val="DCDCAA"/>
+          <w:kern w:val="0"/>
+          <w:sz w:val="21"/>
+          <w:szCs w:val="21"/>
+          <w:lang w:val="bg-BG" w:eastAsia="bg-BG"/>
+          <w14:ligatures w14:val="none"/>
+        </w:rPr>
+        <w:t>deleteOne</w:t>
+      </w:r>
+      <w:r>
+        <w:rPr>
+          <w:rFonts w:ascii="Consolas" w:eastAsia="Times New Roman" w:hAnsi="Consolas" w:cs="Times New Roman"/>
+          <w:color w:val="CCCCCC"/>
+          <w:kern w:val="0"/>
+          <w:sz w:val="21"/>
+          <w:szCs w:val="21"/>
+          <w:lang w:val="bg-BG" w:eastAsia="bg-BG"/>
+          <w14:ligatures w14:val="none"/>
+        </w:rPr>
+        <w:t>(</w:t>
+      </w:r>
+      <w:r>
+        <w:rPr>
+          <w:rFonts w:ascii="Consolas" w:eastAsia="Times New Roman" w:hAnsi="Consolas" w:cs="Times New Roman"/>
+          <w:color w:val="4FC1FF"/>
+          <w:kern w:val="0"/>
+          <w:sz w:val="21"/>
+          <w:szCs w:val="21"/>
+          <w:lang w:val="bg-BG" w:eastAsia="bg-BG"/>
+          <w14:ligatures w14:val="none"/>
+        </w:rPr>
+        <w:t>id</w:t>
+      </w:r>
+      <w:r>
+        <w:rPr>
+          <w:rFonts w:ascii="Consolas" w:eastAsia="Times New Roman" w:hAnsi="Consolas" w:cs="Times New Roman"/>
+          <w:color w:val="CCCCCC"/>
+          <w:kern w:val="0"/>
+          <w:sz w:val="21"/>
+          <w:szCs w:val="21"/>
+          <w:lang w:val="bg-BG" w:eastAsia="bg-BG"/>
+          <w14:ligatures w14:val="none"/>
+        </w:rPr>
+        <w:t>)</w:t>
+      </w:r>
+    </w:p>
+    <w:p>
+      <w:pPr>
+        <w:shd w:val="clear" w:color="auto" w:fill="1F1F1F"/>
+        <w:spacing w:after="0" w:line="285" w:lineRule="atLeast"/>
+        <w:rPr>
+          <w:rFonts w:ascii="Consolas" w:eastAsia="Times New Roman" w:hAnsi="Consolas" w:cs="Times New Roman"/>
+          <w:color w:val="CCCCCC"/>
+          <w:kern w:val="0"/>
+          <w:sz w:val="21"/>
+          <w:szCs w:val="21"/>
+          <w:lang w:val="bg-BG" w:eastAsia="bg-BG"/>
+          <w14:ligatures w14:val="none"/>
+        </w:rPr>
+      </w:pPr>
+      <w:r>
+        <w:rPr>
+          <w:rFonts w:ascii="Consolas" w:eastAsia="Times New Roman" w:hAnsi="Consolas" w:cs="Times New Roman"/>
+          <w:color w:val="CCCCCC"/>
+          <w:kern w:val="0"/>
+          <w:sz w:val="21"/>
+          <w:szCs w:val="21"/>
+          <w:lang w:val="bg-BG" w:eastAsia="bg-BG"/>
+          <w14:ligatures w14:val="none"/>
+        </w:rPr>
+        <w:t xml:space="preserve">        </w:t>
+      </w:r>
+      <w:r>
+        <w:rPr>
+          <w:rFonts w:ascii="Consolas" w:eastAsia="Times New Roman" w:hAnsi="Consolas" w:cs="Times New Roman"/>
+          <w:color w:val="DCDCAA"/>
+          <w:kern w:val="0"/>
+          <w:sz w:val="21"/>
+          <w:szCs w:val="21"/>
+          <w:lang w:val="bg-BG" w:eastAsia="bg-BG"/>
+          <w14:ligatures w14:val="none"/>
+        </w:rPr>
+        <w:t>delGame</w:t>
+      </w:r>
+      <w:r>
+        <w:rPr>
+          <w:rFonts w:ascii="Consolas" w:eastAsia="Times New Roman" w:hAnsi="Consolas" w:cs="Times New Roman"/>
+          <w:color w:val="CCCCCC"/>
+          <w:kern w:val="0"/>
+          <w:sz w:val="21"/>
+          <w:szCs w:val="21"/>
+          <w:lang w:val="bg-BG" w:eastAsia="bg-BG"/>
+          <w14:ligatures w14:val="none"/>
+        </w:rPr>
+        <w:t>(</w:t>
+      </w:r>
+      <w:r>
+        <w:rPr>
+          <w:rFonts w:ascii="Consolas" w:eastAsia="Times New Roman" w:hAnsi="Consolas" w:cs="Times New Roman"/>
+          <w:color w:val="4FC1FF"/>
+          <w:kern w:val="0"/>
+          <w:sz w:val="21"/>
+          <w:szCs w:val="21"/>
+          <w:lang w:val="bg-BG" w:eastAsia="bg-BG"/>
+          <w14:ligatures w14:val="none"/>
+        </w:rPr>
+        <w:t>id</w:t>
+      </w:r>
+      <w:r>
+        <w:rPr>
+          <w:rFonts w:ascii="Consolas" w:eastAsia="Times New Roman" w:hAnsi="Consolas" w:cs="Times New Roman"/>
+          <w:color w:val="CCCCCC"/>
+          <w:kern w:val="0"/>
+          <w:sz w:val="21"/>
+          <w:szCs w:val="21"/>
+          <w:lang w:val="bg-BG" w:eastAsia="bg-BG"/>
+          <w14:ligatures w14:val="none"/>
+        </w:rPr>
+        <w:t>)</w:t>
+      </w:r>
+    </w:p>
+    <w:p>
+      <w:pPr>
+        <w:shd w:val="clear" w:color="auto" w:fill="1F1F1F"/>
+        <w:spacing w:after="0" w:line="285" w:lineRule="atLeast"/>
+        <w:rPr>
+          <w:rFonts w:ascii="Consolas" w:eastAsia="Times New Roman" w:hAnsi="Consolas" w:cs="Times New Roman"/>
+          <w:color w:val="CCCCCC"/>
+          <w:kern w:val="0"/>
+          <w:sz w:val="21"/>
+          <w:szCs w:val="21"/>
+          <w:lang w:val="bg-BG" w:eastAsia="bg-BG"/>
+          <w14:ligatures w14:val="none"/>
+        </w:rPr>
+      </w:pPr>
+      <w:r>
+        <w:rPr>
+          <w:rFonts w:ascii="Consolas" w:eastAsia="Times New Roman" w:hAnsi="Consolas" w:cs="Times New Roman"/>
+          <w:color w:val="CCCCCC"/>
+          <w:kern w:val="0"/>
+          <w:sz w:val="21"/>
+          <w:szCs w:val="21"/>
+          <w:lang w:val="bg-BG" w:eastAsia="bg-BG"/>
+          <w14:ligatures w14:val="none"/>
+        </w:rPr>
+        <w:t xml:space="preserve">        </w:t>
+      </w:r>
+      <w:r>
+        <w:rPr>
+          <w:rFonts w:ascii="Consolas" w:eastAsia="Times New Roman" w:hAnsi="Consolas" w:cs="Times New Roman"/>
+          <w:color w:val="DCDCAA"/>
+          <w:kern w:val="0"/>
+          <w:sz w:val="21"/>
+          <w:szCs w:val="21"/>
+          <w:lang w:val="bg-BG" w:eastAsia="bg-BG"/>
+          <w14:ligatures w14:val="none"/>
+        </w:rPr>
+        <w:t>navigate</w:t>
+      </w:r>
+      <w:r>
+        <w:rPr>
+          <w:rFonts w:ascii="Consolas" w:eastAsia="Times New Roman" w:hAnsi="Consolas" w:cs="Times New Roman"/>
+          <w:color w:val="CCCCCC"/>
+          <w:kern w:val="0"/>
+          <w:sz w:val="21"/>
+          <w:szCs w:val="21"/>
+          <w:lang w:val="bg-BG" w:eastAsia="bg-BG"/>
+          <w14:ligatures w14:val="none"/>
+        </w:rPr>
+        <w:t>(</w:t>
+      </w:r>
+      <w:r>
+        <w:rPr>
+          <w:rFonts w:ascii="Consolas" w:eastAsia="Times New Roman" w:hAnsi="Consolas" w:cs="Times New Roman"/>
+          <w:color w:val="CE9178"/>
+          <w:kern w:val="0"/>
+          <w:sz w:val="21"/>
+          <w:szCs w:val="21"/>
+          <w:lang w:val="bg-BG" w:eastAsia="bg-BG"/>
+          <w14:ligatures w14:val="none"/>
+        </w:rPr>
+        <w:t>'/catalog'</w:t>
+      </w:r>
+      <w:r>
+        <w:rPr>
+          <w:rFonts w:ascii="Consolas" w:eastAsia="Times New Roman" w:hAnsi="Consolas" w:cs="Times New Roman"/>
+          <w:color w:val="CCCCCC"/>
+          <w:kern w:val="0"/>
+          <w:sz w:val="21"/>
+          <w:szCs w:val="21"/>
+          <w:lang w:val="bg-BG" w:eastAsia="bg-BG"/>
+          <w14:ligatures w14:val="none"/>
+        </w:rPr>
+        <w:t>)</w:t>
+      </w:r>
+    </w:p>
+    <w:p>
+      <w:pPr>
+        <w:shd w:val="clear" w:color="auto" w:fill="1F1F1F"/>
+        <w:spacing w:after="0" w:line="285" w:lineRule="atLeast"/>
+        <w:rPr>
+          <w:rFonts w:ascii="Consolas" w:eastAsia="Times New Roman" w:hAnsi="Consolas" w:cs="Times New Roman"/>
+          <w:color w:val="CCCCCC"/>
+          <w:kern w:val="0"/>
+          <w:sz w:val="21"/>
+          <w:szCs w:val="21"/>
+          <w:lang w:val="bg-BG" w:eastAsia="bg-BG"/>
+          <w14:ligatures w14:val="none"/>
+        </w:rPr>
+      </w:pPr>
+      <w:r>
+        <w:rPr>
+          <w:rFonts w:ascii="Consolas" w:eastAsia="Times New Roman" w:hAnsi="Consolas" w:cs="Times New Roman"/>
+          <w:color w:val="CCCCCC"/>
+          <w:kern w:val="0"/>
+          <w:sz w:val="21"/>
+          <w:szCs w:val="21"/>
+          <w:lang w:val="bg-BG" w:eastAsia="bg-BG"/>
+          <w14:ligatures w14:val="none"/>
+        </w:rPr>
+        <w:t>    }</w:t>
+      </w:r>
+    </w:p>
+    <w:p>
+      <w:pPr>
+        <w:jc w:val="center"/>
+        <w:rPr>
+          <w:color w:val="C45911" w:themeColor="accent2" w:themeShade="BF"/>
+          <w:sz w:val="32"/>
+          <w:szCs w:val="32"/>
+        </w:rPr>
+      </w:pPr>
+    </w:p>
+    <w:p>
+      <w:pPr>
+        <w:shd w:val="clear" w:color="auto" w:fill="1F1F1F"/>
+        <w:spacing w:after="0" w:line="285" w:lineRule="atLeast"/>
+        <w:rPr>
+          <w:rFonts w:ascii="Consolas" w:eastAsia="Times New Roman" w:hAnsi="Consolas" w:cs="Times New Roman"/>
+          <w:color w:val="CCCCCC"/>
+          <w:kern w:val="0"/>
+          <w:sz w:val="21"/>
+          <w:szCs w:val="21"/>
+          <w:lang w:val="bg-BG" w:eastAsia="bg-BG"/>
+          <w14:ligatures w14:val="none"/>
+        </w:rPr>
+      </w:pPr>
+      <w:r>
+        <w:rPr>
+          <w:rFonts w:ascii="Consolas" w:eastAsia="Times New Roman" w:hAnsi="Consolas" w:cs="Times New Roman"/>
+          <w:color w:val="CCCCCC"/>
+          <w:kern w:val="0"/>
+          <w:sz w:val="21"/>
+          <w:szCs w:val="21"/>
+          <w:lang w:val="bg-BG" w:eastAsia="bg-BG"/>
+          <w14:ligatures w14:val="none"/>
+        </w:rPr>
+        <w:t xml:space="preserve">  </w:t>
+      </w:r>
+      <w:r>
+        <w:rPr>
+          <w:rFonts w:ascii="Consolas" w:eastAsia="Times New Roman" w:hAnsi="Consolas" w:cs="Times New Roman"/>
+          <w:color w:val="808080"/>
+          <w:kern w:val="0"/>
+          <w:sz w:val="21"/>
+          <w:szCs w:val="21"/>
+          <w:lang w:val="bg-BG" w:eastAsia="bg-BG"/>
+          <w14:ligatures w14:val="none"/>
+        </w:rPr>
+        <w:t>&lt;</w:t>
+      </w:r>
+      <w:r>
+        <w:rPr>
+          <w:rFonts w:ascii="Consolas" w:eastAsia="Times New Roman" w:hAnsi="Consolas" w:cs="Times New Roman"/>
+          <w:color w:val="569CD6"/>
+          <w:kern w:val="0"/>
+          <w:sz w:val="21"/>
+          <w:szCs w:val="21"/>
+          <w:lang w:val="bg-BG" w:eastAsia="bg-BG"/>
+          <w14:ligatures w14:val="none"/>
+        </w:rPr>
+        <w:t>div</w:t>
+      </w:r>
+      <w:r>
+        <w:rPr>
+          <w:rFonts w:ascii="Consolas" w:eastAsia="Times New Roman" w:hAnsi="Consolas" w:cs="Times New Roman"/>
+          <w:color w:val="CCCCCC"/>
+          <w:kern w:val="0"/>
+          <w:sz w:val="21"/>
+          <w:szCs w:val="21"/>
+          <w:lang w:val="bg-BG" w:eastAsia="bg-BG"/>
+          <w14:ligatures w14:val="none"/>
+        </w:rPr>
+        <w:t xml:space="preserve"> </w:t>
+      </w:r>
+      <w:r>
+        <w:rPr>
+          <w:rFonts w:ascii="Consolas" w:eastAsia="Times New Roman" w:hAnsi="Consolas" w:cs="Times New Roman"/>
+          <w:color w:val="9CDCFE"/>
+          <w:kern w:val="0"/>
+          <w:sz w:val="21"/>
+          <w:szCs w:val="21"/>
+          <w:lang w:val="bg-BG" w:eastAsia="bg-BG"/>
+          <w14:ligatures w14:val="none"/>
+        </w:rPr>
+        <w:t>className</w:t>
+      </w:r>
+      <w:r>
+        <w:rPr>
+          <w:rFonts w:ascii="Consolas" w:eastAsia="Times New Roman" w:hAnsi="Consolas" w:cs="Times New Roman"/>
+          <w:color w:val="D4D4D4"/>
+          <w:kern w:val="0"/>
+          <w:sz w:val="21"/>
+          <w:szCs w:val="21"/>
+          <w:lang w:val="bg-BG" w:eastAsia="bg-BG"/>
+          <w14:ligatures w14:val="none"/>
+        </w:rPr>
+        <w:t>=</w:t>
+      </w:r>
+      <w:r>
+        <w:rPr>
+          <w:rFonts w:ascii="Consolas" w:eastAsia="Times New Roman" w:hAnsi="Consolas" w:cs="Times New Roman"/>
+          <w:color w:val="CE9178"/>
+          <w:kern w:val="0"/>
+          <w:sz w:val="21"/>
+          <w:szCs w:val="21"/>
+          <w:lang w:val="bg-BG" w:eastAsia="bg-BG"/>
+          <w14:ligatures w14:val="none"/>
+        </w:rPr>
+        <w:t>"buttons"</w:t>
+      </w:r>
+      <w:r>
+        <w:rPr>
+          <w:rFonts w:ascii="Consolas" w:eastAsia="Times New Roman" w:hAnsi="Consolas" w:cs="Times New Roman"/>
+          <w:color w:val="808080"/>
+          <w:kern w:val="0"/>
+          <w:sz w:val="21"/>
+          <w:szCs w:val="21"/>
+          <w:lang w:val="bg-BG" w:eastAsia="bg-BG"/>
+          <w14:ligatures w14:val="none"/>
+        </w:rPr>
+        <w:t>&gt;</w:t>
+      </w:r>
+    </w:p>
+    <w:p>
+      <w:pPr>
+        <w:shd w:val="clear" w:color="auto" w:fill="1F1F1F"/>
+        <w:spacing w:after="0" w:line="285" w:lineRule="atLeast"/>
+        <w:rPr>
+          <w:rFonts w:ascii="Consolas" w:eastAsia="Times New Roman" w:hAnsi="Consolas" w:cs="Times New Roman"/>
+          <w:color w:val="CCCCCC"/>
+          <w:kern w:val="0"/>
+          <w:sz w:val="21"/>
+          <w:szCs w:val="21"/>
+          <w:lang w:val="bg-BG" w:eastAsia="bg-BG"/>
+          <w14:ligatures w14:val="none"/>
+        </w:rPr>
+      </w:pPr>
+      <w:r>
+        <w:rPr>
+          <w:rFonts w:ascii="Consolas" w:eastAsia="Times New Roman" w:hAnsi="Consolas" w:cs="Times New Roman"/>
+          <w:color w:val="CCCCCC"/>
+          <w:kern w:val="0"/>
+          <w:sz w:val="21"/>
+          <w:szCs w:val="21"/>
+          <w:lang w:val="bg-BG" w:eastAsia="bg-BG"/>
+          <w14:ligatures w14:val="none"/>
+        </w:rPr>
+        <w:t xml:space="preserve">                </w:t>
+      </w:r>
+      <w:r>
+        <w:rPr>
+          <w:rFonts w:ascii="Consolas" w:eastAsia="Times New Roman" w:hAnsi="Consolas" w:cs="Times New Roman"/>
+          <w:color w:val="808080"/>
+          <w:kern w:val="0"/>
+          <w:sz w:val="21"/>
+          <w:szCs w:val="21"/>
+          <w:lang w:val="bg-BG" w:eastAsia="bg-BG"/>
+          <w14:ligatures w14:val="none"/>
+        </w:rPr>
+        <w:t>&lt;</w:t>
+      </w:r>
+      <w:r>
+        <w:rPr>
+          <w:rFonts w:ascii="Consolas" w:eastAsia="Times New Roman" w:hAnsi="Consolas" w:cs="Times New Roman"/>
+          <w:color w:val="4EC9B0"/>
+          <w:kern w:val="0"/>
+          <w:sz w:val="21"/>
+          <w:szCs w:val="21"/>
+          <w:lang w:val="bg-BG" w:eastAsia="bg-BG"/>
+          <w14:ligatures w14:val="none"/>
+        </w:rPr>
+        <w:t>Link</w:t>
+      </w:r>
+      <w:r>
+        <w:rPr>
+          <w:rFonts w:ascii="Consolas" w:eastAsia="Times New Roman" w:hAnsi="Consolas" w:cs="Times New Roman"/>
+          <w:color w:val="CCCCCC"/>
+          <w:kern w:val="0"/>
+          <w:sz w:val="21"/>
+          <w:szCs w:val="21"/>
+          <w:lang w:val="bg-BG" w:eastAsia="bg-BG"/>
+          <w14:ligatures w14:val="none"/>
+        </w:rPr>
+        <w:t xml:space="preserve"> </w:t>
+      </w:r>
+      <w:r>
+        <w:rPr>
+          <w:rFonts w:ascii="Consolas" w:eastAsia="Times New Roman" w:hAnsi="Consolas" w:cs="Times New Roman"/>
+          <w:color w:val="9CDCFE"/>
+          <w:kern w:val="0"/>
+          <w:sz w:val="21"/>
+          <w:szCs w:val="21"/>
+          <w:lang w:val="bg-BG" w:eastAsia="bg-BG"/>
+          <w14:ligatures w14:val="none"/>
+        </w:rPr>
+        <w:t>to</w:t>
+      </w:r>
+      <w:r>
+        <w:rPr>
+          <w:rFonts w:ascii="Consolas" w:eastAsia="Times New Roman" w:hAnsi="Consolas" w:cs="Times New Roman"/>
+          <w:color w:val="D4D4D4"/>
+          <w:kern w:val="0"/>
+          <w:sz w:val="21"/>
+          <w:szCs w:val="21"/>
+          <w:lang w:val="bg-BG" w:eastAsia="bg-BG"/>
+          <w14:ligatures w14:val="none"/>
+        </w:rPr>
+        <w:t>=</w:t>
+      </w:r>
+      <w:r>
+        <w:rPr>
+          <w:rFonts w:ascii="Consolas" w:eastAsia="Times New Roman" w:hAnsi="Consolas" w:cs="Times New Roman"/>
+          <w:color w:val="569CD6"/>
+          <w:kern w:val="0"/>
+          <w:sz w:val="21"/>
+          <w:szCs w:val="21"/>
+          <w:lang w:val="bg-BG" w:eastAsia="bg-BG"/>
+          <w14:ligatures w14:val="none"/>
+        </w:rPr>
+        <w:t>{</w:t>
+      </w:r>
+      <w:r>
+        <w:rPr>
+          <w:rFonts w:ascii="Consolas" w:eastAsia="Times New Roman" w:hAnsi="Consolas" w:cs="Times New Roman"/>
+          <w:color w:val="CE9178"/>
+          <w:kern w:val="0"/>
+          <w:sz w:val="21"/>
+          <w:szCs w:val="21"/>
+          <w:lang w:val="bg-BG" w:eastAsia="bg-BG"/>
+          <w14:ligatures w14:val="none"/>
+        </w:rPr>
+        <w:t>`/edit/</w:t>
+      </w:r>
+      <w:r>
+        <w:rPr>
+          <w:rFonts w:ascii="Consolas" w:eastAsia="Times New Roman" w:hAnsi="Consolas" w:cs="Times New Roman"/>
+          <w:color w:val="569CD6"/>
+          <w:kern w:val="0"/>
+          <w:sz w:val="21"/>
+          <w:szCs w:val="21"/>
+          <w:lang w:val="bg-BG" w:eastAsia="bg-BG"/>
+          <w14:ligatures w14:val="none"/>
+        </w:rPr>
+        <w:t>${</w:t>
+      </w:r>
+      <w:r>
+        <w:rPr>
+          <w:rFonts w:ascii="Consolas" w:eastAsia="Times New Roman" w:hAnsi="Consolas" w:cs="Times New Roman"/>
+          <w:color w:val="4FC1FF"/>
+          <w:kern w:val="0"/>
+          <w:sz w:val="21"/>
+          <w:szCs w:val="21"/>
+          <w:lang w:val="bg-BG" w:eastAsia="bg-BG"/>
+          <w14:ligatures w14:val="none"/>
+        </w:rPr>
+        <w:t>id</w:t>
+      </w:r>
+      <w:r>
+        <w:rPr>
+          <w:rFonts w:ascii="Consolas" w:eastAsia="Times New Roman" w:hAnsi="Consolas" w:cs="Times New Roman"/>
+          <w:color w:val="569CD6"/>
+          <w:kern w:val="0"/>
+          <w:sz w:val="21"/>
+          <w:szCs w:val="21"/>
+          <w:lang w:val="bg-BG" w:eastAsia="bg-BG"/>
+          <w14:ligatures w14:val="none"/>
+        </w:rPr>
+        <w:t>}</w:t>
+      </w:r>
+      <w:r>
+        <w:rPr>
+          <w:rFonts w:ascii="Consolas" w:eastAsia="Times New Roman" w:hAnsi="Consolas" w:cs="Times New Roman"/>
+          <w:color w:val="CE9178"/>
+          <w:kern w:val="0"/>
+          <w:sz w:val="21"/>
+          <w:szCs w:val="21"/>
+          <w:lang w:val="bg-BG" w:eastAsia="bg-BG"/>
+          <w14:ligatures w14:val="none"/>
+        </w:rPr>
+        <w:t>`</w:t>
+      </w:r>
+      <w:r>
+        <w:rPr>
+          <w:rFonts w:ascii="Consolas" w:eastAsia="Times New Roman" w:hAnsi="Consolas" w:cs="Times New Roman"/>
+          <w:color w:val="569CD6"/>
+          <w:kern w:val="0"/>
+          <w:sz w:val="21"/>
+          <w:szCs w:val="21"/>
+          <w:lang w:val="bg-BG" w:eastAsia="bg-BG"/>
+          <w14:ligatures w14:val="none"/>
+        </w:rPr>
+        <w:t>}</w:t>
+      </w:r>
+      <w:r>
+        <w:rPr>
+          <w:rFonts w:ascii="Consolas" w:eastAsia="Times New Roman" w:hAnsi="Consolas" w:cs="Times New Roman"/>
+          <w:color w:val="CCCCCC"/>
+          <w:kern w:val="0"/>
+          <w:sz w:val="21"/>
+          <w:szCs w:val="21"/>
+          <w:lang w:val="bg-BG" w:eastAsia="bg-BG"/>
+          <w14:ligatures w14:val="none"/>
+        </w:rPr>
+        <w:t xml:space="preserve"> </w:t>
+      </w:r>
+      <w:r>
+        <w:rPr>
+          <w:rFonts w:ascii="Consolas" w:eastAsia="Times New Roman" w:hAnsi="Consolas" w:cs="Times New Roman"/>
+          <w:color w:val="9CDCFE"/>
+          <w:kern w:val="0"/>
+          <w:sz w:val="21"/>
+          <w:szCs w:val="21"/>
+          <w:lang w:val="bg-BG" w:eastAsia="bg-BG"/>
+          <w14:ligatures w14:val="none"/>
+        </w:rPr>
+        <w:t>className</w:t>
+      </w:r>
+      <w:r>
+        <w:rPr>
+          <w:rFonts w:ascii="Consolas" w:eastAsia="Times New Roman" w:hAnsi="Consolas" w:cs="Times New Roman"/>
+          <w:color w:val="D4D4D4"/>
+          <w:kern w:val="0"/>
+          <w:sz w:val="21"/>
+          <w:szCs w:val="21"/>
+          <w:lang w:val="bg-BG" w:eastAsia="bg-BG"/>
+          <w14:ligatures w14:val="none"/>
+        </w:rPr>
+        <w:t>=</w:t>
+      </w:r>
+      <w:r>
+        <w:rPr>
+          <w:rFonts w:ascii="Consolas" w:eastAsia="Times New Roman" w:hAnsi="Consolas" w:cs="Times New Roman"/>
+          <w:color w:val="CE9178"/>
+          <w:kern w:val="0"/>
+          <w:sz w:val="21"/>
+          <w:szCs w:val="21"/>
+          <w:lang w:val="bg-BG" w:eastAsia="bg-BG"/>
+          <w14:ligatures w14:val="none"/>
+        </w:rPr>
+        <w:t>"button"</w:t>
+      </w:r>
+      <w:r>
+        <w:rPr>
+          <w:rFonts w:ascii="Consolas" w:eastAsia="Times New Roman" w:hAnsi="Consolas" w:cs="Times New Roman"/>
+          <w:color w:val="808080"/>
+          <w:kern w:val="0"/>
+          <w:sz w:val="21"/>
+          <w:szCs w:val="21"/>
+          <w:lang w:val="bg-BG" w:eastAsia="bg-BG"/>
+          <w14:ligatures w14:val="none"/>
+        </w:rPr>
+        <w:t>&gt;</w:t>
+      </w:r>
+      <w:r>
+        <w:rPr>
+          <w:rFonts w:ascii="Consolas" w:eastAsia="Times New Roman" w:hAnsi="Consolas" w:cs="Times New Roman"/>
+          <w:color w:val="CCCCCC"/>
+          <w:kern w:val="0"/>
+          <w:sz w:val="21"/>
+          <w:szCs w:val="21"/>
+          <w:lang w:val="bg-BG" w:eastAsia="bg-BG"/>
+          <w14:ligatures w14:val="none"/>
+        </w:rPr>
+        <w:t>Edit</w:t>
+      </w:r>
+      <w:r>
+        <w:rPr>
+          <w:rFonts w:ascii="Consolas" w:eastAsia="Times New Roman" w:hAnsi="Consolas" w:cs="Times New Roman"/>
+          <w:color w:val="808080"/>
+          <w:kern w:val="0"/>
+          <w:sz w:val="21"/>
+          <w:szCs w:val="21"/>
+          <w:lang w:val="bg-BG" w:eastAsia="bg-BG"/>
+          <w14:ligatures w14:val="none"/>
+        </w:rPr>
+        <w:t>&lt;/</w:t>
+      </w:r>
+      <w:r>
+        <w:rPr>
+          <w:rFonts w:ascii="Consolas" w:eastAsia="Times New Roman" w:hAnsi="Consolas" w:cs="Times New Roman"/>
+          <w:color w:val="4EC9B0"/>
+          <w:kern w:val="0"/>
+          <w:sz w:val="21"/>
+          <w:szCs w:val="21"/>
+          <w:lang w:val="bg-BG" w:eastAsia="bg-BG"/>
+          <w14:ligatures w14:val="none"/>
+        </w:rPr>
+        <w:t>Link</w:t>
+      </w:r>
+      <w:r>
+        <w:rPr>
+          <w:rFonts w:ascii="Consolas" w:eastAsia="Times New Roman" w:hAnsi="Consolas" w:cs="Times New Roman"/>
+          <w:color w:val="808080"/>
+          <w:kern w:val="0"/>
+          <w:sz w:val="21"/>
+          <w:szCs w:val="21"/>
+          <w:lang w:val="bg-BG" w:eastAsia="bg-BG"/>
+          <w14:ligatures w14:val="none"/>
+        </w:rPr>
+        <w:t>&gt;</w:t>
+      </w:r>
+    </w:p>
+    <w:p>
+      <w:pPr>
+        <w:shd w:val="clear" w:color="auto" w:fill="1F1F1F"/>
+        <w:spacing w:after="0" w:line="285" w:lineRule="atLeast"/>
+        <w:rPr>
+          <w:rFonts w:ascii="Consolas" w:eastAsia="Times New Roman" w:hAnsi="Consolas" w:cs="Times New Roman"/>
+          <w:color w:val="CCCCCC"/>
+          <w:kern w:val="0"/>
+          <w:sz w:val="21"/>
+          <w:szCs w:val="21"/>
+          <w:lang w:val="bg-BG" w:eastAsia="bg-BG"/>
+          <w14:ligatures w14:val="none"/>
+        </w:rPr>
+      </w:pPr>
+      <w:r>
+        <w:rPr>
+          <w:rFonts w:ascii="Consolas" w:eastAsia="Times New Roman" w:hAnsi="Consolas" w:cs="Times New Roman"/>
+          <w:color w:val="CCCCCC"/>
+          <w:kern w:val="0"/>
+          <w:sz w:val="21"/>
+          <w:szCs w:val="21"/>
+          <w:lang w:val="bg-BG" w:eastAsia="bg-BG"/>
+          <w14:ligatures w14:val="none"/>
+        </w:rPr>
+        <w:t xml:space="preserve">                </w:t>
+      </w:r>
+      <w:r>
+        <w:rPr>
+          <w:rFonts w:ascii="Consolas" w:eastAsia="Times New Roman" w:hAnsi="Consolas" w:cs="Times New Roman"/>
+          <w:color w:val="808080"/>
+          <w:kern w:val="0"/>
+          <w:sz w:val="21"/>
+          <w:szCs w:val="21"/>
+          <w:lang w:val="bg-BG" w:eastAsia="bg-BG"/>
+          <w14:ligatures w14:val="none"/>
+        </w:rPr>
+        <w:t>&lt;</w:t>
+      </w:r>
+      <w:r>
+        <w:rPr>
+          <w:rFonts w:ascii="Consolas" w:eastAsia="Times New Roman" w:hAnsi="Consolas" w:cs="Times New Roman"/>
+          <w:color w:val="569CD6"/>
+          <w:kern w:val="0"/>
+          <w:sz w:val="21"/>
+          <w:szCs w:val="21"/>
+          <w:lang w:val="bg-BG" w:eastAsia="bg-BG"/>
+          <w14:ligatures w14:val="none"/>
+        </w:rPr>
+        <w:t>button</w:t>
+      </w:r>
+      <w:r>
+        <w:rPr>
+          <w:rFonts w:ascii="Consolas" w:eastAsia="Times New Roman" w:hAnsi="Consolas" w:cs="Times New Roman"/>
+          <w:color w:val="CCCCCC"/>
+          <w:kern w:val="0"/>
+          <w:sz w:val="21"/>
+          <w:szCs w:val="21"/>
+          <w:lang w:val="bg-BG" w:eastAsia="bg-BG"/>
+          <w14:ligatures w14:val="none"/>
+        </w:rPr>
+        <w:t xml:space="preserve"> </w:t>
+      </w:r>
+      <w:r>
+        <w:rPr>
+          <w:rFonts w:ascii="Consolas" w:eastAsia="Times New Roman" w:hAnsi="Consolas" w:cs="Times New Roman"/>
+          <w:color w:val="9CDCFE"/>
+          <w:kern w:val="0"/>
+          <w:sz w:val="21"/>
+          <w:szCs w:val="21"/>
+          <w:lang w:val="bg-BG" w:eastAsia="bg-BG"/>
+          <w14:ligatures w14:val="none"/>
+        </w:rPr>
+        <w:t>className</w:t>
+      </w:r>
+      <w:r>
+        <w:rPr>
+          <w:rFonts w:ascii="Consolas" w:eastAsia="Times New Roman" w:hAnsi="Consolas" w:cs="Times New Roman"/>
+          <w:color w:val="D4D4D4"/>
+          <w:kern w:val="0"/>
+          <w:sz w:val="21"/>
+          <w:szCs w:val="21"/>
+          <w:lang w:val="bg-BG" w:eastAsia="bg-BG"/>
+          <w14:ligatures w14:val="none"/>
+        </w:rPr>
+        <w:t>=</w:t>
+      </w:r>
+      <w:r>
+        <w:rPr>
+          <w:rFonts w:ascii="Consolas" w:eastAsia="Times New Roman" w:hAnsi="Consolas" w:cs="Times New Roman"/>
+          <w:color w:val="CE9178"/>
+          <w:kern w:val="0"/>
+          <w:sz w:val="21"/>
+          <w:szCs w:val="21"/>
+          <w:lang w:val="bg-BG" w:eastAsia="bg-BG"/>
+          <w14:ligatures w14:val="none"/>
+        </w:rPr>
+        <w:t>"button"</w:t>
+      </w:r>
+      <w:r>
+        <w:rPr>
+          <w:rFonts w:ascii="Consolas" w:eastAsia="Times New Roman" w:hAnsi="Consolas" w:cs="Times New Roman"/>
+          <w:color w:val="CCCCCC"/>
+          <w:kern w:val="0"/>
+          <w:sz w:val="21"/>
+          <w:szCs w:val="21"/>
+          <w:lang w:val="bg-BG" w:eastAsia="bg-BG"/>
+          <w14:ligatures w14:val="none"/>
+        </w:rPr>
+        <w:t xml:space="preserve"> </w:t>
+      </w:r>
+      <w:r>
+        <w:rPr>
+          <w:rFonts w:ascii="Consolas" w:eastAsia="Times New Roman" w:hAnsi="Consolas" w:cs="Times New Roman"/>
+          <w:color w:val="9CDCFE"/>
+          <w:kern w:val="0"/>
+          <w:sz w:val="21"/>
+          <w:szCs w:val="21"/>
+          <w:lang w:val="bg-BG" w:eastAsia="bg-BG"/>
+          <w14:ligatures w14:val="none"/>
+        </w:rPr>
+        <w:t>onClick</w:t>
+      </w:r>
+      <w:r>
+        <w:rPr>
+          <w:rFonts w:ascii="Consolas" w:eastAsia="Times New Roman" w:hAnsi="Consolas" w:cs="Times New Roman"/>
+          <w:color w:val="D4D4D4"/>
+          <w:kern w:val="0"/>
+          <w:sz w:val="21"/>
+          <w:szCs w:val="21"/>
+          <w:lang w:val="bg-BG" w:eastAsia="bg-BG"/>
+          <w14:ligatures w14:val="none"/>
+        </w:rPr>
+        <w:t>=</w:t>
+      </w:r>
+      <w:r>
+        <w:rPr>
+          <w:rFonts w:ascii="Consolas" w:eastAsia="Times New Roman" w:hAnsi="Consolas" w:cs="Times New Roman"/>
+          <w:color w:val="569CD6"/>
+          <w:kern w:val="0"/>
+          <w:sz w:val="21"/>
+          <w:szCs w:val="21"/>
+          <w:lang w:val="bg-BG" w:eastAsia="bg-BG"/>
+          <w14:ligatures w14:val="none"/>
+        </w:rPr>
+        <w:t>{</w:t>
+      </w:r>
+      <w:r>
+        <w:rPr>
+          <w:rFonts w:ascii="Consolas" w:eastAsia="Times New Roman" w:hAnsi="Consolas" w:cs="Times New Roman"/>
+          <w:color w:val="DCDCAA"/>
+          <w:kern w:val="0"/>
+          <w:sz w:val="21"/>
+          <w:szCs w:val="21"/>
+          <w:lang w:val="bg-BG" w:eastAsia="bg-BG"/>
+          <w14:ligatures w14:val="none"/>
+        </w:rPr>
+        <w:t>onDelete</w:t>
+      </w:r>
+      <w:r>
+        <w:rPr>
+          <w:rFonts w:ascii="Consolas" w:eastAsia="Times New Roman" w:hAnsi="Consolas" w:cs="Times New Roman"/>
+          <w:color w:val="569CD6"/>
+          <w:kern w:val="0"/>
+          <w:sz w:val="21"/>
+          <w:szCs w:val="21"/>
+          <w:lang w:val="bg-BG" w:eastAsia="bg-BG"/>
+          <w14:ligatures w14:val="none"/>
+        </w:rPr>
+        <w:t>}</w:t>
+      </w:r>
+      <w:r>
+        <w:rPr>
+          <w:rFonts w:ascii="Consolas" w:eastAsia="Times New Roman" w:hAnsi="Consolas" w:cs="Times New Roman"/>
+          <w:color w:val="808080"/>
+          <w:kern w:val="0"/>
+          <w:sz w:val="21"/>
+          <w:szCs w:val="21"/>
+          <w:lang w:val="bg-BG" w:eastAsia="bg-BG"/>
+          <w14:ligatures w14:val="none"/>
+        </w:rPr>
+        <w:t>&gt;</w:t>
+      </w:r>
+      <w:r>
+        <w:rPr>
+          <w:rFonts w:ascii="Consolas" w:eastAsia="Times New Roman" w:hAnsi="Consolas" w:cs="Times New Roman"/>
+          <w:color w:val="CCCCCC"/>
+          <w:kern w:val="0"/>
+          <w:sz w:val="21"/>
+          <w:szCs w:val="21"/>
+          <w:lang w:val="bg-BG" w:eastAsia="bg-BG"/>
+          <w14:ligatures w14:val="none"/>
+        </w:rPr>
+        <w:t>Delete</w:t>
+      </w:r>
+      <w:r>
+        <w:rPr>
+          <w:rFonts w:ascii="Consolas" w:eastAsia="Times New Roman" w:hAnsi="Consolas" w:cs="Times New Roman"/>
+          <w:color w:val="808080"/>
+          <w:kern w:val="0"/>
+          <w:sz w:val="21"/>
+          <w:szCs w:val="21"/>
+          <w:lang w:val="bg-BG" w:eastAsia="bg-BG"/>
+          <w14:ligatures w14:val="none"/>
+        </w:rPr>
+        <w:t>&lt;/</w:t>
+      </w:r>
+      <w:r>
+        <w:rPr>
+          <w:rFonts w:ascii="Consolas" w:eastAsia="Times New Roman" w:hAnsi="Consolas" w:cs="Times New Roman"/>
+          <w:color w:val="569CD6"/>
+          <w:kern w:val="0"/>
+          <w:sz w:val="21"/>
+          <w:szCs w:val="21"/>
+          <w:lang w:val="bg-BG" w:eastAsia="bg-BG"/>
+          <w14:ligatures w14:val="none"/>
+        </w:rPr>
+        <w:t>button</w:t>
+      </w:r>
+      <w:r>
+        <w:rPr>
+          <w:rFonts w:ascii="Consolas" w:eastAsia="Times New Roman" w:hAnsi="Consolas" w:cs="Times New Roman"/>
+          <w:color w:val="808080"/>
+          <w:kern w:val="0"/>
+          <w:sz w:val="21"/>
+          <w:szCs w:val="21"/>
+          <w:lang w:val="bg-BG" w:eastAsia="bg-BG"/>
+          <w14:ligatures w14:val="none"/>
+        </w:rPr>
+        <w:t>&gt;</w:t>
+      </w:r>
+    </w:p>
+    <w:p>
+      <w:pPr>
+        <w:shd w:val="clear" w:color="auto" w:fill="1F1F1F"/>
+        <w:spacing w:after="0" w:line="285" w:lineRule="atLeast"/>
+        <w:rPr>
+          <w:rFonts w:ascii="Consolas" w:eastAsia="Times New Roman" w:hAnsi="Consolas" w:cs="Times New Roman"/>
+          <w:color w:val="CCCCCC"/>
+          <w:kern w:val="0"/>
+          <w:sz w:val="21"/>
+          <w:szCs w:val="21"/>
+          <w:lang w:val="bg-BG" w:eastAsia="bg-BG"/>
+          <w14:ligatures w14:val="none"/>
+        </w:rPr>
+      </w:pPr>
+      <w:r>
+        <w:rPr>
+          <w:rFonts w:ascii="Consolas" w:eastAsia="Times New Roman" w:hAnsi="Consolas" w:cs="Times New Roman"/>
+          <w:color w:val="CCCCCC"/>
+          <w:kern w:val="0"/>
+          <w:sz w:val="21"/>
+          <w:szCs w:val="21"/>
+          <w:lang w:val="bg-BG" w:eastAsia="bg-BG"/>
+          <w14:ligatures w14:val="none"/>
+        </w:rPr>
+        <w:t xml:space="preserve">            </w:t>
+      </w:r>
+      <w:r>
+        <w:rPr>
+          <w:rFonts w:ascii="Consolas" w:eastAsia="Times New Roman" w:hAnsi="Consolas" w:cs="Times New Roman"/>
+          <w:color w:val="808080"/>
+          <w:kern w:val="0"/>
+          <w:sz w:val="21"/>
+          <w:szCs w:val="21"/>
+          <w:lang w:val="bg-BG" w:eastAsia="bg-BG"/>
+          <w14:ligatures w14:val="none"/>
+        </w:rPr>
+        <w:t>&lt;/</w:t>
+      </w:r>
+      <w:r>
+        <w:rPr>
+          <w:rFonts w:ascii="Consolas" w:eastAsia="Times New Roman" w:hAnsi="Consolas" w:cs="Times New Roman"/>
+          <w:color w:val="569CD6"/>
+          <w:kern w:val="0"/>
+          <w:sz w:val="21"/>
+          <w:szCs w:val="21"/>
+          <w:lang w:val="bg-BG" w:eastAsia="bg-BG"/>
+          <w14:ligatures w14:val="none"/>
+        </w:rPr>
+        <w:t>div</w:t>
+      </w:r>
+      <w:r>
+        <w:rPr>
+          <w:rFonts w:ascii="Consolas" w:eastAsia="Times New Roman" w:hAnsi="Consolas" w:cs="Times New Roman"/>
+          <w:color w:val="808080"/>
+          <w:kern w:val="0"/>
+          <w:sz w:val="21"/>
+          <w:szCs w:val="21"/>
+          <w:lang w:val="bg-BG" w:eastAsia="bg-BG"/>
+          <w14:ligatures w14:val="none"/>
+        </w:rPr>
+        <w:t>&gt;</w:t>
+      </w:r>
+    </w:p>
+    <w:p>
+      <w:pPr>
+        <w:jc w:val="center"/>
+        <w:rPr>
+          <w:color w:val="C45911" w:themeColor="accent2" w:themeShade="BF"/>
+          <w:sz w:val="32"/>
+          <w:szCs w:val="32"/>
+        </w:rPr>
+      </w:pPr>
+    </w:p>
+    <w:p>
+      <w:pPr>
+        <w:rPr>
+          <w:color w:val="C45911" w:themeColor="accent2" w:themeShade="BF"/>
+          <w:sz w:val="32"/>
+          <w:szCs w:val="32"/>
+        </w:rPr>
+      </w:pPr>
+      <w:r>
+        <w:rPr>
+          <w:color w:val="C45911" w:themeColor="accent2" w:themeShade="BF"/>
+          <w:sz w:val="32"/>
+          <w:szCs w:val="32"/>
+        </w:rPr>
+        <w:t>17.</w:t>
+      </w:r>
+      <w:r>
+        <w:rPr>
+          <w:color w:val="C45911" w:themeColor="accent2" w:themeShade="BF"/>
+          <w:sz w:val="32"/>
+          <w:szCs w:val="32"/>
+        </w:rPr>
+        <w:t xml:space="preserve"> </w:t>
+      </w:r>
+      <w:r>
+        <w:rPr>
+          <w:color w:val="C45911" w:themeColor="accent2" w:themeShade="BF"/>
+          <w:sz w:val="32"/>
+          <w:szCs w:val="32"/>
+        </w:rPr>
+        <w:t>Create delGame function in gameContext.js</w:t>
+      </w:r>
+    </w:p>
+    <w:p>
+      <w:pPr>
+        <w:shd w:val="clear" w:color="auto" w:fill="1F1F1F"/>
+        <w:spacing w:after="0" w:line="285" w:lineRule="atLeast"/>
+        <w:rPr>
+          <w:rFonts w:ascii="Consolas" w:eastAsia="Times New Roman" w:hAnsi="Consolas" w:cs="Times New Roman"/>
+          <w:color w:val="CCCCCC"/>
+          <w:kern w:val="0"/>
+          <w:sz w:val="21"/>
+          <w:szCs w:val="21"/>
+          <w:lang w:val="bg-BG" w:eastAsia="bg-BG"/>
+          <w14:ligatures w14:val="none"/>
+        </w:rPr>
+      </w:pPr>
+      <w:r>
+        <w:rPr>
+          <w:rFonts w:ascii="Consolas" w:eastAsia="Times New Roman" w:hAnsi="Consolas" w:cs="Times New Roman"/>
+          <w:color w:val="CCCCCC"/>
+          <w:kern w:val="0"/>
+          <w:sz w:val="21"/>
+          <w:szCs w:val="21"/>
+          <w:lang w:val="bg-BG" w:eastAsia="bg-BG"/>
+          <w14:ligatures w14:val="none"/>
+        </w:rPr>
+        <w:t xml:space="preserve">    </w:t>
+      </w:r>
+      <w:r>
+        <w:rPr>
+          <w:rFonts w:ascii="Consolas" w:eastAsia="Times New Roman" w:hAnsi="Consolas" w:cs="Times New Roman"/>
+          <w:color w:val="569CD6"/>
+          <w:kern w:val="0"/>
+          <w:sz w:val="21"/>
+          <w:szCs w:val="21"/>
+          <w:lang w:val="bg-BG" w:eastAsia="bg-BG"/>
+          <w14:ligatures w14:val="none"/>
+        </w:rPr>
+        <w:t>const</w:t>
+      </w:r>
+      <w:r>
+        <w:rPr>
+          <w:rFonts w:ascii="Consolas" w:eastAsia="Times New Roman" w:hAnsi="Consolas" w:cs="Times New Roman"/>
+          <w:color w:val="CCCCCC"/>
+          <w:kern w:val="0"/>
+          <w:sz w:val="21"/>
+          <w:szCs w:val="21"/>
+          <w:lang w:val="bg-BG" w:eastAsia="bg-BG"/>
+          <w14:ligatures w14:val="none"/>
+        </w:rPr>
+        <w:t xml:space="preserve"> [</w:t>
+      </w:r>
+      <w:r>
+        <w:rPr>
+          <w:rFonts w:ascii="Consolas" w:eastAsia="Times New Roman" w:hAnsi="Consolas" w:cs="Times New Roman"/>
+          <w:color w:val="4FC1FF"/>
+          <w:kern w:val="0"/>
+          <w:sz w:val="21"/>
+          <w:szCs w:val="21"/>
+          <w:lang w:val="bg-BG" w:eastAsia="bg-BG"/>
+          <w14:ligatures w14:val="none"/>
+        </w:rPr>
+        <w:t>games</w:t>
+      </w:r>
+      <w:r>
+        <w:rPr>
+          <w:rFonts w:ascii="Consolas" w:eastAsia="Times New Roman" w:hAnsi="Consolas" w:cs="Times New Roman"/>
+          <w:color w:val="CCCCCC"/>
+          <w:kern w:val="0"/>
+          <w:sz w:val="21"/>
+          <w:szCs w:val="21"/>
+          <w:lang w:val="bg-BG" w:eastAsia="bg-BG"/>
+          <w14:ligatures w14:val="none"/>
+        </w:rPr>
+        <w:t xml:space="preserve">, </w:t>
+      </w:r>
+      <w:r>
+        <w:rPr>
+          <w:rFonts w:ascii="Consolas" w:eastAsia="Times New Roman" w:hAnsi="Consolas" w:cs="Times New Roman"/>
+          <w:color w:val="DCDCAA"/>
+          <w:kern w:val="0"/>
+          <w:sz w:val="21"/>
+          <w:szCs w:val="21"/>
+          <w:lang w:val="bg-BG" w:eastAsia="bg-BG"/>
+          <w14:ligatures w14:val="none"/>
+        </w:rPr>
+        <w:t>setGames</w:t>
+      </w:r>
+      <w:r>
+        <w:rPr>
+          <w:rFonts w:ascii="Consolas" w:eastAsia="Times New Roman" w:hAnsi="Consolas" w:cs="Times New Roman"/>
+          <w:color w:val="CCCCCC"/>
+          <w:kern w:val="0"/>
+          <w:sz w:val="21"/>
+          <w:szCs w:val="21"/>
+          <w:lang w:val="bg-BG" w:eastAsia="bg-BG"/>
+          <w14:ligatures w14:val="none"/>
+        </w:rPr>
+        <w:t xml:space="preserve"> ]</w:t>
+      </w:r>
+      <w:r>
+        <w:rPr>
+          <w:rFonts w:ascii="Consolas" w:eastAsia="Times New Roman" w:hAnsi="Consolas" w:cs="Times New Roman"/>
+          <w:color w:val="D4D4D4"/>
+          <w:kern w:val="0"/>
+          <w:sz w:val="21"/>
+          <w:szCs w:val="21"/>
+          <w:lang w:val="bg-BG" w:eastAsia="bg-BG"/>
+          <w14:ligatures w14:val="none"/>
+        </w:rPr>
+        <w:t>=</w:t>
+      </w:r>
+      <w:r>
+        <w:rPr>
+          <w:rFonts w:ascii="Consolas" w:eastAsia="Times New Roman" w:hAnsi="Consolas" w:cs="Times New Roman"/>
+          <w:color w:val="CCCCCC"/>
+          <w:kern w:val="0"/>
+          <w:sz w:val="21"/>
+          <w:szCs w:val="21"/>
+          <w:lang w:val="bg-BG" w:eastAsia="bg-BG"/>
+          <w14:ligatures w14:val="none"/>
+        </w:rPr>
+        <w:t xml:space="preserve"> </w:t>
+      </w:r>
+      <w:r>
+        <w:rPr>
+          <w:rFonts w:ascii="Consolas" w:eastAsia="Times New Roman" w:hAnsi="Consolas" w:cs="Times New Roman"/>
+          <w:color w:val="DCDCAA"/>
+          <w:kern w:val="0"/>
+          <w:sz w:val="21"/>
+          <w:szCs w:val="21"/>
+          <w:lang w:val="bg-BG" w:eastAsia="bg-BG"/>
+          <w14:ligatures w14:val="none"/>
+        </w:rPr>
+        <w:t>useState</w:t>
+      </w:r>
+      <w:r>
+        <w:rPr>
+          <w:rFonts w:ascii="Consolas" w:eastAsia="Times New Roman" w:hAnsi="Consolas" w:cs="Times New Roman"/>
+          <w:color w:val="CCCCCC"/>
+          <w:kern w:val="0"/>
+          <w:sz w:val="21"/>
+          <w:szCs w:val="21"/>
+          <w:lang w:val="bg-BG" w:eastAsia="bg-BG"/>
+          <w14:ligatures w14:val="none"/>
+        </w:rPr>
+        <w:t>([])</w:t>
+      </w:r>
+    </w:p>
+    <w:p>
+      <w:pPr>
+        <w:shd w:val="clear" w:color="auto" w:fill="1F1F1F"/>
+        <w:spacing w:after="0" w:line="285" w:lineRule="atLeast"/>
+        <w:rPr>
+          <w:rFonts w:ascii="Consolas" w:eastAsia="Times New Roman" w:hAnsi="Consolas" w:cs="Times New Roman"/>
+          <w:color w:val="CCCCCC"/>
+          <w:kern w:val="0"/>
+          <w:sz w:val="21"/>
+          <w:szCs w:val="21"/>
+          <w:lang w:val="bg-BG" w:eastAsia="bg-BG"/>
+          <w14:ligatures w14:val="none"/>
+        </w:rPr>
+      </w:pPr>
+      <w:r>
+        <w:rPr>
+          <w:rFonts w:ascii="Consolas" w:eastAsia="Times New Roman" w:hAnsi="Consolas" w:cs="Times New Roman"/>
+          <w:color w:val="CCCCCC"/>
+          <w:kern w:val="0"/>
+          <w:sz w:val="21"/>
+          <w:szCs w:val="21"/>
+          <w:lang w:val="bg-BG" w:eastAsia="bg-BG"/>
+          <w14:ligatures w14:val="none"/>
+        </w:rPr>
+        <w:t xml:space="preserve">    </w:t>
+      </w:r>
+      <w:r>
+        <w:rPr>
+          <w:rFonts w:ascii="Consolas" w:eastAsia="Times New Roman" w:hAnsi="Consolas" w:cs="Times New Roman"/>
+          <w:color w:val="DCDCAA"/>
+          <w:kern w:val="0"/>
+          <w:sz w:val="21"/>
+          <w:szCs w:val="21"/>
+          <w:lang w:val="bg-BG" w:eastAsia="bg-BG"/>
+          <w14:ligatures w14:val="none"/>
+        </w:rPr>
+        <w:t>useEffect</w:t>
+      </w:r>
+      <w:r>
+        <w:rPr>
+          <w:rFonts w:ascii="Consolas" w:eastAsia="Times New Roman" w:hAnsi="Consolas" w:cs="Times New Roman"/>
+          <w:color w:val="CCCCCC"/>
+          <w:kern w:val="0"/>
+          <w:sz w:val="21"/>
+          <w:szCs w:val="21"/>
+          <w:lang w:val="bg-BG" w:eastAsia="bg-BG"/>
+          <w14:ligatures w14:val="none"/>
+        </w:rPr>
+        <w:t xml:space="preserve">(() </w:t>
+      </w:r>
+      <w:r>
+        <w:rPr>
+          <w:rFonts w:ascii="Consolas" w:eastAsia="Times New Roman" w:hAnsi="Consolas" w:cs="Times New Roman"/>
+          <w:color w:val="569CD6"/>
+          <w:kern w:val="0"/>
+          <w:sz w:val="21"/>
+          <w:szCs w:val="21"/>
+          <w:lang w:val="bg-BG" w:eastAsia="bg-BG"/>
+          <w14:ligatures w14:val="none"/>
+        </w:rPr>
+        <w:t>=&gt;</w:t>
+      </w:r>
+      <w:r>
+        <w:rPr>
+          <w:rFonts w:ascii="Consolas" w:eastAsia="Times New Roman" w:hAnsi="Consolas" w:cs="Times New Roman"/>
+          <w:color w:val="CCCCCC"/>
+          <w:kern w:val="0"/>
+          <w:sz w:val="21"/>
+          <w:szCs w:val="21"/>
+          <w:lang w:val="bg-BG" w:eastAsia="bg-BG"/>
+          <w14:ligatures w14:val="none"/>
+        </w:rPr>
+        <w:t>{</w:t>
+      </w:r>
+    </w:p>
+    <w:p>
+      <w:pPr>
+        <w:shd w:val="clear" w:color="auto" w:fill="1F1F1F"/>
+        <w:spacing w:after="0" w:line="285" w:lineRule="atLeast"/>
+        <w:rPr>
+          <w:rFonts w:ascii="Consolas" w:eastAsia="Times New Roman" w:hAnsi="Consolas" w:cs="Times New Roman"/>
+          <w:color w:val="CCCCCC"/>
+          <w:kern w:val="0"/>
+          <w:sz w:val="21"/>
+          <w:szCs w:val="21"/>
+          <w:lang w:val="bg-BG" w:eastAsia="bg-BG"/>
+          <w14:ligatures w14:val="none"/>
+        </w:rPr>
+      </w:pPr>
+      <w:r>
+        <w:rPr>
+          <w:rFonts w:ascii="Consolas" w:eastAsia="Times New Roman" w:hAnsi="Consolas" w:cs="Times New Roman"/>
+          <w:color w:val="CCCCCC"/>
+          <w:kern w:val="0"/>
+          <w:sz w:val="21"/>
+          <w:szCs w:val="21"/>
+          <w:lang w:val="bg-BG" w:eastAsia="bg-BG"/>
+          <w14:ligatures w14:val="none"/>
+        </w:rPr>
+        <w:t xml:space="preserve">      </w:t>
+      </w:r>
+      <w:r>
+        <w:rPr>
+          <w:rFonts w:ascii="Consolas" w:eastAsia="Times New Roman" w:hAnsi="Consolas" w:cs="Times New Roman"/>
+          <w:color w:val="9CDCFE"/>
+          <w:kern w:val="0"/>
+          <w:sz w:val="21"/>
+          <w:szCs w:val="21"/>
+          <w:lang w:val="bg-BG" w:eastAsia="bg-BG"/>
+          <w14:ligatures w14:val="none"/>
+        </w:rPr>
+        <w:t>services</w:t>
+      </w:r>
+      <w:r>
+        <w:rPr>
+          <w:rFonts w:ascii="Consolas" w:eastAsia="Times New Roman" w:hAnsi="Consolas" w:cs="Times New Roman"/>
+          <w:color w:val="CCCCCC"/>
+          <w:kern w:val="0"/>
+          <w:sz w:val="21"/>
+          <w:szCs w:val="21"/>
+          <w:lang w:val="bg-BG" w:eastAsia="bg-BG"/>
+          <w14:ligatures w14:val="none"/>
+        </w:rPr>
+        <w:t>.</w:t>
+      </w:r>
+      <w:r>
+        <w:rPr>
+          <w:rFonts w:ascii="Consolas" w:eastAsia="Times New Roman" w:hAnsi="Consolas" w:cs="Times New Roman"/>
+          <w:color w:val="DCDCAA"/>
+          <w:kern w:val="0"/>
+          <w:sz w:val="21"/>
+          <w:szCs w:val="21"/>
+          <w:lang w:val="bg-BG" w:eastAsia="bg-BG"/>
+          <w14:ligatures w14:val="none"/>
+        </w:rPr>
+        <w:t>getAll</w:t>
+      </w:r>
+      <w:r>
+        <w:rPr>
+          <w:rFonts w:ascii="Consolas" w:eastAsia="Times New Roman" w:hAnsi="Consolas" w:cs="Times New Roman"/>
+          <w:color w:val="CCCCCC"/>
+          <w:kern w:val="0"/>
+          <w:sz w:val="21"/>
+          <w:szCs w:val="21"/>
+          <w:lang w:val="bg-BG" w:eastAsia="bg-BG"/>
+          <w14:ligatures w14:val="none"/>
+        </w:rPr>
+        <w:t>()</w:t>
+      </w:r>
+    </w:p>
+    <w:p>
+      <w:pPr>
+        <w:shd w:val="clear" w:color="auto" w:fill="1F1F1F"/>
+        <w:spacing w:after="0" w:line="285" w:lineRule="atLeast"/>
+        <w:rPr>
+          <w:rFonts w:ascii="Consolas" w:eastAsia="Times New Roman" w:hAnsi="Consolas" w:cs="Times New Roman"/>
+          <w:color w:val="CCCCCC"/>
+          <w:kern w:val="0"/>
+          <w:sz w:val="21"/>
+          <w:szCs w:val="21"/>
+          <w:lang w:val="bg-BG" w:eastAsia="bg-BG"/>
+          <w14:ligatures w14:val="none"/>
+        </w:rPr>
+      </w:pPr>
+      <w:r>
+        <w:rPr>
+          <w:rFonts w:ascii="Consolas" w:eastAsia="Times New Roman" w:hAnsi="Consolas" w:cs="Times New Roman"/>
+          <w:color w:val="CCCCCC"/>
+          <w:kern w:val="0"/>
+          <w:sz w:val="21"/>
+          <w:szCs w:val="21"/>
+          <w:lang w:val="bg-BG" w:eastAsia="bg-BG"/>
+          <w14:ligatures w14:val="none"/>
+        </w:rPr>
+        <w:t>      .</w:t>
+      </w:r>
+      <w:r>
+        <w:rPr>
+          <w:rFonts w:ascii="Consolas" w:eastAsia="Times New Roman" w:hAnsi="Consolas" w:cs="Times New Roman"/>
+          <w:color w:val="DCDCAA"/>
+          <w:kern w:val="0"/>
+          <w:sz w:val="21"/>
+          <w:szCs w:val="21"/>
+          <w:lang w:val="bg-BG" w:eastAsia="bg-BG"/>
+          <w14:ligatures w14:val="none"/>
+        </w:rPr>
+        <w:t>then</w:t>
+      </w:r>
+      <w:r>
+        <w:rPr>
+          <w:rFonts w:ascii="Consolas" w:eastAsia="Times New Roman" w:hAnsi="Consolas" w:cs="Times New Roman"/>
+          <w:color w:val="CCCCCC"/>
+          <w:kern w:val="0"/>
+          <w:sz w:val="21"/>
+          <w:szCs w:val="21"/>
+          <w:lang w:val="bg-BG" w:eastAsia="bg-BG"/>
+          <w14:ligatures w14:val="none"/>
+        </w:rPr>
+        <w:t>(</w:t>
+      </w:r>
+      <w:r>
+        <w:rPr>
+          <w:rFonts w:ascii="Consolas" w:eastAsia="Times New Roman" w:hAnsi="Consolas" w:cs="Times New Roman"/>
+          <w:color w:val="9CDCFE"/>
+          <w:kern w:val="0"/>
+          <w:sz w:val="21"/>
+          <w:szCs w:val="21"/>
+          <w:lang w:val="bg-BG" w:eastAsia="bg-BG"/>
+          <w14:ligatures w14:val="none"/>
+        </w:rPr>
+        <w:t>result</w:t>
+      </w:r>
+      <w:r>
+        <w:rPr>
+          <w:rFonts w:ascii="Consolas" w:eastAsia="Times New Roman" w:hAnsi="Consolas" w:cs="Times New Roman"/>
+          <w:color w:val="CCCCCC"/>
+          <w:kern w:val="0"/>
+          <w:sz w:val="21"/>
+          <w:szCs w:val="21"/>
+          <w:lang w:val="bg-BG" w:eastAsia="bg-BG"/>
+          <w14:ligatures w14:val="none"/>
+        </w:rPr>
+        <w:t xml:space="preserve"> </w:t>
+      </w:r>
+      <w:r>
+        <w:rPr>
+          <w:rFonts w:ascii="Consolas" w:eastAsia="Times New Roman" w:hAnsi="Consolas" w:cs="Times New Roman"/>
+          <w:color w:val="569CD6"/>
+          <w:kern w:val="0"/>
+          <w:sz w:val="21"/>
+          <w:szCs w:val="21"/>
+          <w:lang w:val="bg-BG" w:eastAsia="bg-BG"/>
+          <w14:ligatures w14:val="none"/>
+        </w:rPr>
+        <w:t>=&gt;</w:t>
+      </w:r>
+      <w:r>
+        <w:rPr>
+          <w:rFonts w:ascii="Consolas" w:eastAsia="Times New Roman" w:hAnsi="Consolas" w:cs="Times New Roman"/>
+          <w:color w:val="CCCCCC"/>
+          <w:kern w:val="0"/>
+          <w:sz w:val="21"/>
+          <w:szCs w:val="21"/>
+          <w:lang w:val="bg-BG" w:eastAsia="bg-BG"/>
+          <w14:ligatures w14:val="none"/>
+        </w:rPr>
+        <w:t xml:space="preserve"> {</w:t>
+      </w:r>
+    </w:p>
+    <w:p>
+      <w:pPr>
+        <w:shd w:val="clear" w:color="auto" w:fill="1F1F1F"/>
+        <w:spacing w:after="0" w:line="285" w:lineRule="atLeast"/>
+        <w:rPr>
+          <w:rFonts w:ascii="Consolas" w:eastAsia="Times New Roman" w:hAnsi="Consolas" w:cs="Times New Roman"/>
+          <w:color w:val="CCCCCC"/>
+          <w:kern w:val="0"/>
+          <w:sz w:val="21"/>
+          <w:szCs w:val="21"/>
+          <w:lang w:val="bg-BG" w:eastAsia="bg-BG"/>
+          <w14:ligatures w14:val="none"/>
+        </w:rPr>
+      </w:pPr>
+      <w:r>
+        <w:rPr>
+          <w:rFonts w:ascii="Consolas" w:eastAsia="Times New Roman" w:hAnsi="Consolas" w:cs="Times New Roman"/>
+          <w:color w:val="CCCCCC"/>
+          <w:kern w:val="0"/>
+          <w:sz w:val="21"/>
+          <w:szCs w:val="21"/>
+          <w:lang w:val="bg-BG" w:eastAsia="bg-BG"/>
+          <w14:ligatures w14:val="none"/>
+        </w:rPr>
+        <w:t xml:space="preserve">        </w:t>
+      </w:r>
+      <w:r>
+        <w:rPr>
+          <w:rFonts w:ascii="Consolas" w:eastAsia="Times New Roman" w:hAnsi="Consolas" w:cs="Times New Roman"/>
+          <w:color w:val="DCDCAA"/>
+          <w:kern w:val="0"/>
+          <w:sz w:val="21"/>
+          <w:szCs w:val="21"/>
+          <w:lang w:val="bg-BG" w:eastAsia="bg-BG"/>
+          <w14:ligatures w14:val="none"/>
+        </w:rPr>
+        <w:t>setGames</w:t>
+      </w:r>
+      <w:r>
+        <w:rPr>
+          <w:rFonts w:ascii="Consolas" w:eastAsia="Times New Roman" w:hAnsi="Consolas" w:cs="Times New Roman"/>
+          <w:color w:val="CCCCCC"/>
+          <w:kern w:val="0"/>
+          <w:sz w:val="21"/>
+          <w:szCs w:val="21"/>
+          <w:lang w:val="bg-BG" w:eastAsia="bg-BG"/>
+          <w14:ligatures w14:val="none"/>
+        </w:rPr>
+        <w:t>(</w:t>
+      </w:r>
+      <w:r>
+        <w:rPr>
+          <w:rFonts w:ascii="Consolas" w:eastAsia="Times New Roman" w:hAnsi="Consolas" w:cs="Times New Roman"/>
+          <w:color w:val="9CDCFE"/>
+          <w:kern w:val="0"/>
+          <w:sz w:val="21"/>
+          <w:szCs w:val="21"/>
+          <w:lang w:val="bg-BG" w:eastAsia="bg-BG"/>
+          <w14:ligatures w14:val="none"/>
+        </w:rPr>
+        <w:t>result</w:t>
+      </w:r>
+      <w:r>
+        <w:rPr>
+          <w:rFonts w:ascii="Consolas" w:eastAsia="Times New Roman" w:hAnsi="Consolas" w:cs="Times New Roman"/>
+          <w:color w:val="CCCCCC"/>
+          <w:kern w:val="0"/>
+          <w:sz w:val="21"/>
+          <w:szCs w:val="21"/>
+          <w:lang w:val="bg-BG" w:eastAsia="bg-BG"/>
+          <w14:ligatures w14:val="none"/>
+        </w:rPr>
+        <w:t>)</w:t>
+      </w:r>
+    </w:p>
+    <w:p>
+      <w:pPr>
+        <w:shd w:val="clear" w:color="auto" w:fill="1F1F1F"/>
+        <w:spacing w:after="0" w:line="285" w:lineRule="atLeast"/>
+        <w:rPr>
+          <w:rFonts w:ascii="Consolas" w:eastAsia="Times New Roman" w:hAnsi="Consolas" w:cs="Times New Roman"/>
+          <w:color w:val="CCCCCC"/>
+          <w:kern w:val="0"/>
+          <w:sz w:val="21"/>
+          <w:szCs w:val="21"/>
+          <w:lang w:val="bg-BG" w:eastAsia="bg-BG"/>
+          <w14:ligatures w14:val="none"/>
+        </w:rPr>
+      </w:pPr>
+      <w:r>
+        <w:rPr>
+          <w:rFonts w:ascii="Consolas" w:eastAsia="Times New Roman" w:hAnsi="Consolas" w:cs="Times New Roman"/>
+          <w:color w:val="CCCCCC"/>
+          <w:kern w:val="0"/>
+          <w:sz w:val="21"/>
+          <w:szCs w:val="21"/>
+          <w:lang w:val="bg-BG" w:eastAsia="bg-BG"/>
+          <w14:ligatures w14:val="none"/>
+        </w:rPr>
+        <w:t>      })</w:t>
+      </w:r>
+    </w:p>
+    <w:p>
+      <w:pPr>
+        <w:shd w:val="clear" w:color="auto" w:fill="1F1F1F"/>
+        <w:spacing w:after="0" w:line="285" w:lineRule="atLeast"/>
+        <w:rPr>
+          <w:rFonts w:ascii="Consolas" w:eastAsia="Times New Roman" w:hAnsi="Consolas" w:cs="Times New Roman"/>
+          <w:color w:val="CCCCCC"/>
+          <w:kern w:val="0"/>
+          <w:sz w:val="21"/>
+          <w:szCs w:val="21"/>
+          <w:lang w:val="bg-BG" w:eastAsia="bg-BG"/>
+          <w14:ligatures w14:val="none"/>
+        </w:rPr>
+      </w:pPr>
+      <w:r>
+        <w:rPr>
+          <w:rFonts w:ascii="Consolas" w:eastAsia="Times New Roman" w:hAnsi="Consolas" w:cs="Times New Roman"/>
+          <w:color w:val="CCCCCC"/>
+          <w:kern w:val="0"/>
+          <w:sz w:val="21"/>
+          <w:szCs w:val="21"/>
+          <w:lang w:val="bg-BG" w:eastAsia="bg-BG"/>
+          <w14:ligatures w14:val="none"/>
+        </w:rPr>
+        <w:t>    },[])</w:t>
+      </w:r>
+    </w:p>
+    <w:p>
+      <w:pPr>
+        <w:shd w:val="clear" w:color="auto" w:fill="1F1F1F"/>
+        <w:spacing w:after="0" w:line="285" w:lineRule="atLeast"/>
+        <w:rPr>
+          <w:rFonts w:ascii="Consolas" w:eastAsia="Times New Roman" w:hAnsi="Consolas" w:cs="Times New Roman"/>
+          <w:color w:val="CCCCCC"/>
+          <w:kern w:val="0"/>
+          <w:sz w:val="21"/>
+          <w:szCs w:val="21"/>
+          <w:lang w:val="bg-BG" w:eastAsia="bg-BG"/>
+          <w14:ligatures w14:val="none"/>
+        </w:rPr>
+      </w:pPr>
+    </w:p>
+    <w:p>
+      <w:pPr>
+        <w:shd w:val="clear" w:color="auto" w:fill="1F1F1F"/>
+        <w:spacing w:after="0" w:line="285" w:lineRule="atLeast"/>
+        <w:rPr>
+          <w:rFonts w:ascii="Consolas" w:eastAsia="Times New Roman" w:hAnsi="Consolas" w:cs="Times New Roman"/>
+          <w:color w:val="CCCCCC"/>
+          <w:kern w:val="0"/>
+          <w:sz w:val="21"/>
+          <w:szCs w:val="21"/>
+          <w:lang w:val="bg-BG" w:eastAsia="bg-BG"/>
+          <w14:ligatures w14:val="none"/>
+        </w:rPr>
+      </w:pPr>
+      <w:r>
+        <w:rPr>
+          <w:rFonts w:ascii="Consolas" w:eastAsia="Times New Roman" w:hAnsi="Consolas" w:cs="Times New Roman"/>
+          <w:color w:val="CCCCCC"/>
+          <w:kern w:val="0"/>
+          <w:sz w:val="21"/>
+          <w:szCs w:val="21"/>
+          <w:lang w:val="bg-BG" w:eastAsia="bg-BG"/>
+          <w14:ligatures w14:val="none"/>
+        </w:rPr>
+        <w:t xml:space="preserve">    </w:t>
+      </w:r>
+      <w:r>
+        <w:rPr>
+          <w:rFonts w:ascii="Consolas" w:eastAsia="Times New Roman" w:hAnsi="Consolas" w:cs="Times New Roman"/>
+          <w:color w:val="569CD6"/>
+          <w:kern w:val="0"/>
+          <w:sz w:val="21"/>
+          <w:szCs w:val="21"/>
+          <w:lang w:val="bg-BG" w:eastAsia="bg-BG"/>
+          <w14:ligatures w14:val="none"/>
+        </w:rPr>
+        <w:t>const</w:t>
+      </w:r>
+      <w:r>
+        <w:rPr>
+          <w:rFonts w:ascii="Consolas" w:eastAsia="Times New Roman" w:hAnsi="Consolas" w:cs="Times New Roman"/>
+          <w:color w:val="CCCCCC"/>
+          <w:kern w:val="0"/>
+          <w:sz w:val="21"/>
+          <w:szCs w:val="21"/>
+          <w:lang w:val="bg-BG" w:eastAsia="bg-BG"/>
+          <w14:ligatures w14:val="none"/>
+        </w:rPr>
+        <w:t xml:space="preserve"> </w:t>
+      </w:r>
+      <w:r>
+        <w:rPr>
+          <w:rFonts w:ascii="Consolas" w:eastAsia="Times New Roman" w:hAnsi="Consolas" w:cs="Times New Roman"/>
+          <w:color w:val="DCDCAA"/>
+          <w:kern w:val="0"/>
+          <w:sz w:val="21"/>
+          <w:szCs w:val="21"/>
+          <w:lang w:val="bg-BG" w:eastAsia="bg-BG"/>
+          <w14:ligatures w14:val="none"/>
+        </w:rPr>
+        <w:t>delGame</w:t>
+      </w:r>
+      <w:r>
+        <w:rPr>
+          <w:rFonts w:ascii="Consolas" w:eastAsia="Times New Roman" w:hAnsi="Consolas" w:cs="Times New Roman"/>
+          <w:color w:val="CCCCCC"/>
+          <w:kern w:val="0"/>
+          <w:sz w:val="21"/>
+          <w:szCs w:val="21"/>
+          <w:lang w:val="bg-BG" w:eastAsia="bg-BG"/>
+          <w14:ligatures w14:val="none"/>
+        </w:rPr>
+        <w:t xml:space="preserve"> </w:t>
+      </w:r>
+      <w:r>
+        <w:rPr>
+          <w:rFonts w:ascii="Consolas" w:eastAsia="Times New Roman" w:hAnsi="Consolas" w:cs="Times New Roman"/>
+          <w:color w:val="D4D4D4"/>
+          <w:kern w:val="0"/>
+          <w:sz w:val="21"/>
+          <w:szCs w:val="21"/>
+          <w:lang w:val="bg-BG" w:eastAsia="bg-BG"/>
+          <w14:ligatures w14:val="none"/>
+        </w:rPr>
+        <w:t>=</w:t>
+      </w:r>
+      <w:r>
+        <w:rPr>
+          <w:rFonts w:ascii="Consolas" w:eastAsia="Times New Roman" w:hAnsi="Consolas" w:cs="Times New Roman"/>
+          <w:color w:val="CCCCCC"/>
+          <w:kern w:val="0"/>
+          <w:sz w:val="21"/>
+          <w:szCs w:val="21"/>
+          <w:lang w:val="bg-BG" w:eastAsia="bg-BG"/>
+          <w14:ligatures w14:val="none"/>
+        </w:rPr>
+        <w:t xml:space="preserve"> (</w:t>
+      </w:r>
+      <w:r>
+        <w:rPr>
+          <w:rFonts w:ascii="Consolas" w:eastAsia="Times New Roman" w:hAnsi="Consolas" w:cs="Times New Roman"/>
+          <w:color w:val="9CDCFE"/>
+          <w:kern w:val="0"/>
+          <w:sz w:val="21"/>
+          <w:szCs w:val="21"/>
+          <w:lang w:val="bg-BG" w:eastAsia="bg-BG"/>
+          <w14:ligatures w14:val="none"/>
+        </w:rPr>
+        <w:t>id</w:t>
+      </w:r>
+      <w:r>
+        <w:rPr>
+          <w:rFonts w:ascii="Consolas" w:eastAsia="Times New Roman" w:hAnsi="Consolas" w:cs="Times New Roman"/>
+          <w:color w:val="CCCCCC"/>
+          <w:kern w:val="0"/>
+          <w:sz w:val="21"/>
+          <w:szCs w:val="21"/>
+          <w:lang w:val="bg-BG" w:eastAsia="bg-BG"/>
+          <w14:ligatures w14:val="none"/>
+        </w:rPr>
+        <w:t xml:space="preserve">) </w:t>
+      </w:r>
+      <w:r>
+        <w:rPr>
+          <w:rFonts w:ascii="Consolas" w:eastAsia="Times New Roman" w:hAnsi="Consolas" w:cs="Times New Roman"/>
+          <w:color w:val="569CD6"/>
+          <w:kern w:val="0"/>
+          <w:sz w:val="21"/>
+          <w:szCs w:val="21"/>
+          <w:lang w:val="bg-BG" w:eastAsia="bg-BG"/>
+          <w14:ligatures w14:val="none"/>
+        </w:rPr>
+        <w:t>=&gt;</w:t>
+      </w:r>
+      <w:r>
+        <w:rPr>
+          <w:rFonts w:ascii="Consolas" w:eastAsia="Times New Roman" w:hAnsi="Consolas" w:cs="Times New Roman"/>
+          <w:color w:val="CCCCCC"/>
+          <w:kern w:val="0"/>
+          <w:sz w:val="21"/>
+          <w:szCs w:val="21"/>
+          <w:lang w:val="bg-BG" w:eastAsia="bg-BG"/>
+          <w14:ligatures w14:val="none"/>
+        </w:rPr>
+        <w:t xml:space="preserve"> { </w:t>
+      </w:r>
+    </w:p>
+    <w:p>
+      <w:pPr>
+        <w:shd w:val="clear" w:color="auto" w:fill="1F1F1F"/>
+        <w:spacing w:after="0" w:line="285" w:lineRule="atLeast"/>
+        <w:rPr>
+          <w:rFonts w:ascii="Consolas" w:eastAsia="Times New Roman" w:hAnsi="Consolas" w:cs="Times New Roman"/>
+          <w:color w:val="CCCCCC"/>
+          <w:kern w:val="0"/>
+          <w:sz w:val="21"/>
+          <w:szCs w:val="21"/>
+          <w:lang w:val="bg-BG" w:eastAsia="bg-BG"/>
+          <w14:ligatures w14:val="none"/>
+        </w:rPr>
+      </w:pPr>
+      <w:r>
+        <w:rPr>
+          <w:rFonts w:ascii="Consolas" w:eastAsia="Times New Roman" w:hAnsi="Consolas" w:cs="Times New Roman"/>
+          <w:color w:val="CCCCCC"/>
+          <w:kern w:val="0"/>
+          <w:sz w:val="21"/>
+          <w:szCs w:val="21"/>
+          <w:lang w:val="bg-BG" w:eastAsia="bg-BG"/>
+          <w14:ligatures w14:val="none"/>
+        </w:rPr>
+        <w:t xml:space="preserve">      </w:t>
+      </w:r>
+      <w:r>
+        <w:rPr>
+          <w:rFonts w:ascii="Consolas" w:eastAsia="Times New Roman" w:hAnsi="Consolas" w:cs="Times New Roman"/>
+          <w:color w:val="DCDCAA"/>
+          <w:kern w:val="0"/>
+          <w:sz w:val="21"/>
+          <w:szCs w:val="21"/>
+          <w:lang w:val="bg-BG" w:eastAsia="bg-BG"/>
+          <w14:ligatures w14:val="none"/>
+        </w:rPr>
+        <w:t>setGames</w:t>
+      </w:r>
+      <w:r>
+        <w:rPr>
+          <w:rFonts w:ascii="Consolas" w:eastAsia="Times New Roman" w:hAnsi="Consolas" w:cs="Times New Roman"/>
+          <w:color w:val="CCCCCC"/>
+          <w:kern w:val="0"/>
+          <w:sz w:val="21"/>
+          <w:szCs w:val="21"/>
+          <w:lang w:val="bg-BG" w:eastAsia="bg-BG"/>
+          <w14:ligatures w14:val="none"/>
+        </w:rPr>
+        <w:t>(</w:t>
+      </w:r>
+      <w:r>
+        <w:rPr>
+          <w:rFonts w:ascii="Consolas" w:eastAsia="Times New Roman" w:hAnsi="Consolas" w:cs="Times New Roman"/>
+          <w:color w:val="9CDCFE"/>
+          <w:kern w:val="0"/>
+          <w:sz w:val="21"/>
+          <w:szCs w:val="21"/>
+          <w:lang w:val="bg-BG" w:eastAsia="bg-BG"/>
+          <w14:ligatures w14:val="none"/>
+        </w:rPr>
+        <w:t>state</w:t>
+      </w:r>
+      <w:r>
+        <w:rPr>
+          <w:rFonts w:ascii="Consolas" w:eastAsia="Times New Roman" w:hAnsi="Consolas" w:cs="Times New Roman"/>
+          <w:color w:val="CCCCCC"/>
+          <w:kern w:val="0"/>
+          <w:sz w:val="21"/>
+          <w:szCs w:val="21"/>
+          <w:lang w:val="bg-BG" w:eastAsia="bg-BG"/>
+          <w14:ligatures w14:val="none"/>
+        </w:rPr>
+        <w:t xml:space="preserve"> </w:t>
+      </w:r>
+      <w:r>
+        <w:rPr>
+          <w:rFonts w:ascii="Consolas" w:eastAsia="Times New Roman" w:hAnsi="Consolas" w:cs="Times New Roman"/>
+          <w:color w:val="569CD6"/>
+          <w:kern w:val="0"/>
+          <w:sz w:val="21"/>
+          <w:szCs w:val="21"/>
+          <w:lang w:val="bg-BG" w:eastAsia="bg-BG"/>
+          <w14:ligatures w14:val="none"/>
+        </w:rPr>
+        <w:t>=&gt;</w:t>
+      </w:r>
+      <w:r>
+        <w:rPr>
+          <w:rFonts w:ascii="Consolas" w:eastAsia="Times New Roman" w:hAnsi="Consolas" w:cs="Times New Roman"/>
+          <w:color w:val="CCCCCC"/>
+          <w:kern w:val="0"/>
+          <w:sz w:val="21"/>
+          <w:szCs w:val="21"/>
+          <w:lang w:val="bg-BG" w:eastAsia="bg-BG"/>
+          <w14:ligatures w14:val="none"/>
+        </w:rPr>
+        <w:t xml:space="preserve"> (</w:t>
+      </w:r>
+      <w:r>
+        <w:rPr>
+          <w:rFonts w:ascii="Consolas" w:eastAsia="Times New Roman" w:hAnsi="Consolas" w:cs="Times New Roman"/>
+          <w:color w:val="9CDCFE"/>
+          <w:kern w:val="0"/>
+          <w:sz w:val="21"/>
+          <w:szCs w:val="21"/>
+          <w:lang w:val="bg-BG" w:eastAsia="bg-BG"/>
+          <w14:ligatures w14:val="none"/>
+        </w:rPr>
+        <w:t>state</w:t>
+      </w:r>
+      <w:r>
+        <w:rPr>
+          <w:rFonts w:ascii="Consolas" w:eastAsia="Times New Roman" w:hAnsi="Consolas" w:cs="Times New Roman"/>
+          <w:color w:val="CCCCCC"/>
+          <w:kern w:val="0"/>
+          <w:sz w:val="21"/>
+          <w:szCs w:val="21"/>
+          <w:lang w:val="bg-BG" w:eastAsia="bg-BG"/>
+          <w14:ligatures w14:val="none"/>
+        </w:rPr>
+        <w:t>.</w:t>
+      </w:r>
+      <w:r>
+        <w:rPr>
+          <w:rFonts w:ascii="Consolas" w:eastAsia="Times New Roman" w:hAnsi="Consolas" w:cs="Times New Roman"/>
+          <w:color w:val="DCDCAA"/>
+          <w:kern w:val="0"/>
+          <w:sz w:val="21"/>
+          <w:szCs w:val="21"/>
+          <w:lang w:val="bg-BG" w:eastAsia="bg-BG"/>
+          <w14:ligatures w14:val="none"/>
+        </w:rPr>
+        <w:t>filter</w:t>
+      </w:r>
+      <w:r>
+        <w:rPr>
+          <w:rFonts w:ascii="Consolas" w:eastAsia="Times New Roman" w:hAnsi="Consolas" w:cs="Times New Roman"/>
+          <w:color w:val="CCCCCC"/>
+          <w:kern w:val="0"/>
+          <w:sz w:val="21"/>
+          <w:szCs w:val="21"/>
+          <w:lang w:val="bg-BG" w:eastAsia="bg-BG"/>
+          <w14:ligatures w14:val="none"/>
+        </w:rPr>
+        <w:t>(</w:t>
+      </w:r>
+      <w:r>
+        <w:rPr>
+          <w:rFonts w:ascii="Consolas" w:eastAsia="Times New Roman" w:hAnsi="Consolas" w:cs="Times New Roman"/>
+          <w:color w:val="9CDCFE"/>
+          <w:kern w:val="0"/>
+          <w:sz w:val="21"/>
+          <w:szCs w:val="21"/>
+          <w:lang w:val="bg-BG" w:eastAsia="bg-BG"/>
+          <w14:ligatures w14:val="none"/>
+        </w:rPr>
+        <w:t>obj</w:t>
+      </w:r>
+      <w:r>
+        <w:rPr>
+          <w:rFonts w:ascii="Consolas" w:eastAsia="Times New Roman" w:hAnsi="Consolas" w:cs="Times New Roman"/>
+          <w:color w:val="CCCCCC"/>
+          <w:kern w:val="0"/>
+          <w:sz w:val="21"/>
+          <w:szCs w:val="21"/>
+          <w:lang w:val="bg-BG" w:eastAsia="bg-BG"/>
+          <w14:ligatures w14:val="none"/>
+        </w:rPr>
+        <w:t xml:space="preserve"> </w:t>
+      </w:r>
+      <w:r>
+        <w:rPr>
+          <w:rFonts w:ascii="Consolas" w:eastAsia="Times New Roman" w:hAnsi="Consolas" w:cs="Times New Roman"/>
+          <w:color w:val="569CD6"/>
+          <w:kern w:val="0"/>
+          <w:sz w:val="21"/>
+          <w:szCs w:val="21"/>
+          <w:lang w:val="bg-BG" w:eastAsia="bg-BG"/>
+          <w14:ligatures w14:val="none"/>
+        </w:rPr>
+        <w:t>=&gt;</w:t>
+      </w:r>
+      <w:r>
+        <w:rPr>
+          <w:rFonts w:ascii="Consolas" w:eastAsia="Times New Roman" w:hAnsi="Consolas" w:cs="Times New Roman"/>
+          <w:color w:val="CCCCCC"/>
+          <w:kern w:val="0"/>
+          <w:sz w:val="21"/>
+          <w:szCs w:val="21"/>
+          <w:lang w:val="bg-BG" w:eastAsia="bg-BG"/>
+          <w14:ligatures w14:val="none"/>
+        </w:rPr>
+        <w:t xml:space="preserve"> </w:t>
+      </w:r>
+      <w:r>
+        <w:rPr>
+          <w:rFonts w:ascii="Consolas" w:eastAsia="Times New Roman" w:hAnsi="Consolas" w:cs="Times New Roman"/>
+          <w:color w:val="9CDCFE"/>
+          <w:kern w:val="0"/>
+          <w:sz w:val="21"/>
+          <w:szCs w:val="21"/>
+          <w:lang w:val="bg-BG" w:eastAsia="bg-BG"/>
+          <w14:ligatures w14:val="none"/>
+        </w:rPr>
+        <w:t>obj</w:t>
+      </w:r>
+      <w:r>
+        <w:rPr>
+          <w:rFonts w:ascii="Consolas" w:eastAsia="Times New Roman" w:hAnsi="Consolas" w:cs="Times New Roman"/>
+          <w:color w:val="CCCCCC"/>
+          <w:kern w:val="0"/>
+          <w:sz w:val="21"/>
+          <w:szCs w:val="21"/>
+          <w:lang w:val="bg-BG" w:eastAsia="bg-BG"/>
+          <w14:ligatures w14:val="none"/>
+        </w:rPr>
+        <w:t>.</w:t>
+      </w:r>
+      <w:r>
+        <w:rPr>
+          <w:rFonts w:ascii="Consolas" w:eastAsia="Times New Roman" w:hAnsi="Consolas" w:cs="Times New Roman"/>
+          <w:color w:val="9CDCFE"/>
+          <w:kern w:val="0"/>
+          <w:sz w:val="21"/>
+          <w:szCs w:val="21"/>
+          <w:lang w:val="bg-BG" w:eastAsia="bg-BG"/>
+          <w14:ligatures w14:val="none"/>
+        </w:rPr>
+        <w:t>id</w:t>
+      </w:r>
+      <w:r>
+        <w:rPr>
+          <w:rFonts w:ascii="Consolas" w:eastAsia="Times New Roman" w:hAnsi="Consolas" w:cs="Times New Roman"/>
+          <w:color w:val="CCCCCC"/>
+          <w:kern w:val="0"/>
+          <w:sz w:val="21"/>
+          <w:szCs w:val="21"/>
+          <w:lang w:val="bg-BG" w:eastAsia="bg-BG"/>
+          <w14:ligatures w14:val="none"/>
+        </w:rPr>
+        <w:t xml:space="preserve"> </w:t>
+      </w:r>
+      <w:r>
+        <w:rPr>
+          <w:rFonts w:ascii="Consolas" w:eastAsia="Times New Roman" w:hAnsi="Consolas" w:cs="Times New Roman"/>
+          <w:color w:val="D4D4D4"/>
+          <w:kern w:val="0"/>
+          <w:sz w:val="21"/>
+          <w:szCs w:val="21"/>
+          <w:lang w:val="bg-BG" w:eastAsia="bg-BG"/>
+          <w14:ligatures w14:val="none"/>
+        </w:rPr>
+        <w:t>!==</w:t>
+      </w:r>
+      <w:r>
+        <w:rPr>
+          <w:rFonts w:ascii="Consolas" w:eastAsia="Times New Roman" w:hAnsi="Consolas" w:cs="Times New Roman"/>
+          <w:color w:val="CCCCCC"/>
+          <w:kern w:val="0"/>
+          <w:sz w:val="21"/>
+          <w:szCs w:val="21"/>
+          <w:lang w:val="bg-BG" w:eastAsia="bg-BG"/>
+          <w14:ligatures w14:val="none"/>
+        </w:rPr>
+        <w:t xml:space="preserve"> </w:t>
+      </w:r>
+      <w:r>
+        <w:rPr>
+          <w:rFonts w:ascii="Consolas" w:eastAsia="Times New Roman" w:hAnsi="Consolas" w:cs="Times New Roman"/>
+          <w:color w:val="DCDCAA"/>
+          <w:kern w:val="0"/>
+          <w:sz w:val="21"/>
+          <w:szCs w:val="21"/>
+          <w:lang w:val="bg-BG" w:eastAsia="bg-BG"/>
+          <w14:ligatures w14:val="none"/>
+        </w:rPr>
+        <w:t>parseInt</w:t>
+      </w:r>
+      <w:r>
+        <w:rPr>
+          <w:rFonts w:ascii="Consolas" w:eastAsia="Times New Roman" w:hAnsi="Consolas" w:cs="Times New Roman"/>
+          <w:color w:val="CCCCCC"/>
+          <w:kern w:val="0"/>
+          <w:sz w:val="21"/>
+          <w:szCs w:val="21"/>
+          <w:lang w:val="bg-BG" w:eastAsia="bg-BG"/>
+          <w14:ligatures w14:val="none"/>
+        </w:rPr>
+        <w:t>(</w:t>
+      </w:r>
+      <w:r>
+        <w:rPr>
+          <w:rFonts w:ascii="Consolas" w:eastAsia="Times New Roman" w:hAnsi="Consolas" w:cs="Times New Roman"/>
+          <w:color w:val="9CDCFE"/>
+          <w:kern w:val="0"/>
+          <w:sz w:val="21"/>
+          <w:szCs w:val="21"/>
+          <w:lang w:val="bg-BG" w:eastAsia="bg-BG"/>
+          <w14:ligatures w14:val="none"/>
+        </w:rPr>
+        <w:t>id</w:t>
+      </w:r>
+      <w:r>
+        <w:rPr>
+          <w:rFonts w:ascii="Consolas" w:eastAsia="Times New Roman" w:hAnsi="Consolas" w:cs="Times New Roman"/>
+          <w:color w:val="CCCCCC"/>
+          <w:kern w:val="0"/>
+          <w:sz w:val="21"/>
+          <w:szCs w:val="21"/>
+          <w:lang w:val="bg-BG" w:eastAsia="bg-BG"/>
+          <w14:ligatures w14:val="none"/>
+        </w:rPr>
+        <w:t>))))</w:t>
+      </w:r>
+    </w:p>
+    <w:p>
+      <w:pPr>
+        <w:shd w:val="clear" w:color="auto" w:fill="1F1F1F"/>
+        <w:spacing w:after="0" w:line="285" w:lineRule="atLeast"/>
+        <w:rPr>
+          <w:rFonts w:ascii="Consolas" w:eastAsia="Times New Roman" w:hAnsi="Consolas" w:cs="Times New Roman"/>
+          <w:color w:val="CCCCCC"/>
+          <w:kern w:val="0"/>
+          <w:sz w:val="21"/>
+          <w:szCs w:val="21"/>
+          <w:lang w:val="bg-BG" w:eastAsia="bg-BG"/>
+          <w14:ligatures w14:val="none"/>
+        </w:rPr>
+      </w:pPr>
+      <w:r>
+        <w:rPr>
+          <w:rFonts w:ascii="Consolas" w:eastAsia="Times New Roman" w:hAnsi="Consolas" w:cs="Times New Roman"/>
+          <w:color w:val="CCCCCC"/>
+          <w:kern w:val="0"/>
+          <w:sz w:val="21"/>
+          <w:szCs w:val="21"/>
+          <w:lang w:val="bg-BG" w:eastAsia="bg-BG"/>
+          <w14:ligatures w14:val="none"/>
+        </w:rPr>
+        <w:t>    }</w:t>
+      </w:r>
+    </w:p>
+    <w:p>
+      <w:pPr>
+        <w:jc w:val="center"/>
+        <w:rPr>
+          <w:color w:val="C45911" w:themeColor="accent2" w:themeShade="BF"/>
+          <w:sz w:val="32"/>
+          <w:szCs w:val="32"/>
+        </w:rPr>
+      </w:pPr>
+    </w:p>
+    <w:p>
+      <w:pPr>
+        <w:rPr>
+          <w:color w:val="C45911" w:themeColor="accent2" w:themeShade="BF"/>
+          <w:sz w:val="32"/>
+          <w:szCs w:val="32"/>
+        </w:rPr>
+      </w:pPr>
+      <w:r>
+        <w:rPr>
+          <w:color w:val="C45911" w:themeColor="accent2" w:themeShade="BF"/>
+          <w:sz w:val="32"/>
+          <w:szCs w:val="32"/>
+        </w:rPr>
+        <w:t>18. start with CreatePage</w:t>
+      </w:r>
+    </w:p>
+    <w:p>
+      <w:pPr>
+        <w:rPr>
+          <w:color w:val="C45911" w:themeColor="accent2" w:themeShade="BF"/>
+          <w:sz w:val="24"/>
+          <w:szCs w:val="24"/>
+        </w:rPr>
+      </w:pPr>
+      <w:r>
+        <w:rPr>
+          <w:color w:val="C45911" w:themeColor="accent2" w:themeShade="BF"/>
+          <w:sz w:val="24"/>
+          <w:szCs w:val="24"/>
+        </w:rPr>
+        <w:t>18.1 set onSubmit in form</w:t>
+      </w:r>
+    </w:p>
+    <w:p>
+      <w:pPr>
+        <w:shd w:val="clear" w:color="auto" w:fill="1F1F1F"/>
+        <w:spacing w:after="0" w:line="285" w:lineRule="atLeast"/>
+        <w:rPr>
+          <w:rFonts w:ascii="Consolas" w:eastAsia="Times New Roman" w:hAnsi="Consolas" w:cs="Times New Roman"/>
+          <w:color w:val="CCCCCC"/>
+          <w:kern w:val="0"/>
+          <w:sz w:val="21"/>
+          <w:szCs w:val="21"/>
+          <w:lang w:val="bg-BG" w:eastAsia="bg-BG"/>
+          <w14:ligatures w14:val="none"/>
+        </w:rPr>
+      </w:pPr>
+      <w:r>
+        <w:rPr>
+          <w:rFonts w:ascii="Consolas" w:eastAsia="Times New Roman" w:hAnsi="Consolas" w:cs="Times New Roman"/>
+          <w:color w:val="CCCCCC"/>
+          <w:kern w:val="0"/>
+          <w:sz w:val="21"/>
+          <w:szCs w:val="21"/>
+          <w:lang w:val="bg-BG" w:eastAsia="bg-BG"/>
+          <w14:ligatures w14:val="none"/>
+        </w:rPr>
+        <w:t> </w:t>
+      </w:r>
+      <w:r>
+        <w:rPr>
+          <w:rFonts w:ascii="Consolas" w:eastAsia="Times New Roman" w:hAnsi="Consolas" w:cs="Times New Roman"/>
+          <w:color w:val="808080"/>
+          <w:kern w:val="0"/>
+          <w:sz w:val="21"/>
+          <w:szCs w:val="21"/>
+          <w:lang w:val="bg-BG" w:eastAsia="bg-BG"/>
+          <w14:ligatures w14:val="none"/>
+        </w:rPr>
+        <w:t>&lt;</w:t>
+      </w:r>
+      <w:r>
+        <w:rPr>
+          <w:rFonts w:ascii="Consolas" w:eastAsia="Times New Roman" w:hAnsi="Consolas" w:cs="Times New Roman"/>
+          <w:color w:val="569CD6"/>
+          <w:kern w:val="0"/>
+          <w:sz w:val="21"/>
+          <w:szCs w:val="21"/>
+          <w:lang w:val="bg-BG" w:eastAsia="bg-BG"/>
+          <w14:ligatures w14:val="none"/>
+        </w:rPr>
+        <w:t>section</w:t>
+      </w:r>
+      <w:r>
+        <w:rPr>
+          <w:rFonts w:ascii="Consolas" w:eastAsia="Times New Roman" w:hAnsi="Consolas" w:cs="Times New Roman"/>
+          <w:color w:val="CCCCCC"/>
+          <w:kern w:val="0"/>
+          <w:sz w:val="21"/>
+          <w:szCs w:val="21"/>
+          <w:lang w:val="bg-BG" w:eastAsia="bg-BG"/>
+          <w14:ligatures w14:val="none"/>
+        </w:rPr>
+        <w:t xml:space="preserve"> </w:t>
+      </w:r>
+      <w:r>
+        <w:rPr>
+          <w:rFonts w:ascii="Consolas" w:eastAsia="Times New Roman" w:hAnsi="Consolas" w:cs="Times New Roman"/>
+          <w:color w:val="9CDCFE"/>
+          <w:kern w:val="0"/>
+          <w:sz w:val="21"/>
+          <w:szCs w:val="21"/>
+          <w:lang w:val="bg-BG" w:eastAsia="bg-BG"/>
+          <w14:ligatures w14:val="none"/>
+        </w:rPr>
+        <w:t>id</w:t>
+      </w:r>
+      <w:r>
+        <w:rPr>
+          <w:rFonts w:ascii="Consolas" w:eastAsia="Times New Roman" w:hAnsi="Consolas" w:cs="Times New Roman"/>
+          <w:color w:val="D4D4D4"/>
+          <w:kern w:val="0"/>
+          <w:sz w:val="21"/>
+          <w:szCs w:val="21"/>
+          <w:lang w:val="bg-BG" w:eastAsia="bg-BG"/>
+          <w14:ligatures w14:val="none"/>
+        </w:rPr>
+        <w:t>=</w:t>
+      </w:r>
+      <w:r>
+        <w:rPr>
+          <w:rFonts w:ascii="Consolas" w:eastAsia="Times New Roman" w:hAnsi="Consolas" w:cs="Times New Roman"/>
+          <w:color w:val="CE9178"/>
+          <w:kern w:val="0"/>
+          <w:sz w:val="21"/>
+          <w:szCs w:val="21"/>
+          <w:lang w:val="bg-BG" w:eastAsia="bg-BG"/>
+          <w14:ligatures w14:val="none"/>
+        </w:rPr>
+        <w:t>"create-page"</w:t>
+      </w:r>
+      <w:r>
+        <w:rPr>
+          <w:rFonts w:ascii="Consolas" w:eastAsia="Times New Roman" w:hAnsi="Consolas" w:cs="Times New Roman"/>
+          <w:color w:val="CCCCCC"/>
+          <w:kern w:val="0"/>
+          <w:sz w:val="21"/>
+          <w:szCs w:val="21"/>
+          <w:lang w:val="bg-BG" w:eastAsia="bg-BG"/>
+          <w14:ligatures w14:val="none"/>
+        </w:rPr>
+        <w:t xml:space="preserve"> </w:t>
+      </w:r>
+      <w:r>
+        <w:rPr>
+          <w:rFonts w:ascii="Consolas" w:eastAsia="Times New Roman" w:hAnsi="Consolas" w:cs="Times New Roman"/>
+          <w:color w:val="9CDCFE"/>
+          <w:kern w:val="0"/>
+          <w:sz w:val="21"/>
+          <w:szCs w:val="21"/>
+          <w:lang w:val="bg-BG" w:eastAsia="bg-BG"/>
+          <w14:ligatures w14:val="none"/>
+        </w:rPr>
+        <w:t>className</w:t>
+      </w:r>
+      <w:r>
+        <w:rPr>
+          <w:rFonts w:ascii="Consolas" w:eastAsia="Times New Roman" w:hAnsi="Consolas" w:cs="Times New Roman"/>
+          <w:color w:val="D4D4D4"/>
+          <w:kern w:val="0"/>
+          <w:sz w:val="21"/>
+          <w:szCs w:val="21"/>
+          <w:lang w:val="bg-BG" w:eastAsia="bg-BG"/>
+          <w14:ligatures w14:val="none"/>
+        </w:rPr>
+        <w:t>=</w:t>
+      </w:r>
+      <w:r>
+        <w:rPr>
+          <w:rFonts w:ascii="Consolas" w:eastAsia="Times New Roman" w:hAnsi="Consolas" w:cs="Times New Roman"/>
+          <w:color w:val="CE9178"/>
+          <w:kern w:val="0"/>
+          <w:sz w:val="21"/>
+          <w:szCs w:val="21"/>
+          <w:lang w:val="bg-BG" w:eastAsia="bg-BG"/>
+          <w14:ligatures w14:val="none"/>
+        </w:rPr>
+        <w:t>"auth"</w:t>
+      </w:r>
+      <w:r>
+        <w:rPr>
+          <w:rFonts w:ascii="Consolas" w:eastAsia="Times New Roman" w:hAnsi="Consolas" w:cs="Times New Roman"/>
+          <w:color w:val="808080"/>
+          <w:kern w:val="0"/>
+          <w:sz w:val="21"/>
+          <w:szCs w:val="21"/>
+          <w:lang w:val="bg-BG" w:eastAsia="bg-BG"/>
+          <w14:ligatures w14:val="none"/>
+        </w:rPr>
+        <w:t>&gt;</w:t>
+      </w:r>
+    </w:p>
+    <w:p>
+      <w:pPr>
+        <w:shd w:val="clear" w:color="auto" w:fill="1F1F1F"/>
+        <w:spacing w:after="0" w:line="285" w:lineRule="atLeast"/>
+        <w:rPr>
+          <w:rFonts w:ascii="Consolas" w:eastAsia="Times New Roman" w:hAnsi="Consolas" w:cs="Times New Roman"/>
+          <w:color w:val="CCCCCC"/>
+          <w:kern w:val="0"/>
+          <w:sz w:val="21"/>
+          <w:szCs w:val="21"/>
+          <w:lang w:val="bg-BG" w:eastAsia="bg-BG"/>
+          <w14:ligatures w14:val="none"/>
+        </w:rPr>
+      </w:pPr>
+      <w:r>
+        <w:rPr>
+          <w:rFonts w:ascii="Consolas" w:eastAsia="Times New Roman" w:hAnsi="Consolas" w:cs="Times New Roman"/>
+          <w:color w:val="CCCCCC"/>
+          <w:kern w:val="0"/>
+          <w:sz w:val="21"/>
+          <w:szCs w:val="21"/>
+          <w:lang w:val="bg-BG" w:eastAsia="bg-BG"/>
+          <w14:ligatures w14:val="none"/>
+        </w:rPr>
+        <w:t xml:space="preserve">            </w:t>
+      </w:r>
+      <w:r>
+        <w:rPr>
+          <w:rFonts w:ascii="Consolas" w:eastAsia="Times New Roman" w:hAnsi="Consolas" w:cs="Times New Roman"/>
+          <w:color w:val="808080"/>
+          <w:kern w:val="0"/>
+          <w:sz w:val="21"/>
+          <w:szCs w:val="21"/>
+          <w:lang w:val="bg-BG" w:eastAsia="bg-BG"/>
+          <w14:ligatures w14:val="none"/>
+        </w:rPr>
+        <w:t>&lt;</w:t>
+      </w:r>
+      <w:r>
+        <w:rPr>
+          <w:rFonts w:ascii="Consolas" w:eastAsia="Times New Roman" w:hAnsi="Consolas" w:cs="Times New Roman"/>
+          <w:color w:val="569CD6"/>
+          <w:kern w:val="0"/>
+          <w:sz w:val="21"/>
+          <w:szCs w:val="21"/>
+          <w:lang w:val="bg-BG" w:eastAsia="bg-BG"/>
+          <w14:ligatures w14:val="none"/>
+        </w:rPr>
+        <w:t>form</w:t>
+      </w:r>
+      <w:r>
+        <w:rPr>
+          <w:rFonts w:ascii="Consolas" w:eastAsia="Times New Roman" w:hAnsi="Consolas" w:cs="Times New Roman"/>
+          <w:color w:val="CCCCCC"/>
+          <w:kern w:val="0"/>
+          <w:sz w:val="21"/>
+          <w:szCs w:val="21"/>
+          <w:lang w:val="bg-BG" w:eastAsia="bg-BG"/>
+          <w14:ligatures w14:val="none"/>
+        </w:rPr>
+        <w:t xml:space="preserve"> </w:t>
+      </w:r>
+      <w:r>
+        <w:rPr>
+          <w:rFonts w:ascii="Consolas" w:eastAsia="Times New Roman" w:hAnsi="Consolas" w:cs="Times New Roman"/>
+          <w:color w:val="9CDCFE"/>
+          <w:kern w:val="0"/>
+          <w:sz w:val="21"/>
+          <w:szCs w:val="21"/>
+          <w:lang w:val="bg-BG" w:eastAsia="bg-BG"/>
+          <w14:ligatures w14:val="none"/>
+        </w:rPr>
+        <w:t>id</w:t>
+      </w:r>
+      <w:r>
+        <w:rPr>
+          <w:rFonts w:ascii="Consolas" w:eastAsia="Times New Roman" w:hAnsi="Consolas" w:cs="Times New Roman"/>
+          <w:color w:val="D4D4D4"/>
+          <w:kern w:val="0"/>
+          <w:sz w:val="21"/>
+          <w:szCs w:val="21"/>
+          <w:lang w:val="bg-BG" w:eastAsia="bg-BG"/>
+          <w14:ligatures w14:val="none"/>
+        </w:rPr>
+        <w:t>=</w:t>
+      </w:r>
+      <w:r>
+        <w:rPr>
+          <w:rFonts w:ascii="Consolas" w:eastAsia="Times New Roman" w:hAnsi="Consolas" w:cs="Times New Roman"/>
+          <w:color w:val="CE9178"/>
+          <w:kern w:val="0"/>
+          <w:sz w:val="21"/>
+          <w:szCs w:val="21"/>
+          <w:lang w:val="bg-BG" w:eastAsia="bg-BG"/>
+          <w14:ligatures w14:val="none"/>
+        </w:rPr>
+        <w:t>"create"</w:t>
+      </w:r>
+      <w:r>
+        <w:rPr>
+          <w:rFonts w:ascii="Consolas" w:eastAsia="Times New Roman" w:hAnsi="Consolas" w:cs="Times New Roman"/>
+          <w:color w:val="CCCCCC"/>
+          <w:kern w:val="0"/>
+          <w:sz w:val="21"/>
+          <w:szCs w:val="21"/>
+          <w:lang w:val="bg-BG" w:eastAsia="bg-BG"/>
+          <w14:ligatures w14:val="none"/>
+        </w:rPr>
+        <w:t xml:space="preserve"> </w:t>
+      </w:r>
+      <w:r>
+        <w:rPr>
+          <w:rFonts w:ascii="Consolas" w:eastAsia="Times New Roman" w:hAnsi="Consolas" w:cs="Times New Roman"/>
+          <w:color w:val="9CDCFE"/>
+          <w:kern w:val="0"/>
+          <w:sz w:val="21"/>
+          <w:szCs w:val="21"/>
+          <w:lang w:val="bg-BG" w:eastAsia="bg-BG"/>
+          <w14:ligatures w14:val="none"/>
+        </w:rPr>
+        <w:t>onSubmit</w:t>
+      </w:r>
+      <w:r>
+        <w:rPr>
+          <w:rFonts w:ascii="Consolas" w:eastAsia="Times New Roman" w:hAnsi="Consolas" w:cs="Times New Roman"/>
+          <w:color w:val="D4D4D4"/>
+          <w:kern w:val="0"/>
+          <w:sz w:val="21"/>
+          <w:szCs w:val="21"/>
+          <w:lang w:val="bg-BG" w:eastAsia="bg-BG"/>
+          <w14:ligatures w14:val="none"/>
+        </w:rPr>
+        <w:t>=</w:t>
+      </w:r>
+      <w:r>
+        <w:rPr>
+          <w:rFonts w:ascii="Consolas" w:eastAsia="Times New Roman" w:hAnsi="Consolas" w:cs="Times New Roman"/>
+          <w:color w:val="569CD6"/>
+          <w:kern w:val="0"/>
+          <w:sz w:val="21"/>
+          <w:szCs w:val="21"/>
+          <w:lang w:val="bg-BG" w:eastAsia="bg-BG"/>
+          <w14:ligatures w14:val="none"/>
+        </w:rPr>
+        <w:t>{</w:t>
+      </w:r>
+      <w:r>
+        <w:rPr>
+          <w:rFonts w:ascii="Consolas" w:eastAsia="Times New Roman" w:hAnsi="Consolas" w:cs="Times New Roman"/>
+          <w:color w:val="DCDCAA"/>
+          <w:kern w:val="0"/>
+          <w:sz w:val="21"/>
+          <w:szCs w:val="21"/>
+          <w:lang w:val="bg-BG" w:eastAsia="bg-BG"/>
+          <w14:ligatures w14:val="none"/>
+        </w:rPr>
+        <w:t>onSubmit</w:t>
+      </w:r>
+      <w:r>
+        <w:rPr>
+          <w:rFonts w:ascii="Consolas" w:eastAsia="Times New Roman" w:hAnsi="Consolas" w:cs="Times New Roman"/>
+          <w:color w:val="569CD6"/>
+          <w:kern w:val="0"/>
+          <w:sz w:val="21"/>
+          <w:szCs w:val="21"/>
+          <w:lang w:val="bg-BG" w:eastAsia="bg-BG"/>
+          <w14:ligatures w14:val="none"/>
+        </w:rPr>
+        <w:t>}</w:t>
+      </w:r>
+      <w:r>
+        <w:rPr>
+          <w:rFonts w:ascii="Consolas" w:eastAsia="Times New Roman" w:hAnsi="Consolas" w:cs="Times New Roman"/>
+          <w:color w:val="808080"/>
+          <w:kern w:val="0"/>
+          <w:sz w:val="21"/>
+          <w:szCs w:val="21"/>
+          <w:lang w:val="bg-BG" w:eastAsia="bg-BG"/>
+          <w14:ligatures w14:val="none"/>
+        </w:rPr>
+        <w:t>&gt;</w:t>
+      </w:r>
+    </w:p>
+    <w:p>
+      <w:pPr>
+        <w:shd w:val="clear" w:color="auto" w:fill="1F1F1F"/>
+        <w:spacing w:after="0" w:line="285" w:lineRule="atLeast"/>
+        <w:rPr>
+          <w:rFonts w:ascii="Consolas" w:eastAsia="Times New Roman" w:hAnsi="Consolas" w:cs="Times New Roman"/>
+          <w:color w:val="CCCCCC"/>
+          <w:kern w:val="0"/>
+          <w:sz w:val="21"/>
+          <w:szCs w:val="21"/>
+          <w:lang w:val="bg-BG" w:eastAsia="bg-BG"/>
+          <w14:ligatures w14:val="none"/>
+        </w:rPr>
+      </w:pPr>
+      <w:r>
+        <w:rPr>
+          <w:rFonts w:ascii="Consolas" w:eastAsia="Times New Roman" w:hAnsi="Consolas" w:cs="Times New Roman"/>
+          <w:color w:val="CCCCCC"/>
+          <w:kern w:val="0"/>
+          <w:sz w:val="21"/>
+          <w:szCs w:val="21"/>
+          <w:lang w:val="bg-BG" w:eastAsia="bg-BG"/>
+          <w14:ligatures w14:val="none"/>
+        </w:rPr>
+        <w:t xml:space="preserve">                </w:t>
+      </w:r>
+      <w:r>
+        <w:rPr>
+          <w:rFonts w:ascii="Consolas" w:eastAsia="Times New Roman" w:hAnsi="Consolas" w:cs="Times New Roman"/>
+          <w:color w:val="808080"/>
+          <w:kern w:val="0"/>
+          <w:sz w:val="21"/>
+          <w:szCs w:val="21"/>
+          <w:lang w:val="bg-BG" w:eastAsia="bg-BG"/>
+          <w14:ligatures w14:val="none"/>
+        </w:rPr>
+        <w:t>&lt;</w:t>
+      </w:r>
+      <w:r>
+        <w:rPr>
+          <w:rFonts w:ascii="Consolas" w:eastAsia="Times New Roman" w:hAnsi="Consolas" w:cs="Times New Roman"/>
+          <w:color w:val="569CD6"/>
+          <w:kern w:val="0"/>
+          <w:sz w:val="21"/>
+          <w:szCs w:val="21"/>
+          <w:lang w:val="bg-BG" w:eastAsia="bg-BG"/>
+          <w14:ligatures w14:val="none"/>
+        </w:rPr>
+        <w:t>div</w:t>
+      </w:r>
+      <w:r>
+        <w:rPr>
+          <w:rFonts w:ascii="Consolas" w:eastAsia="Times New Roman" w:hAnsi="Consolas" w:cs="Times New Roman"/>
+          <w:color w:val="CCCCCC"/>
+          <w:kern w:val="0"/>
+          <w:sz w:val="21"/>
+          <w:szCs w:val="21"/>
+          <w:lang w:val="bg-BG" w:eastAsia="bg-BG"/>
+          <w14:ligatures w14:val="none"/>
+        </w:rPr>
+        <w:t xml:space="preserve"> </w:t>
+      </w:r>
+      <w:r>
+        <w:rPr>
+          <w:rFonts w:ascii="Consolas" w:eastAsia="Times New Roman" w:hAnsi="Consolas" w:cs="Times New Roman"/>
+          <w:color w:val="9CDCFE"/>
+          <w:kern w:val="0"/>
+          <w:sz w:val="21"/>
+          <w:szCs w:val="21"/>
+          <w:lang w:val="bg-BG" w:eastAsia="bg-BG"/>
+          <w14:ligatures w14:val="none"/>
+        </w:rPr>
+        <w:t>className</w:t>
+      </w:r>
+      <w:r>
+        <w:rPr>
+          <w:rFonts w:ascii="Consolas" w:eastAsia="Times New Roman" w:hAnsi="Consolas" w:cs="Times New Roman"/>
+          <w:color w:val="D4D4D4"/>
+          <w:kern w:val="0"/>
+          <w:sz w:val="21"/>
+          <w:szCs w:val="21"/>
+          <w:lang w:val="bg-BG" w:eastAsia="bg-BG"/>
+          <w14:ligatures w14:val="none"/>
+        </w:rPr>
+        <w:t>=</w:t>
+      </w:r>
+      <w:r>
+        <w:rPr>
+          <w:rFonts w:ascii="Consolas" w:eastAsia="Times New Roman" w:hAnsi="Consolas" w:cs="Times New Roman"/>
+          <w:color w:val="CE9178"/>
+          <w:kern w:val="0"/>
+          <w:sz w:val="21"/>
+          <w:szCs w:val="21"/>
+          <w:lang w:val="bg-BG" w:eastAsia="bg-BG"/>
+          <w14:ligatures w14:val="none"/>
+        </w:rPr>
+        <w:t>"container"</w:t>
+      </w:r>
+      <w:r>
+        <w:rPr>
+          <w:rFonts w:ascii="Consolas" w:eastAsia="Times New Roman" w:hAnsi="Consolas" w:cs="Times New Roman"/>
+          <w:color w:val="808080"/>
+          <w:kern w:val="0"/>
+          <w:sz w:val="21"/>
+          <w:szCs w:val="21"/>
+          <w:lang w:val="bg-BG" w:eastAsia="bg-BG"/>
+          <w14:ligatures w14:val="none"/>
+        </w:rPr>
+        <w:t>&gt;</w:t>
+      </w:r>
+    </w:p>
+    <w:p>
+      <w:pPr>
+        <w:rPr>
+          <w:color w:val="C45911" w:themeColor="accent2" w:themeShade="BF"/>
+          <w:sz w:val="24"/>
+          <w:szCs w:val="24"/>
+        </w:rPr>
+      </w:pPr>
+      <w:r>
+        <w:rPr>
+          <w:color w:val="C45911" w:themeColor="accent2" w:themeShade="BF"/>
+          <w:sz w:val="24"/>
+          <w:szCs w:val="24"/>
+        </w:rPr>
+        <w:t>18.2 Create onSubmit function and extract data from form</w:t>
+      </w:r>
+    </w:p>
+    <w:p>
+      <w:pPr>
+        <w:shd w:val="clear" w:color="auto" w:fill="1F1F1F"/>
+        <w:spacing w:after="0" w:line="285" w:lineRule="atLeast"/>
+        <w:rPr>
+          <w:rFonts w:ascii="Consolas" w:eastAsia="Times New Roman" w:hAnsi="Consolas" w:cs="Times New Roman"/>
+          <w:color w:val="CCCCCC"/>
+          <w:kern w:val="0"/>
+          <w:sz w:val="21"/>
+          <w:szCs w:val="21"/>
+          <w:lang w:val="bg-BG" w:eastAsia="bg-BG"/>
+          <w14:ligatures w14:val="none"/>
+        </w:rPr>
+      </w:pPr>
+      <w:r>
+        <w:rPr>
+          <w:rFonts w:ascii="Consolas" w:eastAsia="Times New Roman" w:hAnsi="Consolas" w:cs="Times New Roman"/>
+          <w:color w:val="CCCCCC"/>
+          <w:kern w:val="0"/>
+          <w:sz w:val="21"/>
+          <w:szCs w:val="21"/>
+          <w:lang w:val="bg-BG" w:eastAsia="bg-BG"/>
+          <w14:ligatures w14:val="none"/>
+        </w:rPr>
+        <w:t> </w:t>
+      </w:r>
+      <w:r>
+        <w:rPr>
+          <w:rFonts w:ascii="Consolas" w:eastAsia="Times New Roman" w:hAnsi="Consolas" w:cs="Times New Roman"/>
+          <w:color w:val="569CD6"/>
+          <w:kern w:val="0"/>
+          <w:sz w:val="21"/>
+          <w:szCs w:val="21"/>
+          <w:lang w:val="bg-BG" w:eastAsia="bg-BG"/>
+          <w14:ligatures w14:val="none"/>
+        </w:rPr>
+        <w:t>const</w:t>
+      </w:r>
+      <w:r>
+        <w:rPr>
+          <w:rFonts w:ascii="Consolas" w:eastAsia="Times New Roman" w:hAnsi="Consolas" w:cs="Times New Roman"/>
+          <w:color w:val="CCCCCC"/>
+          <w:kern w:val="0"/>
+          <w:sz w:val="21"/>
+          <w:szCs w:val="21"/>
+          <w:lang w:val="bg-BG" w:eastAsia="bg-BG"/>
+          <w14:ligatures w14:val="none"/>
+        </w:rPr>
+        <w:t xml:space="preserve"> </w:t>
+      </w:r>
+      <w:r>
+        <w:rPr>
+          <w:rFonts w:ascii="Consolas" w:eastAsia="Times New Roman" w:hAnsi="Consolas" w:cs="Times New Roman"/>
+          <w:color w:val="DCDCAA"/>
+          <w:kern w:val="0"/>
+          <w:sz w:val="21"/>
+          <w:szCs w:val="21"/>
+          <w:lang w:val="bg-BG" w:eastAsia="bg-BG"/>
+          <w14:ligatures w14:val="none"/>
+        </w:rPr>
+        <w:t>onSubmit</w:t>
+      </w:r>
+      <w:r>
+        <w:rPr>
+          <w:rFonts w:ascii="Consolas" w:eastAsia="Times New Roman" w:hAnsi="Consolas" w:cs="Times New Roman"/>
+          <w:color w:val="CCCCCC"/>
+          <w:kern w:val="0"/>
+          <w:sz w:val="21"/>
+          <w:szCs w:val="21"/>
+          <w:lang w:val="bg-BG" w:eastAsia="bg-BG"/>
+          <w14:ligatures w14:val="none"/>
+        </w:rPr>
+        <w:t xml:space="preserve"> </w:t>
+      </w:r>
+      <w:r>
+        <w:rPr>
+          <w:rFonts w:ascii="Consolas" w:eastAsia="Times New Roman" w:hAnsi="Consolas" w:cs="Times New Roman"/>
+          <w:color w:val="D4D4D4"/>
+          <w:kern w:val="0"/>
+          <w:sz w:val="21"/>
+          <w:szCs w:val="21"/>
+          <w:lang w:val="bg-BG" w:eastAsia="bg-BG"/>
+          <w14:ligatures w14:val="none"/>
+        </w:rPr>
+        <w:t>=</w:t>
+      </w:r>
+      <w:r>
+        <w:rPr>
+          <w:rFonts w:ascii="Consolas" w:eastAsia="Times New Roman" w:hAnsi="Consolas" w:cs="Times New Roman"/>
+          <w:color w:val="CCCCCC"/>
+          <w:kern w:val="0"/>
+          <w:sz w:val="21"/>
+          <w:szCs w:val="21"/>
+          <w:lang w:val="bg-BG" w:eastAsia="bg-BG"/>
+          <w14:ligatures w14:val="none"/>
+        </w:rPr>
+        <w:t xml:space="preserve"> (</w:t>
+      </w:r>
+      <w:r>
+        <w:rPr>
+          <w:rFonts w:ascii="Consolas" w:eastAsia="Times New Roman" w:hAnsi="Consolas" w:cs="Times New Roman"/>
+          <w:color w:val="9CDCFE"/>
+          <w:kern w:val="0"/>
+          <w:sz w:val="21"/>
+          <w:szCs w:val="21"/>
+          <w:lang w:val="bg-BG" w:eastAsia="bg-BG"/>
+          <w14:ligatures w14:val="none"/>
+        </w:rPr>
+        <w:t>ev</w:t>
+      </w:r>
+      <w:r>
+        <w:rPr>
+          <w:rFonts w:ascii="Consolas" w:eastAsia="Times New Roman" w:hAnsi="Consolas" w:cs="Times New Roman"/>
+          <w:color w:val="CCCCCC"/>
+          <w:kern w:val="0"/>
+          <w:sz w:val="21"/>
+          <w:szCs w:val="21"/>
+          <w:lang w:val="bg-BG" w:eastAsia="bg-BG"/>
+          <w14:ligatures w14:val="none"/>
+        </w:rPr>
+        <w:t xml:space="preserve">) </w:t>
+      </w:r>
+      <w:r>
+        <w:rPr>
+          <w:rFonts w:ascii="Consolas" w:eastAsia="Times New Roman" w:hAnsi="Consolas" w:cs="Times New Roman"/>
+          <w:color w:val="569CD6"/>
+          <w:kern w:val="0"/>
+          <w:sz w:val="21"/>
+          <w:szCs w:val="21"/>
+          <w:lang w:val="bg-BG" w:eastAsia="bg-BG"/>
+          <w14:ligatures w14:val="none"/>
+        </w:rPr>
+        <w:t>=&gt;</w:t>
+      </w:r>
+      <w:r>
+        <w:rPr>
+          <w:rFonts w:ascii="Consolas" w:eastAsia="Times New Roman" w:hAnsi="Consolas" w:cs="Times New Roman"/>
+          <w:color w:val="CCCCCC"/>
+          <w:kern w:val="0"/>
+          <w:sz w:val="21"/>
+          <w:szCs w:val="21"/>
+          <w:lang w:val="bg-BG" w:eastAsia="bg-BG"/>
+          <w14:ligatures w14:val="none"/>
+        </w:rPr>
+        <w:t xml:space="preserve"> {</w:t>
+      </w:r>
+    </w:p>
+    <w:p>
+      <w:pPr>
+        <w:shd w:val="clear" w:color="auto" w:fill="1F1F1F"/>
+        <w:spacing w:after="0" w:line="285" w:lineRule="atLeast"/>
+        <w:rPr>
+          <w:rFonts w:ascii="Consolas" w:eastAsia="Times New Roman" w:hAnsi="Consolas" w:cs="Times New Roman"/>
+          <w:color w:val="CCCCCC"/>
+          <w:kern w:val="0"/>
+          <w:sz w:val="21"/>
+          <w:szCs w:val="21"/>
+          <w:lang w:val="bg-BG" w:eastAsia="bg-BG"/>
+          <w14:ligatures w14:val="none"/>
+        </w:rPr>
+      </w:pPr>
+      <w:r>
+        <w:rPr>
+          <w:rFonts w:ascii="Consolas" w:eastAsia="Times New Roman" w:hAnsi="Consolas" w:cs="Times New Roman"/>
+          <w:color w:val="CCCCCC"/>
+          <w:kern w:val="0"/>
+          <w:sz w:val="21"/>
+          <w:szCs w:val="21"/>
+          <w:lang w:val="bg-BG" w:eastAsia="bg-BG"/>
+          <w14:ligatures w14:val="none"/>
+        </w:rPr>
+        <w:t xml:space="preserve">        </w:t>
+      </w:r>
+      <w:r>
+        <w:rPr>
+          <w:rFonts w:ascii="Consolas" w:eastAsia="Times New Roman" w:hAnsi="Consolas" w:cs="Times New Roman"/>
+          <w:color w:val="9CDCFE"/>
+          <w:kern w:val="0"/>
+          <w:sz w:val="21"/>
+          <w:szCs w:val="21"/>
+          <w:lang w:val="bg-BG" w:eastAsia="bg-BG"/>
+          <w14:ligatures w14:val="none"/>
+        </w:rPr>
+        <w:t>ev</w:t>
+      </w:r>
+      <w:r>
+        <w:rPr>
+          <w:rFonts w:ascii="Consolas" w:eastAsia="Times New Roman" w:hAnsi="Consolas" w:cs="Times New Roman"/>
+          <w:color w:val="CCCCCC"/>
+          <w:kern w:val="0"/>
+          <w:sz w:val="21"/>
+          <w:szCs w:val="21"/>
+          <w:lang w:val="bg-BG" w:eastAsia="bg-BG"/>
+          <w14:ligatures w14:val="none"/>
+        </w:rPr>
+        <w:t>.</w:t>
+      </w:r>
+      <w:r>
+        <w:rPr>
+          <w:rFonts w:ascii="Consolas" w:eastAsia="Times New Roman" w:hAnsi="Consolas" w:cs="Times New Roman"/>
+          <w:color w:val="DCDCAA"/>
+          <w:kern w:val="0"/>
+          <w:sz w:val="21"/>
+          <w:szCs w:val="21"/>
+          <w:lang w:val="bg-BG" w:eastAsia="bg-BG"/>
+          <w14:ligatures w14:val="none"/>
+        </w:rPr>
+        <w:t>preventDefault</w:t>
+      </w:r>
+      <w:r>
+        <w:rPr>
+          <w:rFonts w:ascii="Consolas" w:eastAsia="Times New Roman" w:hAnsi="Consolas" w:cs="Times New Roman"/>
+          <w:color w:val="CCCCCC"/>
+          <w:kern w:val="0"/>
+          <w:sz w:val="21"/>
+          <w:szCs w:val="21"/>
+          <w:lang w:val="bg-BG" w:eastAsia="bg-BG"/>
+          <w14:ligatures w14:val="none"/>
+        </w:rPr>
+        <w:t>();</w:t>
+      </w:r>
+    </w:p>
+    <w:p>
+      <w:pPr>
+        <w:shd w:val="clear" w:color="auto" w:fill="1F1F1F"/>
+        <w:spacing w:after="0" w:line="285" w:lineRule="atLeast"/>
+        <w:rPr>
+          <w:rFonts w:ascii="Consolas" w:eastAsia="Times New Roman" w:hAnsi="Consolas" w:cs="Times New Roman"/>
+          <w:color w:val="CCCCCC"/>
+          <w:kern w:val="0"/>
+          <w:sz w:val="21"/>
+          <w:szCs w:val="21"/>
+          <w:lang w:val="bg-BG" w:eastAsia="bg-BG"/>
+          <w14:ligatures w14:val="none"/>
+        </w:rPr>
+      </w:pPr>
+      <w:r>
+        <w:rPr>
+          <w:rFonts w:ascii="Consolas" w:eastAsia="Times New Roman" w:hAnsi="Consolas" w:cs="Times New Roman"/>
+          <w:color w:val="CCCCCC"/>
+          <w:kern w:val="0"/>
+          <w:sz w:val="21"/>
+          <w:szCs w:val="21"/>
+          <w:lang w:val="bg-BG" w:eastAsia="bg-BG"/>
+          <w14:ligatures w14:val="none"/>
+        </w:rPr>
+        <w:t xml:space="preserve">        </w:t>
+      </w:r>
+      <w:r>
+        <w:rPr>
+          <w:rFonts w:ascii="Consolas" w:eastAsia="Times New Roman" w:hAnsi="Consolas" w:cs="Times New Roman"/>
+          <w:color w:val="569CD6"/>
+          <w:kern w:val="0"/>
+          <w:sz w:val="21"/>
+          <w:szCs w:val="21"/>
+          <w:lang w:val="bg-BG" w:eastAsia="bg-BG"/>
+          <w14:ligatures w14:val="none"/>
+        </w:rPr>
+        <w:t>const</w:t>
+      </w:r>
+      <w:r>
+        <w:rPr>
+          <w:rFonts w:ascii="Consolas" w:eastAsia="Times New Roman" w:hAnsi="Consolas" w:cs="Times New Roman"/>
+          <w:color w:val="CCCCCC"/>
+          <w:kern w:val="0"/>
+          <w:sz w:val="21"/>
+          <w:szCs w:val="21"/>
+          <w:lang w:val="bg-BG" w:eastAsia="bg-BG"/>
+          <w14:ligatures w14:val="none"/>
+        </w:rPr>
+        <w:t xml:space="preserve"> </w:t>
+      </w:r>
+      <w:r>
+        <w:rPr>
+          <w:rFonts w:ascii="Consolas" w:eastAsia="Times New Roman" w:hAnsi="Consolas" w:cs="Times New Roman"/>
+          <w:color w:val="4FC1FF"/>
+          <w:kern w:val="0"/>
+          <w:sz w:val="21"/>
+          <w:szCs w:val="21"/>
+          <w:lang w:val="bg-BG" w:eastAsia="bg-BG"/>
+          <w14:ligatures w14:val="none"/>
+        </w:rPr>
+        <w:t>gameData</w:t>
+      </w:r>
+      <w:r>
+        <w:rPr>
+          <w:rFonts w:ascii="Consolas" w:eastAsia="Times New Roman" w:hAnsi="Consolas" w:cs="Times New Roman"/>
+          <w:color w:val="CCCCCC"/>
+          <w:kern w:val="0"/>
+          <w:sz w:val="21"/>
+          <w:szCs w:val="21"/>
+          <w:lang w:val="bg-BG" w:eastAsia="bg-BG"/>
+          <w14:ligatures w14:val="none"/>
+        </w:rPr>
+        <w:t xml:space="preserve"> </w:t>
+      </w:r>
+      <w:r>
+        <w:rPr>
+          <w:rFonts w:ascii="Consolas" w:eastAsia="Times New Roman" w:hAnsi="Consolas" w:cs="Times New Roman"/>
+          <w:color w:val="D4D4D4"/>
+          <w:kern w:val="0"/>
+          <w:sz w:val="21"/>
+          <w:szCs w:val="21"/>
+          <w:lang w:val="bg-BG" w:eastAsia="bg-BG"/>
+          <w14:ligatures w14:val="none"/>
+        </w:rPr>
+        <w:t>=</w:t>
+      </w:r>
+      <w:r>
+        <w:rPr>
+          <w:rFonts w:ascii="Consolas" w:eastAsia="Times New Roman" w:hAnsi="Consolas" w:cs="Times New Roman"/>
+          <w:color w:val="CCCCCC"/>
+          <w:kern w:val="0"/>
+          <w:sz w:val="21"/>
+          <w:szCs w:val="21"/>
+          <w:lang w:val="bg-BG" w:eastAsia="bg-BG"/>
+          <w14:ligatures w14:val="none"/>
+        </w:rPr>
+        <w:t xml:space="preserve"> </w:t>
+      </w:r>
+      <w:r>
+        <w:rPr>
+          <w:rFonts w:ascii="Consolas" w:eastAsia="Times New Roman" w:hAnsi="Consolas" w:cs="Times New Roman"/>
+          <w:color w:val="4EC9B0"/>
+          <w:kern w:val="0"/>
+          <w:sz w:val="21"/>
+          <w:szCs w:val="21"/>
+          <w:lang w:val="bg-BG" w:eastAsia="bg-BG"/>
+          <w14:ligatures w14:val="none"/>
+        </w:rPr>
+        <w:t>Object</w:t>
+      </w:r>
+      <w:r>
+        <w:rPr>
+          <w:rFonts w:ascii="Consolas" w:eastAsia="Times New Roman" w:hAnsi="Consolas" w:cs="Times New Roman"/>
+          <w:color w:val="CCCCCC"/>
+          <w:kern w:val="0"/>
+          <w:sz w:val="21"/>
+          <w:szCs w:val="21"/>
+          <w:lang w:val="bg-BG" w:eastAsia="bg-BG"/>
+          <w14:ligatures w14:val="none"/>
+        </w:rPr>
+        <w:t>.</w:t>
+      </w:r>
+      <w:r>
+        <w:rPr>
+          <w:rFonts w:ascii="Consolas" w:eastAsia="Times New Roman" w:hAnsi="Consolas" w:cs="Times New Roman"/>
+          <w:color w:val="DCDCAA"/>
+          <w:kern w:val="0"/>
+          <w:sz w:val="21"/>
+          <w:szCs w:val="21"/>
+          <w:lang w:val="bg-BG" w:eastAsia="bg-BG"/>
+          <w14:ligatures w14:val="none"/>
+        </w:rPr>
+        <w:t>fromEntries</w:t>
+      </w:r>
+      <w:r>
+        <w:rPr>
+          <w:rFonts w:ascii="Consolas" w:eastAsia="Times New Roman" w:hAnsi="Consolas" w:cs="Times New Roman"/>
+          <w:color w:val="CCCCCC"/>
+          <w:kern w:val="0"/>
+          <w:sz w:val="21"/>
+          <w:szCs w:val="21"/>
+          <w:lang w:val="bg-BG" w:eastAsia="bg-BG"/>
+          <w14:ligatures w14:val="none"/>
+        </w:rPr>
+        <w:t>(</w:t>
+      </w:r>
+      <w:r>
+        <w:rPr>
+          <w:rFonts w:ascii="Consolas" w:eastAsia="Times New Roman" w:hAnsi="Consolas" w:cs="Times New Roman"/>
+          <w:color w:val="569CD6"/>
+          <w:kern w:val="0"/>
+          <w:sz w:val="21"/>
+          <w:szCs w:val="21"/>
+          <w:lang w:val="bg-BG" w:eastAsia="bg-BG"/>
+          <w14:ligatures w14:val="none"/>
+        </w:rPr>
+        <w:t>new</w:t>
+      </w:r>
+      <w:r>
+        <w:rPr>
+          <w:rFonts w:ascii="Consolas" w:eastAsia="Times New Roman" w:hAnsi="Consolas" w:cs="Times New Roman"/>
+          <w:color w:val="CCCCCC"/>
+          <w:kern w:val="0"/>
+          <w:sz w:val="21"/>
+          <w:szCs w:val="21"/>
+          <w:lang w:val="bg-BG" w:eastAsia="bg-BG"/>
+          <w14:ligatures w14:val="none"/>
+        </w:rPr>
+        <w:t xml:space="preserve"> </w:t>
+      </w:r>
+      <w:r>
+        <w:rPr>
+          <w:rFonts w:ascii="Consolas" w:eastAsia="Times New Roman" w:hAnsi="Consolas" w:cs="Times New Roman"/>
+          <w:color w:val="4EC9B0"/>
+          <w:kern w:val="0"/>
+          <w:sz w:val="21"/>
+          <w:szCs w:val="21"/>
+          <w:lang w:val="bg-BG" w:eastAsia="bg-BG"/>
+          <w14:ligatures w14:val="none"/>
+        </w:rPr>
+        <w:t>FormData</w:t>
+      </w:r>
+      <w:r>
+        <w:rPr>
+          <w:rFonts w:ascii="Consolas" w:eastAsia="Times New Roman" w:hAnsi="Consolas" w:cs="Times New Roman"/>
+          <w:color w:val="CCCCCC"/>
+          <w:kern w:val="0"/>
+          <w:sz w:val="21"/>
+          <w:szCs w:val="21"/>
+          <w:lang w:val="bg-BG" w:eastAsia="bg-BG"/>
+          <w14:ligatures w14:val="none"/>
+        </w:rPr>
+        <w:t>(</w:t>
+      </w:r>
+      <w:r>
+        <w:rPr>
+          <w:rFonts w:ascii="Consolas" w:eastAsia="Times New Roman" w:hAnsi="Consolas" w:cs="Times New Roman"/>
+          <w:color w:val="9CDCFE"/>
+          <w:kern w:val="0"/>
+          <w:sz w:val="21"/>
+          <w:szCs w:val="21"/>
+          <w:lang w:val="bg-BG" w:eastAsia="bg-BG"/>
+          <w14:ligatures w14:val="none"/>
+        </w:rPr>
+        <w:t>ev</w:t>
+      </w:r>
+      <w:r>
+        <w:rPr>
+          <w:rFonts w:ascii="Consolas" w:eastAsia="Times New Roman" w:hAnsi="Consolas" w:cs="Times New Roman"/>
+          <w:color w:val="CCCCCC"/>
+          <w:kern w:val="0"/>
+          <w:sz w:val="21"/>
+          <w:szCs w:val="21"/>
+          <w:lang w:val="bg-BG" w:eastAsia="bg-BG"/>
+          <w14:ligatures w14:val="none"/>
+        </w:rPr>
+        <w:t>.</w:t>
+      </w:r>
+      <w:r>
+        <w:rPr>
+          <w:rFonts w:ascii="Consolas" w:eastAsia="Times New Roman" w:hAnsi="Consolas" w:cs="Times New Roman"/>
+          <w:color w:val="9CDCFE"/>
+          <w:kern w:val="0"/>
+          <w:sz w:val="21"/>
+          <w:szCs w:val="21"/>
+          <w:lang w:val="bg-BG" w:eastAsia="bg-BG"/>
+          <w14:ligatures w14:val="none"/>
+        </w:rPr>
+        <w:t>target</w:t>
+      </w:r>
+      <w:r>
+        <w:rPr>
+          <w:rFonts w:ascii="Consolas" w:eastAsia="Times New Roman" w:hAnsi="Consolas" w:cs="Times New Roman"/>
+          <w:color w:val="CCCCCC"/>
+          <w:kern w:val="0"/>
+          <w:sz w:val="21"/>
+          <w:szCs w:val="21"/>
+          <w:lang w:val="bg-BG" w:eastAsia="bg-BG"/>
+          <w14:ligatures w14:val="none"/>
+        </w:rPr>
+        <w:t>))</w:t>
+      </w:r>
+    </w:p>
+    <w:p>
+      <w:pPr>
+        <w:shd w:val="clear" w:color="auto" w:fill="1F1F1F"/>
+        <w:spacing w:after="0" w:line="285" w:lineRule="atLeast"/>
+        <w:rPr>
+          <w:rFonts w:ascii="Consolas" w:eastAsia="Times New Roman" w:hAnsi="Consolas" w:cs="Times New Roman"/>
+          <w:color w:val="CCCCCC"/>
+          <w:kern w:val="0"/>
+          <w:sz w:val="21"/>
+          <w:szCs w:val="21"/>
+          <w:lang w:val="bg-BG" w:eastAsia="bg-BG"/>
+          <w14:ligatures w14:val="none"/>
+        </w:rPr>
+      </w:pPr>
+      <w:r>
+        <w:rPr>
+          <w:rFonts w:ascii="Consolas" w:eastAsia="Times New Roman" w:hAnsi="Consolas" w:cs="Times New Roman"/>
+          <w:color w:val="CCCCCC"/>
+          <w:kern w:val="0"/>
+          <w:sz w:val="21"/>
+          <w:szCs w:val="21"/>
+          <w:lang w:val="bg-BG" w:eastAsia="bg-BG"/>
+          <w14:ligatures w14:val="none"/>
+        </w:rPr>
+        <w:t xml:space="preserve">        </w:t>
+      </w:r>
+      <w:r>
+        <w:rPr>
+          <w:rFonts w:ascii="Consolas" w:eastAsia="Times New Roman" w:hAnsi="Consolas" w:cs="Times New Roman"/>
+          <w:color w:val="9CDCFE"/>
+          <w:kern w:val="0"/>
+          <w:sz w:val="21"/>
+          <w:szCs w:val="21"/>
+          <w:lang w:val="bg-BG" w:eastAsia="bg-BG"/>
+          <w14:ligatures w14:val="none"/>
+        </w:rPr>
+        <w:t>services</w:t>
+      </w:r>
+      <w:r>
+        <w:rPr>
+          <w:rFonts w:ascii="Consolas" w:eastAsia="Times New Roman" w:hAnsi="Consolas" w:cs="Times New Roman"/>
+          <w:color w:val="CCCCCC"/>
+          <w:kern w:val="0"/>
+          <w:sz w:val="21"/>
+          <w:szCs w:val="21"/>
+          <w:lang w:val="bg-BG" w:eastAsia="bg-BG"/>
+          <w14:ligatures w14:val="none"/>
+        </w:rPr>
+        <w:t>.</w:t>
+      </w:r>
+      <w:r>
+        <w:rPr>
+          <w:rFonts w:ascii="Consolas" w:eastAsia="Times New Roman" w:hAnsi="Consolas" w:cs="Times New Roman"/>
+          <w:color w:val="DCDCAA"/>
+          <w:kern w:val="0"/>
+          <w:sz w:val="21"/>
+          <w:szCs w:val="21"/>
+          <w:lang w:val="bg-BG" w:eastAsia="bg-BG"/>
+          <w14:ligatures w14:val="none"/>
+        </w:rPr>
+        <w:t>createOne</w:t>
+      </w:r>
+      <w:r>
+        <w:rPr>
+          <w:rFonts w:ascii="Consolas" w:eastAsia="Times New Roman" w:hAnsi="Consolas" w:cs="Times New Roman"/>
+          <w:color w:val="CCCCCC"/>
+          <w:kern w:val="0"/>
+          <w:sz w:val="21"/>
+          <w:szCs w:val="21"/>
+          <w:lang w:val="bg-BG" w:eastAsia="bg-BG"/>
+          <w14:ligatures w14:val="none"/>
+        </w:rPr>
+        <w:t>(</w:t>
+      </w:r>
+      <w:r>
+        <w:rPr>
+          <w:rFonts w:ascii="Consolas" w:eastAsia="Times New Roman" w:hAnsi="Consolas" w:cs="Times New Roman"/>
+          <w:color w:val="4FC1FF"/>
+          <w:kern w:val="0"/>
+          <w:sz w:val="21"/>
+          <w:szCs w:val="21"/>
+          <w:lang w:val="bg-BG" w:eastAsia="bg-BG"/>
+          <w14:ligatures w14:val="none"/>
+        </w:rPr>
+        <w:t>gameData</w:t>
+      </w:r>
+      <w:r>
+        <w:rPr>
+          <w:rFonts w:ascii="Consolas" w:eastAsia="Times New Roman" w:hAnsi="Consolas" w:cs="Times New Roman"/>
+          <w:color w:val="CCCCCC"/>
+          <w:kern w:val="0"/>
+          <w:sz w:val="21"/>
+          <w:szCs w:val="21"/>
+          <w:lang w:val="bg-BG" w:eastAsia="bg-BG"/>
+          <w14:ligatures w14:val="none"/>
+        </w:rPr>
+        <w:t>)</w:t>
+      </w:r>
+    </w:p>
+    <w:p>
+      <w:pPr>
+        <w:shd w:val="clear" w:color="auto" w:fill="1F1F1F"/>
+        <w:spacing w:after="0" w:line="285" w:lineRule="atLeast"/>
+        <w:rPr>
+          <w:rFonts w:ascii="Consolas" w:eastAsia="Times New Roman" w:hAnsi="Consolas" w:cs="Times New Roman"/>
+          <w:color w:val="CCCCCC"/>
+          <w:kern w:val="0"/>
+          <w:sz w:val="21"/>
+          <w:szCs w:val="21"/>
+          <w:lang w:val="bg-BG" w:eastAsia="bg-BG"/>
+          <w14:ligatures w14:val="none"/>
+        </w:rPr>
+      </w:pPr>
+      <w:r>
+        <w:rPr>
+          <w:rFonts w:ascii="Consolas" w:eastAsia="Times New Roman" w:hAnsi="Consolas" w:cs="Times New Roman"/>
+          <w:color w:val="CCCCCC"/>
+          <w:kern w:val="0"/>
+          <w:sz w:val="21"/>
+          <w:szCs w:val="21"/>
+          <w:lang w:val="bg-BG" w:eastAsia="bg-BG"/>
+          <w14:ligatures w14:val="none"/>
+        </w:rPr>
+        <w:t>            .</w:t>
+      </w:r>
+      <w:r>
+        <w:rPr>
+          <w:rFonts w:ascii="Consolas" w:eastAsia="Times New Roman" w:hAnsi="Consolas" w:cs="Times New Roman"/>
+          <w:color w:val="DCDCAA"/>
+          <w:kern w:val="0"/>
+          <w:sz w:val="21"/>
+          <w:szCs w:val="21"/>
+          <w:lang w:val="bg-BG" w:eastAsia="bg-BG"/>
+          <w14:ligatures w14:val="none"/>
+        </w:rPr>
+        <w:t>then</w:t>
+      </w:r>
+      <w:r>
+        <w:rPr>
+          <w:rFonts w:ascii="Consolas" w:eastAsia="Times New Roman" w:hAnsi="Consolas" w:cs="Times New Roman"/>
+          <w:color w:val="CCCCCC"/>
+          <w:kern w:val="0"/>
+          <w:sz w:val="21"/>
+          <w:szCs w:val="21"/>
+          <w:lang w:val="bg-BG" w:eastAsia="bg-BG"/>
+          <w14:ligatures w14:val="none"/>
+        </w:rPr>
+        <w:t>(</w:t>
+      </w:r>
+      <w:r>
+        <w:rPr>
+          <w:rFonts w:ascii="Consolas" w:eastAsia="Times New Roman" w:hAnsi="Consolas" w:cs="Times New Roman"/>
+          <w:color w:val="9CDCFE"/>
+          <w:kern w:val="0"/>
+          <w:sz w:val="21"/>
+          <w:szCs w:val="21"/>
+          <w:lang w:val="bg-BG" w:eastAsia="bg-BG"/>
+          <w14:ligatures w14:val="none"/>
+        </w:rPr>
+        <w:t>res</w:t>
+      </w:r>
+      <w:r>
+        <w:rPr>
+          <w:rFonts w:ascii="Consolas" w:eastAsia="Times New Roman" w:hAnsi="Consolas" w:cs="Times New Roman"/>
+          <w:color w:val="CCCCCC"/>
+          <w:kern w:val="0"/>
+          <w:sz w:val="21"/>
+          <w:szCs w:val="21"/>
+          <w:lang w:val="bg-BG" w:eastAsia="bg-BG"/>
+          <w14:ligatures w14:val="none"/>
+        </w:rPr>
+        <w:t xml:space="preserve"> </w:t>
+      </w:r>
+      <w:r>
+        <w:rPr>
+          <w:rFonts w:ascii="Consolas" w:eastAsia="Times New Roman" w:hAnsi="Consolas" w:cs="Times New Roman"/>
+          <w:color w:val="569CD6"/>
+          <w:kern w:val="0"/>
+          <w:sz w:val="21"/>
+          <w:szCs w:val="21"/>
+          <w:lang w:val="bg-BG" w:eastAsia="bg-BG"/>
+          <w14:ligatures w14:val="none"/>
+        </w:rPr>
+        <w:t>=&gt;</w:t>
+      </w:r>
+      <w:r>
+        <w:rPr>
+          <w:rFonts w:ascii="Consolas" w:eastAsia="Times New Roman" w:hAnsi="Consolas" w:cs="Times New Roman"/>
+          <w:color w:val="CCCCCC"/>
+          <w:kern w:val="0"/>
+          <w:sz w:val="21"/>
+          <w:szCs w:val="21"/>
+          <w:lang w:val="bg-BG" w:eastAsia="bg-BG"/>
+          <w14:ligatures w14:val="none"/>
+        </w:rPr>
+        <w:t xml:space="preserve"> </w:t>
+      </w:r>
+      <w:r>
+        <w:rPr>
+          <w:rFonts w:ascii="Consolas" w:eastAsia="Times New Roman" w:hAnsi="Consolas" w:cs="Times New Roman"/>
+          <w:color w:val="DCDCAA"/>
+          <w:kern w:val="0"/>
+          <w:sz w:val="21"/>
+          <w:szCs w:val="21"/>
+          <w:lang w:val="bg-BG" w:eastAsia="bg-BG"/>
+          <w14:ligatures w14:val="none"/>
+        </w:rPr>
+        <w:t>addGame</w:t>
+      </w:r>
+      <w:r>
+        <w:rPr>
+          <w:rFonts w:ascii="Consolas" w:eastAsia="Times New Roman" w:hAnsi="Consolas" w:cs="Times New Roman"/>
+          <w:color w:val="CCCCCC"/>
+          <w:kern w:val="0"/>
+          <w:sz w:val="21"/>
+          <w:szCs w:val="21"/>
+          <w:lang w:val="bg-BG" w:eastAsia="bg-BG"/>
+          <w14:ligatures w14:val="none"/>
+        </w:rPr>
+        <w:t>(</w:t>
+      </w:r>
+      <w:r>
+        <w:rPr>
+          <w:rFonts w:ascii="Consolas" w:eastAsia="Times New Roman" w:hAnsi="Consolas" w:cs="Times New Roman"/>
+          <w:color w:val="9CDCFE"/>
+          <w:kern w:val="0"/>
+          <w:sz w:val="21"/>
+          <w:szCs w:val="21"/>
+          <w:lang w:val="bg-BG" w:eastAsia="bg-BG"/>
+          <w14:ligatures w14:val="none"/>
+        </w:rPr>
+        <w:t>res</w:t>
+      </w:r>
+      <w:r>
+        <w:rPr>
+          <w:rFonts w:ascii="Consolas" w:eastAsia="Times New Roman" w:hAnsi="Consolas" w:cs="Times New Roman"/>
+          <w:color w:val="CCCCCC"/>
+          <w:kern w:val="0"/>
+          <w:sz w:val="21"/>
+          <w:szCs w:val="21"/>
+          <w:lang w:val="bg-BG" w:eastAsia="bg-BG"/>
+          <w14:ligatures w14:val="none"/>
+        </w:rPr>
+        <w:t>))</w:t>
+      </w:r>
+    </w:p>
+    <w:p>
+      <w:pPr>
+        <w:shd w:val="clear" w:color="auto" w:fill="1F1F1F"/>
+        <w:spacing w:after="0" w:line="285" w:lineRule="atLeast"/>
+        <w:rPr>
+          <w:rFonts w:ascii="Consolas" w:eastAsia="Times New Roman" w:hAnsi="Consolas" w:cs="Times New Roman"/>
+          <w:color w:val="CCCCCC"/>
+          <w:kern w:val="0"/>
+          <w:sz w:val="21"/>
+          <w:szCs w:val="21"/>
+          <w:lang w:val="bg-BG" w:eastAsia="bg-BG"/>
+          <w14:ligatures w14:val="none"/>
+        </w:rPr>
+      </w:pPr>
+      <w:r>
+        <w:rPr>
+          <w:rFonts w:ascii="Consolas" w:eastAsia="Times New Roman" w:hAnsi="Consolas" w:cs="Times New Roman"/>
+          <w:color w:val="CCCCCC"/>
+          <w:kern w:val="0"/>
+          <w:sz w:val="21"/>
+          <w:szCs w:val="21"/>
+          <w:lang w:val="bg-BG" w:eastAsia="bg-BG"/>
+          <w14:ligatures w14:val="none"/>
+        </w:rPr>
+        <w:t>    }</w:t>
+      </w:r>
+    </w:p>
+    <w:p>
+      <w:pPr>
+        <w:jc w:val="center"/>
+        <w:rPr>
+          <w:color w:val="C45911" w:themeColor="accent2" w:themeShade="BF"/>
+          <w:sz w:val="24"/>
+          <w:szCs w:val="24"/>
+        </w:rPr>
+      </w:pPr>
+    </w:p>
+    <w:p>
+      <w:pPr>
+        <w:rPr>
+          <w:color w:val="C45911" w:themeColor="accent2" w:themeShade="BF"/>
+          <w:sz w:val="24"/>
+          <w:szCs w:val="24"/>
+        </w:rPr>
+      </w:pPr>
+      <w:r>
+        <w:rPr>
+          <w:color w:val="C45911" w:themeColor="accent2" w:themeShade="BF"/>
+          <w:sz w:val="24"/>
+          <w:szCs w:val="24"/>
+        </w:rPr>
+        <w:lastRenderedPageBreak/>
+        <w:t>18.3 create addGame function in gameContext</w:t>
+      </w:r>
+    </w:p>
+    <w:p>
+      <w:pPr>
+        <w:shd w:val="clear" w:color="auto" w:fill="1F1F1F"/>
+        <w:spacing w:after="0" w:line="285" w:lineRule="atLeast"/>
+        <w:rPr>
+          <w:rFonts w:ascii="Consolas" w:eastAsia="Times New Roman" w:hAnsi="Consolas" w:cs="Times New Roman"/>
+          <w:color w:val="CCCCCC"/>
+          <w:kern w:val="0"/>
+          <w:sz w:val="21"/>
+          <w:szCs w:val="21"/>
+          <w:lang w:val="bg-BG" w:eastAsia="bg-BG"/>
+          <w14:ligatures w14:val="none"/>
+        </w:rPr>
+      </w:pPr>
+      <w:r>
+        <w:rPr>
+          <w:rFonts w:ascii="Consolas" w:eastAsia="Times New Roman" w:hAnsi="Consolas" w:cs="Times New Roman"/>
+          <w:color w:val="CCCCCC"/>
+          <w:kern w:val="0"/>
+          <w:sz w:val="21"/>
+          <w:szCs w:val="21"/>
+          <w:lang w:val="bg-BG" w:eastAsia="bg-BG"/>
+          <w14:ligatures w14:val="none"/>
+        </w:rPr>
+        <w:t> </w:t>
+      </w:r>
+      <w:r>
+        <w:rPr>
+          <w:rFonts w:ascii="Consolas" w:eastAsia="Times New Roman" w:hAnsi="Consolas" w:cs="Times New Roman"/>
+          <w:color w:val="569CD6"/>
+          <w:kern w:val="0"/>
+          <w:sz w:val="21"/>
+          <w:szCs w:val="21"/>
+          <w:lang w:val="bg-BG" w:eastAsia="bg-BG"/>
+          <w14:ligatures w14:val="none"/>
+        </w:rPr>
+        <w:t>const</w:t>
+      </w:r>
+      <w:r>
+        <w:rPr>
+          <w:rFonts w:ascii="Consolas" w:eastAsia="Times New Roman" w:hAnsi="Consolas" w:cs="Times New Roman"/>
+          <w:color w:val="CCCCCC"/>
+          <w:kern w:val="0"/>
+          <w:sz w:val="21"/>
+          <w:szCs w:val="21"/>
+          <w:lang w:val="bg-BG" w:eastAsia="bg-BG"/>
+          <w14:ligatures w14:val="none"/>
+        </w:rPr>
+        <w:t xml:space="preserve"> </w:t>
+      </w:r>
+      <w:r>
+        <w:rPr>
+          <w:rFonts w:ascii="Consolas" w:eastAsia="Times New Roman" w:hAnsi="Consolas" w:cs="Times New Roman"/>
+          <w:color w:val="DCDCAA"/>
+          <w:kern w:val="0"/>
+          <w:sz w:val="21"/>
+          <w:szCs w:val="21"/>
+          <w:lang w:val="bg-BG" w:eastAsia="bg-BG"/>
+          <w14:ligatures w14:val="none"/>
+        </w:rPr>
+        <w:t>addGame</w:t>
+      </w:r>
+      <w:r>
+        <w:rPr>
+          <w:rFonts w:ascii="Consolas" w:eastAsia="Times New Roman" w:hAnsi="Consolas" w:cs="Times New Roman"/>
+          <w:color w:val="CCCCCC"/>
+          <w:kern w:val="0"/>
+          <w:sz w:val="21"/>
+          <w:szCs w:val="21"/>
+          <w:lang w:val="bg-BG" w:eastAsia="bg-BG"/>
+          <w14:ligatures w14:val="none"/>
+        </w:rPr>
+        <w:t xml:space="preserve"> </w:t>
+      </w:r>
+      <w:r>
+        <w:rPr>
+          <w:rFonts w:ascii="Consolas" w:eastAsia="Times New Roman" w:hAnsi="Consolas" w:cs="Times New Roman"/>
+          <w:color w:val="D4D4D4"/>
+          <w:kern w:val="0"/>
+          <w:sz w:val="21"/>
+          <w:szCs w:val="21"/>
+          <w:lang w:val="bg-BG" w:eastAsia="bg-BG"/>
+          <w14:ligatures w14:val="none"/>
+        </w:rPr>
+        <w:t>=</w:t>
+      </w:r>
+      <w:r>
+        <w:rPr>
+          <w:rFonts w:ascii="Consolas" w:eastAsia="Times New Roman" w:hAnsi="Consolas" w:cs="Times New Roman"/>
+          <w:color w:val="CCCCCC"/>
+          <w:kern w:val="0"/>
+          <w:sz w:val="21"/>
+          <w:szCs w:val="21"/>
+          <w:lang w:val="bg-BG" w:eastAsia="bg-BG"/>
+          <w14:ligatures w14:val="none"/>
+        </w:rPr>
+        <w:t xml:space="preserve"> (</w:t>
+      </w:r>
+      <w:r>
+        <w:rPr>
+          <w:rFonts w:ascii="Consolas" w:eastAsia="Times New Roman" w:hAnsi="Consolas" w:cs="Times New Roman"/>
+          <w:color w:val="9CDCFE"/>
+          <w:kern w:val="0"/>
+          <w:sz w:val="21"/>
+          <w:szCs w:val="21"/>
+          <w:lang w:val="bg-BG" w:eastAsia="bg-BG"/>
+          <w14:ligatures w14:val="none"/>
+        </w:rPr>
+        <w:t>game</w:t>
+      </w:r>
+      <w:r>
+        <w:rPr>
+          <w:rFonts w:ascii="Consolas" w:eastAsia="Times New Roman" w:hAnsi="Consolas" w:cs="Times New Roman"/>
+          <w:color w:val="CCCCCC"/>
+          <w:kern w:val="0"/>
+          <w:sz w:val="21"/>
+          <w:szCs w:val="21"/>
+          <w:lang w:val="bg-BG" w:eastAsia="bg-BG"/>
+          <w14:ligatures w14:val="none"/>
+        </w:rPr>
+        <w:t xml:space="preserve">) </w:t>
+      </w:r>
+      <w:r>
+        <w:rPr>
+          <w:rFonts w:ascii="Consolas" w:eastAsia="Times New Roman" w:hAnsi="Consolas" w:cs="Times New Roman"/>
+          <w:color w:val="569CD6"/>
+          <w:kern w:val="0"/>
+          <w:sz w:val="21"/>
+          <w:szCs w:val="21"/>
+          <w:lang w:val="bg-BG" w:eastAsia="bg-BG"/>
+          <w14:ligatures w14:val="none"/>
+        </w:rPr>
+        <w:t>=&gt;</w:t>
+      </w:r>
+      <w:r>
+        <w:rPr>
+          <w:rFonts w:ascii="Consolas" w:eastAsia="Times New Roman" w:hAnsi="Consolas" w:cs="Times New Roman"/>
+          <w:color w:val="CCCCCC"/>
+          <w:kern w:val="0"/>
+          <w:sz w:val="21"/>
+          <w:szCs w:val="21"/>
+          <w:lang w:val="bg-BG" w:eastAsia="bg-BG"/>
+          <w14:ligatures w14:val="none"/>
+        </w:rPr>
+        <w:t xml:space="preserve"> {</w:t>
+      </w:r>
+    </w:p>
+    <w:p>
+      <w:pPr>
+        <w:shd w:val="clear" w:color="auto" w:fill="1F1F1F"/>
+        <w:spacing w:after="0" w:line="285" w:lineRule="atLeast"/>
+        <w:rPr>
+          <w:rFonts w:ascii="Consolas" w:eastAsia="Times New Roman" w:hAnsi="Consolas" w:cs="Times New Roman"/>
+          <w:color w:val="CCCCCC"/>
+          <w:kern w:val="0"/>
+          <w:sz w:val="21"/>
+          <w:szCs w:val="21"/>
+          <w:lang w:val="bg-BG" w:eastAsia="bg-BG"/>
+          <w14:ligatures w14:val="none"/>
+        </w:rPr>
+      </w:pPr>
+      <w:r>
+        <w:rPr>
+          <w:rFonts w:ascii="Consolas" w:eastAsia="Times New Roman" w:hAnsi="Consolas" w:cs="Times New Roman"/>
+          <w:color w:val="CCCCCC"/>
+          <w:kern w:val="0"/>
+          <w:sz w:val="21"/>
+          <w:szCs w:val="21"/>
+          <w:lang w:val="bg-BG" w:eastAsia="bg-BG"/>
+          <w14:ligatures w14:val="none"/>
+        </w:rPr>
+        <w:t xml:space="preserve">      </w:t>
+      </w:r>
+      <w:r>
+        <w:rPr>
+          <w:rFonts w:ascii="Consolas" w:eastAsia="Times New Roman" w:hAnsi="Consolas" w:cs="Times New Roman"/>
+          <w:color w:val="DCDCAA"/>
+          <w:kern w:val="0"/>
+          <w:sz w:val="21"/>
+          <w:szCs w:val="21"/>
+          <w:lang w:val="bg-BG" w:eastAsia="bg-BG"/>
+          <w14:ligatures w14:val="none"/>
+        </w:rPr>
+        <w:t>setGames</w:t>
+      </w:r>
+      <w:r>
+        <w:rPr>
+          <w:rFonts w:ascii="Consolas" w:eastAsia="Times New Roman" w:hAnsi="Consolas" w:cs="Times New Roman"/>
+          <w:color w:val="CCCCCC"/>
+          <w:kern w:val="0"/>
+          <w:sz w:val="21"/>
+          <w:szCs w:val="21"/>
+          <w:lang w:val="bg-BG" w:eastAsia="bg-BG"/>
+          <w14:ligatures w14:val="none"/>
+        </w:rPr>
+        <w:t>(</w:t>
+      </w:r>
+      <w:r>
+        <w:rPr>
+          <w:rFonts w:ascii="Consolas" w:eastAsia="Times New Roman" w:hAnsi="Consolas" w:cs="Times New Roman"/>
+          <w:color w:val="9CDCFE"/>
+          <w:kern w:val="0"/>
+          <w:sz w:val="21"/>
+          <w:szCs w:val="21"/>
+          <w:lang w:val="bg-BG" w:eastAsia="bg-BG"/>
+          <w14:ligatures w14:val="none"/>
+        </w:rPr>
+        <w:t>games</w:t>
+      </w:r>
+      <w:r>
+        <w:rPr>
+          <w:rFonts w:ascii="Consolas" w:eastAsia="Times New Roman" w:hAnsi="Consolas" w:cs="Times New Roman"/>
+          <w:color w:val="CCCCCC"/>
+          <w:kern w:val="0"/>
+          <w:sz w:val="21"/>
+          <w:szCs w:val="21"/>
+          <w:lang w:val="bg-BG" w:eastAsia="bg-BG"/>
+          <w14:ligatures w14:val="none"/>
+        </w:rPr>
+        <w:t xml:space="preserve"> </w:t>
+      </w:r>
+      <w:r>
+        <w:rPr>
+          <w:rFonts w:ascii="Consolas" w:eastAsia="Times New Roman" w:hAnsi="Consolas" w:cs="Times New Roman"/>
+          <w:color w:val="569CD6"/>
+          <w:kern w:val="0"/>
+          <w:sz w:val="21"/>
+          <w:szCs w:val="21"/>
+          <w:lang w:val="bg-BG" w:eastAsia="bg-BG"/>
+          <w14:ligatures w14:val="none"/>
+        </w:rPr>
+        <w:t>=&gt;</w:t>
+      </w:r>
+      <w:r>
+        <w:rPr>
+          <w:rFonts w:ascii="Consolas" w:eastAsia="Times New Roman" w:hAnsi="Consolas" w:cs="Times New Roman"/>
+          <w:color w:val="CCCCCC"/>
+          <w:kern w:val="0"/>
+          <w:sz w:val="21"/>
+          <w:szCs w:val="21"/>
+          <w:lang w:val="bg-BG" w:eastAsia="bg-BG"/>
+          <w14:ligatures w14:val="none"/>
+        </w:rPr>
+        <w:t xml:space="preserve"> [</w:t>
+      </w:r>
+      <w:r>
+        <w:rPr>
+          <w:rFonts w:ascii="Consolas" w:eastAsia="Times New Roman" w:hAnsi="Consolas" w:cs="Times New Roman"/>
+          <w:color w:val="D4D4D4"/>
+          <w:kern w:val="0"/>
+          <w:sz w:val="21"/>
+          <w:szCs w:val="21"/>
+          <w:lang w:val="bg-BG" w:eastAsia="bg-BG"/>
+          <w14:ligatures w14:val="none"/>
+        </w:rPr>
+        <w:t>...</w:t>
+      </w:r>
+      <w:r>
+        <w:rPr>
+          <w:rFonts w:ascii="Consolas" w:eastAsia="Times New Roman" w:hAnsi="Consolas" w:cs="Times New Roman"/>
+          <w:color w:val="9CDCFE"/>
+          <w:kern w:val="0"/>
+          <w:sz w:val="21"/>
+          <w:szCs w:val="21"/>
+          <w:lang w:val="bg-BG" w:eastAsia="bg-BG"/>
+          <w14:ligatures w14:val="none"/>
+        </w:rPr>
+        <w:t>games</w:t>
+      </w:r>
+      <w:r>
+        <w:rPr>
+          <w:rFonts w:ascii="Consolas" w:eastAsia="Times New Roman" w:hAnsi="Consolas" w:cs="Times New Roman"/>
+          <w:color w:val="CCCCCC"/>
+          <w:kern w:val="0"/>
+          <w:sz w:val="21"/>
+          <w:szCs w:val="21"/>
+          <w:lang w:val="bg-BG" w:eastAsia="bg-BG"/>
+          <w14:ligatures w14:val="none"/>
+        </w:rPr>
+        <w:t xml:space="preserve">, </w:t>
+      </w:r>
+      <w:r>
+        <w:rPr>
+          <w:rFonts w:ascii="Consolas" w:eastAsia="Times New Roman" w:hAnsi="Consolas" w:cs="Times New Roman"/>
+          <w:color w:val="9CDCFE"/>
+          <w:kern w:val="0"/>
+          <w:sz w:val="21"/>
+          <w:szCs w:val="21"/>
+          <w:lang w:val="bg-BG" w:eastAsia="bg-BG"/>
+          <w14:ligatures w14:val="none"/>
+        </w:rPr>
+        <w:t>game</w:t>
+      </w:r>
+      <w:r>
+        <w:rPr>
+          <w:rFonts w:ascii="Consolas" w:eastAsia="Times New Roman" w:hAnsi="Consolas" w:cs="Times New Roman"/>
+          <w:color w:val="CCCCCC"/>
+          <w:kern w:val="0"/>
+          <w:sz w:val="21"/>
+          <w:szCs w:val="21"/>
+          <w:lang w:val="bg-BG" w:eastAsia="bg-BG"/>
+          <w14:ligatures w14:val="none"/>
+        </w:rPr>
+        <w:t>])</w:t>
+      </w:r>
+    </w:p>
+    <w:p>
+      <w:pPr>
+        <w:shd w:val="clear" w:color="auto" w:fill="1F1F1F"/>
+        <w:spacing w:after="0" w:line="285" w:lineRule="atLeast"/>
+        <w:rPr>
+          <w:rFonts w:ascii="Consolas" w:eastAsia="Times New Roman" w:hAnsi="Consolas" w:cs="Times New Roman"/>
+          <w:color w:val="CCCCCC"/>
+          <w:kern w:val="0"/>
+          <w:sz w:val="21"/>
+          <w:szCs w:val="21"/>
+          <w:lang w:val="bg-BG" w:eastAsia="bg-BG"/>
+          <w14:ligatures w14:val="none"/>
+        </w:rPr>
+      </w:pPr>
+      <w:r>
+        <w:rPr>
+          <w:rFonts w:ascii="Consolas" w:eastAsia="Times New Roman" w:hAnsi="Consolas" w:cs="Times New Roman"/>
+          <w:color w:val="CCCCCC"/>
+          <w:kern w:val="0"/>
+          <w:sz w:val="21"/>
+          <w:szCs w:val="21"/>
+          <w:lang w:val="bg-BG" w:eastAsia="bg-BG"/>
+          <w14:ligatures w14:val="none"/>
+        </w:rPr>
+        <w:t>    }</w:t>
+      </w:r>
+    </w:p>
+    <w:p>
+      <w:pPr>
+        <w:rPr>
+          <w:color w:val="C45911" w:themeColor="accent2" w:themeShade="BF"/>
+          <w:sz w:val="24"/>
+          <w:szCs w:val="24"/>
+        </w:rPr>
+      </w:pPr>
+    </w:p>
+    <w:p>
+      <w:pPr>
+        <w:rPr>
+          <w:color w:val="C45911" w:themeColor="accent2" w:themeShade="BF"/>
+          <w:sz w:val="24"/>
+          <w:szCs w:val="24"/>
+        </w:rPr>
+      </w:pPr>
+      <w:r>
+        <w:rPr>
+          <w:color w:val="C45911" w:themeColor="accent2" w:themeShade="BF"/>
+          <w:sz w:val="24"/>
+          <w:szCs w:val="24"/>
+        </w:rPr>
+        <w:t>18.4 create createOn function in services</w:t>
+      </w:r>
+    </w:p>
+    <w:p>
+      <w:pPr>
+        <w:shd w:val="clear" w:color="auto" w:fill="1F1F1F"/>
+        <w:spacing w:after="0" w:line="285" w:lineRule="atLeast"/>
+        <w:rPr>
+          <w:rFonts w:ascii="Consolas" w:eastAsia="Times New Roman" w:hAnsi="Consolas" w:cs="Times New Roman"/>
+          <w:color w:val="CCCCCC"/>
+          <w:kern w:val="0"/>
+          <w:sz w:val="21"/>
+          <w:szCs w:val="21"/>
+          <w:lang w:val="bg-BG" w:eastAsia="bg-BG"/>
+          <w14:ligatures w14:val="none"/>
+        </w:rPr>
+      </w:pPr>
+      <w:r>
+        <w:rPr>
+          <w:rFonts w:ascii="Consolas" w:eastAsia="Times New Roman" w:hAnsi="Consolas" w:cs="Times New Roman"/>
+          <w:color w:val="C586C0"/>
+          <w:kern w:val="0"/>
+          <w:sz w:val="21"/>
+          <w:szCs w:val="21"/>
+          <w:lang w:val="bg-BG" w:eastAsia="bg-BG"/>
+          <w14:ligatures w14:val="none"/>
+        </w:rPr>
+        <w:t>export</w:t>
+      </w:r>
+      <w:r>
+        <w:rPr>
+          <w:rFonts w:ascii="Consolas" w:eastAsia="Times New Roman" w:hAnsi="Consolas" w:cs="Times New Roman"/>
+          <w:color w:val="CCCCCC"/>
+          <w:kern w:val="0"/>
+          <w:sz w:val="21"/>
+          <w:szCs w:val="21"/>
+          <w:lang w:val="bg-BG" w:eastAsia="bg-BG"/>
+          <w14:ligatures w14:val="none"/>
+        </w:rPr>
+        <w:t xml:space="preserve"> </w:t>
+      </w:r>
+      <w:r>
+        <w:rPr>
+          <w:rFonts w:ascii="Consolas" w:eastAsia="Times New Roman" w:hAnsi="Consolas" w:cs="Times New Roman"/>
+          <w:color w:val="569CD6"/>
+          <w:kern w:val="0"/>
+          <w:sz w:val="21"/>
+          <w:szCs w:val="21"/>
+          <w:lang w:val="bg-BG" w:eastAsia="bg-BG"/>
+          <w14:ligatures w14:val="none"/>
+        </w:rPr>
+        <w:t>const</w:t>
+      </w:r>
+      <w:r>
+        <w:rPr>
+          <w:rFonts w:ascii="Consolas" w:eastAsia="Times New Roman" w:hAnsi="Consolas" w:cs="Times New Roman"/>
+          <w:color w:val="CCCCCC"/>
+          <w:kern w:val="0"/>
+          <w:sz w:val="21"/>
+          <w:szCs w:val="21"/>
+          <w:lang w:val="bg-BG" w:eastAsia="bg-BG"/>
+          <w14:ligatures w14:val="none"/>
+        </w:rPr>
+        <w:t xml:space="preserve"> </w:t>
+      </w:r>
+      <w:r>
+        <w:rPr>
+          <w:rFonts w:ascii="Consolas" w:eastAsia="Times New Roman" w:hAnsi="Consolas" w:cs="Times New Roman"/>
+          <w:color w:val="DCDCAA"/>
+          <w:kern w:val="0"/>
+          <w:sz w:val="21"/>
+          <w:szCs w:val="21"/>
+          <w:lang w:val="bg-BG" w:eastAsia="bg-BG"/>
+          <w14:ligatures w14:val="none"/>
+        </w:rPr>
+        <w:t>createOne</w:t>
+      </w:r>
+      <w:r>
+        <w:rPr>
+          <w:rFonts w:ascii="Consolas" w:eastAsia="Times New Roman" w:hAnsi="Consolas" w:cs="Times New Roman"/>
+          <w:color w:val="CCCCCC"/>
+          <w:kern w:val="0"/>
+          <w:sz w:val="21"/>
+          <w:szCs w:val="21"/>
+          <w:lang w:val="bg-BG" w:eastAsia="bg-BG"/>
+          <w14:ligatures w14:val="none"/>
+        </w:rPr>
+        <w:t xml:space="preserve"> </w:t>
+      </w:r>
+      <w:r>
+        <w:rPr>
+          <w:rFonts w:ascii="Consolas" w:eastAsia="Times New Roman" w:hAnsi="Consolas" w:cs="Times New Roman"/>
+          <w:color w:val="D4D4D4"/>
+          <w:kern w:val="0"/>
+          <w:sz w:val="21"/>
+          <w:szCs w:val="21"/>
+          <w:lang w:val="bg-BG" w:eastAsia="bg-BG"/>
+          <w14:ligatures w14:val="none"/>
+        </w:rPr>
+        <w:t>=</w:t>
+      </w:r>
+      <w:r>
+        <w:rPr>
+          <w:rFonts w:ascii="Consolas" w:eastAsia="Times New Roman" w:hAnsi="Consolas" w:cs="Times New Roman"/>
+          <w:color w:val="CCCCCC"/>
+          <w:kern w:val="0"/>
+          <w:sz w:val="21"/>
+          <w:szCs w:val="21"/>
+          <w:lang w:val="bg-BG" w:eastAsia="bg-BG"/>
+          <w14:ligatures w14:val="none"/>
+        </w:rPr>
+        <w:t xml:space="preserve"> </w:t>
+      </w:r>
+      <w:r>
+        <w:rPr>
+          <w:rFonts w:ascii="Consolas" w:eastAsia="Times New Roman" w:hAnsi="Consolas" w:cs="Times New Roman"/>
+          <w:color w:val="569CD6"/>
+          <w:kern w:val="0"/>
+          <w:sz w:val="21"/>
+          <w:szCs w:val="21"/>
+          <w:lang w:val="bg-BG" w:eastAsia="bg-BG"/>
+          <w14:ligatures w14:val="none"/>
+        </w:rPr>
+        <w:t>async</w:t>
+      </w:r>
+      <w:r>
+        <w:rPr>
+          <w:rFonts w:ascii="Consolas" w:eastAsia="Times New Roman" w:hAnsi="Consolas" w:cs="Times New Roman"/>
+          <w:color w:val="CCCCCC"/>
+          <w:kern w:val="0"/>
+          <w:sz w:val="21"/>
+          <w:szCs w:val="21"/>
+          <w:lang w:val="bg-BG" w:eastAsia="bg-BG"/>
+          <w14:ligatures w14:val="none"/>
+        </w:rPr>
+        <w:t xml:space="preserve"> (</w:t>
+      </w:r>
+      <w:r>
+        <w:rPr>
+          <w:rFonts w:ascii="Consolas" w:eastAsia="Times New Roman" w:hAnsi="Consolas" w:cs="Times New Roman"/>
+          <w:color w:val="9CDCFE"/>
+          <w:kern w:val="0"/>
+          <w:sz w:val="21"/>
+          <w:szCs w:val="21"/>
+          <w:lang w:val="bg-BG" w:eastAsia="bg-BG"/>
+          <w14:ligatures w14:val="none"/>
+        </w:rPr>
+        <w:t>data</w:t>
+      </w:r>
+      <w:r>
+        <w:rPr>
+          <w:rFonts w:ascii="Consolas" w:eastAsia="Times New Roman" w:hAnsi="Consolas" w:cs="Times New Roman"/>
+          <w:color w:val="CCCCCC"/>
+          <w:kern w:val="0"/>
+          <w:sz w:val="21"/>
+          <w:szCs w:val="21"/>
+          <w:lang w:val="bg-BG" w:eastAsia="bg-BG"/>
+          <w14:ligatures w14:val="none"/>
+        </w:rPr>
+        <w:t xml:space="preserve">) </w:t>
+      </w:r>
+      <w:r>
+        <w:rPr>
+          <w:rFonts w:ascii="Consolas" w:eastAsia="Times New Roman" w:hAnsi="Consolas" w:cs="Times New Roman"/>
+          <w:color w:val="569CD6"/>
+          <w:kern w:val="0"/>
+          <w:sz w:val="21"/>
+          <w:szCs w:val="21"/>
+          <w:lang w:val="bg-BG" w:eastAsia="bg-BG"/>
+          <w14:ligatures w14:val="none"/>
+        </w:rPr>
+        <w:t>=&gt;</w:t>
+      </w:r>
+      <w:r>
+        <w:rPr>
+          <w:rFonts w:ascii="Consolas" w:eastAsia="Times New Roman" w:hAnsi="Consolas" w:cs="Times New Roman"/>
+          <w:color w:val="CCCCCC"/>
+          <w:kern w:val="0"/>
+          <w:sz w:val="21"/>
+          <w:szCs w:val="21"/>
+          <w:lang w:val="bg-BG" w:eastAsia="bg-BG"/>
+          <w14:ligatures w14:val="none"/>
+        </w:rPr>
+        <w:t xml:space="preserve"> {</w:t>
+      </w:r>
+    </w:p>
+    <w:p>
+      <w:pPr>
+        <w:shd w:val="clear" w:color="auto" w:fill="1F1F1F"/>
+        <w:spacing w:after="0" w:line="285" w:lineRule="atLeast"/>
+        <w:rPr>
+          <w:rFonts w:ascii="Consolas" w:eastAsia="Times New Roman" w:hAnsi="Consolas" w:cs="Times New Roman"/>
+          <w:color w:val="CCCCCC"/>
+          <w:kern w:val="0"/>
+          <w:sz w:val="21"/>
+          <w:szCs w:val="21"/>
+          <w:lang w:val="bg-BG" w:eastAsia="bg-BG"/>
+          <w14:ligatures w14:val="none"/>
+        </w:rPr>
+      </w:pPr>
+      <w:r>
+        <w:rPr>
+          <w:rFonts w:ascii="Consolas" w:eastAsia="Times New Roman" w:hAnsi="Consolas" w:cs="Times New Roman"/>
+          <w:color w:val="CCCCCC"/>
+          <w:kern w:val="0"/>
+          <w:sz w:val="21"/>
+          <w:szCs w:val="21"/>
+          <w:lang w:val="bg-BG" w:eastAsia="bg-BG"/>
+          <w14:ligatures w14:val="none"/>
+        </w:rPr>
+        <w:t xml:space="preserve">    </w:t>
+      </w:r>
+      <w:r>
+        <w:rPr>
+          <w:rFonts w:ascii="Consolas" w:eastAsia="Times New Roman" w:hAnsi="Consolas" w:cs="Times New Roman"/>
+          <w:color w:val="569CD6"/>
+          <w:kern w:val="0"/>
+          <w:sz w:val="21"/>
+          <w:szCs w:val="21"/>
+          <w:lang w:val="bg-BG" w:eastAsia="bg-BG"/>
+          <w14:ligatures w14:val="none"/>
+        </w:rPr>
+        <w:t>const</w:t>
+      </w:r>
+      <w:r>
+        <w:rPr>
+          <w:rFonts w:ascii="Consolas" w:eastAsia="Times New Roman" w:hAnsi="Consolas" w:cs="Times New Roman"/>
+          <w:color w:val="CCCCCC"/>
+          <w:kern w:val="0"/>
+          <w:sz w:val="21"/>
+          <w:szCs w:val="21"/>
+          <w:lang w:val="bg-BG" w:eastAsia="bg-BG"/>
+          <w14:ligatures w14:val="none"/>
+        </w:rPr>
+        <w:t xml:space="preserve"> </w:t>
+      </w:r>
+      <w:r>
+        <w:rPr>
+          <w:rFonts w:ascii="Consolas" w:eastAsia="Times New Roman" w:hAnsi="Consolas" w:cs="Times New Roman"/>
+          <w:color w:val="4FC1FF"/>
+          <w:kern w:val="0"/>
+          <w:sz w:val="21"/>
+          <w:szCs w:val="21"/>
+          <w:lang w:val="bg-BG" w:eastAsia="bg-BG"/>
+          <w14:ligatures w14:val="none"/>
+        </w:rPr>
+        <w:t>res</w:t>
+      </w:r>
+      <w:r>
+        <w:rPr>
+          <w:rFonts w:ascii="Consolas" w:eastAsia="Times New Roman" w:hAnsi="Consolas" w:cs="Times New Roman"/>
+          <w:color w:val="CCCCCC"/>
+          <w:kern w:val="0"/>
+          <w:sz w:val="21"/>
+          <w:szCs w:val="21"/>
+          <w:lang w:val="bg-BG" w:eastAsia="bg-BG"/>
+          <w14:ligatures w14:val="none"/>
+        </w:rPr>
+        <w:t xml:space="preserve"> </w:t>
+      </w:r>
+      <w:r>
+        <w:rPr>
+          <w:rFonts w:ascii="Consolas" w:eastAsia="Times New Roman" w:hAnsi="Consolas" w:cs="Times New Roman"/>
+          <w:color w:val="D4D4D4"/>
+          <w:kern w:val="0"/>
+          <w:sz w:val="21"/>
+          <w:szCs w:val="21"/>
+          <w:lang w:val="bg-BG" w:eastAsia="bg-BG"/>
+          <w14:ligatures w14:val="none"/>
+        </w:rPr>
+        <w:t>=</w:t>
+      </w:r>
+      <w:r>
+        <w:rPr>
+          <w:rFonts w:ascii="Consolas" w:eastAsia="Times New Roman" w:hAnsi="Consolas" w:cs="Times New Roman"/>
+          <w:color w:val="CCCCCC"/>
+          <w:kern w:val="0"/>
+          <w:sz w:val="21"/>
+          <w:szCs w:val="21"/>
+          <w:lang w:val="bg-BG" w:eastAsia="bg-BG"/>
+          <w14:ligatures w14:val="none"/>
+        </w:rPr>
+        <w:t xml:space="preserve"> </w:t>
+      </w:r>
+      <w:r>
+        <w:rPr>
+          <w:rFonts w:ascii="Consolas" w:eastAsia="Times New Roman" w:hAnsi="Consolas" w:cs="Times New Roman"/>
+          <w:color w:val="C586C0"/>
+          <w:kern w:val="0"/>
+          <w:sz w:val="21"/>
+          <w:szCs w:val="21"/>
+          <w:lang w:val="bg-BG" w:eastAsia="bg-BG"/>
+          <w14:ligatures w14:val="none"/>
+        </w:rPr>
+        <w:t>await</w:t>
+      </w:r>
+      <w:r>
+        <w:rPr>
+          <w:rFonts w:ascii="Consolas" w:eastAsia="Times New Roman" w:hAnsi="Consolas" w:cs="Times New Roman"/>
+          <w:color w:val="CCCCCC"/>
+          <w:kern w:val="0"/>
+          <w:sz w:val="21"/>
+          <w:szCs w:val="21"/>
+          <w:lang w:val="bg-BG" w:eastAsia="bg-BG"/>
+          <w14:ligatures w14:val="none"/>
+        </w:rPr>
+        <w:t xml:space="preserve"> </w:t>
+      </w:r>
+      <w:r>
+        <w:rPr>
+          <w:rFonts w:ascii="Consolas" w:eastAsia="Times New Roman" w:hAnsi="Consolas" w:cs="Times New Roman"/>
+          <w:color w:val="DCDCAA"/>
+          <w:kern w:val="0"/>
+          <w:sz w:val="21"/>
+          <w:szCs w:val="21"/>
+          <w:lang w:val="bg-BG" w:eastAsia="bg-BG"/>
+          <w14:ligatures w14:val="none"/>
+        </w:rPr>
+        <w:t>fetch</w:t>
+      </w:r>
+      <w:r>
+        <w:rPr>
+          <w:rFonts w:ascii="Consolas" w:eastAsia="Times New Roman" w:hAnsi="Consolas" w:cs="Times New Roman"/>
+          <w:color w:val="CCCCCC"/>
+          <w:kern w:val="0"/>
+          <w:sz w:val="21"/>
+          <w:szCs w:val="21"/>
+          <w:lang w:val="bg-BG" w:eastAsia="bg-BG"/>
+          <w14:ligatures w14:val="none"/>
+        </w:rPr>
+        <w:t>(</w:t>
+      </w:r>
+      <w:r>
+        <w:rPr>
+          <w:rFonts w:ascii="Consolas" w:eastAsia="Times New Roman" w:hAnsi="Consolas" w:cs="Times New Roman"/>
+          <w:color w:val="4FC1FF"/>
+          <w:kern w:val="0"/>
+          <w:sz w:val="21"/>
+          <w:szCs w:val="21"/>
+          <w:lang w:val="bg-BG" w:eastAsia="bg-BG"/>
+          <w14:ligatures w14:val="none"/>
+        </w:rPr>
+        <w:t>url</w:t>
+      </w:r>
+      <w:r>
+        <w:rPr>
+          <w:rFonts w:ascii="Consolas" w:eastAsia="Times New Roman" w:hAnsi="Consolas" w:cs="Times New Roman"/>
+          <w:color w:val="CCCCCC"/>
+          <w:kern w:val="0"/>
+          <w:sz w:val="21"/>
+          <w:szCs w:val="21"/>
+          <w:lang w:val="bg-BG" w:eastAsia="bg-BG"/>
+          <w14:ligatures w14:val="none"/>
+        </w:rPr>
+        <w:t>, {</w:t>
+      </w:r>
+    </w:p>
+    <w:p>
+      <w:pPr>
+        <w:shd w:val="clear" w:color="auto" w:fill="1F1F1F"/>
+        <w:spacing w:after="0" w:line="285" w:lineRule="atLeast"/>
+        <w:rPr>
+          <w:rFonts w:ascii="Consolas" w:eastAsia="Times New Roman" w:hAnsi="Consolas" w:cs="Times New Roman"/>
+          <w:color w:val="CCCCCC"/>
+          <w:kern w:val="0"/>
+          <w:sz w:val="21"/>
+          <w:szCs w:val="21"/>
+          <w:lang w:val="bg-BG" w:eastAsia="bg-BG"/>
+          <w14:ligatures w14:val="none"/>
+        </w:rPr>
+      </w:pPr>
+      <w:r>
+        <w:rPr>
+          <w:rFonts w:ascii="Consolas" w:eastAsia="Times New Roman" w:hAnsi="Consolas" w:cs="Times New Roman"/>
+          <w:color w:val="CCCCCC"/>
+          <w:kern w:val="0"/>
+          <w:sz w:val="21"/>
+          <w:szCs w:val="21"/>
+          <w:lang w:val="bg-BG" w:eastAsia="bg-BG"/>
+          <w14:ligatures w14:val="none"/>
+        </w:rPr>
+        <w:t xml:space="preserve">        </w:t>
+      </w:r>
+      <w:r>
+        <w:rPr>
+          <w:rFonts w:ascii="Consolas" w:eastAsia="Times New Roman" w:hAnsi="Consolas" w:cs="Times New Roman"/>
+          <w:color w:val="9CDCFE"/>
+          <w:kern w:val="0"/>
+          <w:sz w:val="21"/>
+          <w:szCs w:val="21"/>
+          <w:lang w:val="bg-BG" w:eastAsia="bg-BG"/>
+          <w14:ligatures w14:val="none"/>
+        </w:rPr>
+        <w:t>method:</w:t>
+      </w:r>
+      <w:r>
+        <w:rPr>
+          <w:rFonts w:ascii="Consolas" w:eastAsia="Times New Roman" w:hAnsi="Consolas" w:cs="Times New Roman"/>
+          <w:color w:val="CCCCCC"/>
+          <w:kern w:val="0"/>
+          <w:sz w:val="21"/>
+          <w:szCs w:val="21"/>
+          <w:lang w:val="bg-BG" w:eastAsia="bg-BG"/>
+          <w14:ligatures w14:val="none"/>
+        </w:rPr>
+        <w:t xml:space="preserve"> </w:t>
+      </w:r>
+      <w:r>
+        <w:rPr>
+          <w:rFonts w:ascii="Consolas" w:eastAsia="Times New Roman" w:hAnsi="Consolas" w:cs="Times New Roman"/>
+          <w:color w:val="CE9178"/>
+          <w:kern w:val="0"/>
+          <w:sz w:val="21"/>
+          <w:szCs w:val="21"/>
+          <w:lang w:val="bg-BG" w:eastAsia="bg-BG"/>
+          <w14:ligatures w14:val="none"/>
+        </w:rPr>
+        <w:t>'POST'</w:t>
+      </w:r>
+      <w:r>
+        <w:rPr>
+          <w:rFonts w:ascii="Consolas" w:eastAsia="Times New Roman" w:hAnsi="Consolas" w:cs="Times New Roman"/>
+          <w:color w:val="CCCCCC"/>
+          <w:kern w:val="0"/>
+          <w:sz w:val="21"/>
+          <w:szCs w:val="21"/>
+          <w:lang w:val="bg-BG" w:eastAsia="bg-BG"/>
+          <w14:ligatures w14:val="none"/>
+        </w:rPr>
+        <w:t>,</w:t>
+      </w:r>
+    </w:p>
+    <w:p>
+      <w:pPr>
+        <w:shd w:val="clear" w:color="auto" w:fill="1F1F1F"/>
+        <w:spacing w:after="0" w:line="285" w:lineRule="atLeast"/>
+        <w:rPr>
+          <w:rFonts w:ascii="Consolas" w:eastAsia="Times New Roman" w:hAnsi="Consolas" w:cs="Times New Roman"/>
+          <w:color w:val="CCCCCC"/>
+          <w:kern w:val="0"/>
+          <w:sz w:val="21"/>
+          <w:szCs w:val="21"/>
+          <w:lang w:val="bg-BG" w:eastAsia="bg-BG"/>
+          <w14:ligatures w14:val="none"/>
+        </w:rPr>
+      </w:pPr>
+      <w:r>
+        <w:rPr>
+          <w:rFonts w:ascii="Consolas" w:eastAsia="Times New Roman" w:hAnsi="Consolas" w:cs="Times New Roman"/>
+          <w:color w:val="CCCCCC"/>
+          <w:kern w:val="0"/>
+          <w:sz w:val="21"/>
+          <w:szCs w:val="21"/>
+          <w:lang w:val="bg-BG" w:eastAsia="bg-BG"/>
+          <w14:ligatures w14:val="none"/>
+        </w:rPr>
+        <w:t xml:space="preserve">        </w:t>
+      </w:r>
+      <w:r>
+        <w:rPr>
+          <w:rFonts w:ascii="Consolas" w:eastAsia="Times New Roman" w:hAnsi="Consolas" w:cs="Times New Roman"/>
+          <w:color w:val="9CDCFE"/>
+          <w:kern w:val="0"/>
+          <w:sz w:val="21"/>
+          <w:szCs w:val="21"/>
+          <w:lang w:val="bg-BG" w:eastAsia="bg-BG"/>
+          <w14:ligatures w14:val="none"/>
+        </w:rPr>
+        <w:t>headers:</w:t>
+      </w:r>
+      <w:r>
+        <w:rPr>
+          <w:rFonts w:ascii="Consolas" w:eastAsia="Times New Roman" w:hAnsi="Consolas" w:cs="Times New Roman"/>
+          <w:color w:val="CCCCCC"/>
+          <w:kern w:val="0"/>
+          <w:sz w:val="21"/>
+          <w:szCs w:val="21"/>
+          <w:lang w:val="bg-BG" w:eastAsia="bg-BG"/>
+          <w14:ligatures w14:val="none"/>
+        </w:rPr>
+        <w:t xml:space="preserve"> {</w:t>
+      </w:r>
+    </w:p>
+    <w:p>
+      <w:pPr>
+        <w:shd w:val="clear" w:color="auto" w:fill="1F1F1F"/>
+        <w:spacing w:after="0" w:line="285" w:lineRule="atLeast"/>
+        <w:rPr>
+          <w:rFonts w:ascii="Consolas" w:eastAsia="Times New Roman" w:hAnsi="Consolas" w:cs="Times New Roman"/>
+          <w:color w:val="CCCCCC"/>
+          <w:kern w:val="0"/>
+          <w:sz w:val="21"/>
+          <w:szCs w:val="21"/>
+          <w:lang w:val="bg-BG" w:eastAsia="bg-BG"/>
+          <w14:ligatures w14:val="none"/>
+        </w:rPr>
+      </w:pPr>
+      <w:r>
+        <w:rPr>
+          <w:rFonts w:ascii="Consolas" w:eastAsia="Times New Roman" w:hAnsi="Consolas" w:cs="Times New Roman"/>
+          <w:color w:val="CCCCCC"/>
+          <w:kern w:val="0"/>
+          <w:sz w:val="21"/>
+          <w:szCs w:val="21"/>
+          <w:lang w:val="bg-BG" w:eastAsia="bg-BG"/>
+          <w14:ligatures w14:val="none"/>
+        </w:rPr>
+        <w:t xml:space="preserve">            </w:t>
+      </w:r>
+      <w:r>
+        <w:rPr>
+          <w:rFonts w:ascii="Consolas" w:eastAsia="Times New Roman" w:hAnsi="Consolas" w:cs="Times New Roman"/>
+          <w:color w:val="CE9178"/>
+          <w:kern w:val="0"/>
+          <w:sz w:val="21"/>
+          <w:szCs w:val="21"/>
+          <w:lang w:val="bg-BG" w:eastAsia="bg-BG"/>
+          <w14:ligatures w14:val="none"/>
+        </w:rPr>
+        <w:t>'Content-Type'</w:t>
+      </w:r>
+      <w:r>
+        <w:rPr>
+          <w:rFonts w:ascii="Consolas" w:eastAsia="Times New Roman" w:hAnsi="Consolas" w:cs="Times New Roman"/>
+          <w:color w:val="9CDCFE"/>
+          <w:kern w:val="0"/>
+          <w:sz w:val="21"/>
+          <w:szCs w:val="21"/>
+          <w:lang w:val="bg-BG" w:eastAsia="bg-BG"/>
+          <w14:ligatures w14:val="none"/>
+        </w:rPr>
+        <w:t>:</w:t>
+      </w:r>
+      <w:r>
+        <w:rPr>
+          <w:rFonts w:ascii="Consolas" w:eastAsia="Times New Roman" w:hAnsi="Consolas" w:cs="Times New Roman"/>
+          <w:color w:val="CCCCCC"/>
+          <w:kern w:val="0"/>
+          <w:sz w:val="21"/>
+          <w:szCs w:val="21"/>
+          <w:lang w:val="bg-BG" w:eastAsia="bg-BG"/>
+          <w14:ligatures w14:val="none"/>
+        </w:rPr>
+        <w:t xml:space="preserve"> </w:t>
+      </w:r>
+      <w:r>
+        <w:rPr>
+          <w:rFonts w:ascii="Consolas" w:eastAsia="Times New Roman" w:hAnsi="Consolas" w:cs="Times New Roman"/>
+          <w:color w:val="CE9178"/>
+          <w:kern w:val="0"/>
+          <w:sz w:val="21"/>
+          <w:szCs w:val="21"/>
+          <w:lang w:val="bg-BG" w:eastAsia="bg-BG"/>
+          <w14:ligatures w14:val="none"/>
+        </w:rPr>
+        <w:t>'application/json'</w:t>
+      </w:r>
+    </w:p>
+    <w:p>
+      <w:pPr>
+        <w:shd w:val="clear" w:color="auto" w:fill="1F1F1F"/>
+        <w:spacing w:after="0" w:line="285" w:lineRule="atLeast"/>
+        <w:rPr>
+          <w:rFonts w:ascii="Consolas" w:eastAsia="Times New Roman" w:hAnsi="Consolas" w:cs="Times New Roman"/>
+          <w:color w:val="CCCCCC"/>
+          <w:kern w:val="0"/>
+          <w:sz w:val="21"/>
+          <w:szCs w:val="21"/>
+          <w:lang w:val="bg-BG" w:eastAsia="bg-BG"/>
+          <w14:ligatures w14:val="none"/>
+        </w:rPr>
+      </w:pPr>
+      <w:r>
+        <w:rPr>
+          <w:rFonts w:ascii="Consolas" w:eastAsia="Times New Roman" w:hAnsi="Consolas" w:cs="Times New Roman"/>
+          <w:color w:val="CCCCCC"/>
+          <w:kern w:val="0"/>
+          <w:sz w:val="21"/>
+          <w:szCs w:val="21"/>
+          <w:lang w:val="bg-BG" w:eastAsia="bg-BG"/>
+          <w14:ligatures w14:val="none"/>
+        </w:rPr>
+        <w:t>        },</w:t>
+      </w:r>
+    </w:p>
+    <w:p>
+      <w:pPr>
+        <w:shd w:val="clear" w:color="auto" w:fill="1F1F1F"/>
+        <w:spacing w:after="0" w:line="285" w:lineRule="atLeast"/>
+        <w:rPr>
+          <w:rFonts w:ascii="Consolas" w:eastAsia="Times New Roman" w:hAnsi="Consolas" w:cs="Times New Roman"/>
+          <w:color w:val="CCCCCC"/>
+          <w:kern w:val="0"/>
+          <w:sz w:val="21"/>
+          <w:szCs w:val="21"/>
+          <w:lang w:val="bg-BG" w:eastAsia="bg-BG"/>
+          <w14:ligatures w14:val="none"/>
+        </w:rPr>
+      </w:pPr>
+      <w:r>
+        <w:rPr>
+          <w:rFonts w:ascii="Consolas" w:eastAsia="Times New Roman" w:hAnsi="Consolas" w:cs="Times New Roman"/>
+          <w:color w:val="CCCCCC"/>
+          <w:kern w:val="0"/>
+          <w:sz w:val="21"/>
+          <w:szCs w:val="21"/>
+          <w:lang w:val="bg-BG" w:eastAsia="bg-BG"/>
+          <w14:ligatures w14:val="none"/>
+        </w:rPr>
+        <w:t xml:space="preserve">        </w:t>
+      </w:r>
+      <w:r>
+        <w:rPr>
+          <w:rFonts w:ascii="Consolas" w:eastAsia="Times New Roman" w:hAnsi="Consolas" w:cs="Times New Roman"/>
+          <w:color w:val="9CDCFE"/>
+          <w:kern w:val="0"/>
+          <w:sz w:val="21"/>
+          <w:szCs w:val="21"/>
+          <w:lang w:val="bg-BG" w:eastAsia="bg-BG"/>
+          <w14:ligatures w14:val="none"/>
+        </w:rPr>
+        <w:t>body:</w:t>
+      </w:r>
+      <w:r>
+        <w:rPr>
+          <w:rFonts w:ascii="Consolas" w:eastAsia="Times New Roman" w:hAnsi="Consolas" w:cs="Times New Roman"/>
+          <w:color w:val="CCCCCC"/>
+          <w:kern w:val="0"/>
+          <w:sz w:val="21"/>
+          <w:szCs w:val="21"/>
+          <w:lang w:val="bg-BG" w:eastAsia="bg-BG"/>
+          <w14:ligatures w14:val="none"/>
+        </w:rPr>
+        <w:t xml:space="preserve"> </w:t>
+      </w:r>
+      <w:r>
+        <w:rPr>
+          <w:rFonts w:ascii="Consolas" w:eastAsia="Times New Roman" w:hAnsi="Consolas" w:cs="Times New Roman"/>
+          <w:color w:val="9CDCFE"/>
+          <w:kern w:val="0"/>
+          <w:sz w:val="21"/>
+          <w:szCs w:val="21"/>
+          <w:lang w:val="bg-BG" w:eastAsia="bg-BG"/>
+          <w14:ligatures w14:val="none"/>
+        </w:rPr>
+        <w:t>JSON</w:t>
+      </w:r>
+      <w:r>
+        <w:rPr>
+          <w:rFonts w:ascii="Consolas" w:eastAsia="Times New Roman" w:hAnsi="Consolas" w:cs="Times New Roman"/>
+          <w:color w:val="CCCCCC"/>
+          <w:kern w:val="0"/>
+          <w:sz w:val="21"/>
+          <w:szCs w:val="21"/>
+          <w:lang w:val="bg-BG" w:eastAsia="bg-BG"/>
+          <w14:ligatures w14:val="none"/>
+        </w:rPr>
+        <w:t>.</w:t>
+      </w:r>
+      <w:r>
+        <w:rPr>
+          <w:rFonts w:ascii="Consolas" w:eastAsia="Times New Roman" w:hAnsi="Consolas" w:cs="Times New Roman"/>
+          <w:color w:val="DCDCAA"/>
+          <w:kern w:val="0"/>
+          <w:sz w:val="21"/>
+          <w:szCs w:val="21"/>
+          <w:lang w:val="bg-BG" w:eastAsia="bg-BG"/>
+          <w14:ligatures w14:val="none"/>
+        </w:rPr>
+        <w:t>stringify</w:t>
+      </w:r>
+      <w:r>
+        <w:rPr>
+          <w:rFonts w:ascii="Consolas" w:eastAsia="Times New Roman" w:hAnsi="Consolas" w:cs="Times New Roman"/>
+          <w:color w:val="CCCCCC"/>
+          <w:kern w:val="0"/>
+          <w:sz w:val="21"/>
+          <w:szCs w:val="21"/>
+          <w:lang w:val="bg-BG" w:eastAsia="bg-BG"/>
+          <w14:ligatures w14:val="none"/>
+        </w:rPr>
+        <w:t>(</w:t>
+      </w:r>
+      <w:r>
+        <w:rPr>
+          <w:rFonts w:ascii="Consolas" w:eastAsia="Times New Roman" w:hAnsi="Consolas" w:cs="Times New Roman"/>
+          <w:color w:val="9CDCFE"/>
+          <w:kern w:val="0"/>
+          <w:sz w:val="21"/>
+          <w:szCs w:val="21"/>
+          <w:lang w:val="bg-BG" w:eastAsia="bg-BG"/>
+          <w14:ligatures w14:val="none"/>
+        </w:rPr>
+        <w:t>data</w:t>
+      </w:r>
+      <w:r>
+        <w:rPr>
+          <w:rFonts w:ascii="Consolas" w:eastAsia="Times New Roman" w:hAnsi="Consolas" w:cs="Times New Roman"/>
+          <w:color w:val="CCCCCC"/>
+          <w:kern w:val="0"/>
+          <w:sz w:val="21"/>
+          <w:szCs w:val="21"/>
+          <w:lang w:val="bg-BG" w:eastAsia="bg-BG"/>
+          <w14:ligatures w14:val="none"/>
+        </w:rPr>
+        <w:t>)</w:t>
+      </w:r>
+    </w:p>
+    <w:p>
+      <w:pPr>
+        <w:shd w:val="clear" w:color="auto" w:fill="1F1F1F"/>
+        <w:spacing w:after="0" w:line="285" w:lineRule="atLeast"/>
+        <w:rPr>
+          <w:rFonts w:ascii="Consolas" w:eastAsia="Times New Roman" w:hAnsi="Consolas" w:cs="Times New Roman"/>
+          <w:color w:val="CCCCCC"/>
+          <w:kern w:val="0"/>
+          <w:sz w:val="21"/>
+          <w:szCs w:val="21"/>
+          <w:lang w:val="bg-BG" w:eastAsia="bg-BG"/>
+          <w14:ligatures w14:val="none"/>
+        </w:rPr>
+      </w:pPr>
+      <w:r>
+        <w:rPr>
+          <w:rFonts w:ascii="Consolas" w:eastAsia="Times New Roman" w:hAnsi="Consolas" w:cs="Times New Roman"/>
+          <w:color w:val="CCCCCC"/>
+          <w:kern w:val="0"/>
+          <w:sz w:val="21"/>
+          <w:szCs w:val="21"/>
+          <w:lang w:val="bg-BG" w:eastAsia="bg-BG"/>
+          <w14:ligatures w14:val="none"/>
+        </w:rPr>
+        <w:t>    })</w:t>
+      </w:r>
+    </w:p>
+    <w:p>
+      <w:pPr>
+        <w:shd w:val="clear" w:color="auto" w:fill="1F1F1F"/>
+        <w:spacing w:after="0" w:line="285" w:lineRule="atLeast"/>
+        <w:rPr>
+          <w:rFonts w:ascii="Consolas" w:eastAsia="Times New Roman" w:hAnsi="Consolas" w:cs="Times New Roman"/>
+          <w:color w:val="CCCCCC"/>
+          <w:kern w:val="0"/>
+          <w:sz w:val="21"/>
+          <w:szCs w:val="21"/>
+          <w:lang w:val="bg-BG" w:eastAsia="bg-BG"/>
+          <w14:ligatures w14:val="none"/>
+        </w:rPr>
+      </w:pPr>
+      <w:r>
+        <w:rPr>
+          <w:rFonts w:ascii="Consolas" w:eastAsia="Times New Roman" w:hAnsi="Consolas" w:cs="Times New Roman"/>
+          <w:color w:val="CCCCCC"/>
+          <w:kern w:val="0"/>
+          <w:sz w:val="21"/>
+          <w:szCs w:val="21"/>
+          <w:lang w:val="bg-BG" w:eastAsia="bg-BG"/>
+          <w14:ligatures w14:val="none"/>
+        </w:rPr>
+        <w:t xml:space="preserve">    </w:t>
+      </w:r>
+      <w:r>
+        <w:rPr>
+          <w:rFonts w:ascii="Consolas" w:eastAsia="Times New Roman" w:hAnsi="Consolas" w:cs="Times New Roman"/>
+          <w:color w:val="569CD6"/>
+          <w:kern w:val="0"/>
+          <w:sz w:val="21"/>
+          <w:szCs w:val="21"/>
+          <w:lang w:val="bg-BG" w:eastAsia="bg-BG"/>
+          <w14:ligatures w14:val="none"/>
+        </w:rPr>
+        <w:t>const</w:t>
+      </w:r>
+      <w:r>
+        <w:rPr>
+          <w:rFonts w:ascii="Consolas" w:eastAsia="Times New Roman" w:hAnsi="Consolas" w:cs="Times New Roman"/>
+          <w:color w:val="CCCCCC"/>
+          <w:kern w:val="0"/>
+          <w:sz w:val="21"/>
+          <w:szCs w:val="21"/>
+          <w:lang w:val="bg-BG" w:eastAsia="bg-BG"/>
+          <w14:ligatures w14:val="none"/>
+        </w:rPr>
+        <w:t xml:space="preserve"> </w:t>
+      </w:r>
+      <w:r>
+        <w:rPr>
+          <w:rFonts w:ascii="Consolas" w:eastAsia="Times New Roman" w:hAnsi="Consolas" w:cs="Times New Roman"/>
+          <w:color w:val="4FC1FF"/>
+          <w:kern w:val="0"/>
+          <w:sz w:val="21"/>
+          <w:szCs w:val="21"/>
+          <w:lang w:val="bg-BG" w:eastAsia="bg-BG"/>
+          <w14:ligatures w14:val="none"/>
+        </w:rPr>
+        <w:t>result</w:t>
+      </w:r>
+      <w:r>
+        <w:rPr>
+          <w:rFonts w:ascii="Consolas" w:eastAsia="Times New Roman" w:hAnsi="Consolas" w:cs="Times New Roman"/>
+          <w:color w:val="CCCCCC"/>
+          <w:kern w:val="0"/>
+          <w:sz w:val="21"/>
+          <w:szCs w:val="21"/>
+          <w:lang w:val="bg-BG" w:eastAsia="bg-BG"/>
+          <w14:ligatures w14:val="none"/>
+        </w:rPr>
+        <w:t xml:space="preserve"> </w:t>
+      </w:r>
+      <w:r>
+        <w:rPr>
+          <w:rFonts w:ascii="Consolas" w:eastAsia="Times New Roman" w:hAnsi="Consolas" w:cs="Times New Roman"/>
+          <w:color w:val="D4D4D4"/>
+          <w:kern w:val="0"/>
+          <w:sz w:val="21"/>
+          <w:szCs w:val="21"/>
+          <w:lang w:val="bg-BG" w:eastAsia="bg-BG"/>
+          <w14:ligatures w14:val="none"/>
+        </w:rPr>
+        <w:t>=</w:t>
+      </w:r>
+      <w:r>
+        <w:rPr>
+          <w:rFonts w:ascii="Consolas" w:eastAsia="Times New Roman" w:hAnsi="Consolas" w:cs="Times New Roman"/>
+          <w:color w:val="CCCCCC"/>
+          <w:kern w:val="0"/>
+          <w:sz w:val="21"/>
+          <w:szCs w:val="21"/>
+          <w:lang w:val="bg-BG" w:eastAsia="bg-BG"/>
+          <w14:ligatures w14:val="none"/>
+        </w:rPr>
+        <w:t xml:space="preserve"> </w:t>
+      </w:r>
+      <w:r>
+        <w:rPr>
+          <w:rFonts w:ascii="Consolas" w:eastAsia="Times New Roman" w:hAnsi="Consolas" w:cs="Times New Roman"/>
+          <w:color w:val="C586C0"/>
+          <w:kern w:val="0"/>
+          <w:sz w:val="21"/>
+          <w:szCs w:val="21"/>
+          <w:lang w:val="bg-BG" w:eastAsia="bg-BG"/>
+          <w14:ligatures w14:val="none"/>
+        </w:rPr>
+        <w:t>await</w:t>
+      </w:r>
+      <w:r>
+        <w:rPr>
+          <w:rFonts w:ascii="Consolas" w:eastAsia="Times New Roman" w:hAnsi="Consolas" w:cs="Times New Roman"/>
+          <w:color w:val="CCCCCC"/>
+          <w:kern w:val="0"/>
+          <w:sz w:val="21"/>
+          <w:szCs w:val="21"/>
+          <w:lang w:val="bg-BG" w:eastAsia="bg-BG"/>
+          <w14:ligatures w14:val="none"/>
+        </w:rPr>
+        <w:t xml:space="preserve"> </w:t>
+      </w:r>
+      <w:r>
+        <w:rPr>
+          <w:rFonts w:ascii="Consolas" w:eastAsia="Times New Roman" w:hAnsi="Consolas" w:cs="Times New Roman"/>
+          <w:color w:val="4FC1FF"/>
+          <w:kern w:val="0"/>
+          <w:sz w:val="21"/>
+          <w:szCs w:val="21"/>
+          <w:lang w:val="bg-BG" w:eastAsia="bg-BG"/>
+          <w14:ligatures w14:val="none"/>
+        </w:rPr>
+        <w:t>res</w:t>
+      </w:r>
+      <w:r>
+        <w:rPr>
+          <w:rFonts w:ascii="Consolas" w:eastAsia="Times New Roman" w:hAnsi="Consolas" w:cs="Times New Roman"/>
+          <w:color w:val="CCCCCC"/>
+          <w:kern w:val="0"/>
+          <w:sz w:val="21"/>
+          <w:szCs w:val="21"/>
+          <w:lang w:val="bg-BG" w:eastAsia="bg-BG"/>
+          <w14:ligatures w14:val="none"/>
+        </w:rPr>
+        <w:t>.</w:t>
+      </w:r>
+      <w:r>
+        <w:rPr>
+          <w:rFonts w:ascii="Consolas" w:eastAsia="Times New Roman" w:hAnsi="Consolas" w:cs="Times New Roman"/>
+          <w:color w:val="DCDCAA"/>
+          <w:kern w:val="0"/>
+          <w:sz w:val="21"/>
+          <w:szCs w:val="21"/>
+          <w:lang w:val="bg-BG" w:eastAsia="bg-BG"/>
+          <w14:ligatures w14:val="none"/>
+        </w:rPr>
+        <w:t>json</w:t>
+      </w:r>
+      <w:r>
+        <w:rPr>
+          <w:rFonts w:ascii="Consolas" w:eastAsia="Times New Roman" w:hAnsi="Consolas" w:cs="Times New Roman"/>
+          <w:color w:val="CCCCCC"/>
+          <w:kern w:val="0"/>
+          <w:sz w:val="21"/>
+          <w:szCs w:val="21"/>
+          <w:lang w:val="bg-BG" w:eastAsia="bg-BG"/>
+          <w14:ligatures w14:val="none"/>
+        </w:rPr>
+        <w:t>()</w:t>
+      </w:r>
+    </w:p>
+    <w:p>
+      <w:pPr>
+        <w:shd w:val="clear" w:color="auto" w:fill="1F1F1F"/>
+        <w:spacing w:after="0" w:line="285" w:lineRule="atLeast"/>
+        <w:rPr>
+          <w:rFonts w:ascii="Consolas" w:eastAsia="Times New Roman" w:hAnsi="Consolas" w:cs="Times New Roman"/>
+          <w:color w:val="CCCCCC"/>
+          <w:kern w:val="0"/>
+          <w:sz w:val="21"/>
+          <w:szCs w:val="21"/>
+          <w:lang w:val="bg-BG" w:eastAsia="bg-BG"/>
+          <w14:ligatures w14:val="none"/>
+        </w:rPr>
+      </w:pPr>
+      <w:r>
+        <w:rPr>
+          <w:rFonts w:ascii="Consolas" w:eastAsia="Times New Roman" w:hAnsi="Consolas" w:cs="Times New Roman"/>
+          <w:color w:val="CCCCCC"/>
+          <w:kern w:val="0"/>
+          <w:sz w:val="21"/>
+          <w:szCs w:val="21"/>
+          <w:lang w:val="bg-BG" w:eastAsia="bg-BG"/>
+          <w14:ligatures w14:val="none"/>
+        </w:rPr>
+        <w:t xml:space="preserve">    </w:t>
+      </w:r>
+      <w:r>
+        <w:rPr>
+          <w:rFonts w:ascii="Consolas" w:eastAsia="Times New Roman" w:hAnsi="Consolas" w:cs="Times New Roman"/>
+          <w:color w:val="C586C0"/>
+          <w:kern w:val="0"/>
+          <w:sz w:val="21"/>
+          <w:szCs w:val="21"/>
+          <w:lang w:val="bg-BG" w:eastAsia="bg-BG"/>
+          <w14:ligatures w14:val="none"/>
+        </w:rPr>
+        <w:t>return</w:t>
+      </w:r>
+      <w:r>
+        <w:rPr>
+          <w:rFonts w:ascii="Consolas" w:eastAsia="Times New Roman" w:hAnsi="Consolas" w:cs="Times New Roman"/>
+          <w:color w:val="CCCCCC"/>
+          <w:kern w:val="0"/>
+          <w:sz w:val="21"/>
+          <w:szCs w:val="21"/>
+          <w:lang w:val="bg-BG" w:eastAsia="bg-BG"/>
+          <w14:ligatures w14:val="none"/>
+        </w:rPr>
+        <w:t xml:space="preserve"> </w:t>
+      </w:r>
+      <w:r>
+        <w:rPr>
+          <w:rFonts w:ascii="Consolas" w:eastAsia="Times New Roman" w:hAnsi="Consolas" w:cs="Times New Roman"/>
+          <w:color w:val="4FC1FF"/>
+          <w:kern w:val="0"/>
+          <w:sz w:val="21"/>
+          <w:szCs w:val="21"/>
+          <w:lang w:val="bg-BG" w:eastAsia="bg-BG"/>
+          <w14:ligatures w14:val="none"/>
+        </w:rPr>
+        <w:t>result</w:t>
+      </w:r>
+    </w:p>
+    <w:p>
+      <w:pPr>
+        <w:shd w:val="clear" w:color="auto" w:fill="1F1F1F"/>
+        <w:spacing w:after="0" w:line="285" w:lineRule="atLeast"/>
+        <w:rPr>
+          <w:rFonts w:ascii="Consolas" w:eastAsia="Times New Roman" w:hAnsi="Consolas" w:cs="Times New Roman"/>
+          <w:color w:val="CCCCCC"/>
+          <w:kern w:val="0"/>
+          <w:sz w:val="21"/>
+          <w:szCs w:val="21"/>
+          <w:lang w:val="bg-BG" w:eastAsia="bg-BG"/>
+          <w14:ligatures w14:val="none"/>
+        </w:rPr>
+      </w:pPr>
+    </w:p>
+    <w:p>
+      <w:pPr>
+        <w:shd w:val="clear" w:color="auto" w:fill="1F1F1F"/>
+        <w:spacing w:after="0" w:line="285" w:lineRule="atLeast"/>
+        <w:rPr>
+          <w:rFonts w:ascii="Consolas" w:eastAsia="Times New Roman" w:hAnsi="Consolas" w:cs="Times New Roman"/>
+          <w:color w:val="CCCCCC"/>
+          <w:kern w:val="0"/>
+          <w:sz w:val="21"/>
+          <w:szCs w:val="21"/>
+          <w:lang w:val="bg-BG" w:eastAsia="bg-BG"/>
+          <w14:ligatures w14:val="none"/>
+        </w:rPr>
+      </w:pPr>
+      <w:r>
+        <w:rPr>
+          <w:rFonts w:ascii="Consolas" w:eastAsia="Times New Roman" w:hAnsi="Consolas" w:cs="Times New Roman"/>
+          <w:color w:val="CCCCCC"/>
+          <w:kern w:val="0"/>
+          <w:sz w:val="21"/>
+          <w:szCs w:val="21"/>
+          <w:lang w:val="bg-BG" w:eastAsia="bg-BG"/>
+          <w14:ligatures w14:val="none"/>
+        </w:rPr>
+        <w:t>}</w:t>
+      </w:r>
+    </w:p>
+    <w:p>
+      <w:pPr>
+        <w:rPr>
+          <w:color w:val="C45911" w:themeColor="accent2" w:themeShade="BF"/>
+          <w:sz w:val="24"/>
+          <w:szCs w:val="24"/>
         </w:rPr>
       </w:pPr>
     </w:p>

</xml_diff>

<commit_message>
make edit functionality to EditPage
</commit_message>
<xml_diff>
--- a/React-JSX/Workshop-game-2/React tutorial.docx
+++ b/React-JSX/Workshop-game-2/React tutorial.docx
@@ -27,7 +27,6 @@
         </w:rPr>
         <w:t xml:space="preserve">Workshop </w:t>
       </w:r>
-      <w:proofErr w:type="gramStart"/>
       <w:r>
         <w:rPr>
           <w:color w:val="C45911" w:themeColor="accent2" w:themeShade="BF"/>
@@ -36,7 +35,6 @@
         </w:rPr>
         <w:t>tutorial</w:t>
       </w:r>
-      <w:proofErr w:type="gramEnd"/>
       <w:r>
         <w:rPr>
           <w:color w:val="C45911" w:themeColor="accent2" w:themeShade="BF"/>
@@ -163,16 +161,31 @@
           <w:sz w:val="24"/>
           <w:szCs w:val="24"/>
         </w:rPr>
-        <w:t>npx create-react-app my-</w:t>
-      </w:r>
-      <w:proofErr w:type="gramStart"/>
+        <w:t>npx create-react-app my-app</w:t>
+      </w:r>
       <w:r>
         <w:rPr>
           <w:color w:val="4472C4" w:themeColor="accent1"/>
           <w:sz w:val="24"/>
           <w:szCs w:val="24"/>
         </w:rPr>
-        <w:t>app</w:t>
+        <w:t xml:space="preserve">  </w:t>
+      </w:r>
+      <w:r>
+        <w:rPr>
+          <w:color w:val="C45911" w:themeColor="accent2" w:themeShade="BF"/>
+          <w:sz w:val="24"/>
+          <w:szCs w:val="24"/>
+        </w:rPr>
+        <w:t>1.2</w:t>
+      </w:r>
+      <w:r>
+        <w:rPr>
+          <w:color w:val="C45911" w:themeColor="accent2" w:themeShade="BF"/>
+          <w:sz w:val="24"/>
+          <w:szCs w:val="24"/>
+        </w:rPr>
+        <w:t xml:space="preserve"> </w:t>
       </w:r>
       <w:r>
         <w:rPr>
@@ -180,7 +193,7 @@
           <w:sz w:val="24"/>
           <w:szCs w:val="24"/>
         </w:rPr>
-        <w:t xml:space="preserve">  </w:t>
+        <w:t xml:space="preserve">cd D:/Java-script/my-app </w:t>
       </w:r>
       <w:r>
         <w:rPr>
@@ -188,15 +201,132 @@
           <w:sz w:val="24"/>
           <w:szCs w:val="24"/>
         </w:rPr>
-        <w:t>1.2</w:t>
-      </w:r>
-      <w:proofErr w:type="gramEnd"/>
+        <w:t xml:space="preserve"> 1.3 </w:t>
+      </w:r>
+      <w:r>
+        <w:rPr>
+          <w:color w:val="4472C4" w:themeColor="accent1"/>
+          <w:sz w:val="24"/>
+          <w:szCs w:val="24"/>
+        </w:rPr>
+        <w:t>npm start</w:t>
+      </w:r>
+    </w:p>
+    <w:p>
+      <w:pPr>
+        <w:jc w:val="center"/>
+        <w:rPr>
+          <w:color w:val="C45911" w:themeColor="accent2" w:themeShade="BF"/>
+          <w:sz w:val="32"/>
+          <w:szCs w:val="32"/>
+        </w:rPr>
+      </w:pPr>
+      <w:r>
+        <w:rPr>
+          <w:color w:val="C45911" w:themeColor="accent2" w:themeShade="BF"/>
+          <w:sz w:val="32"/>
+          <w:szCs w:val="32"/>
+        </w:rPr>
+        <w:t>2.R</w:t>
+      </w:r>
+      <w:r>
+        <w:rPr>
+          <w:color w:val="C45911" w:themeColor="accent2" w:themeShade="BF"/>
+          <w:sz w:val="32"/>
+          <w:szCs w:val="32"/>
+        </w:rPr>
+        <w:t>enname all class to className</w:t>
+      </w:r>
+      <w:r>
+        <w:rPr>
+          <w:color w:val="C45911" w:themeColor="accent2" w:themeShade="BF"/>
+          <w:sz w:val="32"/>
+          <w:szCs w:val="32"/>
+        </w:rPr>
+        <w:t xml:space="preserve"> in HTML templates</w:t>
+      </w:r>
+    </w:p>
+    <w:p>
+      <w:pPr>
+        <w:rPr>
+          <w:color w:val="C45911" w:themeColor="accent2" w:themeShade="BF"/>
+          <w:sz w:val="32"/>
+          <w:szCs w:val="32"/>
+        </w:rPr>
+      </w:pPr>
+      <w:r>
+        <w:rPr>
+          <w:color w:val="C45911" w:themeColor="accent2" w:themeShade="BF"/>
+          <w:sz w:val="32"/>
+          <w:szCs w:val="32"/>
+        </w:rPr>
+        <w:t xml:space="preserve">                  3. Create folder components</w:t>
+      </w:r>
+    </w:p>
+    <w:p>
+      <w:pPr>
+        <w:rPr>
+          <w:color w:val="C45911" w:themeColor="accent2" w:themeShade="BF"/>
+          <w:sz w:val="32"/>
+          <w:szCs w:val="32"/>
+        </w:rPr>
+      </w:pPr>
+      <w:r>
+        <w:rPr>
+          <w:color w:val="C45911" w:themeColor="accent2" w:themeShade="BF"/>
+          <w:sz w:val="32"/>
+          <w:szCs w:val="32"/>
+        </w:rPr>
+        <w:t xml:space="preserve">                  4. Strart create components</w:t>
+      </w:r>
+    </w:p>
+    <w:p>
+      <w:pPr>
+        <w:rPr>
+          <w:color w:val="C45911" w:themeColor="accent2" w:themeShade="BF"/>
+          <w:sz w:val="32"/>
+          <w:szCs w:val="32"/>
+        </w:rPr>
+      </w:pPr>
+      <w:r>
+        <w:rPr>
+          <w:color w:val="C45911" w:themeColor="accent2" w:themeShade="BF"/>
+          <w:sz w:val="32"/>
+          <w:szCs w:val="32"/>
+        </w:rPr>
+        <w:t xml:space="preserve">                  5.Start create Router</w:t>
+      </w:r>
+    </w:p>
+    <w:p>
+      <w:pPr>
+        <w:rPr>
+          <w:color w:val="4472C4" w:themeColor="accent1"/>
+          <w:sz w:val="24"/>
+          <w:szCs w:val="24"/>
+        </w:rPr>
+      </w:pPr>
+      <w:r>
+        <w:rPr>
+          <w:color w:val="C45911" w:themeColor="accent2" w:themeShade="BF"/>
+          <w:sz w:val="32"/>
+          <w:szCs w:val="32"/>
+        </w:rPr>
+        <w:t xml:space="preserve">                         </w:t>
+      </w:r>
       <w:r>
         <w:rPr>
           <w:color w:val="C45911" w:themeColor="accent2" w:themeShade="BF"/>
           <w:sz w:val="24"/>
           <w:szCs w:val="24"/>
         </w:rPr>
+        <w:t>5.1</w:t>
+      </w:r>
+      <w:r>
+        <w:rPr>
+          <w:color w:val="C45911" w:themeColor="accent2" w:themeShade="BF"/>
+          <w:sz w:val="32"/>
+          <w:szCs w:val="32"/>
+        </w:rPr>
         <w:t xml:space="preserve"> </w:t>
       </w:r>
       <w:r>
@@ -205,23 +335,1654 @@
           <w:sz w:val="24"/>
           <w:szCs w:val="24"/>
         </w:rPr>
-        <w:t xml:space="preserve">cd D:/Java-script/my-app </w:t>
-      </w:r>
-      <w:r>
+        <w:t>npm install react-router-dom</w:t>
+      </w:r>
+    </w:p>
+    <w:p>
+      <w:pPr>
         <w:rPr>
           <w:color w:val="C45911" w:themeColor="accent2" w:themeShade="BF"/>
           <w:sz w:val="24"/>
           <w:szCs w:val="24"/>
         </w:rPr>
-        <w:t xml:space="preserve"> 1.3 </w:t>
-      </w:r>
-      <w:r>
-        <w:rPr>
-          <w:color w:val="4472C4" w:themeColor="accent1"/>
+      </w:pPr>
+      <w:r>
+        <w:rPr>
+          <w:color w:val="C45911" w:themeColor="accent2" w:themeShade="BF"/>
           <w:sz w:val="24"/>
           <w:szCs w:val="24"/>
         </w:rPr>
-        <w:t>npm start</w:t>
+        <w:t xml:space="preserve">                                 </w:t>
+      </w:r>
+      <w:r>
+        <w:rPr>
+          <w:color w:val="C45911" w:themeColor="accent2" w:themeShade="BF"/>
+          <w:sz w:val="24"/>
+          <w:szCs w:val="24"/>
+        </w:rPr>
+        <w:t xml:space="preserve">5.2 </w:t>
+      </w:r>
+      <w:r>
+        <w:rPr>
+          <w:color w:val="C45911" w:themeColor="accent2" w:themeShade="BF"/>
+          <w:sz w:val="24"/>
+          <w:szCs w:val="24"/>
+        </w:rPr>
+        <w:t>use browser router</w:t>
+      </w:r>
+      <w:r>
+        <w:rPr>
+          <w:color w:val="C45911" w:themeColor="accent2" w:themeShade="BF"/>
+          <w:sz w:val="24"/>
+          <w:szCs w:val="24"/>
+        </w:rPr>
+        <w:t xml:space="preserve"> in index.js</w:t>
+      </w:r>
+    </w:p>
+    <w:p>
+      <w:pPr>
+        <w:shd w:val="clear" w:color="auto" w:fill="1F1F1F"/>
+        <w:spacing w:after="0" w:line="285" w:lineRule="atLeast"/>
+        <w:rPr>
+          <w:rFonts w:ascii="Consolas" w:eastAsia="Times New Roman" w:hAnsi="Consolas" w:cs="Times New Roman"/>
+          <w:color w:val="CCCCCC"/>
+          <w:kern w:val="0"/>
+          <w:sz w:val="21"/>
+          <w:szCs w:val="21"/>
+          <w:lang w:val="bg-BG" w:eastAsia="bg-BG"/>
+          <w14:ligatures w14:val="none"/>
+        </w:rPr>
+      </w:pPr>
+      <w:r>
+        <w:rPr>
+          <w:rFonts w:ascii="Consolas" w:eastAsia="Times New Roman" w:hAnsi="Consolas" w:cs="Times New Roman"/>
+          <w:color w:val="808080"/>
+          <w:kern w:val="0"/>
+          <w:sz w:val="21"/>
+          <w:szCs w:val="21"/>
+          <w:lang w:val="bg-BG" w:eastAsia="bg-BG"/>
+          <w14:ligatures w14:val="none"/>
+        </w:rPr>
+        <w:t>&lt;</w:t>
+      </w:r>
+      <w:r>
+        <w:rPr>
+          <w:rFonts w:ascii="Consolas" w:eastAsia="Times New Roman" w:hAnsi="Consolas" w:cs="Times New Roman"/>
+          <w:color w:val="4EC9B0"/>
+          <w:kern w:val="0"/>
+          <w:sz w:val="21"/>
+          <w:szCs w:val="21"/>
+          <w:lang w:val="bg-BG" w:eastAsia="bg-BG"/>
+          <w14:ligatures w14:val="none"/>
+        </w:rPr>
+        <w:t>BrowserRouter</w:t>
+      </w:r>
+      <w:r>
+        <w:rPr>
+          <w:rFonts w:ascii="Consolas" w:eastAsia="Times New Roman" w:hAnsi="Consolas" w:cs="Times New Roman"/>
+          <w:color w:val="808080"/>
+          <w:kern w:val="0"/>
+          <w:sz w:val="21"/>
+          <w:szCs w:val="21"/>
+          <w:lang w:val="bg-BG" w:eastAsia="bg-BG"/>
+          <w14:ligatures w14:val="none"/>
+        </w:rPr>
+        <w:t>&gt;</w:t>
+      </w:r>
+    </w:p>
+    <w:p>
+      <w:pPr>
+        <w:shd w:val="clear" w:color="auto" w:fill="1F1F1F"/>
+        <w:spacing w:after="0" w:line="285" w:lineRule="atLeast"/>
+        <w:rPr>
+          <w:rFonts w:ascii="Consolas" w:eastAsia="Times New Roman" w:hAnsi="Consolas" w:cs="Times New Roman"/>
+          <w:color w:val="CCCCCC"/>
+          <w:kern w:val="0"/>
+          <w:sz w:val="21"/>
+          <w:szCs w:val="21"/>
+          <w:lang w:val="bg-BG" w:eastAsia="bg-BG"/>
+          <w14:ligatures w14:val="none"/>
+        </w:rPr>
+      </w:pPr>
+      <w:r>
+        <w:rPr>
+          <w:rFonts w:ascii="Consolas" w:eastAsia="Times New Roman" w:hAnsi="Consolas" w:cs="Times New Roman"/>
+          <w:color w:val="CCCCCC"/>
+          <w:kern w:val="0"/>
+          <w:sz w:val="21"/>
+          <w:szCs w:val="21"/>
+          <w:lang w:val="bg-BG" w:eastAsia="bg-BG"/>
+          <w14:ligatures w14:val="none"/>
+        </w:rPr>
+        <w:t xml:space="preserve">    </w:t>
+      </w:r>
+      <w:r>
+        <w:rPr>
+          <w:rFonts w:ascii="Consolas" w:eastAsia="Times New Roman" w:hAnsi="Consolas" w:cs="Times New Roman"/>
+          <w:color w:val="808080"/>
+          <w:kern w:val="0"/>
+          <w:sz w:val="21"/>
+          <w:szCs w:val="21"/>
+          <w:lang w:val="bg-BG" w:eastAsia="bg-BG"/>
+          <w14:ligatures w14:val="none"/>
+        </w:rPr>
+        <w:t>&lt;</w:t>
+      </w:r>
+      <w:r>
+        <w:rPr>
+          <w:rFonts w:ascii="Consolas" w:eastAsia="Times New Roman" w:hAnsi="Consolas" w:cs="Times New Roman"/>
+          <w:color w:val="4EC9B0"/>
+          <w:kern w:val="0"/>
+          <w:sz w:val="21"/>
+          <w:szCs w:val="21"/>
+          <w:lang w:val="bg-BG" w:eastAsia="bg-BG"/>
+          <w14:ligatures w14:val="none"/>
+        </w:rPr>
+        <w:t>App</w:t>
+      </w:r>
+      <w:r>
+        <w:rPr>
+          <w:rFonts w:ascii="Consolas" w:eastAsia="Times New Roman" w:hAnsi="Consolas" w:cs="Times New Roman"/>
+          <w:color w:val="CCCCCC"/>
+          <w:kern w:val="0"/>
+          <w:sz w:val="21"/>
+          <w:szCs w:val="21"/>
+          <w:lang w:val="bg-BG" w:eastAsia="bg-BG"/>
+          <w14:ligatures w14:val="none"/>
+        </w:rPr>
+        <w:t xml:space="preserve"> </w:t>
+      </w:r>
+      <w:r>
+        <w:rPr>
+          <w:rFonts w:ascii="Consolas" w:eastAsia="Times New Roman" w:hAnsi="Consolas" w:cs="Times New Roman"/>
+          <w:color w:val="808080"/>
+          <w:kern w:val="0"/>
+          <w:sz w:val="21"/>
+          <w:szCs w:val="21"/>
+          <w:lang w:val="bg-BG" w:eastAsia="bg-BG"/>
+          <w14:ligatures w14:val="none"/>
+        </w:rPr>
+        <w:t>/&gt;</w:t>
+      </w:r>
+    </w:p>
+    <w:p>
+      <w:pPr>
+        <w:shd w:val="clear" w:color="auto" w:fill="1F1F1F"/>
+        <w:spacing w:after="0" w:line="285" w:lineRule="atLeast"/>
+        <w:rPr>
+          <w:rFonts w:ascii="Consolas" w:eastAsia="Times New Roman" w:hAnsi="Consolas" w:cs="Times New Roman"/>
+          <w:color w:val="CCCCCC"/>
+          <w:kern w:val="0"/>
+          <w:sz w:val="21"/>
+          <w:szCs w:val="21"/>
+          <w:lang w:val="bg-BG" w:eastAsia="bg-BG"/>
+          <w14:ligatures w14:val="none"/>
+        </w:rPr>
+      </w:pPr>
+      <w:r>
+        <w:rPr>
+          <w:rFonts w:ascii="Consolas" w:eastAsia="Times New Roman" w:hAnsi="Consolas" w:cs="Times New Roman"/>
+          <w:color w:val="808080"/>
+          <w:kern w:val="0"/>
+          <w:sz w:val="21"/>
+          <w:szCs w:val="21"/>
+          <w:lang w:val="bg-BG" w:eastAsia="bg-BG"/>
+          <w14:ligatures w14:val="none"/>
+        </w:rPr>
+        <w:t>&lt;/</w:t>
+      </w:r>
+      <w:r>
+        <w:rPr>
+          <w:rFonts w:ascii="Consolas" w:eastAsia="Times New Roman" w:hAnsi="Consolas" w:cs="Times New Roman"/>
+          <w:color w:val="4EC9B0"/>
+          <w:kern w:val="0"/>
+          <w:sz w:val="21"/>
+          <w:szCs w:val="21"/>
+          <w:lang w:val="bg-BG" w:eastAsia="bg-BG"/>
+          <w14:ligatures w14:val="none"/>
+        </w:rPr>
+        <w:t>BrowserRouter</w:t>
+      </w:r>
+      <w:r>
+        <w:rPr>
+          <w:rFonts w:ascii="Consolas" w:eastAsia="Times New Roman" w:hAnsi="Consolas" w:cs="Times New Roman"/>
+          <w:color w:val="808080"/>
+          <w:kern w:val="0"/>
+          <w:sz w:val="21"/>
+          <w:szCs w:val="21"/>
+          <w:lang w:val="bg-BG" w:eastAsia="bg-BG"/>
+          <w14:ligatures w14:val="none"/>
+        </w:rPr>
+        <w:t>&gt;</w:t>
+      </w:r>
+    </w:p>
+    <w:p>
+      <w:pPr>
+        <w:rPr>
+          <w:color w:val="C45911" w:themeColor="accent2" w:themeShade="BF"/>
+          <w:sz w:val="24"/>
+          <w:szCs w:val="24"/>
+        </w:rPr>
+      </w:pPr>
+      <w:r>
+        <w:rPr>
+          <w:color w:val="C45911" w:themeColor="accent2" w:themeShade="BF"/>
+          <w:sz w:val="24"/>
+          <w:szCs w:val="24"/>
+        </w:rPr>
+        <w:t xml:space="preserve"> </w:t>
+      </w:r>
+    </w:p>
+    <w:p>
+      <w:pPr>
+        <w:rPr>
+          <w:color w:val="C45911" w:themeColor="accent2" w:themeShade="BF"/>
+          <w:sz w:val="24"/>
+          <w:szCs w:val="24"/>
+        </w:rPr>
+      </w:pPr>
+      <w:r>
+        <w:rPr>
+          <w:color w:val="C45911" w:themeColor="accent2" w:themeShade="BF"/>
+          <w:sz w:val="24"/>
+          <w:szCs w:val="24"/>
+        </w:rPr>
+        <w:t xml:space="preserve">                                 5.3 use routes in App.js</w:t>
+      </w:r>
+    </w:p>
+    <w:p>
+      <w:pPr>
+        <w:shd w:val="clear" w:color="auto" w:fill="1F1F1F"/>
+        <w:spacing w:after="0" w:line="285" w:lineRule="atLeast"/>
+        <w:rPr>
+          <w:rFonts w:ascii="Consolas" w:eastAsia="Times New Roman" w:hAnsi="Consolas" w:cs="Times New Roman"/>
+          <w:color w:val="CCCCCC"/>
+          <w:kern w:val="0"/>
+          <w:sz w:val="21"/>
+          <w:szCs w:val="21"/>
+          <w:lang w:val="bg-BG" w:eastAsia="bg-BG"/>
+          <w14:ligatures w14:val="none"/>
+        </w:rPr>
+      </w:pPr>
+      <w:r>
+        <w:rPr>
+          <w:rFonts w:ascii="Consolas" w:eastAsia="Times New Roman" w:hAnsi="Consolas" w:cs="Times New Roman"/>
+          <w:color w:val="C586C0"/>
+          <w:kern w:val="0"/>
+          <w:sz w:val="21"/>
+          <w:szCs w:val="21"/>
+          <w:lang w:val="bg-BG" w:eastAsia="bg-BG"/>
+          <w14:ligatures w14:val="none"/>
+        </w:rPr>
+        <w:t>import</w:t>
+      </w:r>
+      <w:r>
+        <w:rPr>
+          <w:rFonts w:ascii="Consolas" w:eastAsia="Times New Roman" w:hAnsi="Consolas" w:cs="Times New Roman"/>
+          <w:color w:val="CCCCCC"/>
+          <w:kern w:val="0"/>
+          <w:sz w:val="21"/>
+          <w:szCs w:val="21"/>
+          <w:lang w:val="bg-BG" w:eastAsia="bg-BG"/>
+          <w14:ligatures w14:val="none"/>
+        </w:rPr>
+        <w:t xml:space="preserve"> { </w:t>
+      </w:r>
+      <w:r>
+        <w:rPr>
+          <w:rFonts w:ascii="Consolas" w:eastAsia="Times New Roman" w:hAnsi="Consolas" w:cs="Times New Roman"/>
+          <w:color w:val="9CDCFE"/>
+          <w:kern w:val="0"/>
+          <w:sz w:val="21"/>
+          <w:szCs w:val="21"/>
+          <w:lang w:val="bg-BG" w:eastAsia="bg-BG"/>
+          <w14:ligatures w14:val="none"/>
+        </w:rPr>
+        <w:t>Route</w:t>
+      </w:r>
+      <w:r>
+        <w:rPr>
+          <w:rFonts w:ascii="Consolas" w:eastAsia="Times New Roman" w:hAnsi="Consolas" w:cs="Times New Roman"/>
+          <w:color w:val="CCCCCC"/>
+          <w:kern w:val="0"/>
+          <w:sz w:val="21"/>
+          <w:szCs w:val="21"/>
+          <w:lang w:val="bg-BG" w:eastAsia="bg-BG"/>
+          <w14:ligatures w14:val="none"/>
+        </w:rPr>
+        <w:t xml:space="preserve">, </w:t>
+      </w:r>
+      <w:r>
+        <w:rPr>
+          <w:rFonts w:ascii="Consolas" w:eastAsia="Times New Roman" w:hAnsi="Consolas" w:cs="Times New Roman"/>
+          <w:color w:val="9CDCFE"/>
+          <w:kern w:val="0"/>
+          <w:sz w:val="21"/>
+          <w:szCs w:val="21"/>
+          <w:lang w:val="bg-BG" w:eastAsia="bg-BG"/>
+          <w14:ligatures w14:val="none"/>
+        </w:rPr>
+        <w:t>Routes</w:t>
+      </w:r>
+      <w:r>
+        <w:rPr>
+          <w:rFonts w:ascii="Consolas" w:eastAsia="Times New Roman" w:hAnsi="Consolas" w:cs="Times New Roman"/>
+          <w:color w:val="CCCCCC"/>
+          <w:kern w:val="0"/>
+          <w:sz w:val="21"/>
+          <w:szCs w:val="21"/>
+          <w:lang w:val="bg-BG" w:eastAsia="bg-BG"/>
+          <w14:ligatures w14:val="none"/>
+        </w:rPr>
+        <w:t xml:space="preserve"> } </w:t>
+      </w:r>
+      <w:r>
+        <w:rPr>
+          <w:rFonts w:ascii="Consolas" w:eastAsia="Times New Roman" w:hAnsi="Consolas" w:cs="Times New Roman"/>
+          <w:color w:val="C586C0"/>
+          <w:kern w:val="0"/>
+          <w:sz w:val="21"/>
+          <w:szCs w:val="21"/>
+          <w:lang w:val="bg-BG" w:eastAsia="bg-BG"/>
+          <w14:ligatures w14:val="none"/>
+        </w:rPr>
+        <w:t>from</w:t>
+      </w:r>
+      <w:r>
+        <w:rPr>
+          <w:rFonts w:ascii="Consolas" w:eastAsia="Times New Roman" w:hAnsi="Consolas" w:cs="Times New Roman"/>
+          <w:color w:val="CCCCCC"/>
+          <w:kern w:val="0"/>
+          <w:sz w:val="21"/>
+          <w:szCs w:val="21"/>
+          <w:lang w:val="bg-BG" w:eastAsia="bg-BG"/>
+          <w14:ligatures w14:val="none"/>
+        </w:rPr>
+        <w:t xml:space="preserve"> </w:t>
+      </w:r>
+      <w:r>
+        <w:rPr>
+          <w:rFonts w:ascii="Consolas" w:eastAsia="Times New Roman" w:hAnsi="Consolas" w:cs="Times New Roman"/>
+          <w:color w:val="CE9178"/>
+          <w:kern w:val="0"/>
+          <w:sz w:val="21"/>
+          <w:szCs w:val="21"/>
+          <w:lang w:val="bg-BG" w:eastAsia="bg-BG"/>
+          <w14:ligatures w14:val="none"/>
+        </w:rPr>
+        <w:t>"react-router-dom"</w:t>
+      </w:r>
+      <w:r>
+        <w:rPr>
+          <w:rFonts w:ascii="Consolas" w:eastAsia="Times New Roman" w:hAnsi="Consolas" w:cs="Times New Roman"/>
+          <w:color w:val="CCCCCC"/>
+          <w:kern w:val="0"/>
+          <w:sz w:val="21"/>
+          <w:szCs w:val="21"/>
+          <w:lang w:val="bg-BG" w:eastAsia="bg-BG"/>
+          <w14:ligatures w14:val="none"/>
+        </w:rPr>
+        <w:t>;</w:t>
+      </w:r>
+    </w:p>
+    <w:p>
+      <w:pPr>
+        <w:shd w:val="clear" w:color="auto" w:fill="1F1F1F"/>
+        <w:spacing w:after="0" w:line="285" w:lineRule="atLeast"/>
+        <w:rPr>
+          <w:rFonts w:ascii="Consolas" w:eastAsia="Times New Roman" w:hAnsi="Consolas" w:cs="Times New Roman"/>
+          <w:color w:val="CCCCCC"/>
+          <w:kern w:val="0"/>
+          <w:sz w:val="21"/>
+          <w:szCs w:val="21"/>
+          <w:lang w:val="bg-BG" w:eastAsia="bg-BG"/>
+          <w14:ligatures w14:val="none"/>
+        </w:rPr>
+      </w:pPr>
+      <w:r>
+        <w:rPr>
+          <w:rFonts w:ascii="Consolas" w:eastAsia="Times New Roman" w:hAnsi="Consolas" w:cs="Times New Roman"/>
+          <w:color w:val="C586C0"/>
+          <w:kern w:val="0"/>
+          <w:sz w:val="21"/>
+          <w:szCs w:val="21"/>
+          <w:lang w:val="bg-BG" w:eastAsia="bg-BG"/>
+          <w14:ligatures w14:val="none"/>
+        </w:rPr>
+        <w:t>import</w:t>
+      </w:r>
+      <w:r>
+        <w:rPr>
+          <w:rFonts w:ascii="Consolas" w:eastAsia="Times New Roman" w:hAnsi="Consolas" w:cs="Times New Roman"/>
+          <w:color w:val="CCCCCC"/>
+          <w:kern w:val="0"/>
+          <w:sz w:val="21"/>
+          <w:szCs w:val="21"/>
+          <w:lang w:val="bg-BG" w:eastAsia="bg-BG"/>
+          <w14:ligatures w14:val="none"/>
+        </w:rPr>
+        <w:t xml:space="preserve"> { </w:t>
+      </w:r>
+      <w:r>
+        <w:rPr>
+          <w:rFonts w:ascii="Consolas" w:eastAsia="Times New Roman" w:hAnsi="Consolas" w:cs="Times New Roman"/>
+          <w:color w:val="9CDCFE"/>
+          <w:kern w:val="0"/>
+          <w:sz w:val="21"/>
+          <w:szCs w:val="21"/>
+          <w:lang w:val="bg-BG" w:eastAsia="bg-BG"/>
+          <w14:ligatures w14:val="none"/>
+        </w:rPr>
+        <w:t>Header</w:t>
+      </w:r>
+      <w:r>
+        <w:rPr>
+          <w:rFonts w:ascii="Consolas" w:eastAsia="Times New Roman" w:hAnsi="Consolas" w:cs="Times New Roman"/>
+          <w:color w:val="CCCCCC"/>
+          <w:kern w:val="0"/>
+          <w:sz w:val="21"/>
+          <w:szCs w:val="21"/>
+          <w:lang w:val="bg-BG" w:eastAsia="bg-BG"/>
+          <w14:ligatures w14:val="none"/>
+        </w:rPr>
+        <w:t xml:space="preserve"> } </w:t>
+      </w:r>
+      <w:r>
+        <w:rPr>
+          <w:rFonts w:ascii="Consolas" w:eastAsia="Times New Roman" w:hAnsi="Consolas" w:cs="Times New Roman"/>
+          <w:color w:val="C586C0"/>
+          <w:kern w:val="0"/>
+          <w:sz w:val="21"/>
+          <w:szCs w:val="21"/>
+          <w:lang w:val="bg-BG" w:eastAsia="bg-BG"/>
+          <w14:ligatures w14:val="none"/>
+        </w:rPr>
+        <w:t>from</w:t>
+      </w:r>
+      <w:r>
+        <w:rPr>
+          <w:rFonts w:ascii="Consolas" w:eastAsia="Times New Roman" w:hAnsi="Consolas" w:cs="Times New Roman"/>
+          <w:color w:val="CCCCCC"/>
+          <w:kern w:val="0"/>
+          <w:sz w:val="21"/>
+          <w:szCs w:val="21"/>
+          <w:lang w:val="bg-BG" w:eastAsia="bg-BG"/>
+          <w14:ligatures w14:val="none"/>
+        </w:rPr>
+        <w:t xml:space="preserve"> </w:t>
+      </w:r>
+      <w:r>
+        <w:rPr>
+          <w:rFonts w:ascii="Consolas" w:eastAsia="Times New Roman" w:hAnsi="Consolas" w:cs="Times New Roman"/>
+          <w:color w:val="CE9178"/>
+          <w:kern w:val="0"/>
+          <w:sz w:val="21"/>
+          <w:szCs w:val="21"/>
+          <w:lang w:val="bg-BG" w:eastAsia="bg-BG"/>
+          <w14:ligatures w14:val="none"/>
+        </w:rPr>
+        <w:t>"./components/Header/Header"</w:t>
+      </w:r>
+      <w:r>
+        <w:rPr>
+          <w:rFonts w:ascii="Consolas" w:eastAsia="Times New Roman" w:hAnsi="Consolas" w:cs="Times New Roman"/>
+          <w:color w:val="CCCCCC"/>
+          <w:kern w:val="0"/>
+          <w:sz w:val="21"/>
+          <w:szCs w:val="21"/>
+          <w:lang w:val="bg-BG" w:eastAsia="bg-BG"/>
+          <w14:ligatures w14:val="none"/>
+        </w:rPr>
+        <w:t>;</w:t>
+      </w:r>
+    </w:p>
+    <w:p>
+      <w:pPr>
+        <w:shd w:val="clear" w:color="auto" w:fill="1F1F1F"/>
+        <w:spacing w:after="0" w:line="285" w:lineRule="atLeast"/>
+        <w:rPr>
+          <w:rFonts w:ascii="Consolas" w:eastAsia="Times New Roman" w:hAnsi="Consolas" w:cs="Times New Roman"/>
+          <w:color w:val="CCCCCC"/>
+          <w:kern w:val="0"/>
+          <w:sz w:val="21"/>
+          <w:szCs w:val="21"/>
+          <w:lang w:val="bg-BG" w:eastAsia="bg-BG"/>
+          <w14:ligatures w14:val="none"/>
+        </w:rPr>
+      </w:pPr>
+      <w:r>
+        <w:rPr>
+          <w:rFonts w:ascii="Consolas" w:eastAsia="Times New Roman" w:hAnsi="Consolas" w:cs="Times New Roman"/>
+          <w:color w:val="C586C0"/>
+          <w:kern w:val="0"/>
+          <w:sz w:val="21"/>
+          <w:szCs w:val="21"/>
+          <w:lang w:val="bg-BG" w:eastAsia="bg-BG"/>
+          <w14:ligatures w14:val="none"/>
+        </w:rPr>
+        <w:t>import</w:t>
+      </w:r>
+      <w:r>
+        <w:rPr>
+          <w:rFonts w:ascii="Consolas" w:eastAsia="Times New Roman" w:hAnsi="Consolas" w:cs="Times New Roman"/>
+          <w:color w:val="CCCCCC"/>
+          <w:kern w:val="0"/>
+          <w:sz w:val="21"/>
+          <w:szCs w:val="21"/>
+          <w:lang w:val="bg-BG" w:eastAsia="bg-BG"/>
+          <w14:ligatures w14:val="none"/>
+        </w:rPr>
+        <w:t xml:space="preserve"> { </w:t>
+      </w:r>
+      <w:r>
+        <w:rPr>
+          <w:rFonts w:ascii="Consolas" w:eastAsia="Times New Roman" w:hAnsi="Consolas" w:cs="Times New Roman"/>
+          <w:color w:val="9CDCFE"/>
+          <w:kern w:val="0"/>
+          <w:sz w:val="21"/>
+          <w:szCs w:val="21"/>
+          <w:lang w:val="bg-BG" w:eastAsia="bg-BG"/>
+          <w14:ligatures w14:val="none"/>
+        </w:rPr>
+        <w:t>HomePage</w:t>
+      </w:r>
+      <w:r>
+        <w:rPr>
+          <w:rFonts w:ascii="Consolas" w:eastAsia="Times New Roman" w:hAnsi="Consolas" w:cs="Times New Roman"/>
+          <w:color w:val="CCCCCC"/>
+          <w:kern w:val="0"/>
+          <w:sz w:val="21"/>
+          <w:szCs w:val="21"/>
+          <w:lang w:val="bg-BG" w:eastAsia="bg-BG"/>
+          <w14:ligatures w14:val="none"/>
+        </w:rPr>
+        <w:t xml:space="preserve"> } </w:t>
+      </w:r>
+      <w:r>
+        <w:rPr>
+          <w:rFonts w:ascii="Consolas" w:eastAsia="Times New Roman" w:hAnsi="Consolas" w:cs="Times New Roman"/>
+          <w:color w:val="C586C0"/>
+          <w:kern w:val="0"/>
+          <w:sz w:val="21"/>
+          <w:szCs w:val="21"/>
+          <w:lang w:val="bg-BG" w:eastAsia="bg-BG"/>
+          <w14:ligatures w14:val="none"/>
+        </w:rPr>
+        <w:t>from</w:t>
+      </w:r>
+      <w:r>
+        <w:rPr>
+          <w:rFonts w:ascii="Consolas" w:eastAsia="Times New Roman" w:hAnsi="Consolas" w:cs="Times New Roman"/>
+          <w:color w:val="CCCCCC"/>
+          <w:kern w:val="0"/>
+          <w:sz w:val="21"/>
+          <w:szCs w:val="21"/>
+          <w:lang w:val="bg-BG" w:eastAsia="bg-BG"/>
+          <w14:ligatures w14:val="none"/>
+        </w:rPr>
+        <w:t xml:space="preserve"> </w:t>
+      </w:r>
+      <w:r>
+        <w:rPr>
+          <w:rFonts w:ascii="Consolas" w:eastAsia="Times New Roman" w:hAnsi="Consolas" w:cs="Times New Roman"/>
+          <w:color w:val="CE9178"/>
+          <w:kern w:val="0"/>
+          <w:sz w:val="21"/>
+          <w:szCs w:val="21"/>
+          <w:lang w:val="bg-BG" w:eastAsia="bg-BG"/>
+          <w14:ligatures w14:val="none"/>
+        </w:rPr>
+        <w:t>"./components/HomePage/HomePage"</w:t>
+      </w:r>
+      <w:r>
+        <w:rPr>
+          <w:rFonts w:ascii="Consolas" w:eastAsia="Times New Roman" w:hAnsi="Consolas" w:cs="Times New Roman"/>
+          <w:color w:val="CCCCCC"/>
+          <w:kern w:val="0"/>
+          <w:sz w:val="21"/>
+          <w:szCs w:val="21"/>
+          <w:lang w:val="bg-BG" w:eastAsia="bg-BG"/>
+          <w14:ligatures w14:val="none"/>
+        </w:rPr>
+        <w:t>;</w:t>
+      </w:r>
+    </w:p>
+    <w:p>
+      <w:pPr>
+        <w:shd w:val="clear" w:color="auto" w:fill="1F1F1F"/>
+        <w:spacing w:after="240" w:line="285" w:lineRule="atLeast"/>
+        <w:rPr>
+          <w:rFonts w:ascii="Consolas" w:eastAsia="Times New Roman" w:hAnsi="Consolas" w:cs="Times New Roman"/>
+          <w:color w:val="CCCCCC"/>
+          <w:kern w:val="0"/>
+          <w:sz w:val="21"/>
+          <w:szCs w:val="21"/>
+          <w:lang w:val="bg-BG" w:eastAsia="bg-BG"/>
+          <w14:ligatures w14:val="none"/>
+        </w:rPr>
+      </w:pPr>
+    </w:p>
+    <w:p>
+      <w:pPr>
+        <w:shd w:val="clear" w:color="auto" w:fill="1F1F1F"/>
+        <w:spacing w:after="0" w:line="285" w:lineRule="atLeast"/>
+        <w:rPr>
+          <w:rFonts w:ascii="Consolas" w:eastAsia="Times New Roman" w:hAnsi="Consolas" w:cs="Times New Roman"/>
+          <w:color w:val="CCCCCC"/>
+          <w:kern w:val="0"/>
+          <w:sz w:val="21"/>
+          <w:szCs w:val="21"/>
+          <w:lang w:val="bg-BG" w:eastAsia="bg-BG"/>
+          <w14:ligatures w14:val="none"/>
+        </w:rPr>
+      </w:pPr>
+      <w:r>
+        <w:rPr>
+          <w:rFonts w:ascii="Consolas" w:eastAsia="Times New Roman" w:hAnsi="Consolas" w:cs="Times New Roman"/>
+          <w:color w:val="569CD6"/>
+          <w:kern w:val="0"/>
+          <w:sz w:val="21"/>
+          <w:szCs w:val="21"/>
+          <w:lang w:val="bg-BG" w:eastAsia="bg-BG"/>
+          <w14:ligatures w14:val="none"/>
+        </w:rPr>
+        <w:t>function</w:t>
+      </w:r>
+      <w:r>
+        <w:rPr>
+          <w:rFonts w:ascii="Consolas" w:eastAsia="Times New Roman" w:hAnsi="Consolas" w:cs="Times New Roman"/>
+          <w:color w:val="CCCCCC"/>
+          <w:kern w:val="0"/>
+          <w:sz w:val="21"/>
+          <w:szCs w:val="21"/>
+          <w:lang w:val="bg-BG" w:eastAsia="bg-BG"/>
+          <w14:ligatures w14:val="none"/>
+        </w:rPr>
+        <w:t xml:space="preserve"> </w:t>
+      </w:r>
+      <w:r>
+        <w:rPr>
+          <w:rFonts w:ascii="Consolas" w:eastAsia="Times New Roman" w:hAnsi="Consolas" w:cs="Times New Roman"/>
+          <w:color w:val="DCDCAA"/>
+          <w:kern w:val="0"/>
+          <w:sz w:val="21"/>
+          <w:szCs w:val="21"/>
+          <w:lang w:val="bg-BG" w:eastAsia="bg-BG"/>
+          <w14:ligatures w14:val="none"/>
+        </w:rPr>
+        <w:t>App</w:t>
+      </w:r>
+      <w:r>
+        <w:rPr>
+          <w:rFonts w:ascii="Consolas" w:eastAsia="Times New Roman" w:hAnsi="Consolas" w:cs="Times New Roman"/>
+          <w:color w:val="CCCCCC"/>
+          <w:kern w:val="0"/>
+          <w:sz w:val="21"/>
+          <w:szCs w:val="21"/>
+          <w:lang w:val="bg-BG" w:eastAsia="bg-BG"/>
+          <w14:ligatures w14:val="none"/>
+        </w:rPr>
+        <w:t>() {</w:t>
+      </w:r>
+    </w:p>
+    <w:p>
+      <w:pPr>
+        <w:shd w:val="clear" w:color="auto" w:fill="1F1F1F"/>
+        <w:spacing w:after="0" w:line="285" w:lineRule="atLeast"/>
+        <w:rPr>
+          <w:rFonts w:ascii="Consolas" w:eastAsia="Times New Roman" w:hAnsi="Consolas" w:cs="Times New Roman"/>
+          <w:color w:val="CCCCCC"/>
+          <w:kern w:val="0"/>
+          <w:sz w:val="21"/>
+          <w:szCs w:val="21"/>
+          <w:lang w:val="bg-BG" w:eastAsia="bg-BG"/>
+          <w14:ligatures w14:val="none"/>
+        </w:rPr>
+      </w:pPr>
+      <w:r>
+        <w:rPr>
+          <w:rFonts w:ascii="Consolas" w:eastAsia="Times New Roman" w:hAnsi="Consolas" w:cs="Times New Roman"/>
+          <w:color w:val="CCCCCC"/>
+          <w:kern w:val="0"/>
+          <w:sz w:val="21"/>
+          <w:szCs w:val="21"/>
+          <w:lang w:val="bg-BG" w:eastAsia="bg-BG"/>
+          <w14:ligatures w14:val="none"/>
+        </w:rPr>
+        <w:t xml:space="preserve">  </w:t>
+      </w:r>
+      <w:r>
+        <w:rPr>
+          <w:rFonts w:ascii="Consolas" w:eastAsia="Times New Roman" w:hAnsi="Consolas" w:cs="Times New Roman"/>
+          <w:color w:val="C586C0"/>
+          <w:kern w:val="0"/>
+          <w:sz w:val="21"/>
+          <w:szCs w:val="21"/>
+          <w:lang w:val="bg-BG" w:eastAsia="bg-BG"/>
+          <w14:ligatures w14:val="none"/>
+        </w:rPr>
+        <w:t>return</w:t>
+      </w:r>
+      <w:r>
+        <w:rPr>
+          <w:rFonts w:ascii="Consolas" w:eastAsia="Times New Roman" w:hAnsi="Consolas" w:cs="Times New Roman"/>
+          <w:color w:val="CCCCCC"/>
+          <w:kern w:val="0"/>
+          <w:sz w:val="21"/>
+          <w:szCs w:val="21"/>
+          <w:lang w:val="bg-BG" w:eastAsia="bg-BG"/>
+          <w14:ligatures w14:val="none"/>
+        </w:rPr>
+        <w:t xml:space="preserve"> (</w:t>
+      </w:r>
+    </w:p>
+    <w:p>
+      <w:pPr>
+        <w:shd w:val="clear" w:color="auto" w:fill="1F1F1F"/>
+        <w:spacing w:after="0" w:line="285" w:lineRule="atLeast"/>
+        <w:rPr>
+          <w:rFonts w:ascii="Consolas" w:eastAsia="Times New Roman" w:hAnsi="Consolas" w:cs="Times New Roman"/>
+          <w:color w:val="CCCCCC"/>
+          <w:kern w:val="0"/>
+          <w:sz w:val="21"/>
+          <w:szCs w:val="21"/>
+          <w:lang w:val="bg-BG" w:eastAsia="bg-BG"/>
+          <w14:ligatures w14:val="none"/>
+        </w:rPr>
+      </w:pPr>
+      <w:r>
+        <w:rPr>
+          <w:rFonts w:ascii="Consolas" w:eastAsia="Times New Roman" w:hAnsi="Consolas" w:cs="Times New Roman"/>
+          <w:color w:val="CCCCCC"/>
+          <w:kern w:val="0"/>
+          <w:sz w:val="21"/>
+          <w:szCs w:val="21"/>
+          <w:lang w:val="bg-BG" w:eastAsia="bg-BG"/>
+          <w14:ligatures w14:val="none"/>
+        </w:rPr>
+        <w:t xml:space="preserve">    </w:t>
+      </w:r>
+      <w:r>
+        <w:rPr>
+          <w:rFonts w:ascii="Consolas" w:eastAsia="Times New Roman" w:hAnsi="Consolas" w:cs="Times New Roman"/>
+          <w:color w:val="808080"/>
+          <w:kern w:val="0"/>
+          <w:sz w:val="21"/>
+          <w:szCs w:val="21"/>
+          <w:lang w:val="bg-BG" w:eastAsia="bg-BG"/>
+          <w14:ligatures w14:val="none"/>
+        </w:rPr>
+        <w:t>&lt;</w:t>
+      </w:r>
+      <w:r>
+        <w:rPr>
+          <w:rFonts w:ascii="Consolas" w:eastAsia="Times New Roman" w:hAnsi="Consolas" w:cs="Times New Roman"/>
+          <w:color w:val="569CD6"/>
+          <w:kern w:val="0"/>
+          <w:sz w:val="21"/>
+          <w:szCs w:val="21"/>
+          <w:lang w:val="bg-BG" w:eastAsia="bg-BG"/>
+          <w14:ligatures w14:val="none"/>
+        </w:rPr>
+        <w:t>div</w:t>
+      </w:r>
+      <w:r>
+        <w:rPr>
+          <w:rFonts w:ascii="Consolas" w:eastAsia="Times New Roman" w:hAnsi="Consolas" w:cs="Times New Roman"/>
+          <w:color w:val="CCCCCC"/>
+          <w:kern w:val="0"/>
+          <w:sz w:val="21"/>
+          <w:szCs w:val="21"/>
+          <w:lang w:val="bg-BG" w:eastAsia="bg-BG"/>
+          <w14:ligatures w14:val="none"/>
+        </w:rPr>
+        <w:t xml:space="preserve"> </w:t>
+      </w:r>
+      <w:r>
+        <w:rPr>
+          <w:rFonts w:ascii="Consolas" w:eastAsia="Times New Roman" w:hAnsi="Consolas" w:cs="Times New Roman"/>
+          <w:color w:val="9CDCFE"/>
+          <w:kern w:val="0"/>
+          <w:sz w:val="21"/>
+          <w:szCs w:val="21"/>
+          <w:lang w:val="bg-BG" w:eastAsia="bg-BG"/>
+          <w14:ligatures w14:val="none"/>
+        </w:rPr>
+        <w:t>id</w:t>
+      </w:r>
+      <w:r>
+        <w:rPr>
+          <w:rFonts w:ascii="Consolas" w:eastAsia="Times New Roman" w:hAnsi="Consolas" w:cs="Times New Roman"/>
+          <w:color w:val="D4D4D4"/>
+          <w:kern w:val="0"/>
+          <w:sz w:val="21"/>
+          <w:szCs w:val="21"/>
+          <w:lang w:val="bg-BG" w:eastAsia="bg-BG"/>
+          <w14:ligatures w14:val="none"/>
+        </w:rPr>
+        <w:t>=</w:t>
+      </w:r>
+      <w:r>
+        <w:rPr>
+          <w:rFonts w:ascii="Consolas" w:eastAsia="Times New Roman" w:hAnsi="Consolas" w:cs="Times New Roman"/>
+          <w:color w:val="CE9178"/>
+          <w:kern w:val="0"/>
+          <w:sz w:val="21"/>
+          <w:szCs w:val="21"/>
+          <w:lang w:val="bg-BG" w:eastAsia="bg-BG"/>
+          <w14:ligatures w14:val="none"/>
+        </w:rPr>
+        <w:t>"box"</w:t>
+      </w:r>
+      <w:r>
+        <w:rPr>
+          <w:rFonts w:ascii="Consolas" w:eastAsia="Times New Roman" w:hAnsi="Consolas" w:cs="Times New Roman"/>
+          <w:color w:val="808080"/>
+          <w:kern w:val="0"/>
+          <w:sz w:val="21"/>
+          <w:szCs w:val="21"/>
+          <w:lang w:val="bg-BG" w:eastAsia="bg-BG"/>
+          <w14:ligatures w14:val="none"/>
+        </w:rPr>
+        <w:t>&gt;</w:t>
+      </w:r>
+    </w:p>
+    <w:p>
+      <w:pPr>
+        <w:shd w:val="clear" w:color="auto" w:fill="1F1F1F"/>
+        <w:spacing w:after="0" w:line="285" w:lineRule="atLeast"/>
+        <w:rPr>
+          <w:rFonts w:ascii="Consolas" w:eastAsia="Times New Roman" w:hAnsi="Consolas" w:cs="Times New Roman"/>
+          <w:color w:val="CCCCCC"/>
+          <w:kern w:val="0"/>
+          <w:sz w:val="21"/>
+          <w:szCs w:val="21"/>
+          <w:lang w:val="bg-BG" w:eastAsia="bg-BG"/>
+          <w14:ligatures w14:val="none"/>
+        </w:rPr>
+      </w:pPr>
+      <w:r>
+        <w:rPr>
+          <w:rFonts w:ascii="Consolas" w:eastAsia="Times New Roman" w:hAnsi="Consolas" w:cs="Times New Roman"/>
+          <w:color w:val="CCCCCC"/>
+          <w:kern w:val="0"/>
+          <w:sz w:val="21"/>
+          <w:szCs w:val="21"/>
+          <w:lang w:val="bg-BG" w:eastAsia="bg-BG"/>
+          <w14:ligatures w14:val="none"/>
+        </w:rPr>
+        <w:t xml:space="preserve">      </w:t>
+      </w:r>
+      <w:r>
+        <w:rPr>
+          <w:rFonts w:ascii="Consolas" w:eastAsia="Times New Roman" w:hAnsi="Consolas" w:cs="Times New Roman"/>
+          <w:color w:val="808080"/>
+          <w:kern w:val="0"/>
+          <w:sz w:val="21"/>
+          <w:szCs w:val="21"/>
+          <w:lang w:val="bg-BG" w:eastAsia="bg-BG"/>
+          <w14:ligatures w14:val="none"/>
+        </w:rPr>
+        <w:t>&lt;</w:t>
+      </w:r>
+      <w:r>
+        <w:rPr>
+          <w:rFonts w:ascii="Consolas" w:eastAsia="Times New Roman" w:hAnsi="Consolas" w:cs="Times New Roman"/>
+          <w:color w:val="4EC9B0"/>
+          <w:kern w:val="0"/>
+          <w:sz w:val="21"/>
+          <w:szCs w:val="21"/>
+          <w:lang w:val="bg-BG" w:eastAsia="bg-BG"/>
+          <w14:ligatures w14:val="none"/>
+        </w:rPr>
+        <w:t>Header</w:t>
+      </w:r>
+      <w:r>
+        <w:rPr>
+          <w:rFonts w:ascii="Consolas" w:eastAsia="Times New Roman" w:hAnsi="Consolas" w:cs="Times New Roman"/>
+          <w:color w:val="CCCCCC"/>
+          <w:kern w:val="0"/>
+          <w:sz w:val="21"/>
+          <w:szCs w:val="21"/>
+          <w:lang w:val="bg-BG" w:eastAsia="bg-BG"/>
+          <w14:ligatures w14:val="none"/>
+        </w:rPr>
+        <w:t xml:space="preserve"> </w:t>
+      </w:r>
+      <w:r>
+        <w:rPr>
+          <w:rFonts w:ascii="Consolas" w:eastAsia="Times New Roman" w:hAnsi="Consolas" w:cs="Times New Roman"/>
+          <w:color w:val="808080"/>
+          <w:kern w:val="0"/>
+          <w:sz w:val="21"/>
+          <w:szCs w:val="21"/>
+          <w:lang w:val="bg-BG" w:eastAsia="bg-BG"/>
+          <w14:ligatures w14:val="none"/>
+        </w:rPr>
+        <w:t>/&gt;</w:t>
+      </w:r>
+    </w:p>
+    <w:p>
+      <w:pPr>
+        <w:shd w:val="clear" w:color="auto" w:fill="1F1F1F"/>
+        <w:spacing w:after="0" w:line="285" w:lineRule="atLeast"/>
+        <w:rPr>
+          <w:rFonts w:ascii="Consolas" w:eastAsia="Times New Roman" w:hAnsi="Consolas" w:cs="Times New Roman"/>
+          <w:color w:val="CCCCCC"/>
+          <w:kern w:val="0"/>
+          <w:sz w:val="21"/>
+          <w:szCs w:val="21"/>
+          <w:lang w:val="bg-BG" w:eastAsia="bg-BG"/>
+          <w14:ligatures w14:val="none"/>
+        </w:rPr>
+      </w:pPr>
+      <w:r>
+        <w:rPr>
+          <w:rFonts w:ascii="Consolas" w:eastAsia="Times New Roman" w:hAnsi="Consolas" w:cs="Times New Roman"/>
+          <w:color w:val="CCCCCC"/>
+          <w:kern w:val="0"/>
+          <w:sz w:val="21"/>
+          <w:szCs w:val="21"/>
+          <w:lang w:val="bg-BG" w:eastAsia="bg-BG"/>
+          <w14:ligatures w14:val="none"/>
+        </w:rPr>
+        <w:t xml:space="preserve">      </w:t>
+      </w:r>
+      <w:r>
+        <w:rPr>
+          <w:rFonts w:ascii="Consolas" w:eastAsia="Times New Roman" w:hAnsi="Consolas" w:cs="Times New Roman"/>
+          <w:color w:val="808080"/>
+          <w:kern w:val="0"/>
+          <w:sz w:val="21"/>
+          <w:szCs w:val="21"/>
+          <w:lang w:val="bg-BG" w:eastAsia="bg-BG"/>
+          <w14:ligatures w14:val="none"/>
+        </w:rPr>
+        <w:t>&lt;</w:t>
+      </w:r>
+      <w:r>
+        <w:rPr>
+          <w:rFonts w:ascii="Consolas" w:eastAsia="Times New Roman" w:hAnsi="Consolas" w:cs="Times New Roman"/>
+          <w:color w:val="569CD6"/>
+          <w:kern w:val="0"/>
+          <w:sz w:val="21"/>
+          <w:szCs w:val="21"/>
+          <w:lang w:val="bg-BG" w:eastAsia="bg-BG"/>
+          <w14:ligatures w14:val="none"/>
+        </w:rPr>
+        <w:t>main</w:t>
+      </w:r>
+      <w:r>
+        <w:rPr>
+          <w:rFonts w:ascii="Consolas" w:eastAsia="Times New Roman" w:hAnsi="Consolas" w:cs="Times New Roman"/>
+          <w:color w:val="CCCCCC"/>
+          <w:kern w:val="0"/>
+          <w:sz w:val="21"/>
+          <w:szCs w:val="21"/>
+          <w:lang w:val="bg-BG" w:eastAsia="bg-BG"/>
+          <w14:ligatures w14:val="none"/>
+        </w:rPr>
+        <w:t xml:space="preserve"> </w:t>
+      </w:r>
+      <w:r>
+        <w:rPr>
+          <w:rFonts w:ascii="Consolas" w:eastAsia="Times New Roman" w:hAnsi="Consolas" w:cs="Times New Roman"/>
+          <w:color w:val="9CDCFE"/>
+          <w:kern w:val="0"/>
+          <w:sz w:val="21"/>
+          <w:szCs w:val="21"/>
+          <w:lang w:val="bg-BG" w:eastAsia="bg-BG"/>
+          <w14:ligatures w14:val="none"/>
+        </w:rPr>
+        <w:t>id</w:t>
+      </w:r>
+      <w:r>
+        <w:rPr>
+          <w:rFonts w:ascii="Consolas" w:eastAsia="Times New Roman" w:hAnsi="Consolas" w:cs="Times New Roman"/>
+          <w:color w:val="D4D4D4"/>
+          <w:kern w:val="0"/>
+          <w:sz w:val="21"/>
+          <w:szCs w:val="21"/>
+          <w:lang w:val="bg-BG" w:eastAsia="bg-BG"/>
+          <w14:ligatures w14:val="none"/>
+        </w:rPr>
+        <w:t>=</w:t>
+      </w:r>
+      <w:r>
+        <w:rPr>
+          <w:rFonts w:ascii="Consolas" w:eastAsia="Times New Roman" w:hAnsi="Consolas" w:cs="Times New Roman"/>
+          <w:color w:val="CE9178"/>
+          <w:kern w:val="0"/>
+          <w:sz w:val="21"/>
+          <w:szCs w:val="21"/>
+          <w:lang w:val="bg-BG" w:eastAsia="bg-BG"/>
+          <w14:ligatures w14:val="none"/>
+        </w:rPr>
+        <w:t>"main-content"</w:t>
+      </w:r>
+      <w:r>
+        <w:rPr>
+          <w:rFonts w:ascii="Consolas" w:eastAsia="Times New Roman" w:hAnsi="Consolas" w:cs="Times New Roman"/>
+          <w:color w:val="808080"/>
+          <w:kern w:val="0"/>
+          <w:sz w:val="21"/>
+          <w:szCs w:val="21"/>
+          <w:lang w:val="bg-BG" w:eastAsia="bg-BG"/>
+          <w14:ligatures w14:val="none"/>
+        </w:rPr>
+        <w:t>&gt;</w:t>
+      </w:r>
+    </w:p>
+    <w:p>
+      <w:pPr>
+        <w:shd w:val="clear" w:color="auto" w:fill="1F1F1F"/>
+        <w:spacing w:after="0" w:line="285" w:lineRule="atLeast"/>
+        <w:rPr>
+          <w:rFonts w:ascii="Consolas" w:eastAsia="Times New Roman" w:hAnsi="Consolas" w:cs="Times New Roman"/>
+          <w:color w:val="CCCCCC"/>
+          <w:kern w:val="0"/>
+          <w:sz w:val="21"/>
+          <w:szCs w:val="21"/>
+          <w:lang w:val="bg-BG" w:eastAsia="bg-BG"/>
+          <w14:ligatures w14:val="none"/>
+        </w:rPr>
+      </w:pPr>
+      <w:r>
+        <w:rPr>
+          <w:rFonts w:ascii="Consolas" w:eastAsia="Times New Roman" w:hAnsi="Consolas" w:cs="Times New Roman"/>
+          <w:color w:val="CCCCCC"/>
+          <w:kern w:val="0"/>
+          <w:sz w:val="21"/>
+          <w:szCs w:val="21"/>
+          <w:lang w:val="bg-BG" w:eastAsia="bg-BG"/>
+          <w14:ligatures w14:val="none"/>
+        </w:rPr>
+        <w:t xml:space="preserve">        </w:t>
+      </w:r>
+      <w:r>
+        <w:rPr>
+          <w:rFonts w:ascii="Consolas" w:eastAsia="Times New Roman" w:hAnsi="Consolas" w:cs="Times New Roman"/>
+          <w:color w:val="808080"/>
+          <w:kern w:val="0"/>
+          <w:sz w:val="21"/>
+          <w:szCs w:val="21"/>
+          <w:lang w:val="bg-BG" w:eastAsia="bg-BG"/>
+          <w14:ligatures w14:val="none"/>
+        </w:rPr>
+        <w:t>&lt;</w:t>
+      </w:r>
+      <w:r>
+        <w:rPr>
+          <w:rFonts w:ascii="Consolas" w:eastAsia="Times New Roman" w:hAnsi="Consolas" w:cs="Times New Roman"/>
+          <w:color w:val="4EC9B0"/>
+          <w:kern w:val="0"/>
+          <w:sz w:val="21"/>
+          <w:szCs w:val="21"/>
+          <w:lang w:val="bg-BG" w:eastAsia="bg-BG"/>
+          <w14:ligatures w14:val="none"/>
+        </w:rPr>
+        <w:t>Routes</w:t>
+      </w:r>
+      <w:r>
+        <w:rPr>
+          <w:rFonts w:ascii="Consolas" w:eastAsia="Times New Roman" w:hAnsi="Consolas" w:cs="Times New Roman"/>
+          <w:color w:val="808080"/>
+          <w:kern w:val="0"/>
+          <w:sz w:val="21"/>
+          <w:szCs w:val="21"/>
+          <w:lang w:val="bg-BG" w:eastAsia="bg-BG"/>
+          <w14:ligatures w14:val="none"/>
+        </w:rPr>
+        <w:t>&gt;</w:t>
+      </w:r>
+    </w:p>
+    <w:p>
+      <w:pPr>
+        <w:shd w:val="clear" w:color="auto" w:fill="1F1F1F"/>
+        <w:spacing w:after="0" w:line="285" w:lineRule="atLeast"/>
+        <w:rPr>
+          <w:rFonts w:ascii="Consolas" w:eastAsia="Times New Roman" w:hAnsi="Consolas" w:cs="Times New Roman"/>
+          <w:color w:val="CCCCCC"/>
+          <w:kern w:val="0"/>
+          <w:sz w:val="21"/>
+          <w:szCs w:val="21"/>
+          <w:lang w:val="bg-BG" w:eastAsia="bg-BG"/>
+          <w14:ligatures w14:val="none"/>
+        </w:rPr>
+      </w:pPr>
+      <w:r>
+        <w:rPr>
+          <w:rFonts w:ascii="Consolas" w:eastAsia="Times New Roman" w:hAnsi="Consolas" w:cs="Times New Roman"/>
+          <w:color w:val="CCCCCC"/>
+          <w:kern w:val="0"/>
+          <w:sz w:val="21"/>
+          <w:szCs w:val="21"/>
+          <w:lang w:val="bg-BG" w:eastAsia="bg-BG"/>
+          <w14:ligatures w14:val="none"/>
+        </w:rPr>
+        <w:t xml:space="preserve">          </w:t>
+      </w:r>
+      <w:r>
+        <w:rPr>
+          <w:rFonts w:ascii="Consolas" w:eastAsia="Times New Roman" w:hAnsi="Consolas" w:cs="Times New Roman"/>
+          <w:color w:val="808080"/>
+          <w:kern w:val="0"/>
+          <w:sz w:val="21"/>
+          <w:szCs w:val="21"/>
+          <w:lang w:val="bg-BG" w:eastAsia="bg-BG"/>
+          <w14:ligatures w14:val="none"/>
+        </w:rPr>
+        <w:t>&lt;</w:t>
+      </w:r>
+      <w:r>
+        <w:rPr>
+          <w:rFonts w:ascii="Consolas" w:eastAsia="Times New Roman" w:hAnsi="Consolas" w:cs="Times New Roman"/>
+          <w:color w:val="4EC9B0"/>
+          <w:kern w:val="0"/>
+          <w:sz w:val="21"/>
+          <w:szCs w:val="21"/>
+          <w:lang w:val="bg-BG" w:eastAsia="bg-BG"/>
+          <w14:ligatures w14:val="none"/>
+        </w:rPr>
+        <w:t>Route</w:t>
+      </w:r>
+      <w:r>
+        <w:rPr>
+          <w:rFonts w:ascii="Consolas" w:eastAsia="Times New Roman" w:hAnsi="Consolas" w:cs="Times New Roman"/>
+          <w:color w:val="CCCCCC"/>
+          <w:kern w:val="0"/>
+          <w:sz w:val="21"/>
+          <w:szCs w:val="21"/>
+          <w:lang w:val="bg-BG" w:eastAsia="bg-BG"/>
+          <w14:ligatures w14:val="none"/>
+        </w:rPr>
+        <w:t xml:space="preserve"> </w:t>
+      </w:r>
+      <w:r>
+        <w:rPr>
+          <w:rFonts w:ascii="Consolas" w:eastAsia="Times New Roman" w:hAnsi="Consolas" w:cs="Times New Roman"/>
+          <w:color w:val="9CDCFE"/>
+          <w:kern w:val="0"/>
+          <w:sz w:val="21"/>
+          <w:szCs w:val="21"/>
+          <w:lang w:val="bg-BG" w:eastAsia="bg-BG"/>
+          <w14:ligatures w14:val="none"/>
+        </w:rPr>
+        <w:t>path</w:t>
+      </w:r>
+      <w:r>
+        <w:rPr>
+          <w:rFonts w:ascii="Consolas" w:eastAsia="Times New Roman" w:hAnsi="Consolas" w:cs="Times New Roman"/>
+          <w:color w:val="D4D4D4"/>
+          <w:kern w:val="0"/>
+          <w:sz w:val="21"/>
+          <w:szCs w:val="21"/>
+          <w:lang w:val="bg-BG" w:eastAsia="bg-BG"/>
+          <w14:ligatures w14:val="none"/>
+        </w:rPr>
+        <w:t>=</w:t>
+      </w:r>
+      <w:r>
+        <w:rPr>
+          <w:rFonts w:ascii="Consolas" w:eastAsia="Times New Roman" w:hAnsi="Consolas" w:cs="Times New Roman"/>
+          <w:color w:val="CE9178"/>
+          <w:kern w:val="0"/>
+          <w:sz w:val="21"/>
+          <w:szCs w:val="21"/>
+          <w:lang w:val="bg-BG" w:eastAsia="bg-BG"/>
+          <w14:ligatures w14:val="none"/>
+        </w:rPr>
+        <w:t>'/'</w:t>
+      </w:r>
+      <w:r>
+        <w:rPr>
+          <w:rFonts w:ascii="Consolas" w:eastAsia="Times New Roman" w:hAnsi="Consolas" w:cs="Times New Roman"/>
+          <w:color w:val="CCCCCC"/>
+          <w:kern w:val="0"/>
+          <w:sz w:val="21"/>
+          <w:szCs w:val="21"/>
+          <w:lang w:val="bg-BG" w:eastAsia="bg-BG"/>
+          <w14:ligatures w14:val="none"/>
+        </w:rPr>
+        <w:t xml:space="preserve"> </w:t>
+      </w:r>
+      <w:r>
+        <w:rPr>
+          <w:rFonts w:ascii="Consolas" w:eastAsia="Times New Roman" w:hAnsi="Consolas" w:cs="Times New Roman"/>
+          <w:color w:val="9CDCFE"/>
+          <w:kern w:val="0"/>
+          <w:sz w:val="21"/>
+          <w:szCs w:val="21"/>
+          <w:lang w:val="bg-BG" w:eastAsia="bg-BG"/>
+          <w14:ligatures w14:val="none"/>
+        </w:rPr>
+        <w:t>element</w:t>
+      </w:r>
+      <w:r>
+        <w:rPr>
+          <w:rFonts w:ascii="Consolas" w:eastAsia="Times New Roman" w:hAnsi="Consolas" w:cs="Times New Roman"/>
+          <w:color w:val="D4D4D4"/>
+          <w:kern w:val="0"/>
+          <w:sz w:val="21"/>
+          <w:szCs w:val="21"/>
+          <w:lang w:val="bg-BG" w:eastAsia="bg-BG"/>
+          <w14:ligatures w14:val="none"/>
+        </w:rPr>
+        <w:t>=</w:t>
+      </w:r>
+      <w:r>
+        <w:rPr>
+          <w:rFonts w:ascii="Consolas" w:eastAsia="Times New Roman" w:hAnsi="Consolas" w:cs="Times New Roman"/>
+          <w:color w:val="569CD6"/>
+          <w:kern w:val="0"/>
+          <w:sz w:val="21"/>
+          <w:szCs w:val="21"/>
+          <w:lang w:val="bg-BG" w:eastAsia="bg-BG"/>
+          <w14:ligatures w14:val="none"/>
+        </w:rPr>
+        <w:t>{</w:t>
+      </w:r>
+      <w:r>
+        <w:rPr>
+          <w:rFonts w:ascii="Consolas" w:eastAsia="Times New Roman" w:hAnsi="Consolas" w:cs="Times New Roman"/>
+          <w:color w:val="808080"/>
+          <w:kern w:val="0"/>
+          <w:sz w:val="21"/>
+          <w:szCs w:val="21"/>
+          <w:lang w:val="bg-BG" w:eastAsia="bg-BG"/>
+          <w14:ligatures w14:val="none"/>
+        </w:rPr>
+        <w:t>&lt;</w:t>
+      </w:r>
+      <w:r>
+        <w:rPr>
+          <w:rFonts w:ascii="Consolas" w:eastAsia="Times New Roman" w:hAnsi="Consolas" w:cs="Times New Roman"/>
+          <w:color w:val="4EC9B0"/>
+          <w:kern w:val="0"/>
+          <w:sz w:val="21"/>
+          <w:szCs w:val="21"/>
+          <w:lang w:val="bg-BG" w:eastAsia="bg-BG"/>
+          <w14:ligatures w14:val="none"/>
+        </w:rPr>
+        <w:t>HomePage</w:t>
+      </w:r>
+      <w:r>
+        <w:rPr>
+          <w:rFonts w:ascii="Consolas" w:eastAsia="Times New Roman" w:hAnsi="Consolas" w:cs="Times New Roman"/>
+          <w:color w:val="D4D4D4"/>
+          <w:kern w:val="0"/>
+          <w:sz w:val="21"/>
+          <w:szCs w:val="21"/>
+          <w:lang w:val="bg-BG" w:eastAsia="bg-BG"/>
+          <w14:ligatures w14:val="none"/>
+        </w:rPr>
+        <w:t xml:space="preserve"> </w:t>
+      </w:r>
+      <w:r>
+        <w:rPr>
+          <w:rFonts w:ascii="Consolas" w:eastAsia="Times New Roman" w:hAnsi="Consolas" w:cs="Times New Roman"/>
+          <w:color w:val="808080"/>
+          <w:kern w:val="0"/>
+          <w:sz w:val="21"/>
+          <w:szCs w:val="21"/>
+          <w:lang w:val="bg-BG" w:eastAsia="bg-BG"/>
+          <w14:ligatures w14:val="none"/>
+        </w:rPr>
+        <w:t>/&gt;</w:t>
+      </w:r>
+      <w:r>
+        <w:rPr>
+          <w:rFonts w:ascii="Consolas" w:eastAsia="Times New Roman" w:hAnsi="Consolas" w:cs="Times New Roman"/>
+          <w:color w:val="569CD6"/>
+          <w:kern w:val="0"/>
+          <w:sz w:val="21"/>
+          <w:szCs w:val="21"/>
+          <w:lang w:val="bg-BG" w:eastAsia="bg-BG"/>
+          <w14:ligatures w14:val="none"/>
+        </w:rPr>
+        <w:t>}</w:t>
+      </w:r>
+      <w:r>
+        <w:rPr>
+          <w:rFonts w:ascii="Consolas" w:eastAsia="Times New Roman" w:hAnsi="Consolas" w:cs="Times New Roman"/>
+          <w:color w:val="808080"/>
+          <w:kern w:val="0"/>
+          <w:sz w:val="21"/>
+          <w:szCs w:val="21"/>
+          <w:lang w:val="bg-BG" w:eastAsia="bg-BG"/>
+          <w14:ligatures w14:val="none"/>
+        </w:rPr>
+        <w:t>/&gt;</w:t>
+      </w:r>
+    </w:p>
+    <w:p>
+      <w:pPr>
+        <w:shd w:val="clear" w:color="auto" w:fill="1F1F1F"/>
+        <w:spacing w:after="0" w:line="285" w:lineRule="atLeast"/>
+        <w:rPr>
+          <w:rFonts w:ascii="Consolas" w:eastAsia="Times New Roman" w:hAnsi="Consolas" w:cs="Times New Roman"/>
+          <w:color w:val="CCCCCC"/>
+          <w:kern w:val="0"/>
+          <w:sz w:val="21"/>
+          <w:szCs w:val="21"/>
+          <w:lang w:val="bg-BG" w:eastAsia="bg-BG"/>
+          <w14:ligatures w14:val="none"/>
+        </w:rPr>
+      </w:pPr>
+      <w:r>
+        <w:rPr>
+          <w:rFonts w:ascii="Consolas" w:eastAsia="Times New Roman" w:hAnsi="Consolas" w:cs="Times New Roman"/>
+          <w:color w:val="CCCCCC"/>
+          <w:kern w:val="0"/>
+          <w:sz w:val="21"/>
+          <w:szCs w:val="21"/>
+          <w:lang w:val="bg-BG" w:eastAsia="bg-BG"/>
+          <w14:ligatures w14:val="none"/>
+        </w:rPr>
+        <w:t xml:space="preserve">        </w:t>
+      </w:r>
+      <w:r>
+        <w:rPr>
+          <w:rFonts w:ascii="Consolas" w:eastAsia="Times New Roman" w:hAnsi="Consolas" w:cs="Times New Roman"/>
+          <w:color w:val="808080"/>
+          <w:kern w:val="0"/>
+          <w:sz w:val="21"/>
+          <w:szCs w:val="21"/>
+          <w:lang w:val="bg-BG" w:eastAsia="bg-BG"/>
+          <w14:ligatures w14:val="none"/>
+        </w:rPr>
+        <w:t>&lt;/</w:t>
+      </w:r>
+      <w:r>
+        <w:rPr>
+          <w:rFonts w:ascii="Consolas" w:eastAsia="Times New Roman" w:hAnsi="Consolas" w:cs="Times New Roman"/>
+          <w:color w:val="4EC9B0"/>
+          <w:kern w:val="0"/>
+          <w:sz w:val="21"/>
+          <w:szCs w:val="21"/>
+          <w:lang w:val="bg-BG" w:eastAsia="bg-BG"/>
+          <w14:ligatures w14:val="none"/>
+        </w:rPr>
+        <w:t>Routes</w:t>
+      </w:r>
+      <w:r>
+        <w:rPr>
+          <w:rFonts w:ascii="Consolas" w:eastAsia="Times New Roman" w:hAnsi="Consolas" w:cs="Times New Roman"/>
+          <w:color w:val="808080"/>
+          <w:kern w:val="0"/>
+          <w:sz w:val="21"/>
+          <w:szCs w:val="21"/>
+          <w:lang w:val="bg-BG" w:eastAsia="bg-BG"/>
+          <w14:ligatures w14:val="none"/>
+        </w:rPr>
+        <w:t>&gt;</w:t>
+      </w:r>
+    </w:p>
+    <w:p>
+      <w:pPr>
+        <w:shd w:val="clear" w:color="auto" w:fill="1F1F1F"/>
+        <w:spacing w:after="0" w:line="285" w:lineRule="atLeast"/>
+        <w:rPr>
+          <w:rFonts w:ascii="Consolas" w:eastAsia="Times New Roman" w:hAnsi="Consolas" w:cs="Times New Roman"/>
+          <w:color w:val="CCCCCC"/>
+          <w:kern w:val="0"/>
+          <w:sz w:val="21"/>
+          <w:szCs w:val="21"/>
+          <w:lang w:val="bg-BG" w:eastAsia="bg-BG"/>
+          <w14:ligatures w14:val="none"/>
+        </w:rPr>
+      </w:pPr>
+      <w:r>
+        <w:rPr>
+          <w:rFonts w:ascii="Consolas" w:eastAsia="Times New Roman" w:hAnsi="Consolas" w:cs="Times New Roman"/>
+          <w:color w:val="CCCCCC"/>
+          <w:kern w:val="0"/>
+          <w:sz w:val="21"/>
+          <w:szCs w:val="21"/>
+          <w:lang w:val="bg-BG" w:eastAsia="bg-BG"/>
+          <w14:ligatures w14:val="none"/>
+        </w:rPr>
+        <w:t xml:space="preserve">      </w:t>
+      </w:r>
+      <w:r>
+        <w:rPr>
+          <w:rFonts w:ascii="Consolas" w:eastAsia="Times New Roman" w:hAnsi="Consolas" w:cs="Times New Roman"/>
+          <w:color w:val="808080"/>
+          <w:kern w:val="0"/>
+          <w:sz w:val="21"/>
+          <w:szCs w:val="21"/>
+          <w:lang w:val="bg-BG" w:eastAsia="bg-BG"/>
+          <w14:ligatures w14:val="none"/>
+        </w:rPr>
+        <w:t>&lt;/</w:t>
+      </w:r>
+      <w:r>
+        <w:rPr>
+          <w:rFonts w:ascii="Consolas" w:eastAsia="Times New Roman" w:hAnsi="Consolas" w:cs="Times New Roman"/>
+          <w:color w:val="569CD6"/>
+          <w:kern w:val="0"/>
+          <w:sz w:val="21"/>
+          <w:szCs w:val="21"/>
+          <w:lang w:val="bg-BG" w:eastAsia="bg-BG"/>
+          <w14:ligatures w14:val="none"/>
+        </w:rPr>
+        <w:t>main</w:t>
+      </w:r>
+      <w:r>
+        <w:rPr>
+          <w:rFonts w:ascii="Consolas" w:eastAsia="Times New Roman" w:hAnsi="Consolas" w:cs="Times New Roman"/>
+          <w:color w:val="808080"/>
+          <w:kern w:val="0"/>
+          <w:sz w:val="21"/>
+          <w:szCs w:val="21"/>
+          <w:lang w:val="bg-BG" w:eastAsia="bg-BG"/>
+          <w14:ligatures w14:val="none"/>
+        </w:rPr>
+        <w:t>&gt;</w:t>
+      </w:r>
+    </w:p>
+    <w:p>
+      <w:pPr>
+        <w:shd w:val="clear" w:color="auto" w:fill="1F1F1F"/>
+        <w:spacing w:after="0" w:line="285" w:lineRule="atLeast"/>
+        <w:rPr>
+          <w:rFonts w:ascii="Consolas" w:eastAsia="Times New Roman" w:hAnsi="Consolas" w:cs="Times New Roman"/>
+          <w:color w:val="CCCCCC"/>
+          <w:kern w:val="0"/>
+          <w:sz w:val="21"/>
+          <w:szCs w:val="21"/>
+          <w:lang w:val="bg-BG" w:eastAsia="bg-BG"/>
+          <w14:ligatures w14:val="none"/>
+        </w:rPr>
+      </w:pPr>
+      <w:r>
+        <w:rPr>
+          <w:rFonts w:ascii="Consolas" w:eastAsia="Times New Roman" w:hAnsi="Consolas" w:cs="Times New Roman"/>
+          <w:color w:val="CCCCCC"/>
+          <w:kern w:val="0"/>
+          <w:sz w:val="21"/>
+          <w:szCs w:val="21"/>
+          <w:lang w:val="bg-BG" w:eastAsia="bg-BG"/>
+          <w14:ligatures w14:val="none"/>
+        </w:rPr>
+        <w:t xml:space="preserve">    </w:t>
+      </w:r>
+      <w:r>
+        <w:rPr>
+          <w:rFonts w:ascii="Consolas" w:eastAsia="Times New Roman" w:hAnsi="Consolas" w:cs="Times New Roman"/>
+          <w:color w:val="808080"/>
+          <w:kern w:val="0"/>
+          <w:sz w:val="21"/>
+          <w:szCs w:val="21"/>
+          <w:lang w:val="bg-BG" w:eastAsia="bg-BG"/>
+          <w14:ligatures w14:val="none"/>
+        </w:rPr>
+        <w:t>&lt;/</w:t>
+      </w:r>
+      <w:r>
+        <w:rPr>
+          <w:rFonts w:ascii="Consolas" w:eastAsia="Times New Roman" w:hAnsi="Consolas" w:cs="Times New Roman"/>
+          <w:color w:val="569CD6"/>
+          <w:kern w:val="0"/>
+          <w:sz w:val="21"/>
+          <w:szCs w:val="21"/>
+          <w:lang w:val="bg-BG" w:eastAsia="bg-BG"/>
+          <w14:ligatures w14:val="none"/>
+        </w:rPr>
+        <w:t>div</w:t>
+      </w:r>
+      <w:r>
+        <w:rPr>
+          <w:rFonts w:ascii="Consolas" w:eastAsia="Times New Roman" w:hAnsi="Consolas" w:cs="Times New Roman"/>
+          <w:color w:val="808080"/>
+          <w:kern w:val="0"/>
+          <w:sz w:val="21"/>
+          <w:szCs w:val="21"/>
+          <w:lang w:val="bg-BG" w:eastAsia="bg-BG"/>
+          <w14:ligatures w14:val="none"/>
+        </w:rPr>
+        <w:t>&gt;</w:t>
+      </w:r>
+    </w:p>
+    <w:p>
+      <w:pPr>
+        <w:shd w:val="clear" w:color="auto" w:fill="1F1F1F"/>
+        <w:spacing w:after="0" w:line="285" w:lineRule="atLeast"/>
+        <w:rPr>
+          <w:rFonts w:ascii="Consolas" w:eastAsia="Times New Roman" w:hAnsi="Consolas" w:cs="Times New Roman"/>
+          <w:color w:val="CCCCCC"/>
+          <w:kern w:val="0"/>
+          <w:sz w:val="21"/>
+          <w:szCs w:val="21"/>
+          <w:lang w:val="bg-BG" w:eastAsia="bg-BG"/>
+          <w14:ligatures w14:val="none"/>
+        </w:rPr>
+      </w:pPr>
+      <w:r>
+        <w:rPr>
+          <w:rFonts w:ascii="Consolas" w:eastAsia="Times New Roman" w:hAnsi="Consolas" w:cs="Times New Roman"/>
+          <w:color w:val="CCCCCC"/>
+          <w:kern w:val="0"/>
+          <w:sz w:val="21"/>
+          <w:szCs w:val="21"/>
+          <w:lang w:val="bg-BG" w:eastAsia="bg-BG"/>
+          <w14:ligatures w14:val="none"/>
+        </w:rPr>
+        <w:t>  );</w:t>
+      </w:r>
+    </w:p>
+    <w:p>
+      <w:pPr>
+        <w:shd w:val="clear" w:color="auto" w:fill="1F1F1F"/>
+        <w:spacing w:after="0" w:line="285" w:lineRule="atLeast"/>
+        <w:rPr>
+          <w:rFonts w:ascii="Consolas" w:eastAsia="Times New Roman" w:hAnsi="Consolas" w:cs="Times New Roman"/>
+          <w:color w:val="CCCCCC"/>
+          <w:kern w:val="0"/>
+          <w:sz w:val="21"/>
+          <w:szCs w:val="21"/>
+          <w:lang w:val="bg-BG" w:eastAsia="bg-BG"/>
+          <w14:ligatures w14:val="none"/>
+        </w:rPr>
+      </w:pPr>
+      <w:r>
+        <w:rPr>
+          <w:rFonts w:ascii="Consolas" w:eastAsia="Times New Roman" w:hAnsi="Consolas" w:cs="Times New Roman"/>
+          <w:color w:val="CCCCCC"/>
+          <w:kern w:val="0"/>
+          <w:sz w:val="21"/>
+          <w:szCs w:val="21"/>
+          <w:lang w:val="bg-BG" w:eastAsia="bg-BG"/>
+          <w14:ligatures w14:val="none"/>
+        </w:rPr>
+        <w:t>}</w:t>
+      </w:r>
+    </w:p>
+    <w:p>
+      <w:pPr>
+        <w:shd w:val="clear" w:color="auto" w:fill="1F1F1F"/>
+        <w:spacing w:after="0" w:line="285" w:lineRule="atLeast"/>
+        <w:rPr>
+          <w:rFonts w:ascii="Consolas" w:eastAsia="Times New Roman" w:hAnsi="Consolas" w:cs="Times New Roman"/>
+          <w:color w:val="CCCCCC"/>
+          <w:kern w:val="0"/>
+          <w:sz w:val="21"/>
+          <w:szCs w:val="21"/>
+          <w:lang w:val="bg-BG" w:eastAsia="bg-BG"/>
+          <w14:ligatures w14:val="none"/>
+        </w:rPr>
+      </w:pPr>
+      <w:r>
+        <w:rPr>
+          <w:rFonts w:ascii="Consolas" w:eastAsia="Times New Roman" w:hAnsi="Consolas" w:cs="Times New Roman"/>
+          <w:color w:val="C586C0"/>
+          <w:kern w:val="0"/>
+          <w:sz w:val="21"/>
+          <w:szCs w:val="21"/>
+          <w:lang w:val="bg-BG" w:eastAsia="bg-BG"/>
+          <w14:ligatures w14:val="none"/>
+        </w:rPr>
+        <w:t>export</w:t>
+      </w:r>
+      <w:r>
+        <w:rPr>
+          <w:rFonts w:ascii="Consolas" w:eastAsia="Times New Roman" w:hAnsi="Consolas" w:cs="Times New Roman"/>
+          <w:color w:val="CCCCCC"/>
+          <w:kern w:val="0"/>
+          <w:sz w:val="21"/>
+          <w:szCs w:val="21"/>
+          <w:lang w:val="bg-BG" w:eastAsia="bg-BG"/>
+          <w14:ligatures w14:val="none"/>
+        </w:rPr>
+        <w:t xml:space="preserve"> </w:t>
+      </w:r>
+      <w:r>
+        <w:rPr>
+          <w:rFonts w:ascii="Consolas" w:eastAsia="Times New Roman" w:hAnsi="Consolas" w:cs="Times New Roman"/>
+          <w:color w:val="C586C0"/>
+          <w:kern w:val="0"/>
+          <w:sz w:val="21"/>
+          <w:szCs w:val="21"/>
+          <w:lang w:val="bg-BG" w:eastAsia="bg-BG"/>
+          <w14:ligatures w14:val="none"/>
+        </w:rPr>
+        <w:t>default</w:t>
+      </w:r>
+      <w:r>
+        <w:rPr>
+          <w:rFonts w:ascii="Consolas" w:eastAsia="Times New Roman" w:hAnsi="Consolas" w:cs="Times New Roman"/>
+          <w:color w:val="CCCCCC"/>
+          <w:kern w:val="0"/>
+          <w:sz w:val="21"/>
+          <w:szCs w:val="21"/>
+          <w:lang w:val="bg-BG" w:eastAsia="bg-BG"/>
+          <w14:ligatures w14:val="none"/>
+        </w:rPr>
+        <w:t xml:space="preserve"> </w:t>
+      </w:r>
+      <w:r>
+        <w:rPr>
+          <w:rFonts w:ascii="Consolas" w:eastAsia="Times New Roman" w:hAnsi="Consolas" w:cs="Times New Roman"/>
+          <w:color w:val="DCDCAA"/>
+          <w:kern w:val="0"/>
+          <w:sz w:val="21"/>
+          <w:szCs w:val="21"/>
+          <w:lang w:val="bg-BG" w:eastAsia="bg-BG"/>
+          <w14:ligatures w14:val="none"/>
+        </w:rPr>
+        <w:t>App</w:t>
+      </w:r>
+      <w:r>
+        <w:rPr>
+          <w:rFonts w:ascii="Consolas" w:eastAsia="Times New Roman" w:hAnsi="Consolas" w:cs="Times New Roman"/>
+          <w:color w:val="CCCCCC"/>
+          <w:kern w:val="0"/>
+          <w:sz w:val="21"/>
+          <w:szCs w:val="21"/>
+          <w:lang w:val="bg-BG" w:eastAsia="bg-BG"/>
+          <w14:ligatures w14:val="none"/>
+        </w:rPr>
+        <w:t>;</w:t>
       </w:r>
     </w:p>
     <w:p>
@@ -239,7 +2000,8 @@
           <w:sz w:val="32"/>
           <w:szCs w:val="32"/>
         </w:rPr>
-        <w:t>2.R</w:t>
+        <w:lastRenderedPageBreak/>
+        <w:t>6.</w:t>
       </w:r>
       <w:r>
         <w:rPr>
@@ -247,7 +2009,7 @@
           <w:sz w:val="32"/>
           <w:szCs w:val="32"/>
         </w:rPr>
-        <w:t>enname all class to className</w:t>
+        <w:t>R</w:t>
       </w:r>
       <w:r>
         <w:rPr>
@@ -255,1832 +2017,48 @@
           <w:sz w:val="32"/>
           <w:szCs w:val="32"/>
         </w:rPr>
-        <w:t xml:space="preserve"> in HTML templates</w:t>
-      </w:r>
-    </w:p>
-    <w:p>
-      <w:pPr>
+        <w:t>eplase &lt;a&gt;</w:t>
+      </w:r>
+      <w:r>
         <w:rPr>
           <w:color w:val="C45911" w:themeColor="accent2" w:themeShade="BF"/>
           <w:sz w:val="32"/>
           <w:szCs w:val="32"/>
         </w:rPr>
-      </w:pPr>
+        <w:t>Hello</w:t>
+      </w:r>
       <w:r>
         <w:rPr>
           <w:color w:val="C45911" w:themeColor="accent2" w:themeShade="BF"/>
           <w:sz w:val="32"/>
           <w:szCs w:val="32"/>
         </w:rPr>
-        <w:t xml:space="preserve">                  3. Create folder components</w:t>
-      </w:r>
-    </w:p>
-    <w:p>
-      <w:pPr>
+        <w:t>&lt;/a&gt;</w:t>
+      </w:r>
+      <w:r>
         <w:rPr>
           <w:color w:val="C45911" w:themeColor="accent2" w:themeShade="BF"/>
           <w:sz w:val="32"/>
           <w:szCs w:val="32"/>
         </w:rPr>
-      </w:pPr>
+        <w:t xml:space="preserve"> tag</w:t>
+      </w:r>
       <w:r>
         <w:rPr>
           <w:color w:val="C45911" w:themeColor="accent2" w:themeShade="BF"/>
           <w:sz w:val="32"/>
           <w:szCs w:val="32"/>
         </w:rPr>
-        <w:t xml:space="preserve">                  4. Strart create components</w:t>
-      </w:r>
-    </w:p>
-    <w:p>
-      <w:pPr>
+        <w:t xml:space="preserve"> </w:t>
+      </w:r>
+      <w:r>
         <w:rPr>
           <w:color w:val="C45911" w:themeColor="accent2" w:themeShade="BF"/>
           <w:sz w:val="32"/>
           <w:szCs w:val="32"/>
         </w:rPr>
-      </w:pPr>
-      <w:r>
-        <w:rPr>
-          <w:color w:val="C45911" w:themeColor="accent2" w:themeShade="BF"/>
-          <w:sz w:val="32"/>
-          <w:szCs w:val="32"/>
-        </w:rPr>
-        <w:t xml:space="preserve">                  5.Start create Router</w:t>
-      </w:r>
-    </w:p>
-    <w:p>
-      <w:pPr>
-        <w:rPr>
-          <w:color w:val="4472C4" w:themeColor="accent1"/>
-          <w:sz w:val="24"/>
-          <w:szCs w:val="24"/>
-        </w:rPr>
-      </w:pPr>
-      <w:r>
-        <w:rPr>
-          <w:color w:val="C45911" w:themeColor="accent2" w:themeShade="BF"/>
-          <w:sz w:val="32"/>
-          <w:szCs w:val="32"/>
-        </w:rPr>
-        <w:t xml:space="preserve">                         </w:t>
-      </w:r>
-      <w:r>
-        <w:rPr>
-          <w:color w:val="C45911" w:themeColor="accent2" w:themeShade="BF"/>
-          <w:sz w:val="24"/>
-          <w:szCs w:val="24"/>
-        </w:rPr>
-        <w:t>5.1</w:t>
-      </w:r>
-      <w:r>
-        <w:rPr>
-          <w:color w:val="C45911" w:themeColor="accent2" w:themeShade="BF"/>
-          <w:sz w:val="32"/>
-          <w:szCs w:val="32"/>
-        </w:rPr>
-        <w:t xml:space="preserve"> </w:t>
-      </w:r>
-      <w:r>
-        <w:rPr>
-          <w:color w:val="4472C4" w:themeColor="accent1"/>
-          <w:sz w:val="24"/>
-          <w:szCs w:val="24"/>
-        </w:rPr>
-        <w:t>npm install react-router-dom</w:t>
-      </w:r>
-    </w:p>
-    <w:p>
-      <w:pPr>
-        <w:rPr>
-          <w:color w:val="C45911" w:themeColor="accent2" w:themeShade="BF"/>
-          <w:sz w:val="24"/>
-          <w:szCs w:val="24"/>
-        </w:rPr>
-      </w:pPr>
-      <w:r>
-        <w:rPr>
-          <w:color w:val="C45911" w:themeColor="accent2" w:themeShade="BF"/>
-          <w:sz w:val="24"/>
-          <w:szCs w:val="24"/>
-        </w:rPr>
-        <w:t xml:space="preserve">                                 </w:t>
-      </w:r>
-      <w:r>
-        <w:rPr>
-          <w:color w:val="C45911" w:themeColor="accent2" w:themeShade="BF"/>
-          <w:sz w:val="24"/>
-          <w:szCs w:val="24"/>
-        </w:rPr>
-        <w:t xml:space="preserve">5.2 </w:t>
-      </w:r>
-      <w:r>
-        <w:rPr>
-          <w:color w:val="C45911" w:themeColor="accent2" w:themeShade="BF"/>
-          <w:sz w:val="24"/>
-          <w:szCs w:val="24"/>
-        </w:rPr>
-        <w:t>use browser router</w:t>
-      </w:r>
-      <w:r>
-        <w:rPr>
-          <w:color w:val="C45911" w:themeColor="accent2" w:themeShade="BF"/>
-          <w:sz w:val="24"/>
-          <w:szCs w:val="24"/>
-        </w:rPr>
-        <w:t xml:space="preserve"> in index.js</w:t>
-      </w:r>
-    </w:p>
-    <w:p>
-      <w:pPr>
-        <w:shd w:val="clear" w:color="auto" w:fill="1F1F1F"/>
-        <w:spacing w:after="0" w:line="285" w:lineRule="atLeast"/>
-        <w:rPr>
-          <w:rFonts w:ascii="Consolas" w:eastAsia="Times New Roman" w:hAnsi="Consolas" w:cs="Times New Roman"/>
-          <w:color w:val="CCCCCC"/>
-          <w:kern w:val="0"/>
-          <w:sz w:val="21"/>
-          <w:szCs w:val="21"/>
-          <w:lang w:val="bg-BG" w:eastAsia="bg-BG"/>
-          <w14:ligatures w14:val="none"/>
-        </w:rPr>
-      </w:pPr>
-      <w:r>
-        <w:rPr>
-          <w:rFonts w:ascii="Consolas" w:eastAsia="Times New Roman" w:hAnsi="Consolas" w:cs="Times New Roman"/>
-          <w:color w:val="808080"/>
-          <w:kern w:val="0"/>
-          <w:sz w:val="21"/>
-          <w:szCs w:val="21"/>
-          <w:lang w:val="bg-BG" w:eastAsia="bg-BG"/>
-          <w14:ligatures w14:val="none"/>
-        </w:rPr>
-        <w:t>&lt;</w:t>
-      </w:r>
-      <w:r>
-        <w:rPr>
-          <w:rFonts w:ascii="Consolas" w:eastAsia="Times New Roman" w:hAnsi="Consolas" w:cs="Times New Roman"/>
-          <w:color w:val="4EC9B0"/>
-          <w:kern w:val="0"/>
-          <w:sz w:val="21"/>
-          <w:szCs w:val="21"/>
-          <w:lang w:val="bg-BG" w:eastAsia="bg-BG"/>
-          <w14:ligatures w14:val="none"/>
-        </w:rPr>
-        <w:t>BrowserRouter</w:t>
-      </w:r>
-      <w:r>
-        <w:rPr>
-          <w:rFonts w:ascii="Consolas" w:eastAsia="Times New Roman" w:hAnsi="Consolas" w:cs="Times New Roman"/>
-          <w:color w:val="808080"/>
-          <w:kern w:val="0"/>
-          <w:sz w:val="21"/>
-          <w:szCs w:val="21"/>
-          <w:lang w:val="bg-BG" w:eastAsia="bg-BG"/>
-          <w14:ligatures w14:val="none"/>
-        </w:rPr>
-        <w:t>&gt;</w:t>
-      </w:r>
-    </w:p>
-    <w:p>
-      <w:pPr>
-        <w:shd w:val="clear" w:color="auto" w:fill="1F1F1F"/>
-        <w:spacing w:after="0" w:line="285" w:lineRule="atLeast"/>
-        <w:rPr>
-          <w:rFonts w:ascii="Consolas" w:eastAsia="Times New Roman" w:hAnsi="Consolas" w:cs="Times New Roman"/>
-          <w:color w:val="CCCCCC"/>
-          <w:kern w:val="0"/>
-          <w:sz w:val="21"/>
-          <w:szCs w:val="21"/>
-          <w:lang w:val="bg-BG" w:eastAsia="bg-BG"/>
-          <w14:ligatures w14:val="none"/>
-        </w:rPr>
-      </w:pPr>
-      <w:r>
-        <w:rPr>
-          <w:rFonts w:ascii="Consolas" w:eastAsia="Times New Roman" w:hAnsi="Consolas" w:cs="Times New Roman"/>
-          <w:color w:val="CCCCCC"/>
-          <w:kern w:val="0"/>
-          <w:sz w:val="21"/>
-          <w:szCs w:val="21"/>
-          <w:lang w:val="bg-BG" w:eastAsia="bg-BG"/>
-          <w14:ligatures w14:val="none"/>
-        </w:rPr>
-        <w:t xml:space="preserve">    </w:t>
-      </w:r>
-      <w:r>
-        <w:rPr>
-          <w:rFonts w:ascii="Consolas" w:eastAsia="Times New Roman" w:hAnsi="Consolas" w:cs="Times New Roman"/>
-          <w:color w:val="808080"/>
-          <w:kern w:val="0"/>
-          <w:sz w:val="21"/>
-          <w:szCs w:val="21"/>
-          <w:lang w:val="bg-BG" w:eastAsia="bg-BG"/>
-          <w14:ligatures w14:val="none"/>
-        </w:rPr>
-        <w:t>&lt;</w:t>
-      </w:r>
-      <w:r>
-        <w:rPr>
-          <w:rFonts w:ascii="Consolas" w:eastAsia="Times New Roman" w:hAnsi="Consolas" w:cs="Times New Roman"/>
-          <w:color w:val="4EC9B0"/>
-          <w:kern w:val="0"/>
-          <w:sz w:val="21"/>
-          <w:szCs w:val="21"/>
-          <w:lang w:val="bg-BG" w:eastAsia="bg-BG"/>
-          <w14:ligatures w14:val="none"/>
-        </w:rPr>
-        <w:t>App</w:t>
-      </w:r>
-      <w:r>
-        <w:rPr>
-          <w:rFonts w:ascii="Consolas" w:eastAsia="Times New Roman" w:hAnsi="Consolas" w:cs="Times New Roman"/>
-          <w:color w:val="CCCCCC"/>
-          <w:kern w:val="0"/>
-          <w:sz w:val="21"/>
-          <w:szCs w:val="21"/>
-          <w:lang w:val="bg-BG" w:eastAsia="bg-BG"/>
-          <w14:ligatures w14:val="none"/>
-        </w:rPr>
-        <w:t xml:space="preserve"> </w:t>
-      </w:r>
-      <w:r>
-        <w:rPr>
-          <w:rFonts w:ascii="Consolas" w:eastAsia="Times New Roman" w:hAnsi="Consolas" w:cs="Times New Roman"/>
-          <w:color w:val="808080"/>
-          <w:kern w:val="0"/>
-          <w:sz w:val="21"/>
-          <w:szCs w:val="21"/>
-          <w:lang w:val="bg-BG" w:eastAsia="bg-BG"/>
-          <w14:ligatures w14:val="none"/>
-        </w:rPr>
-        <w:t>/&gt;</w:t>
-      </w:r>
-    </w:p>
-    <w:p>
-      <w:pPr>
-        <w:shd w:val="clear" w:color="auto" w:fill="1F1F1F"/>
-        <w:spacing w:after="0" w:line="285" w:lineRule="atLeast"/>
-        <w:rPr>
-          <w:rFonts w:ascii="Consolas" w:eastAsia="Times New Roman" w:hAnsi="Consolas" w:cs="Times New Roman"/>
-          <w:color w:val="CCCCCC"/>
-          <w:kern w:val="0"/>
-          <w:sz w:val="21"/>
-          <w:szCs w:val="21"/>
-          <w:lang w:val="bg-BG" w:eastAsia="bg-BG"/>
-          <w14:ligatures w14:val="none"/>
-        </w:rPr>
-      </w:pPr>
-      <w:r>
-        <w:rPr>
-          <w:rFonts w:ascii="Consolas" w:eastAsia="Times New Roman" w:hAnsi="Consolas" w:cs="Times New Roman"/>
-          <w:color w:val="808080"/>
-          <w:kern w:val="0"/>
-          <w:sz w:val="21"/>
-          <w:szCs w:val="21"/>
-          <w:lang w:val="bg-BG" w:eastAsia="bg-BG"/>
-          <w14:ligatures w14:val="none"/>
-        </w:rPr>
-        <w:t>&lt;/</w:t>
-      </w:r>
-      <w:r>
-        <w:rPr>
-          <w:rFonts w:ascii="Consolas" w:eastAsia="Times New Roman" w:hAnsi="Consolas" w:cs="Times New Roman"/>
-          <w:color w:val="4EC9B0"/>
-          <w:kern w:val="0"/>
-          <w:sz w:val="21"/>
-          <w:szCs w:val="21"/>
-          <w:lang w:val="bg-BG" w:eastAsia="bg-BG"/>
-          <w14:ligatures w14:val="none"/>
-        </w:rPr>
-        <w:t>BrowserRouter</w:t>
-      </w:r>
-      <w:r>
-        <w:rPr>
-          <w:rFonts w:ascii="Consolas" w:eastAsia="Times New Roman" w:hAnsi="Consolas" w:cs="Times New Roman"/>
-          <w:color w:val="808080"/>
-          <w:kern w:val="0"/>
-          <w:sz w:val="21"/>
-          <w:szCs w:val="21"/>
-          <w:lang w:val="bg-BG" w:eastAsia="bg-BG"/>
-          <w14:ligatures w14:val="none"/>
-        </w:rPr>
-        <w:t>&gt;</w:t>
-      </w:r>
-    </w:p>
-    <w:p>
-      <w:pPr>
-        <w:rPr>
-          <w:color w:val="C45911" w:themeColor="accent2" w:themeShade="BF"/>
-          <w:sz w:val="24"/>
-          <w:szCs w:val="24"/>
-        </w:rPr>
-      </w:pPr>
-      <w:r>
-        <w:rPr>
-          <w:color w:val="C45911" w:themeColor="accent2" w:themeShade="BF"/>
-          <w:sz w:val="24"/>
-          <w:szCs w:val="24"/>
-        </w:rPr>
-        <w:t xml:space="preserve"> </w:t>
-      </w:r>
-    </w:p>
-    <w:p>
-      <w:pPr>
-        <w:rPr>
-          <w:color w:val="C45911" w:themeColor="accent2" w:themeShade="BF"/>
-          <w:sz w:val="24"/>
-          <w:szCs w:val="24"/>
-        </w:rPr>
-      </w:pPr>
-      <w:r>
-        <w:rPr>
-          <w:color w:val="C45911" w:themeColor="accent2" w:themeShade="BF"/>
-          <w:sz w:val="24"/>
-          <w:szCs w:val="24"/>
-        </w:rPr>
-        <w:t xml:space="preserve">                                 5.3 use routes in App.js</w:t>
-      </w:r>
-    </w:p>
-    <w:p>
-      <w:pPr>
-        <w:shd w:val="clear" w:color="auto" w:fill="1F1F1F"/>
-        <w:spacing w:after="0" w:line="285" w:lineRule="atLeast"/>
-        <w:rPr>
-          <w:rFonts w:ascii="Consolas" w:eastAsia="Times New Roman" w:hAnsi="Consolas" w:cs="Times New Roman"/>
-          <w:color w:val="CCCCCC"/>
-          <w:kern w:val="0"/>
-          <w:sz w:val="21"/>
-          <w:szCs w:val="21"/>
-          <w:lang w:val="bg-BG" w:eastAsia="bg-BG"/>
-          <w14:ligatures w14:val="none"/>
-        </w:rPr>
-      </w:pPr>
-      <w:r>
-        <w:rPr>
-          <w:rFonts w:ascii="Consolas" w:eastAsia="Times New Roman" w:hAnsi="Consolas" w:cs="Times New Roman"/>
-          <w:color w:val="C586C0"/>
-          <w:kern w:val="0"/>
-          <w:sz w:val="21"/>
-          <w:szCs w:val="21"/>
-          <w:lang w:val="bg-BG" w:eastAsia="bg-BG"/>
-          <w14:ligatures w14:val="none"/>
-        </w:rPr>
-        <w:t>import</w:t>
-      </w:r>
-      <w:r>
-        <w:rPr>
-          <w:rFonts w:ascii="Consolas" w:eastAsia="Times New Roman" w:hAnsi="Consolas" w:cs="Times New Roman"/>
-          <w:color w:val="CCCCCC"/>
-          <w:kern w:val="0"/>
-          <w:sz w:val="21"/>
-          <w:szCs w:val="21"/>
-          <w:lang w:val="bg-BG" w:eastAsia="bg-BG"/>
-          <w14:ligatures w14:val="none"/>
-        </w:rPr>
-        <w:t xml:space="preserve"> { </w:t>
-      </w:r>
-      <w:r>
-        <w:rPr>
-          <w:rFonts w:ascii="Consolas" w:eastAsia="Times New Roman" w:hAnsi="Consolas" w:cs="Times New Roman"/>
-          <w:color w:val="9CDCFE"/>
-          <w:kern w:val="0"/>
-          <w:sz w:val="21"/>
-          <w:szCs w:val="21"/>
-          <w:lang w:val="bg-BG" w:eastAsia="bg-BG"/>
-          <w14:ligatures w14:val="none"/>
-        </w:rPr>
-        <w:t>Route</w:t>
-      </w:r>
-      <w:r>
-        <w:rPr>
-          <w:rFonts w:ascii="Consolas" w:eastAsia="Times New Roman" w:hAnsi="Consolas" w:cs="Times New Roman"/>
-          <w:color w:val="CCCCCC"/>
-          <w:kern w:val="0"/>
-          <w:sz w:val="21"/>
-          <w:szCs w:val="21"/>
-          <w:lang w:val="bg-BG" w:eastAsia="bg-BG"/>
-          <w14:ligatures w14:val="none"/>
-        </w:rPr>
-        <w:t xml:space="preserve">, </w:t>
-      </w:r>
-      <w:r>
-        <w:rPr>
-          <w:rFonts w:ascii="Consolas" w:eastAsia="Times New Roman" w:hAnsi="Consolas" w:cs="Times New Roman"/>
-          <w:color w:val="9CDCFE"/>
-          <w:kern w:val="0"/>
-          <w:sz w:val="21"/>
-          <w:szCs w:val="21"/>
-          <w:lang w:val="bg-BG" w:eastAsia="bg-BG"/>
-          <w14:ligatures w14:val="none"/>
-        </w:rPr>
-        <w:t>Routes</w:t>
-      </w:r>
-      <w:r>
-        <w:rPr>
-          <w:rFonts w:ascii="Consolas" w:eastAsia="Times New Roman" w:hAnsi="Consolas" w:cs="Times New Roman"/>
-          <w:color w:val="CCCCCC"/>
-          <w:kern w:val="0"/>
-          <w:sz w:val="21"/>
-          <w:szCs w:val="21"/>
-          <w:lang w:val="bg-BG" w:eastAsia="bg-BG"/>
-          <w14:ligatures w14:val="none"/>
-        </w:rPr>
-        <w:t xml:space="preserve"> } </w:t>
-      </w:r>
-      <w:r>
-        <w:rPr>
-          <w:rFonts w:ascii="Consolas" w:eastAsia="Times New Roman" w:hAnsi="Consolas" w:cs="Times New Roman"/>
-          <w:color w:val="C586C0"/>
-          <w:kern w:val="0"/>
-          <w:sz w:val="21"/>
-          <w:szCs w:val="21"/>
-          <w:lang w:val="bg-BG" w:eastAsia="bg-BG"/>
-          <w14:ligatures w14:val="none"/>
-        </w:rPr>
-        <w:t>from</w:t>
-      </w:r>
-      <w:r>
-        <w:rPr>
-          <w:rFonts w:ascii="Consolas" w:eastAsia="Times New Roman" w:hAnsi="Consolas" w:cs="Times New Roman"/>
-          <w:color w:val="CCCCCC"/>
-          <w:kern w:val="0"/>
-          <w:sz w:val="21"/>
-          <w:szCs w:val="21"/>
-          <w:lang w:val="bg-BG" w:eastAsia="bg-BG"/>
-          <w14:ligatures w14:val="none"/>
-        </w:rPr>
-        <w:t xml:space="preserve"> </w:t>
-      </w:r>
-      <w:r>
-        <w:rPr>
-          <w:rFonts w:ascii="Consolas" w:eastAsia="Times New Roman" w:hAnsi="Consolas" w:cs="Times New Roman"/>
-          <w:color w:val="CE9178"/>
-          <w:kern w:val="0"/>
-          <w:sz w:val="21"/>
-          <w:szCs w:val="21"/>
-          <w:lang w:val="bg-BG" w:eastAsia="bg-BG"/>
-          <w14:ligatures w14:val="none"/>
-        </w:rPr>
-        <w:t>"react-router-dom"</w:t>
-      </w:r>
-      <w:r>
-        <w:rPr>
-          <w:rFonts w:ascii="Consolas" w:eastAsia="Times New Roman" w:hAnsi="Consolas" w:cs="Times New Roman"/>
-          <w:color w:val="CCCCCC"/>
-          <w:kern w:val="0"/>
-          <w:sz w:val="21"/>
-          <w:szCs w:val="21"/>
-          <w:lang w:val="bg-BG" w:eastAsia="bg-BG"/>
-          <w14:ligatures w14:val="none"/>
-        </w:rPr>
-        <w:t>;</w:t>
-      </w:r>
-    </w:p>
-    <w:p>
-      <w:pPr>
-        <w:shd w:val="clear" w:color="auto" w:fill="1F1F1F"/>
-        <w:spacing w:after="0" w:line="285" w:lineRule="atLeast"/>
-        <w:rPr>
-          <w:rFonts w:ascii="Consolas" w:eastAsia="Times New Roman" w:hAnsi="Consolas" w:cs="Times New Roman"/>
-          <w:color w:val="CCCCCC"/>
-          <w:kern w:val="0"/>
-          <w:sz w:val="21"/>
-          <w:szCs w:val="21"/>
-          <w:lang w:val="bg-BG" w:eastAsia="bg-BG"/>
-          <w14:ligatures w14:val="none"/>
-        </w:rPr>
-      </w:pPr>
-      <w:r>
-        <w:rPr>
-          <w:rFonts w:ascii="Consolas" w:eastAsia="Times New Roman" w:hAnsi="Consolas" w:cs="Times New Roman"/>
-          <w:color w:val="C586C0"/>
-          <w:kern w:val="0"/>
-          <w:sz w:val="21"/>
-          <w:szCs w:val="21"/>
-          <w:lang w:val="bg-BG" w:eastAsia="bg-BG"/>
-          <w14:ligatures w14:val="none"/>
-        </w:rPr>
-        <w:t>import</w:t>
-      </w:r>
-      <w:r>
-        <w:rPr>
-          <w:rFonts w:ascii="Consolas" w:eastAsia="Times New Roman" w:hAnsi="Consolas" w:cs="Times New Roman"/>
-          <w:color w:val="CCCCCC"/>
-          <w:kern w:val="0"/>
-          <w:sz w:val="21"/>
-          <w:szCs w:val="21"/>
-          <w:lang w:val="bg-BG" w:eastAsia="bg-BG"/>
-          <w14:ligatures w14:val="none"/>
-        </w:rPr>
-        <w:t xml:space="preserve"> { </w:t>
-      </w:r>
-      <w:r>
-        <w:rPr>
-          <w:rFonts w:ascii="Consolas" w:eastAsia="Times New Roman" w:hAnsi="Consolas" w:cs="Times New Roman"/>
-          <w:color w:val="9CDCFE"/>
-          <w:kern w:val="0"/>
-          <w:sz w:val="21"/>
-          <w:szCs w:val="21"/>
-          <w:lang w:val="bg-BG" w:eastAsia="bg-BG"/>
-          <w14:ligatures w14:val="none"/>
-        </w:rPr>
-        <w:t>Header</w:t>
-      </w:r>
-      <w:r>
-        <w:rPr>
-          <w:rFonts w:ascii="Consolas" w:eastAsia="Times New Roman" w:hAnsi="Consolas" w:cs="Times New Roman"/>
-          <w:color w:val="CCCCCC"/>
-          <w:kern w:val="0"/>
-          <w:sz w:val="21"/>
-          <w:szCs w:val="21"/>
-          <w:lang w:val="bg-BG" w:eastAsia="bg-BG"/>
-          <w14:ligatures w14:val="none"/>
-        </w:rPr>
-        <w:t xml:space="preserve"> } </w:t>
-      </w:r>
-      <w:r>
-        <w:rPr>
-          <w:rFonts w:ascii="Consolas" w:eastAsia="Times New Roman" w:hAnsi="Consolas" w:cs="Times New Roman"/>
-          <w:color w:val="C586C0"/>
-          <w:kern w:val="0"/>
-          <w:sz w:val="21"/>
-          <w:szCs w:val="21"/>
-          <w:lang w:val="bg-BG" w:eastAsia="bg-BG"/>
-          <w14:ligatures w14:val="none"/>
-        </w:rPr>
-        <w:t>from</w:t>
-      </w:r>
-      <w:r>
-        <w:rPr>
-          <w:rFonts w:ascii="Consolas" w:eastAsia="Times New Roman" w:hAnsi="Consolas" w:cs="Times New Roman"/>
-          <w:color w:val="CCCCCC"/>
-          <w:kern w:val="0"/>
-          <w:sz w:val="21"/>
-          <w:szCs w:val="21"/>
-          <w:lang w:val="bg-BG" w:eastAsia="bg-BG"/>
-          <w14:ligatures w14:val="none"/>
-        </w:rPr>
-        <w:t xml:space="preserve"> </w:t>
-      </w:r>
-      <w:r>
-        <w:rPr>
-          <w:rFonts w:ascii="Consolas" w:eastAsia="Times New Roman" w:hAnsi="Consolas" w:cs="Times New Roman"/>
-          <w:color w:val="CE9178"/>
-          <w:kern w:val="0"/>
-          <w:sz w:val="21"/>
-          <w:szCs w:val="21"/>
-          <w:lang w:val="bg-BG" w:eastAsia="bg-BG"/>
-          <w14:ligatures w14:val="none"/>
-        </w:rPr>
-        <w:t>"./components/Header/Header"</w:t>
-      </w:r>
-      <w:r>
-        <w:rPr>
-          <w:rFonts w:ascii="Consolas" w:eastAsia="Times New Roman" w:hAnsi="Consolas" w:cs="Times New Roman"/>
-          <w:color w:val="CCCCCC"/>
-          <w:kern w:val="0"/>
-          <w:sz w:val="21"/>
-          <w:szCs w:val="21"/>
-          <w:lang w:val="bg-BG" w:eastAsia="bg-BG"/>
-          <w14:ligatures w14:val="none"/>
-        </w:rPr>
-        <w:t>;</w:t>
-      </w:r>
-    </w:p>
-    <w:p>
-      <w:pPr>
-        <w:shd w:val="clear" w:color="auto" w:fill="1F1F1F"/>
-        <w:spacing w:after="0" w:line="285" w:lineRule="atLeast"/>
-        <w:rPr>
-          <w:rFonts w:ascii="Consolas" w:eastAsia="Times New Roman" w:hAnsi="Consolas" w:cs="Times New Roman"/>
-          <w:color w:val="CCCCCC"/>
-          <w:kern w:val="0"/>
-          <w:sz w:val="21"/>
-          <w:szCs w:val="21"/>
-          <w:lang w:val="bg-BG" w:eastAsia="bg-BG"/>
-          <w14:ligatures w14:val="none"/>
-        </w:rPr>
-      </w:pPr>
-      <w:r>
-        <w:rPr>
-          <w:rFonts w:ascii="Consolas" w:eastAsia="Times New Roman" w:hAnsi="Consolas" w:cs="Times New Roman"/>
-          <w:color w:val="C586C0"/>
-          <w:kern w:val="0"/>
-          <w:sz w:val="21"/>
-          <w:szCs w:val="21"/>
-          <w:lang w:val="bg-BG" w:eastAsia="bg-BG"/>
-          <w14:ligatures w14:val="none"/>
-        </w:rPr>
-        <w:t>import</w:t>
-      </w:r>
-      <w:r>
-        <w:rPr>
-          <w:rFonts w:ascii="Consolas" w:eastAsia="Times New Roman" w:hAnsi="Consolas" w:cs="Times New Roman"/>
-          <w:color w:val="CCCCCC"/>
-          <w:kern w:val="0"/>
-          <w:sz w:val="21"/>
-          <w:szCs w:val="21"/>
-          <w:lang w:val="bg-BG" w:eastAsia="bg-BG"/>
-          <w14:ligatures w14:val="none"/>
-        </w:rPr>
-        <w:t xml:space="preserve"> { </w:t>
-      </w:r>
-      <w:r>
-        <w:rPr>
-          <w:rFonts w:ascii="Consolas" w:eastAsia="Times New Roman" w:hAnsi="Consolas" w:cs="Times New Roman"/>
-          <w:color w:val="9CDCFE"/>
-          <w:kern w:val="0"/>
-          <w:sz w:val="21"/>
-          <w:szCs w:val="21"/>
-          <w:lang w:val="bg-BG" w:eastAsia="bg-BG"/>
-          <w14:ligatures w14:val="none"/>
-        </w:rPr>
-        <w:t>HomePage</w:t>
-      </w:r>
-      <w:r>
-        <w:rPr>
-          <w:rFonts w:ascii="Consolas" w:eastAsia="Times New Roman" w:hAnsi="Consolas" w:cs="Times New Roman"/>
-          <w:color w:val="CCCCCC"/>
-          <w:kern w:val="0"/>
-          <w:sz w:val="21"/>
-          <w:szCs w:val="21"/>
-          <w:lang w:val="bg-BG" w:eastAsia="bg-BG"/>
-          <w14:ligatures w14:val="none"/>
-        </w:rPr>
-        <w:t xml:space="preserve"> } </w:t>
-      </w:r>
-      <w:r>
-        <w:rPr>
-          <w:rFonts w:ascii="Consolas" w:eastAsia="Times New Roman" w:hAnsi="Consolas" w:cs="Times New Roman"/>
-          <w:color w:val="C586C0"/>
-          <w:kern w:val="0"/>
-          <w:sz w:val="21"/>
-          <w:szCs w:val="21"/>
-          <w:lang w:val="bg-BG" w:eastAsia="bg-BG"/>
-          <w14:ligatures w14:val="none"/>
-        </w:rPr>
-        <w:t>from</w:t>
-      </w:r>
-      <w:r>
-        <w:rPr>
-          <w:rFonts w:ascii="Consolas" w:eastAsia="Times New Roman" w:hAnsi="Consolas" w:cs="Times New Roman"/>
-          <w:color w:val="CCCCCC"/>
-          <w:kern w:val="0"/>
-          <w:sz w:val="21"/>
-          <w:szCs w:val="21"/>
-          <w:lang w:val="bg-BG" w:eastAsia="bg-BG"/>
-          <w14:ligatures w14:val="none"/>
-        </w:rPr>
-        <w:t xml:space="preserve"> </w:t>
-      </w:r>
-      <w:r>
-        <w:rPr>
-          <w:rFonts w:ascii="Consolas" w:eastAsia="Times New Roman" w:hAnsi="Consolas" w:cs="Times New Roman"/>
-          <w:color w:val="CE9178"/>
-          <w:kern w:val="0"/>
-          <w:sz w:val="21"/>
-          <w:szCs w:val="21"/>
-          <w:lang w:val="bg-BG" w:eastAsia="bg-BG"/>
-          <w14:ligatures w14:val="none"/>
-        </w:rPr>
-        <w:t>"./components/HomePage/HomePage"</w:t>
-      </w:r>
-      <w:r>
-        <w:rPr>
-          <w:rFonts w:ascii="Consolas" w:eastAsia="Times New Roman" w:hAnsi="Consolas" w:cs="Times New Roman"/>
-          <w:color w:val="CCCCCC"/>
-          <w:kern w:val="0"/>
-          <w:sz w:val="21"/>
-          <w:szCs w:val="21"/>
-          <w:lang w:val="bg-BG" w:eastAsia="bg-BG"/>
-          <w14:ligatures w14:val="none"/>
-        </w:rPr>
-        <w:t>;</w:t>
-      </w:r>
-    </w:p>
-    <w:p>
-      <w:pPr>
-        <w:shd w:val="clear" w:color="auto" w:fill="1F1F1F"/>
-        <w:spacing w:after="240" w:line="285" w:lineRule="atLeast"/>
-        <w:rPr>
-          <w:rFonts w:ascii="Consolas" w:eastAsia="Times New Roman" w:hAnsi="Consolas" w:cs="Times New Roman"/>
-          <w:color w:val="CCCCCC"/>
-          <w:kern w:val="0"/>
-          <w:sz w:val="21"/>
-          <w:szCs w:val="21"/>
-          <w:lang w:val="bg-BG" w:eastAsia="bg-BG"/>
-          <w14:ligatures w14:val="none"/>
-        </w:rPr>
-      </w:pPr>
-    </w:p>
-    <w:p>
-      <w:pPr>
-        <w:shd w:val="clear" w:color="auto" w:fill="1F1F1F"/>
-        <w:spacing w:after="0" w:line="285" w:lineRule="atLeast"/>
-        <w:rPr>
-          <w:rFonts w:ascii="Consolas" w:eastAsia="Times New Roman" w:hAnsi="Consolas" w:cs="Times New Roman"/>
-          <w:color w:val="CCCCCC"/>
-          <w:kern w:val="0"/>
-          <w:sz w:val="21"/>
-          <w:szCs w:val="21"/>
-          <w:lang w:val="bg-BG" w:eastAsia="bg-BG"/>
-          <w14:ligatures w14:val="none"/>
-        </w:rPr>
-      </w:pPr>
-      <w:r>
-        <w:rPr>
-          <w:rFonts w:ascii="Consolas" w:eastAsia="Times New Roman" w:hAnsi="Consolas" w:cs="Times New Roman"/>
-          <w:color w:val="569CD6"/>
-          <w:kern w:val="0"/>
-          <w:sz w:val="21"/>
-          <w:szCs w:val="21"/>
-          <w:lang w:val="bg-BG" w:eastAsia="bg-BG"/>
-          <w14:ligatures w14:val="none"/>
-        </w:rPr>
-        <w:t>function</w:t>
-      </w:r>
-      <w:r>
-        <w:rPr>
-          <w:rFonts w:ascii="Consolas" w:eastAsia="Times New Roman" w:hAnsi="Consolas" w:cs="Times New Roman"/>
-          <w:color w:val="CCCCCC"/>
-          <w:kern w:val="0"/>
-          <w:sz w:val="21"/>
-          <w:szCs w:val="21"/>
-          <w:lang w:val="bg-BG" w:eastAsia="bg-BG"/>
-          <w14:ligatures w14:val="none"/>
-        </w:rPr>
-        <w:t xml:space="preserve"> </w:t>
-      </w:r>
-      <w:r>
-        <w:rPr>
-          <w:rFonts w:ascii="Consolas" w:eastAsia="Times New Roman" w:hAnsi="Consolas" w:cs="Times New Roman"/>
-          <w:color w:val="DCDCAA"/>
-          <w:kern w:val="0"/>
-          <w:sz w:val="21"/>
-          <w:szCs w:val="21"/>
-          <w:lang w:val="bg-BG" w:eastAsia="bg-BG"/>
-          <w14:ligatures w14:val="none"/>
-        </w:rPr>
-        <w:t>App</w:t>
-      </w:r>
-      <w:r>
-        <w:rPr>
-          <w:rFonts w:ascii="Consolas" w:eastAsia="Times New Roman" w:hAnsi="Consolas" w:cs="Times New Roman"/>
-          <w:color w:val="CCCCCC"/>
-          <w:kern w:val="0"/>
-          <w:sz w:val="21"/>
-          <w:szCs w:val="21"/>
-          <w:lang w:val="bg-BG" w:eastAsia="bg-BG"/>
-          <w14:ligatures w14:val="none"/>
-        </w:rPr>
-        <w:t>() {</w:t>
-      </w:r>
-    </w:p>
-    <w:p>
-      <w:pPr>
-        <w:shd w:val="clear" w:color="auto" w:fill="1F1F1F"/>
-        <w:spacing w:after="0" w:line="285" w:lineRule="atLeast"/>
-        <w:rPr>
-          <w:rFonts w:ascii="Consolas" w:eastAsia="Times New Roman" w:hAnsi="Consolas" w:cs="Times New Roman"/>
-          <w:color w:val="CCCCCC"/>
-          <w:kern w:val="0"/>
-          <w:sz w:val="21"/>
-          <w:szCs w:val="21"/>
-          <w:lang w:val="bg-BG" w:eastAsia="bg-BG"/>
-          <w14:ligatures w14:val="none"/>
-        </w:rPr>
-      </w:pPr>
-      <w:r>
-        <w:rPr>
-          <w:rFonts w:ascii="Consolas" w:eastAsia="Times New Roman" w:hAnsi="Consolas" w:cs="Times New Roman"/>
-          <w:color w:val="CCCCCC"/>
-          <w:kern w:val="0"/>
-          <w:sz w:val="21"/>
-          <w:szCs w:val="21"/>
-          <w:lang w:val="bg-BG" w:eastAsia="bg-BG"/>
-          <w14:ligatures w14:val="none"/>
-        </w:rPr>
-        <w:t xml:space="preserve">  </w:t>
-      </w:r>
-      <w:r>
-        <w:rPr>
-          <w:rFonts w:ascii="Consolas" w:eastAsia="Times New Roman" w:hAnsi="Consolas" w:cs="Times New Roman"/>
-          <w:color w:val="C586C0"/>
-          <w:kern w:val="0"/>
-          <w:sz w:val="21"/>
-          <w:szCs w:val="21"/>
-          <w:lang w:val="bg-BG" w:eastAsia="bg-BG"/>
-          <w14:ligatures w14:val="none"/>
-        </w:rPr>
-        <w:t>return</w:t>
-      </w:r>
-      <w:r>
-        <w:rPr>
-          <w:rFonts w:ascii="Consolas" w:eastAsia="Times New Roman" w:hAnsi="Consolas" w:cs="Times New Roman"/>
-          <w:color w:val="CCCCCC"/>
-          <w:kern w:val="0"/>
-          <w:sz w:val="21"/>
-          <w:szCs w:val="21"/>
-          <w:lang w:val="bg-BG" w:eastAsia="bg-BG"/>
-          <w14:ligatures w14:val="none"/>
-        </w:rPr>
-        <w:t xml:space="preserve"> (</w:t>
-      </w:r>
-    </w:p>
-    <w:p>
-      <w:pPr>
-        <w:shd w:val="clear" w:color="auto" w:fill="1F1F1F"/>
-        <w:spacing w:after="0" w:line="285" w:lineRule="atLeast"/>
-        <w:rPr>
-          <w:rFonts w:ascii="Consolas" w:eastAsia="Times New Roman" w:hAnsi="Consolas" w:cs="Times New Roman"/>
-          <w:color w:val="CCCCCC"/>
-          <w:kern w:val="0"/>
-          <w:sz w:val="21"/>
-          <w:szCs w:val="21"/>
-          <w:lang w:val="bg-BG" w:eastAsia="bg-BG"/>
-          <w14:ligatures w14:val="none"/>
-        </w:rPr>
-      </w:pPr>
-      <w:r>
-        <w:rPr>
-          <w:rFonts w:ascii="Consolas" w:eastAsia="Times New Roman" w:hAnsi="Consolas" w:cs="Times New Roman"/>
-          <w:color w:val="CCCCCC"/>
-          <w:kern w:val="0"/>
-          <w:sz w:val="21"/>
-          <w:szCs w:val="21"/>
-          <w:lang w:val="bg-BG" w:eastAsia="bg-BG"/>
-          <w14:ligatures w14:val="none"/>
-        </w:rPr>
-        <w:t xml:space="preserve">    </w:t>
-      </w:r>
-      <w:r>
-        <w:rPr>
-          <w:rFonts w:ascii="Consolas" w:eastAsia="Times New Roman" w:hAnsi="Consolas" w:cs="Times New Roman"/>
-          <w:color w:val="808080"/>
-          <w:kern w:val="0"/>
-          <w:sz w:val="21"/>
-          <w:szCs w:val="21"/>
-          <w:lang w:val="bg-BG" w:eastAsia="bg-BG"/>
-          <w14:ligatures w14:val="none"/>
-        </w:rPr>
-        <w:t>&lt;</w:t>
-      </w:r>
-      <w:r>
-        <w:rPr>
-          <w:rFonts w:ascii="Consolas" w:eastAsia="Times New Roman" w:hAnsi="Consolas" w:cs="Times New Roman"/>
-          <w:color w:val="569CD6"/>
-          <w:kern w:val="0"/>
-          <w:sz w:val="21"/>
-          <w:szCs w:val="21"/>
-          <w:lang w:val="bg-BG" w:eastAsia="bg-BG"/>
-          <w14:ligatures w14:val="none"/>
-        </w:rPr>
-        <w:t>div</w:t>
-      </w:r>
-      <w:r>
-        <w:rPr>
-          <w:rFonts w:ascii="Consolas" w:eastAsia="Times New Roman" w:hAnsi="Consolas" w:cs="Times New Roman"/>
-          <w:color w:val="CCCCCC"/>
-          <w:kern w:val="0"/>
-          <w:sz w:val="21"/>
-          <w:szCs w:val="21"/>
-          <w:lang w:val="bg-BG" w:eastAsia="bg-BG"/>
-          <w14:ligatures w14:val="none"/>
-        </w:rPr>
-        <w:t xml:space="preserve"> </w:t>
-      </w:r>
-      <w:r>
-        <w:rPr>
-          <w:rFonts w:ascii="Consolas" w:eastAsia="Times New Roman" w:hAnsi="Consolas" w:cs="Times New Roman"/>
-          <w:color w:val="9CDCFE"/>
-          <w:kern w:val="0"/>
-          <w:sz w:val="21"/>
-          <w:szCs w:val="21"/>
-          <w:lang w:val="bg-BG" w:eastAsia="bg-BG"/>
-          <w14:ligatures w14:val="none"/>
-        </w:rPr>
-        <w:t>id</w:t>
-      </w:r>
-      <w:r>
-        <w:rPr>
-          <w:rFonts w:ascii="Consolas" w:eastAsia="Times New Roman" w:hAnsi="Consolas" w:cs="Times New Roman"/>
-          <w:color w:val="D4D4D4"/>
-          <w:kern w:val="0"/>
-          <w:sz w:val="21"/>
-          <w:szCs w:val="21"/>
-          <w:lang w:val="bg-BG" w:eastAsia="bg-BG"/>
-          <w14:ligatures w14:val="none"/>
-        </w:rPr>
-        <w:t>=</w:t>
-      </w:r>
-      <w:r>
-        <w:rPr>
-          <w:rFonts w:ascii="Consolas" w:eastAsia="Times New Roman" w:hAnsi="Consolas" w:cs="Times New Roman"/>
-          <w:color w:val="CE9178"/>
-          <w:kern w:val="0"/>
-          <w:sz w:val="21"/>
-          <w:szCs w:val="21"/>
-          <w:lang w:val="bg-BG" w:eastAsia="bg-BG"/>
-          <w14:ligatures w14:val="none"/>
-        </w:rPr>
-        <w:t>"box"</w:t>
-      </w:r>
-      <w:r>
-        <w:rPr>
-          <w:rFonts w:ascii="Consolas" w:eastAsia="Times New Roman" w:hAnsi="Consolas" w:cs="Times New Roman"/>
-          <w:color w:val="808080"/>
-          <w:kern w:val="0"/>
-          <w:sz w:val="21"/>
-          <w:szCs w:val="21"/>
-          <w:lang w:val="bg-BG" w:eastAsia="bg-BG"/>
-          <w14:ligatures w14:val="none"/>
-        </w:rPr>
-        <w:t>&gt;</w:t>
-      </w:r>
-    </w:p>
-    <w:p>
-      <w:pPr>
-        <w:shd w:val="clear" w:color="auto" w:fill="1F1F1F"/>
-        <w:spacing w:after="0" w:line="285" w:lineRule="atLeast"/>
-        <w:rPr>
-          <w:rFonts w:ascii="Consolas" w:eastAsia="Times New Roman" w:hAnsi="Consolas" w:cs="Times New Roman"/>
-          <w:color w:val="CCCCCC"/>
-          <w:kern w:val="0"/>
-          <w:sz w:val="21"/>
-          <w:szCs w:val="21"/>
-          <w:lang w:val="bg-BG" w:eastAsia="bg-BG"/>
-          <w14:ligatures w14:val="none"/>
-        </w:rPr>
-      </w:pPr>
-      <w:r>
-        <w:rPr>
-          <w:rFonts w:ascii="Consolas" w:eastAsia="Times New Roman" w:hAnsi="Consolas" w:cs="Times New Roman"/>
-          <w:color w:val="CCCCCC"/>
-          <w:kern w:val="0"/>
-          <w:sz w:val="21"/>
-          <w:szCs w:val="21"/>
-          <w:lang w:val="bg-BG" w:eastAsia="bg-BG"/>
-          <w14:ligatures w14:val="none"/>
-        </w:rPr>
-        <w:t xml:space="preserve">      </w:t>
-      </w:r>
-      <w:r>
-        <w:rPr>
-          <w:rFonts w:ascii="Consolas" w:eastAsia="Times New Roman" w:hAnsi="Consolas" w:cs="Times New Roman"/>
-          <w:color w:val="808080"/>
-          <w:kern w:val="0"/>
-          <w:sz w:val="21"/>
-          <w:szCs w:val="21"/>
-          <w:lang w:val="bg-BG" w:eastAsia="bg-BG"/>
-          <w14:ligatures w14:val="none"/>
-        </w:rPr>
-        <w:t>&lt;</w:t>
-      </w:r>
-      <w:r>
-        <w:rPr>
-          <w:rFonts w:ascii="Consolas" w:eastAsia="Times New Roman" w:hAnsi="Consolas" w:cs="Times New Roman"/>
-          <w:color w:val="4EC9B0"/>
-          <w:kern w:val="0"/>
-          <w:sz w:val="21"/>
-          <w:szCs w:val="21"/>
-          <w:lang w:val="bg-BG" w:eastAsia="bg-BG"/>
-          <w14:ligatures w14:val="none"/>
-        </w:rPr>
-        <w:t>Header</w:t>
-      </w:r>
-      <w:r>
-        <w:rPr>
-          <w:rFonts w:ascii="Consolas" w:eastAsia="Times New Roman" w:hAnsi="Consolas" w:cs="Times New Roman"/>
-          <w:color w:val="CCCCCC"/>
-          <w:kern w:val="0"/>
-          <w:sz w:val="21"/>
-          <w:szCs w:val="21"/>
-          <w:lang w:val="bg-BG" w:eastAsia="bg-BG"/>
-          <w14:ligatures w14:val="none"/>
-        </w:rPr>
-        <w:t xml:space="preserve"> </w:t>
-      </w:r>
-      <w:r>
-        <w:rPr>
-          <w:rFonts w:ascii="Consolas" w:eastAsia="Times New Roman" w:hAnsi="Consolas" w:cs="Times New Roman"/>
-          <w:color w:val="808080"/>
-          <w:kern w:val="0"/>
-          <w:sz w:val="21"/>
-          <w:szCs w:val="21"/>
-          <w:lang w:val="bg-BG" w:eastAsia="bg-BG"/>
-          <w14:ligatures w14:val="none"/>
-        </w:rPr>
-        <w:t>/&gt;</w:t>
-      </w:r>
-    </w:p>
-    <w:p>
-      <w:pPr>
-        <w:shd w:val="clear" w:color="auto" w:fill="1F1F1F"/>
-        <w:spacing w:after="0" w:line="285" w:lineRule="atLeast"/>
-        <w:rPr>
-          <w:rFonts w:ascii="Consolas" w:eastAsia="Times New Roman" w:hAnsi="Consolas" w:cs="Times New Roman"/>
-          <w:color w:val="CCCCCC"/>
-          <w:kern w:val="0"/>
-          <w:sz w:val="21"/>
-          <w:szCs w:val="21"/>
-          <w:lang w:val="bg-BG" w:eastAsia="bg-BG"/>
-          <w14:ligatures w14:val="none"/>
-        </w:rPr>
-      </w:pPr>
-      <w:r>
-        <w:rPr>
-          <w:rFonts w:ascii="Consolas" w:eastAsia="Times New Roman" w:hAnsi="Consolas" w:cs="Times New Roman"/>
-          <w:color w:val="CCCCCC"/>
-          <w:kern w:val="0"/>
-          <w:sz w:val="21"/>
-          <w:szCs w:val="21"/>
-          <w:lang w:val="bg-BG" w:eastAsia="bg-BG"/>
-          <w14:ligatures w14:val="none"/>
-        </w:rPr>
-        <w:t xml:space="preserve">      </w:t>
-      </w:r>
-      <w:r>
-        <w:rPr>
-          <w:rFonts w:ascii="Consolas" w:eastAsia="Times New Roman" w:hAnsi="Consolas" w:cs="Times New Roman"/>
-          <w:color w:val="808080"/>
-          <w:kern w:val="0"/>
-          <w:sz w:val="21"/>
-          <w:szCs w:val="21"/>
-          <w:lang w:val="bg-BG" w:eastAsia="bg-BG"/>
-          <w14:ligatures w14:val="none"/>
-        </w:rPr>
-        <w:t>&lt;</w:t>
-      </w:r>
-      <w:r>
-        <w:rPr>
-          <w:rFonts w:ascii="Consolas" w:eastAsia="Times New Roman" w:hAnsi="Consolas" w:cs="Times New Roman"/>
-          <w:color w:val="569CD6"/>
-          <w:kern w:val="0"/>
-          <w:sz w:val="21"/>
-          <w:szCs w:val="21"/>
-          <w:lang w:val="bg-BG" w:eastAsia="bg-BG"/>
-          <w14:ligatures w14:val="none"/>
-        </w:rPr>
-        <w:t>main</w:t>
-      </w:r>
-      <w:r>
-        <w:rPr>
-          <w:rFonts w:ascii="Consolas" w:eastAsia="Times New Roman" w:hAnsi="Consolas" w:cs="Times New Roman"/>
-          <w:color w:val="CCCCCC"/>
-          <w:kern w:val="0"/>
-          <w:sz w:val="21"/>
-          <w:szCs w:val="21"/>
-          <w:lang w:val="bg-BG" w:eastAsia="bg-BG"/>
-          <w14:ligatures w14:val="none"/>
-        </w:rPr>
-        <w:t xml:space="preserve"> </w:t>
-      </w:r>
-      <w:r>
-        <w:rPr>
-          <w:rFonts w:ascii="Consolas" w:eastAsia="Times New Roman" w:hAnsi="Consolas" w:cs="Times New Roman"/>
-          <w:color w:val="9CDCFE"/>
-          <w:kern w:val="0"/>
-          <w:sz w:val="21"/>
-          <w:szCs w:val="21"/>
-          <w:lang w:val="bg-BG" w:eastAsia="bg-BG"/>
-          <w14:ligatures w14:val="none"/>
-        </w:rPr>
-        <w:t>id</w:t>
-      </w:r>
-      <w:r>
-        <w:rPr>
-          <w:rFonts w:ascii="Consolas" w:eastAsia="Times New Roman" w:hAnsi="Consolas" w:cs="Times New Roman"/>
-          <w:color w:val="D4D4D4"/>
-          <w:kern w:val="0"/>
-          <w:sz w:val="21"/>
-          <w:szCs w:val="21"/>
-          <w:lang w:val="bg-BG" w:eastAsia="bg-BG"/>
-          <w14:ligatures w14:val="none"/>
-        </w:rPr>
-        <w:t>=</w:t>
-      </w:r>
-      <w:r>
-        <w:rPr>
-          <w:rFonts w:ascii="Consolas" w:eastAsia="Times New Roman" w:hAnsi="Consolas" w:cs="Times New Roman"/>
-          <w:color w:val="CE9178"/>
-          <w:kern w:val="0"/>
-          <w:sz w:val="21"/>
-          <w:szCs w:val="21"/>
-          <w:lang w:val="bg-BG" w:eastAsia="bg-BG"/>
-          <w14:ligatures w14:val="none"/>
-        </w:rPr>
-        <w:t>"main-content"</w:t>
-      </w:r>
-      <w:r>
-        <w:rPr>
-          <w:rFonts w:ascii="Consolas" w:eastAsia="Times New Roman" w:hAnsi="Consolas" w:cs="Times New Roman"/>
-          <w:color w:val="808080"/>
-          <w:kern w:val="0"/>
-          <w:sz w:val="21"/>
-          <w:szCs w:val="21"/>
-          <w:lang w:val="bg-BG" w:eastAsia="bg-BG"/>
-          <w14:ligatures w14:val="none"/>
-        </w:rPr>
-        <w:t>&gt;</w:t>
-      </w:r>
-    </w:p>
-    <w:p>
-      <w:pPr>
-        <w:shd w:val="clear" w:color="auto" w:fill="1F1F1F"/>
-        <w:spacing w:after="0" w:line="285" w:lineRule="atLeast"/>
-        <w:rPr>
-          <w:rFonts w:ascii="Consolas" w:eastAsia="Times New Roman" w:hAnsi="Consolas" w:cs="Times New Roman"/>
-          <w:color w:val="CCCCCC"/>
-          <w:kern w:val="0"/>
-          <w:sz w:val="21"/>
-          <w:szCs w:val="21"/>
-          <w:lang w:val="bg-BG" w:eastAsia="bg-BG"/>
-          <w14:ligatures w14:val="none"/>
-        </w:rPr>
-      </w:pPr>
-      <w:r>
-        <w:rPr>
-          <w:rFonts w:ascii="Consolas" w:eastAsia="Times New Roman" w:hAnsi="Consolas" w:cs="Times New Roman"/>
-          <w:color w:val="CCCCCC"/>
-          <w:kern w:val="0"/>
-          <w:sz w:val="21"/>
-          <w:szCs w:val="21"/>
-          <w:lang w:val="bg-BG" w:eastAsia="bg-BG"/>
-          <w14:ligatures w14:val="none"/>
-        </w:rPr>
-        <w:t xml:space="preserve">        </w:t>
-      </w:r>
-      <w:r>
-        <w:rPr>
-          <w:rFonts w:ascii="Consolas" w:eastAsia="Times New Roman" w:hAnsi="Consolas" w:cs="Times New Roman"/>
-          <w:color w:val="808080"/>
-          <w:kern w:val="0"/>
-          <w:sz w:val="21"/>
-          <w:szCs w:val="21"/>
-          <w:lang w:val="bg-BG" w:eastAsia="bg-BG"/>
-          <w14:ligatures w14:val="none"/>
-        </w:rPr>
-        <w:t>&lt;</w:t>
-      </w:r>
-      <w:r>
-        <w:rPr>
-          <w:rFonts w:ascii="Consolas" w:eastAsia="Times New Roman" w:hAnsi="Consolas" w:cs="Times New Roman"/>
-          <w:color w:val="4EC9B0"/>
-          <w:kern w:val="0"/>
-          <w:sz w:val="21"/>
-          <w:szCs w:val="21"/>
-          <w:lang w:val="bg-BG" w:eastAsia="bg-BG"/>
-          <w14:ligatures w14:val="none"/>
-        </w:rPr>
-        <w:t>Routes</w:t>
-      </w:r>
-      <w:r>
-        <w:rPr>
-          <w:rFonts w:ascii="Consolas" w:eastAsia="Times New Roman" w:hAnsi="Consolas" w:cs="Times New Roman"/>
-          <w:color w:val="808080"/>
-          <w:kern w:val="0"/>
-          <w:sz w:val="21"/>
-          <w:szCs w:val="21"/>
-          <w:lang w:val="bg-BG" w:eastAsia="bg-BG"/>
-          <w14:ligatures w14:val="none"/>
-        </w:rPr>
-        <w:t>&gt;</w:t>
-      </w:r>
-    </w:p>
-    <w:p>
-      <w:pPr>
-        <w:shd w:val="clear" w:color="auto" w:fill="1F1F1F"/>
-        <w:spacing w:after="0" w:line="285" w:lineRule="atLeast"/>
-        <w:rPr>
-          <w:rFonts w:ascii="Consolas" w:eastAsia="Times New Roman" w:hAnsi="Consolas" w:cs="Times New Roman"/>
-          <w:color w:val="CCCCCC"/>
-          <w:kern w:val="0"/>
-          <w:sz w:val="21"/>
-          <w:szCs w:val="21"/>
-          <w:lang w:val="bg-BG" w:eastAsia="bg-BG"/>
-          <w14:ligatures w14:val="none"/>
-        </w:rPr>
-      </w:pPr>
-      <w:r>
-        <w:rPr>
-          <w:rFonts w:ascii="Consolas" w:eastAsia="Times New Roman" w:hAnsi="Consolas" w:cs="Times New Roman"/>
-          <w:color w:val="CCCCCC"/>
-          <w:kern w:val="0"/>
-          <w:sz w:val="21"/>
-          <w:szCs w:val="21"/>
-          <w:lang w:val="bg-BG" w:eastAsia="bg-BG"/>
-          <w14:ligatures w14:val="none"/>
-        </w:rPr>
-        <w:t xml:space="preserve">          </w:t>
-      </w:r>
-      <w:r>
-        <w:rPr>
-          <w:rFonts w:ascii="Consolas" w:eastAsia="Times New Roman" w:hAnsi="Consolas" w:cs="Times New Roman"/>
-          <w:color w:val="808080"/>
-          <w:kern w:val="0"/>
-          <w:sz w:val="21"/>
-          <w:szCs w:val="21"/>
-          <w:lang w:val="bg-BG" w:eastAsia="bg-BG"/>
-          <w14:ligatures w14:val="none"/>
-        </w:rPr>
-        <w:t>&lt;</w:t>
-      </w:r>
-      <w:r>
-        <w:rPr>
-          <w:rFonts w:ascii="Consolas" w:eastAsia="Times New Roman" w:hAnsi="Consolas" w:cs="Times New Roman"/>
-          <w:color w:val="4EC9B0"/>
-          <w:kern w:val="0"/>
-          <w:sz w:val="21"/>
-          <w:szCs w:val="21"/>
-          <w:lang w:val="bg-BG" w:eastAsia="bg-BG"/>
-          <w14:ligatures w14:val="none"/>
-        </w:rPr>
-        <w:t>Route</w:t>
-      </w:r>
-      <w:r>
-        <w:rPr>
-          <w:rFonts w:ascii="Consolas" w:eastAsia="Times New Roman" w:hAnsi="Consolas" w:cs="Times New Roman"/>
-          <w:color w:val="CCCCCC"/>
-          <w:kern w:val="0"/>
-          <w:sz w:val="21"/>
-          <w:szCs w:val="21"/>
-          <w:lang w:val="bg-BG" w:eastAsia="bg-BG"/>
-          <w14:ligatures w14:val="none"/>
-        </w:rPr>
-        <w:t xml:space="preserve"> </w:t>
-      </w:r>
-      <w:r>
-        <w:rPr>
-          <w:rFonts w:ascii="Consolas" w:eastAsia="Times New Roman" w:hAnsi="Consolas" w:cs="Times New Roman"/>
-          <w:color w:val="9CDCFE"/>
-          <w:kern w:val="0"/>
-          <w:sz w:val="21"/>
-          <w:szCs w:val="21"/>
-          <w:lang w:val="bg-BG" w:eastAsia="bg-BG"/>
-          <w14:ligatures w14:val="none"/>
-        </w:rPr>
-        <w:t>path</w:t>
-      </w:r>
-      <w:r>
-        <w:rPr>
-          <w:rFonts w:ascii="Consolas" w:eastAsia="Times New Roman" w:hAnsi="Consolas" w:cs="Times New Roman"/>
-          <w:color w:val="D4D4D4"/>
-          <w:kern w:val="0"/>
-          <w:sz w:val="21"/>
-          <w:szCs w:val="21"/>
-          <w:lang w:val="bg-BG" w:eastAsia="bg-BG"/>
-          <w14:ligatures w14:val="none"/>
-        </w:rPr>
-        <w:t>=</w:t>
-      </w:r>
-      <w:r>
-        <w:rPr>
-          <w:rFonts w:ascii="Consolas" w:eastAsia="Times New Roman" w:hAnsi="Consolas" w:cs="Times New Roman"/>
-          <w:color w:val="CE9178"/>
-          <w:kern w:val="0"/>
-          <w:sz w:val="21"/>
-          <w:szCs w:val="21"/>
-          <w:lang w:val="bg-BG" w:eastAsia="bg-BG"/>
-          <w14:ligatures w14:val="none"/>
-        </w:rPr>
-        <w:t>'/'</w:t>
-      </w:r>
-      <w:r>
-        <w:rPr>
-          <w:rFonts w:ascii="Consolas" w:eastAsia="Times New Roman" w:hAnsi="Consolas" w:cs="Times New Roman"/>
-          <w:color w:val="CCCCCC"/>
-          <w:kern w:val="0"/>
-          <w:sz w:val="21"/>
-          <w:szCs w:val="21"/>
-          <w:lang w:val="bg-BG" w:eastAsia="bg-BG"/>
-          <w14:ligatures w14:val="none"/>
-        </w:rPr>
-        <w:t xml:space="preserve"> </w:t>
-      </w:r>
-      <w:r>
-        <w:rPr>
-          <w:rFonts w:ascii="Consolas" w:eastAsia="Times New Roman" w:hAnsi="Consolas" w:cs="Times New Roman"/>
-          <w:color w:val="9CDCFE"/>
-          <w:kern w:val="0"/>
-          <w:sz w:val="21"/>
-          <w:szCs w:val="21"/>
-          <w:lang w:val="bg-BG" w:eastAsia="bg-BG"/>
-          <w14:ligatures w14:val="none"/>
-        </w:rPr>
-        <w:t>element</w:t>
-      </w:r>
-      <w:r>
-        <w:rPr>
-          <w:rFonts w:ascii="Consolas" w:eastAsia="Times New Roman" w:hAnsi="Consolas" w:cs="Times New Roman"/>
-          <w:color w:val="D4D4D4"/>
-          <w:kern w:val="0"/>
-          <w:sz w:val="21"/>
-          <w:szCs w:val="21"/>
-          <w:lang w:val="bg-BG" w:eastAsia="bg-BG"/>
-          <w14:ligatures w14:val="none"/>
-        </w:rPr>
-        <w:t>=</w:t>
-      </w:r>
-      <w:r>
-        <w:rPr>
-          <w:rFonts w:ascii="Consolas" w:eastAsia="Times New Roman" w:hAnsi="Consolas" w:cs="Times New Roman"/>
-          <w:color w:val="569CD6"/>
-          <w:kern w:val="0"/>
-          <w:sz w:val="21"/>
-          <w:szCs w:val="21"/>
-          <w:lang w:val="bg-BG" w:eastAsia="bg-BG"/>
-          <w14:ligatures w14:val="none"/>
-        </w:rPr>
-        <w:t>{</w:t>
-      </w:r>
-      <w:r>
-        <w:rPr>
-          <w:rFonts w:ascii="Consolas" w:eastAsia="Times New Roman" w:hAnsi="Consolas" w:cs="Times New Roman"/>
-          <w:color w:val="808080"/>
-          <w:kern w:val="0"/>
-          <w:sz w:val="21"/>
-          <w:szCs w:val="21"/>
-          <w:lang w:val="bg-BG" w:eastAsia="bg-BG"/>
-          <w14:ligatures w14:val="none"/>
-        </w:rPr>
-        <w:t>&lt;</w:t>
-      </w:r>
-      <w:r>
-        <w:rPr>
-          <w:rFonts w:ascii="Consolas" w:eastAsia="Times New Roman" w:hAnsi="Consolas" w:cs="Times New Roman"/>
-          <w:color w:val="4EC9B0"/>
-          <w:kern w:val="0"/>
-          <w:sz w:val="21"/>
-          <w:szCs w:val="21"/>
-          <w:lang w:val="bg-BG" w:eastAsia="bg-BG"/>
-          <w14:ligatures w14:val="none"/>
-        </w:rPr>
-        <w:t>HomePage</w:t>
-      </w:r>
-      <w:r>
-        <w:rPr>
-          <w:rFonts w:ascii="Consolas" w:eastAsia="Times New Roman" w:hAnsi="Consolas" w:cs="Times New Roman"/>
-          <w:color w:val="D4D4D4"/>
-          <w:kern w:val="0"/>
-          <w:sz w:val="21"/>
-          <w:szCs w:val="21"/>
-          <w:lang w:val="bg-BG" w:eastAsia="bg-BG"/>
-          <w14:ligatures w14:val="none"/>
-        </w:rPr>
-        <w:t xml:space="preserve"> </w:t>
-      </w:r>
-      <w:r>
-        <w:rPr>
-          <w:rFonts w:ascii="Consolas" w:eastAsia="Times New Roman" w:hAnsi="Consolas" w:cs="Times New Roman"/>
-          <w:color w:val="808080"/>
-          <w:kern w:val="0"/>
-          <w:sz w:val="21"/>
-          <w:szCs w:val="21"/>
-          <w:lang w:val="bg-BG" w:eastAsia="bg-BG"/>
-          <w14:ligatures w14:val="none"/>
-        </w:rPr>
-        <w:t>/&gt;</w:t>
-      </w:r>
-      <w:r>
-        <w:rPr>
-          <w:rFonts w:ascii="Consolas" w:eastAsia="Times New Roman" w:hAnsi="Consolas" w:cs="Times New Roman"/>
-          <w:color w:val="569CD6"/>
-          <w:kern w:val="0"/>
-          <w:sz w:val="21"/>
-          <w:szCs w:val="21"/>
-          <w:lang w:val="bg-BG" w:eastAsia="bg-BG"/>
-          <w14:ligatures w14:val="none"/>
-        </w:rPr>
-        <w:t>}</w:t>
-      </w:r>
-      <w:r>
-        <w:rPr>
-          <w:rFonts w:ascii="Consolas" w:eastAsia="Times New Roman" w:hAnsi="Consolas" w:cs="Times New Roman"/>
-          <w:color w:val="808080"/>
-          <w:kern w:val="0"/>
-          <w:sz w:val="21"/>
-          <w:szCs w:val="21"/>
-          <w:lang w:val="bg-BG" w:eastAsia="bg-BG"/>
-          <w14:ligatures w14:val="none"/>
-        </w:rPr>
-        <w:t>/&gt;</w:t>
-      </w:r>
-    </w:p>
-    <w:p>
-      <w:pPr>
-        <w:shd w:val="clear" w:color="auto" w:fill="1F1F1F"/>
-        <w:spacing w:after="0" w:line="285" w:lineRule="atLeast"/>
-        <w:rPr>
-          <w:rFonts w:ascii="Consolas" w:eastAsia="Times New Roman" w:hAnsi="Consolas" w:cs="Times New Roman"/>
-          <w:color w:val="CCCCCC"/>
-          <w:kern w:val="0"/>
-          <w:sz w:val="21"/>
-          <w:szCs w:val="21"/>
-          <w:lang w:val="bg-BG" w:eastAsia="bg-BG"/>
-          <w14:ligatures w14:val="none"/>
-        </w:rPr>
-      </w:pPr>
-      <w:r>
-        <w:rPr>
-          <w:rFonts w:ascii="Consolas" w:eastAsia="Times New Roman" w:hAnsi="Consolas" w:cs="Times New Roman"/>
-          <w:color w:val="CCCCCC"/>
-          <w:kern w:val="0"/>
-          <w:sz w:val="21"/>
-          <w:szCs w:val="21"/>
-          <w:lang w:val="bg-BG" w:eastAsia="bg-BG"/>
-          <w14:ligatures w14:val="none"/>
-        </w:rPr>
-        <w:t xml:space="preserve">        </w:t>
-      </w:r>
-      <w:r>
-        <w:rPr>
-          <w:rFonts w:ascii="Consolas" w:eastAsia="Times New Roman" w:hAnsi="Consolas" w:cs="Times New Roman"/>
-          <w:color w:val="808080"/>
-          <w:kern w:val="0"/>
-          <w:sz w:val="21"/>
-          <w:szCs w:val="21"/>
-          <w:lang w:val="bg-BG" w:eastAsia="bg-BG"/>
-          <w14:ligatures w14:val="none"/>
-        </w:rPr>
-        <w:t>&lt;/</w:t>
-      </w:r>
-      <w:r>
-        <w:rPr>
-          <w:rFonts w:ascii="Consolas" w:eastAsia="Times New Roman" w:hAnsi="Consolas" w:cs="Times New Roman"/>
-          <w:color w:val="4EC9B0"/>
-          <w:kern w:val="0"/>
-          <w:sz w:val="21"/>
-          <w:szCs w:val="21"/>
-          <w:lang w:val="bg-BG" w:eastAsia="bg-BG"/>
-          <w14:ligatures w14:val="none"/>
-        </w:rPr>
-        <w:t>Routes</w:t>
-      </w:r>
-      <w:r>
-        <w:rPr>
-          <w:rFonts w:ascii="Consolas" w:eastAsia="Times New Roman" w:hAnsi="Consolas" w:cs="Times New Roman"/>
-          <w:color w:val="808080"/>
-          <w:kern w:val="0"/>
-          <w:sz w:val="21"/>
-          <w:szCs w:val="21"/>
-          <w:lang w:val="bg-BG" w:eastAsia="bg-BG"/>
-          <w14:ligatures w14:val="none"/>
-        </w:rPr>
-        <w:t>&gt;</w:t>
-      </w:r>
-    </w:p>
-    <w:p>
-      <w:pPr>
-        <w:shd w:val="clear" w:color="auto" w:fill="1F1F1F"/>
-        <w:spacing w:after="0" w:line="285" w:lineRule="atLeast"/>
-        <w:rPr>
-          <w:rFonts w:ascii="Consolas" w:eastAsia="Times New Roman" w:hAnsi="Consolas" w:cs="Times New Roman"/>
-          <w:color w:val="CCCCCC"/>
-          <w:kern w:val="0"/>
-          <w:sz w:val="21"/>
-          <w:szCs w:val="21"/>
-          <w:lang w:val="bg-BG" w:eastAsia="bg-BG"/>
-          <w14:ligatures w14:val="none"/>
-        </w:rPr>
-      </w:pPr>
-      <w:r>
-        <w:rPr>
-          <w:rFonts w:ascii="Consolas" w:eastAsia="Times New Roman" w:hAnsi="Consolas" w:cs="Times New Roman"/>
-          <w:color w:val="CCCCCC"/>
-          <w:kern w:val="0"/>
-          <w:sz w:val="21"/>
-          <w:szCs w:val="21"/>
-          <w:lang w:val="bg-BG" w:eastAsia="bg-BG"/>
-          <w14:ligatures w14:val="none"/>
-        </w:rPr>
-        <w:t xml:space="preserve">      </w:t>
-      </w:r>
-      <w:r>
-        <w:rPr>
-          <w:rFonts w:ascii="Consolas" w:eastAsia="Times New Roman" w:hAnsi="Consolas" w:cs="Times New Roman"/>
-          <w:color w:val="808080"/>
-          <w:kern w:val="0"/>
-          <w:sz w:val="21"/>
-          <w:szCs w:val="21"/>
-          <w:lang w:val="bg-BG" w:eastAsia="bg-BG"/>
-          <w14:ligatures w14:val="none"/>
-        </w:rPr>
-        <w:t>&lt;/</w:t>
-      </w:r>
-      <w:r>
-        <w:rPr>
-          <w:rFonts w:ascii="Consolas" w:eastAsia="Times New Roman" w:hAnsi="Consolas" w:cs="Times New Roman"/>
-          <w:color w:val="569CD6"/>
-          <w:kern w:val="0"/>
-          <w:sz w:val="21"/>
-          <w:szCs w:val="21"/>
-          <w:lang w:val="bg-BG" w:eastAsia="bg-BG"/>
-          <w14:ligatures w14:val="none"/>
-        </w:rPr>
-        <w:t>main</w:t>
-      </w:r>
-      <w:r>
-        <w:rPr>
-          <w:rFonts w:ascii="Consolas" w:eastAsia="Times New Roman" w:hAnsi="Consolas" w:cs="Times New Roman"/>
-          <w:color w:val="808080"/>
-          <w:kern w:val="0"/>
-          <w:sz w:val="21"/>
-          <w:szCs w:val="21"/>
-          <w:lang w:val="bg-BG" w:eastAsia="bg-BG"/>
-          <w14:ligatures w14:val="none"/>
-        </w:rPr>
-        <w:t>&gt;</w:t>
-      </w:r>
-    </w:p>
-    <w:p>
-      <w:pPr>
-        <w:shd w:val="clear" w:color="auto" w:fill="1F1F1F"/>
-        <w:spacing w:after="0" w:line="285" w:lineRule="atLeast"/>
-        <w:rPr>
-          <w:rFonts w:ascii="Consolas" w:eastAsia="Times New Roman" w:hAnsi="Consolas" w:cs="Times New Roman"/>
-          <w:color w:val="CCCCCC"/>
-          <w:kern w:val="0"/>
-          <w:sz w:val="21"/>
-          <w:szCs w:val="21"/>
-          <w:lang w:val="bg-BG" w:eastAsia="bg-BG"/>
-          <w14:ligatures w14:val="none"/>
-        </w:rPr>
-      </w:pPr>
-      <w:r>
-        <w:rPr>
-          <w:rFonts w:ascii="Consolas" w:eastAsia="Times New Roman" w:hAnsi="Consolas" w:cs="Times New Roman"/>
-          <w:color w:val="CCCCCC"/>
-          <w:kern w:val="0"/>
-          <w:sz w:val="21"/>
-          <w:szCs w:val="21"/>
-          <w:lang w:val="bg-BG" w:eastAsia="bg-BG"/>
-          <w14:ligatures w14:val="none"/>
-        </w:rPr>
-        <w:t xml:space="preserve">    </w:t>
-      </w:r>
-      <w:r>
-        <w:rPr>
-          <w:rFonts w:ascii="Consolas" w:eastAsia="Times New Roman" w:hAnsi="Consolas" w:cs="Times New Roman"/>
-          <w:color w:val="808080"/>
-          <w:kern w:val="0"/>
-          <w:sz w:val="21"/>
-          <w:szCs w:val="21"/>
-          <w:lang w:val="bg-BG" w:eastAsia="bg-BG"/>
-          <w14:ligatures w14:val="none"/>
-        </w:rPr>
-        <w:t>&lt;/</w:t>
-      </w:r>
-      <w:r>
-        <w:rPr>
-          <w:rFonts w:ascii="Consolas" w:eastAsia="Times New Roman" w:hAnsi="Consolas" w:cs="Times New Roman"/>
-          <w:color w:val="569CD6"/>
-          <w:kern w:val="0"/>
-          <w:sz w:val="21"/>
-          <w:szCs w:val="21"/>
-          <w:lang w:val="bg-BG" w:eastAsia="bg-BG"/>
-          <w14:ligatures w14:val="none"/>
-        </w:rPr>
-        <w:t>div</w:t>
-      </w:r>
-      <w:r>
-        <w:rPr>
-          <w:rFonts w:ascii="Consolas" w:eastAsia="Times New Roman" w:hAnsi="Consolas" w:cs="Times New Roman"/>
-          <w:color w:val="808080"/>
-          <w:kern w:val="0"/>
-          <w:sz w:val="21"/>
-          <w:szCs w:val="21"/>
-          <w:lang w:val="bg-BG" w:eastAsia="bg-BG"/>
-          <w14:ligatures w14:val="none"/>
-        </w:rPr>
-        <w:t>&gt;</w:t>
-      </w:r>
-    </w:p>
-    <w:p>
-      <w:pPr>
-        <w:shd w:val="clear" w:color="auto" w:fill="1F1F1F"/>
-        <w:spacing w:after="0" w:line="285" w:lineRule="atLeast"/>
-        <w:rPr>
-          <w:rFonts w:ascii="Consolas" w:eastAsia="Times New Roman" w:hAnsi="Consolas" w:cs="Times New Roman"/>
-          <w:color w:val="CCCCCC"/>
-          <w:kern w:val="0"/>
-          <w:sz w:val="21"/>
-          <w:szCs w:val="21"/>
-          <w:lang w:val="bg-BG" w:eastAsia="bg-BG"/>
-          <w14:ligatures w14:val="none"/>
-        </w:rPr>
-      </w:pPr>
-      <w:r>
-        <w:rPr>
-          <w:rFonts w:ascii="Consolas" w:eastAsia="Times New Roman" w:hAnsi="Consolas" w:cs="Times New Roman"/>
-          <w:color w:val="CCCCCC"/>
-          <w:kern w:val="0"/>
-          <w:sz w:val="21"/>
-          <w:szCs w:val="21"/>
-          <w:lang w:val="bg-BG" w:eastAsia="bg-BG"/>
-          <w14:ligatures w14:val="none"/>
-        </w:rPr>
-        <w:t>  );</w:t>
-      </w:r>
-    </w:p>
-    <w:p>
-      <w:pPr>
-        <w:shd w:val="clear" w:color="auto" w:fill="1F1F1F"/>
-        <w:spacing w:after="0" w:line="285" w:lineRule="atLeast"/>
-        <w:rPr>
-          <w:rFonts w:ascii="Consolas" w:eastAsia="Times New Roman" w:hAnsi="Consolas" w:cs="Times New Roman"/>
-          <w:color w:val="CCCCCC"/>
-          <w:kern w:val="0"/>
-          <w:sz w:val="21"/>
-          <w:szCs w:val="21"/>
-          <w:lang w:val="bg-BG" w:eastAsia="bg-BG"/>
-          <w14:ligatures w14:val="none"/>
-        </w:rPr>
-      </w:pPr>
-      <w:r>
-        <w:rPr>
-          <w:rFonts w:ascii="Consolas" w:eastAsia="Times New Roman" w:hAnsi="Consolas" w:cs="Times New Roman"/>
-          <w:color w:val="CCCCCC"/>
-          <w:kern w:val="0"/>
-          <w:sz w:val="21"/>
-          <w:szCs w:val="21"/>
-          <w:lang w:val="bg-BG" w:eastAsia="bg-BG"/>
-          <w14:ligatures w14:val="none"/>
-        </w:rPr>
-        <w:t>}</w:t>
-      </w:r>
-    </w:p>
-    <w:p>
-      <w:pPr>
-        <w:shd w:val="clear" w:color="auto" w:fill="1F1F1F"/>
-        <w:spacing w:after="0" w:line="285" w:lineRule="atLeast"/>
-        <w:rPr>
-          <w:rFonts w:ascii="Consolas" w:eastAsia="Times New Roman" w:hAnsi="Consolas" w:cs="Times New Roman"/>
-          <w:color w:val="CCCCCC"/>
-          <w:kern w:val="0"/>
-          <w:sz w:val="21"/>
-          <w:szCs w:val="21"/>
-          <w:lang w:val="bg-BG" w:eastAsia="bg-BG"/>
-          <w14:ligatures w14:val="none"/>
-        </w:rPr>
-      </w:pPr>
-      <w:r>
-        <w:rPr>
-          <w:rFonts w:ascii="Consolas" w:eastAsia="Times New Roman" w:hAnsi="Consolas" w:cs="Times New Roman"/>
-          <w:color w:val="C586C0"/>
-          <w:kern w:val="0"/>
-          <w:sz w:val="21"/>
-          <w:szCs w:val="21"/>
-          <w:lang w:val="bg-BG" w:eastAsia="bg-BG"/>
-          <w14:ligatures w14:val="none"/>
-        </w:rPr>
-        <w:t>export</w:t>
-      </w:r>
-      <w:r>
-        <w:rPr>
-          <w:rFonts w:ascii="Consolas" w:eastAsia="Times New Roman" w:hAnsi="Consolas" w:cs="Times New Roman"/>
-          <w:color w:val="CCCCCC"/>
-          <w:kern w:val="0"/>
-          <w:sz w:val="21"/>
-          <w:szCs w:val="21"/>
-          <w:lang w:val="bg-BG" w:eastAsia="bg-BG"/>
-          <w14:ligatures w14:val="none"/>
-        </w:rPr>
-        <w:t xml:space="preserve"> </w:t>
-      </w:r>
-      <w:r>
-        <w:rPr>
-          <w:rFonts w:ascii="Consolas" w:eastAsia="Times New Roman" w:hAnsi="Consolas" w:cs="Times New Roman"/>
-          <w:color w:val="C586C0"/>
-          <w:kern w:val="0"/>
-          <w:sz w:val="21"/>
-          <w:szCs w:val="21"/>
-          <w:lang w:val="bg-BG" w:eastAsia="bg-BG"/>
-          <w14:ligatures w14:val="none"/>
-        </w:rPr>
-        <w:t>default</w:t>
-      </w:r>
-      <w:r>
-        <w:rPr>
-          <w:rFonts w:ascii="Consolas" w:eastAsia="Times New Roman" w:hAnsi="Consolas" w:cs="Times New Roman"/>
-          <w:color w:val="CCCCCC"/>
-          <w:kern w:val="0"/>
-          <w:sz w:val="21"/>
-          <w:szCs w:val="21"/>
-          <w:lang w:val="bg-BG" w:eastAsia="bg-BG"/>
-          <w14:ligatures w14:val="none"/>
-        </w:rPr>
-        <w:t xml:space="preserve"> </w:t>
-      </w:r>
-      <w:r>
-        <w:rPr>
-          <w:rFonts w:ascii="Consolas" w:eastAsia="Times New Roman" w:hAnsi="Consolas" w:cs="Times New Roman"/>
-          <w:color w:val="DCDCAA"/>
-          <w:kern w:val="0"/>
-          <w:sz w:val="21"/>
-          <w:szCs w:val="21"/>
-          <w:lang w:val="bg-BG" w:eastAsia="bg-BG"/>
-          <w14:ligatures w14:val="none"/>
-        </w:rPr>
-        <w:t>App</w:t>
-      </w:r>
-      <w:r>
-        <w:rPr>
-          <w:rFonts w:ascii="Consolas" w:eastAsia="Times New Roman" w:hAnsi="Consolas" w:cs="Times New Roman"/>
-          <w:color w:val="CCCCCC"/>
-          <w:kern w:val="0"/>
-          <w:sz w:val="21"/>
-          <w:szCs w:val="21"/>
-          <w:lang w:val="bg-BG" w:eastAsia="bg-BG"/>
-          <w14:ligatures w14:val="none"/>
-        </w:rPr>
-        <w:t>;</w:t>
-      </w:r>
-    </w:p>
-    <w:p>
-      <w:pPr>
-        <w:jc w:val="center"/>
-        <w:rPr>
-          <w:color w:val="C45911" w:themeColor="accent2" w:themeShade="BF"/>
-          <w:sz w:val="32"/>
-          <w:szCs w:val="32"/>
-        </w:rPr>
-      </w:pPr>
-      <w:r>
-        <w:rPr>
-          <w:color w:val="C45911" w:themeColor="accent2" w:themeShade="BF"/>
-          <w:sz w:val="32"/>
-          <w:szCs w:val="32"/>
-        </w:rPr>
-        <w:lastRenderedPageBreak/>
-        <w:t>6.</w:t>
-      </w:r>
-      <w:r>
-        <w:rPr>
-          <w:color w:val="C45911" w:themeColor="accent2" w:themeShade="BF"/>
-          <w:sz w:val="32"/>
-          <w:szCs w:val="32"/>
-        </w:rPr>
-        <w:t>R</w:t>
-      </w:r>
-      <w:r>
-        <w:rPr>
-          <w:color w:val="C45911" w:themeColor="accent2" w:themeShade="BF"/>
-          <w:sz w:val="32"/>
-          <w:szCs w:val="32"/>
-        </w:rPr>
-        <w:t>eplase &lt;a&gt;</w:t>
-      </w:r>
-      <w:r>
-        <w:rPr>
-          <w:color w:val="C45911" w:themeColor="accent2" w:themeShade="BF"/>
-          <w:sz w:val="32"/>
-          <w:szCs w:val="32"/>
-        </w:rPr>
-        <w:t>Hello</w:t>
-      </w:r>
-      <w:r>
-        <w:rPr>
-          <w:color w:val="C45911" w:themeColor="accent2" w:themeShade="BF"/>
-          <w:sz w:val="32"/>
-          <w:szCs w:val="32"/>
-        </w:rPr>
-        <w:t>&lt;/a&gt;</w:t>
-      </w:r>
-      <w:r>
-        <w:rPr>
-          <w:color w:val="C45911" w:themeColor="accent2" w:themeShade="BF"/>
-          <w:sz w:val="32"/>
-          <w:szCs w:val="32"/>
-        </w:rPr>
-        <w:t xml:space="preserve"> </w:t>
-      </w:r>
-      <w:proofErr w:type="gramStart"/>
-      <w:r>
-        <w:rPr>
-          <w:color w:val="C45911" w:themeColor="accent2" w:themeShade="BF"/>
-          <w:sz w:val="32"/>
-          <w:szCs w:val="32"/>
-        </w:rPr>
-        <w:t>tag</w:t>
-      </w:r>
-      <w:r>
-        <w:rPr>
-          <w:color w:val="C45911" w:themeColor="accent2" w:themeShade="BF"/>
-          <w:sz w:val="32"/>
-          <w:szCs w:val="32"/>
-        </w:rPr>
-        <w:t xml:space="preserve"> </w:t>
-      </w:r>
-      <w:r>
-        <w:rPr>
-          <w:color w:val="C45911" w:themeColor="accent2" w:themeShade="BF"/>
-          <w:sz w:val="32"/>
-          <w:szCs w:val="32"/>
-        </w:rPr>
         <w:t xml:space="preserve"> with</w:t>
       </w:r>
-      <w:proofErr w:type="gramEnd"/>
       <w:r>
         <w:rPr>
           <w:color w:val="C45911" w:themeColor="accent2" w:themeShade="BF"/>
@@ -14814,7 +14792,7 @@
           </mc:Choice>
           <mc:Fallback>
             <w:pict>
-              <v:shapetype w14:anchorId="765C6546" id="_x0000_t32" coordsize="21600,21600" o:spt="32" o:oned="t" path="m,l21600,21600e" filled="f">
+              <v:shapetype w14:anchorId="65FBF06A" id="_x0000_t32" coordsize="21600,21600" o:spt="32" o:oned="t" path="m,l21600,21600e" filled="f">
                 <v:path arrowok="t" fillok="f" o:connecttype="none"/>
                 <o:lock v:ext="edit" shapetype="t"/>
               </v:shapetype>
@@ -21158,28 +21136,18 @@
     </w:p>
     <w:p>
       <w:pPr>
-        <w:jc w:val="center"/>
         <w:rPr>
           <w:color w:val="C45911" w:themeColor="accent2" w:themeShade="BF"/>
           <w:sz w:val="32"/>
           <w:szCs w:val="32"/>
         </w:rPr>
       </w:pPr>
-    </w:p>
-    <w:p>
-      <w:pPr>
+      <w:r>
         <w:rPr>
           <w:color w:val="C45911" w:themeColor="accent2" w:themeShade="BF"/>
           <w:sz w:val="32"/>
           <w:szCs w:val="32"/>
         </w:rPr>
-      </w:pPr>
-      <w:r>
-        <w:rPr>
-          <w:color w:val="C45911" w:themeColor="accent2" w:themeShade="BF"/>
-          <w:sz w:val="32"/>
-          <w:szCs w:val="32"/>
-        </w:rPr>
         <w:t>18. start with CreatePage</w:t>
       </w:r>
     </w:p>
@@ -21669,6 +21637,14 @@
         </w:rPr>
         <w:t>18.2 Create onSubmit function and extract data from form</w:t>
       </w:r>
+      <w:r>
+        <w:rPr>
+          <w:color w:val="C45911" w:themeColor="accent2" w:themeShade="BF"/>
+          <w:sz w:val="24"/>
+          <w:szCs w:val="24"/>
+        </w:rPr>
+        <w:t xml:space="preserve"> and navigate to CatalogPage</w:t>
+      </w:r>
     </w:p>
     <w:p>
       <w:pPr>
@@ -22379,6 +22355,93 @@
           <w14:ligatures w14:val="none"/>
         </w:rPr>
         <w:t>))</w:t>
+      </w:r>
+    </w:p>
+    <w:p>
+      <w:pPr>
+        <w:shd w:val="clear" w:color="auto" w:fill="1F1F1F"/>
+        <w:spacing w:line="285" w:lineRule="atLeast"/>
+        <w:rPr>
+          <w:rFonts w:ascii="Consolas" w:eastAsia="Times New Roman" w:hAnsi="Consolas" w:cs="Times New Roman"/>
+          <w:color w:val="CCCCCC"/>
+          <w:kern w:val="0"/>
+          <w:sz w:val="21"/>
+          <w:szCs w:val="21"/>
+          <w:lang w:val="bg-BG" w:eastAsia="bg-BG"/>
+          <w14:ligatures w14:val="none"/>
+        </w:rPr>
+      </w:pPr>
+      <w:r>
+        <w:rPr>
+          <w:rFonts w:ascii="Consolas" w:eastAsia="Times New Roman" w:hAnsi="Consolas" w:cs="Times New Roman"/>
+          <w:color w:val="CCCCCC"/>
+          <w:kern w:val="0"/>
+          <w:sz w:val="21"/>
+          <w:szCs w:val="21"/>
+          <w:lang w:eastAsia="bg-BG"/>
+          <w14:ligatures w14:val="none"/>
+        </w:rPr>
+        <w:t xml:space="preserve">       </w:t>
+      </w:r>
+      <w:r>
+        <w:rPr>
+          <w:rFonts w:ascii="Consolas" w:eastAsia="Times New Roman" w:hAnsi="Consolas" w:cs="Times New Roman"/>
+          <w:color w:val="CCCCCC"/>
+          <w:kern w:val="0"/>
+          <w:sz w:val="21"/>
+          <w:szCs w:val="21"/>
+          <w:lang w:val="bg-BG" w:eastAsia="bg-BG"/>
+          <w14:ligatures w14:val="none"/>
+        </w:rPr>
+        <w:t xml:space="preserve">  </w:t>
+      </w:r>
+      <w:r>
+        <w:rPr>
+          <w:rFonts w:ascii="Consolas" w:eastAsia="Times New Roman" w:hAnsi="Consolas" w:cs="Times New Roman"/>
+          <w:color w:val="DCDCAA"/>
+          <w:kern w:val="0"/>
+          <w:sz w:val="21"/>
+          <w:szCs w:val="21"/>
+          <w:lang w:val="bg-BG" w:eastAsia="bg-BG"/>
+          <w14:ligatures w14:val="none"/>
+        </w:rPr>
+        <w:t>navigate</w:t>
+      </w:r>
+      <w:r>
+        <w:rPr>
+          <w:rFonts w:ascii="Consolas" w:eastAsia="Times New Roman" w:hAnsi="Consolas" w:cs="Times New Roman"/>
+          <w:color w:val="CCCCCC"/>
+          <w:kern w:val="0"/>
+          <w:sz w:val="21"/>
+          <w:szCs w:val="21"/>
+          <w:lang w:val="bg-BG" w:eastAsia="bg-BG"/>
+          <w14:ligatures w14:val="none"/>
+        </w:rPr>
+        <w:t>(</w:t>
+      </w:r>
+      <w:r>
+        <w:rPr>
+          <w:rFonts w:ascii="Consolas" w:eastAsia="Times New Roman" w:hAnsi="Consolas" w:cs="Times New Roman"/>
+          <w:color w:val="CE9178"/>
+          <w:kern w:val="0"/>
+          <w:sz w:val="21"/>
+          <w:szCs w:val="21"/>
+          <w:lang w:val="bg-BG" w:eastAsia="bg-BG"/>
+          <w14:ligatures w14:val="none"/>
+        </w:rPr>
+        <w:t>'/catalog'</w:t>
+      </w:r>
+      <w:r>
+        <w:rPr>
+          <w:rFonts w:ascii="Consolas" w:eastAsia="Times New Roman" w:hAnsi="Consolas" w:cs="Times New Roman"/>
+          <w:color w:val="CCCCCC"/>
+          <w:kern w:val="0"/>
+          <w:sz w:val="21"/>
+          <w:szCs w:val="21"/>
+          <w:lang w:val="bg-BG" w:eastAsia="bg-BG"/>
+          <w14:ligatures w14:val="none"/>
+        </w:rPr>
+        <w:t xml:space="preserve">) </w:t>
       </w:r>
     </w:p>
     <w:p>

</xml_diff>